<commit_message>
add tasks for topic 04
</commit_message>
<xml_diff>
--- a/TP-KB-241-Hlib-Dyzyniuryk.docx
+++ b/TP-KB-241-Hlib-Dyzyniuryk.docx
@@ -297,32 +297,6 @@
           <w:lang w:val="uk-UA"/>
         </w:rPr>
         <w:t xml:space="preserve">Цей код потрібен, щоб перевірити, як різні функції обробки рядків змінюють текст і чи дають вони очікуваний результат. </w:t>
-      </w:r>
-    </w:p>
-    <w:p>
-      <w:pPr>
-        <w:pStyle w:val="Normal"/>
-        <w:rPr>
-          <w:lang w:val="uk-UA"/>
-        </w:rPr>
-      </w:pPr>
-      <w:r>
-        <w:rPr>
-          <w:lang w:val="uk-UA"/>
-        </w:rPr>
-      </w:r>
-    </w:p>
-    <w:p>
-      <w:pPr>
-        <w:pStyle w:val="Normal"/>
-        <w:rPr>
-          <w:lang w:val="uk-UA"/>
-        </w:rPr>
-      </w:pPr>
-      <w:r>
-        <w:rPr>
-          <w:lang w:val="uk-UA"/>
-        </w:rPr>
       </w:r>
     </w:p>
     <w:p>
@@ -1062,9 +1036,9 @@
             <wp:positionV relativeFrom="paragraph">
               <wp:posOffset>635</wp:posOffset>
             </wp:positionV>
-            <wp:extent cx="5943600" cy="3589020"/>
+            <wp:extent cx="5253355" cy="3172460"/>
             <wp:effectExtent l="0" t="0" r="0" b="0"/>
-            <wp:wrapSquare wrapText="largest"/>
+            <wp:wrapTopAndBottom/>
             <wp:docPr id="11" name="Изображение12" descr=""/>
             <wp:cNvGraphicFramePr>
               <a:graphicFrameLocks xmlns:a="http://schemas.openxmlformats.org/drawingml/2006/main" noChangeAspect="1"/>
@@ -1087,7 +1061,7 @@
                   <pic:spPr bwMode="auto">
                     <a:xfrm>
                       <a:off x="0" y="0"/>
-                      <a:ext cx="5943600" cy="3589020"/>
+                      <a:ext cx="5253355" cy="3172460"/>
                     </a:xfrm>
                     <a:prstGeom prst="rect">
                       <a:avLst/>
@@ -1305,32 +1279,7 @@
     <w:p>
       <w:pPr>
         <w:pStyle w:val="Normal"/>
-        <w:rPr>
-          <w:lang w:val="ru-RU"/>
-        </w:rPr>
-      </w:pPr>
-      <w:r>
-        <w:rPr>
-          <w:lang w:val="ru-RU"/>
-        </w:rPr>
-      </w:r>
-    </w:p>
-    <w:p>
-      <w:pPr>
-        <w:pStyle w:val="Normal"/>
-        <w:rPr>
-          <w:lang w:val="ru-RU"/>
-        </w:rPr>
-      </w:pPr>
-      <w:r>
-        <w:rPr>
-          <w:lang w:val="ru-RU"/>
-        </w:rPr>
-      </w:r>
-    </w:p>
-    <w:p>
-      <w:pPr>
-        <w:pStyle w:val="Normal"/>
+        <w:ind w:hanging="0" w:left="0"/>
         <w:rPr>
           <w:lang w:val="ru-RU"/>
         </w:rPr>
@@ -1490,7 +1439,7 @@
       </w:r>
       <w:r>
         <w:rPr>
-          <w:rStyle w:val="user"/>
+          <w:rStyle w:val="Style14"/>
           <w:lang w:val="uk-UA"/>
         </w:rPr>
         <w:t>git add</w:t>
@@ -1503,7 +1452,7 @@
       </w:r>
       <w:r>
         <w:rPr>
-          <w:rStyle w:val="user"/>
+          <w:rStyle w:val="Style14"/>
           <w:lang w:val="uk-UA"/>
         </w:rPr>
         <w:t>git commit</w:t>
@@ -1516,7 +1465,7 @@
       </w:r>
       <w:r>
         <w:rPr>
-          <w:rStyle w:val="user"/>
+          <w:rStyle w:val="Style14"/>
           <w:lang w:val="uk-UA"/>
         </w:rPr>
         <w:t>git push</w:t>
@@ -1534,366 +1483,258 @@
     <w:p>
       <w:pPr>
         <w:pStyle w:val="Normal"/>
-        <w:spacing w:before="0" w:after="0"/>
+        <w:spacing w:lineRule="auto" w:line="360" w:before="0" w:after="0"/>
         <w:ind w:hanging="0"/>
         <w:jc w:val="center"/>
+        <w:rPr/>
+      </w:pPr>
+      <w:r>
         <w:rPr>
           <w:b/>
           <w:bCs/>
-        </w:rPr>
-      </w:pPr>
+          <w:lang w:val="uk-UA"/>
+        </w:rPr>
+        <w:t xml:space="preserve">Звіт про виконання практичних завдань до лекцій з курсу Технології програмування на мові </w:t>
+      </w:r>
       <w:r>
         <w:rPr>
           <w:b/>
           <w:bCs/>
-          <w:lang w:val="uk-UA"/>
-        </w:rPr>
-        <w:t xml:space="preserve">Звіт про виконання практичних завдань до лекцій з курсу Технології програмування на мові </w:t>
-      </w:r>
+        </w:rPr>
+        <w:t>Python</w:t>
+      </w:r>
+    </w:p>
+    <w:p>
+      <w:pPr>
+        <w:pStyle w:val="Normal"/>
+        <w:spacing w:lineRule="auto" w:line="360" w:before="57" w:after="103"/>
+        <w:jc w:val="center"/>
+        <w:rPr/>
+      </w:pPr>
       <w:r>
         <w:rPr>
           <w:b/>
           <w:bCs/>
-        </w:rPr>
-        <w:t>Python</w:t>
-      </w:r>
-    </w:p>
-    <w:p>
-      <w:pPr>
-        <w:pStyle w:val="Normal"/>
-        <w:spacing w:before="57" w:after="103"/>
+          <w:lang w:val="uk-UA"/>
+        </w:rPr>
+        <w:t>Виконав: Дизинюрик Гліб Олександрович КБ-241</w:t>
+      </w:r>
+    </w:p>
+    <w:p>
+      <w:pPr>
+        <w:pStyle w:val="Normal"/>
+        <w:spacing w:lineRule="auto" w:line="360" w:before="0" w:after="160"/>
         <w:jc w:val="center"/>
-        <w:rPr>
-          <w:lang w:val="uk-UA"/>
-        </w:rPr>
-      </w:pPr>
-      <w:r>
+        <w:rPr/>
+      </w:pPr>
+      <w:r>
+        <w:rPr>
+          <w:u w:val="none"/>
+          <w:lang w:val="uk-UA"/>
+        </w:rPr>
+        <w:t>Звіт до теми №2: Умовний перехід</w:t>
+      </w:r>
+      <w:r>
+        <w:rPr>
+          <w:lang w:val="uk-UA"/>
+        </w:rPr>
+        <w:t xml:space="preserve"> </w:t>
+      </w:r>
+    </w:p>
+    <w:p>
+      <w:pPr>
+        <w:pStyle w:val="Normal"/>
+        <w:spacing w:lineRule="auto" w:line="360" w:before="0" w:after="0"/>
+        <w:rPr>
+          <w:lang w:val="uk-UA"/>
+        </w:rPr>
+      </w:pPr>
+      <w:r>
+        <w:rPr>
+          <w:lang w:val="uk-UA"/>
+        </w:rPr>
+        <w:t>Під час виконання практичного завдання до Теми №</w:t>
+      </w:r>
+      <w:r>
+        <w:rPr>
+          <w:lang w:val="ru-RU"/>
+        </w:rPr>
+        <w:t>2</w:t>
+      </w:r>
+      <w:r>
+        <w:rPr>
+          <w:lang w:val="uk-UA"/>
+        </w:rPr>
+        <w:t xml:space="preserve"> було надано варіанти рішення до наступних задач:</w:t>
+      </w:r>
+    </w:p>
+    <w:p>
+      <w:pPr>
+        <w:pStyle w:val="BodyText"/>
+        <w:spacing w:lineRule="auto" w:line="360" w:before="0" w:after="0"/>
+        <w:rPr>
+          <w:lang w:val="uk-UA"/>
+        </w:rPr>
+      </w:pPr>
+      <w:r>
+        <w:rPr>
+          <w:rStyle w:val="Strong"/>
+          <w:lang w:val="uk-UA"/>
+        </w:rPr>
+        <w:t>1. Програма для пошуку коренів квадратного рівняння</w:t>
+      </w:r>
+    </w:p>
+    <w:p>
+      <w:pPr>
+        <w:pStyle w:val="BodyText"/>
+        <w:spacing w:lineRule="auto" w:line="360" w:before="0" w:after="0"/>
+        <w:rPr>
+          <w:lang w:val="uk-UA"/>
+        </w:rPr>
+      </w:pPr>
+      <w:r>
+        <w:rPr>
+          <w:lang w:val="uk-UA"/>
+        </w:rPr>
+        <w:t>Програма призначена для обчислення дискримінанта та знаходження коренів квадратного рівняння. Користувач вводить коефіцієнти a, b і c, після чого програма визначає, скільки є дійсних коренів, і виводить їх на екран.</w:t>
+      </w:r>
+    </w:p>
+    <w:p>
+      <w:pPr>
+        <w:pStyle w:val="BodyText"/>
+        <w:spacing w:lineRule="auto" w:line="360" w:before="0" w:after="0"/>
+        <w:rPr>
+          <w:lang w:val="uk-UA"/>
+        </w:rPr>
+      </w:pPr>
+      <w:r>
+        <w:rPr>
+          <w:rStyle w:val="Strong"/>
+          <w:lang w:val="uk-UA"/>
+        </w:rPr>
+        <w:t>2. Програма «Калькулятор» з використанням if-else</w:t>
+      </w:r>
+    </w:p>
+    <w:p>
+      <w:pPr>
+        <w:pStyle w:val="BodyText"/>
+        <w:spacing w:lineRule="auto" w:line="360" w:before="0" w:after="0"/>
+        <w:rPr>
+          <w:lang w:val="uk-UA"/>
+        </w:rPr>
+      </w:pPr>
+      <w:r>
+        <w:rPr>
+          <w:lang w:val="uk-UA"/>
+        </w:rPr>
+        <w:t>Програма виконує основні арифметичні операції — додавання, віднімання, множення і ділення. Кожна операція оформлена як окрема функція. Користувач вводить два числа та знак операції, а програма обчислює і показує результат.</w:t>
+      </w:r>
+    </w:p>
+    <w:p>
+      <w:pPr>
+        <w:pStyle w:val="BodyText"/>
+        <w:spacing w:lineRule="auto" w:line="360" w:before="0" w:after="0"/>
+        <w:rPr>
+          <w:lang w:val="uk-UA"/>
+        </w:rPr>
+      </w:pPr>
+      <w:r>
+        <w:rPr>
+          <w:rStyle w:val="Strong"/>
+          <w:lang w:val="uk-UA"/>
+        </w:rPr>
+        <w:t>3. Програма «Калькулятор» з використанням match-case</w:t>
+      </w:r>
+    </w:p>
+    <w:p>
+      <w:pPr>
+        <w:pStyle w:val="BodyText"/>
+        <w:spacing w:lineRule="auto" w:line="360"/>
+        <w:rPr>
+          <w:lang w:val="uk-UA"/>
+        </w:rPr>
+      </w:pPr>
+      <w:r>
+        <w:rPr>
+          <w:lang w:val="uk-UA"/>
+        </w:rPr>
+        <w:t>Програма має ту саму логіку, що й попередня, але для вибору потрібної дії використовується конструкція match-case, яка спрощує перевірку варіантів операцій і робить код зручнішим для читання.</w:t>
+      </w:r>
+    </w:p>
+    <w:p>
+      <w:pPr>
+        <w:pStyle w:val="BodyText"/>
+        <w:spacing w:lineRule="auto" w:line="360" w:before="0" w:after="0"/>
+        <w:rPr>
+          <w:lang w:val="uk-UA"/>
+        </w:rPr>
+      </w:pPr>
+      <w:r>
+        <w:rPr>
+          <w:lang w:val="uk-UA"/>
+        </w:rPr>
+      </w:r>
+      <w:r>
+        <w:br w:type="page"/>
+      </w:r>
+    </w:p>
+    <w:p>
+      <w:pPr>
+        <w:pStyle w:val="BodyText"/>
+        <w:widowControl/>
+        <w:suppressAutoHyphens w:val="true"/>
+        <w:bidi w:val="0"/>
+        <w:spacing w:lineRule="auto" w:line="360" w:before="0" w:after="0"/>
+        <w:ind w:hanging="0" w:left="0" w:right="0"/>
+        <w:jc w:val="center"/>
         <w:rPr>
           <w:b/>
           <w:bCs/>
           <w:lang w:val="uk-UA"/>
         </w:rPr>
-        <w:t>Виконав: Дизинюрик Гліб Олександрович КБ-241</w:t>
-      </w:r>
-    </w:p>
-    <w:p>
-      <w:pPr>
-        <w:pStyle w:val="Normal"/>
-        <w:spacing w:before="0" w:after="103"/>
-        <w:jc w:val="center"/>
-        <w:rPr>
-          <w:lang w:val="uk-UA"/>
-        </w:rPr>
-      </w:pPr>
-      <w:r>
-        <w:rPr/>
-      </w:r>
-    </w:p>
-    <w:p>
-      <w:pPr>
-        <w:pStyle w:val="Normal"/>
-        <w:spacing w:before="0" w:after="160"/>
-        <w:jc w:val="center"/>
-        <w:rPr>
-          <w:lang w:val="uk-UA"/>
-        </w:rPr>
-      </w:pPr>
-      <w:r>
-        <w:rPr>
-          <w:u w:val="none"/>
-          <w:lang w:val="uk-UA"/>
-        </w:rPr>
-        <w:t>Звіт до теми №2: Умовний перехід</w:t>
-      </w:r>
-      <w:r>
-        <w:rPr>
-          <w:lang w:val="uk-UA"/>
-        </w:rPr>
-        <w:t xml:space="preserve"> </w:t>
-      </w:r>
-    </w:p>
-    <w:p>
-      <w:pPr>
-        <w:pStyle w:val="Normal"/>
-        <w:rPr>
-          <w:lang w:val="uk-UA"/>
-        </w:rPr>
-      </w:pPr>
-      <w:r>
-        <w:rPr>
-          <w:lang w:val="uk-UA"/>
-        </w:rPr>
-        <w:t>Під час виконання практичного завдання до Теми №1 було надано варіанти рішення до наступних задач:</w:t>
-      </w:r>
-    </w:p>
-    <w:p>
-      <w:pPr>
-        <w:pStyle w:val="BodyText"/>
+      </w:pPr>
+      <w:r>
         <w:rPr>
           <w:b/>
           <w:bCs/>
           <w:lang w:val="uk-UA"/>
         </w:rPr>
-      </w:pPr>
-      <w:r>
-        <w:rPr>
-          <w:rStyle w:val="Strong"/>
-          <w:rFonts w:ascii="Times New Roman" w:hAnsi="Times New Roman"/>
+        <w:t>Хід роботи</w:t>
+      </w:r>
+    </w:p>
+    <w:p>
+      <w:pPr>
+        <w:pStyle w:val="BodyText"/>
+        <w:widowControl/>
+        <w:suppressAutoHyphens w:val="true"/>
+        <w:bidi w:val="0"/>
+        <w:spacing w:lineRule="auto" w:line="360" w:before="0" w:after="0"/>
+        <w:ind w:hanging="0" w:left="0" w:right="0"/>
+        <w:jc w:val="center"/>
+        <w:rPr>
           <w:b/>
           <w:bCs/>
           <w:lang w:val="uk-UA"/>
         </w:rPr>
-        <w:t>1. Програма-калькулятор з постійними запитами</w:t>
-      </w:r>
-    </w:p>
-    <w:p>
-      <w:pPr>
-        <w:pStyle w:val="BodyText"/>
+      </w:pPr>
+      <w:r>
         <w:rPr>
           <w:b/>
           <w:bCs/>
           <w:lang w:val="uk-UA"/>
         </w:rPr>
-      </w:pPr>
-      <w:r>
-        <w:rPr>
-          <w:rFonts w:ascii="Times New Roman" w:hAnsi="Times New Roman"/>
-          <w:b w:val="false"/>
-          <w:bCs w:val="false"/>
-          <w:lang w:val="uk-UA"/>
-        </w:rPr>
-        <w:t xml:space="preserve">Необхідно створити нескінченний цикл, який постійно запитує у користувача вираз, обчислює його та виводить результат. Завершення роботи програми здійснюється введенням спеціальної команди, наприклад </w:t>
-      </w:r>
-      <w:r>
-        <w:rPr>
-          <w:rStyle w:val="Style14"/>
-          <w:rFonts w:ascii="Times New Roman" w:hAnsi="Times New Roman"/>
-          <w:b w:val="false"/>
-          <w:bCs w:val="false"/>
-          <w:lang w:val="uk-UA"/>
-        </w:rPr>
-        <w:t>"exit"</w:t>
-      </w:r>
-      <w:r>
-        <w:rPr>
-          <w:rFonts w:ascii="Times New Roman" w:hAnsi="Times New Roman"/>
-          <w:b w:val="false"/>
-          <w:bCs w:val="false"/>
-          <w:lang w:val="uk-UA"/>
-        </w:rPr>
-        <w:t>.</w:t>
-      </w:r>
-    </w:p>
-    <w:p>
-      <w:pPr>
-        <w:pStyle w:val="BodyText"/>
-        <w:spacing w:lineRule="auto" w:line="360" w:before="0" w:after="160"/>
-        <w:rPr>
-          <w:b/>
-          <w:bCs/>
-          <w:lang w:val="uk-UA"/>
-        </w:rPr>
-      </w:pPr>
-      <w:r>
-        <w:rPr>
-          <w:rStyle w:val="Strong"/>
-          <w:rFonts w:ascii="Times New Roman" w:hAnsi="Times New Roman"/>
-          <w:b/>
-          <w:bCs/>
-          <w:lang w:val="uk-UA"/>
-        </w:rPr>
-        <w:t>2. Тестування функцій списків</w:t>
-      </w:r>
-    </w:p>
-    <w:p>
-      <w:pPr>
-        <w:pStyle w:val="BodyText"/>
-        <w:spacing w:lineRule="auto" w:line="360" w:before="0" w:after="160"/>
-        <w:rPr>
-          <w:b/>
-          <w:bCs/>
-          <w:lang w:val="uk-UA"/>
-        </w:rPr>
-      </w:pPr>
-      <w:r>
-        <w:rPr>
-          <w:rFonts w:ascii="Times New Roman" w:hAnsi="Times New Roman"/>
-          <w:b w:val="false"/>
-          <w:bCs w:val="false"/>
-          <w:lang w:val="uk-UA"/>
-        </w:rPr>
-        <w:t xml:space="preserve">Потрібно створити список та перевірити роботу основних методів: </w:t>
-      </w:r>
-      <w:r>
-        <w:rPr>
-          <w:rStyle w:val="Style14"/>
-          <w:rFonts w:ascii="Times New Roman" w:hAnsi="Times New Roman"/>
-          <w:b w:val="false"/>
-          <w:bCs w:val="false"/>
-          <w:lang w:val="uk-UA"/>
-        </w:rPr>
-        <w:t>append(), extend(), insert(), remove(), clear(), sort(), reverse(), copy()</w:t>
-      </w:r>
-      <w:r>
-        <w:rPr>
-          <w:rFonts w:ascii="Times New Roman" w:hAnsi="Times New Roman"/>
-          <w:b w:val="false"/>
-          <w:bCs w:val="false"/>
-          <w:lang w:val="uk-UA"/>
-        </w:rPr>
-        <w:t>. Після кожної операції список змінюється відповідно до дії методу.</w:t>
-      </w:r>
-    </w:p>
-    <w:p>
-      <w:pPr>
-        <w:pStyle w:val="BodyText"/>
-        <w:spacing w:lineRule="auto" w:line="360" w:before="0" w:after="160"/>
-        <w:rPr>
-          <w:b/>
-          <w:bCs/>
-          <w:lang w:val="uk-UA"/>
-        </w:rPr>
-      </w:pPr>
-      <w:r>
-        <w:rPr>
-          <w:rStyle w:val="Strong"/>
-          <w:rFonts w:ascii="Times New Roman" w:hAnsi="Times New Roman"/>
-          <w:b/>
-          <w:bCs/>
-          <w:lang w:val="uk-UA"/>
-        </w:rPr>
-        <w:t>3. Тестування функцій словників</w:t>
-      </w:r>
-    </w:p>
-    <w:p>
-      <w:pPr>
-        <w:pStyle w:val="BodyText"/>
-        <w:spacing w:lineRule="auto" w:line="360" w:before="0" w:after="160"/>
-        <w:rPr>
-          <w:b/>
-          <w:bCs/>
-          <w:lang w:val="uk-UA"/>
-        </w:rPr>
-      </w:pPr>
-      <w:r>
-        <w:rPr>
-          <w:rFonts w:ascii="Times New Roman" w:hAnsi="Times New Roman"/>
-          <w:b w:val="false"/>
-          <w:bCs w:val="false"/>
-          <w:lang w:val="uk-UA"/>
-        </w:rPr>
-        <w:t xml:space="preserve">Ставилося завдання продемонструвати роботу методів словника: </w:t>
-      </w:r>
-      <w:r>
-        <w:rPr>
-          <w:rStyle w:val="Style14"/>
-          <w:rFonts w:ascii="Times New Roman" w:hAnsi="Times New Roman"/>
-          <w:b w:val="false"/>
-          <w:bCs w:val="false"/>
-          <w:lang w:val="uk-UA"/>
-        </w:rPr>
-        <w:t>update(), del, clear(), keys(), values(), items()</w:t>
-      </w:r>
-      <w:r>
-        <w:rPr>
-          <w:rFonts w:ascii="Times New Roman" w:hAnsi="Times New Roman"/>
-          <w:b w:val="false"/>
-          <w:bCs w:val="false"/>
-          <w:lang w:val="uk-UA"/>
-        </w:rPr>
-        <w:t>. Кожна з операцій дозволяє або змінити вміст словника, або переглянути його структуру.</w:t>
-      </w:r>
-    </w:p>
-    <w:p>
-      <w:pPr>
-        <w:pStyle w:val="BodyText"/>
+      </w:r>
+    </w:p>
+    <w:p>
+      <w:pPr>
+        <w:pStyle w:val="Normal"/>
         <w:widowControl/>
+        <w:suppressAutoHyphens w:val="true"/>
         <w:bidi w:val="0"/>
         <w:spacing w:lineRule="auto" w:line="360" w:before="0" w:after="160"/>
-        <w:ind w:firstLine="720" w:left="0" w:right="0"/>
-        <w:jc w:val="both"/>
-        <w:rPr>
-          <w:b/>
-          <w:bCs/>
-          <w:lang w:val="uk-UA"/>
-        </w:rPr>
-      </w:pPr>
-      <w:r>
-        <w:rPr>
-          <w:rStyle w:val="Strong"/>
-          <w:rFonts w:ascii="Times New Roman" w:hAnsi="Times New Roman"/>
-          <w:b/>
-          <w:bCs/>
-          <w:lang w:val="uk-UA"/>
-        </w:rPr>
-        <w:t>4. Пошук позиції для вставки нового елемента у відсортований список</w:t>
-      </w:r>
-    </w:p>
-    <w:p>
-      <w:pPr>
-        <w:pStyle w:val="BodyText"/>
-        <w:widowControl/>
-        <w:bidi w:val="0"/>
-        <w:spacing w:lineRule="auto" w:line="360" w:before="0" w:after="160"/>
-        <w:ind w:firstLine="720" w:left="0" w:right="0"/>
-        <w:jc w:val="both"/>
-        <w:rPr>
-          <w:rFonts w:ascii="Times New Roman" w:hAnsi="Times New Roman"/>
-          <w:b w:val="false"/>
-          <w:bCs w:val="false"/>
-          <w:lang w:val="uk-UA"/>
-        </w:rPr>
-      </w:pPr>
-      <w:r>
-        <w:rPr>
-          <w:rFonts w:ascii="Times New Roman" w:hAnsi="Times New Roman"/>
-          <w:b w:val="false"/>
-          <w:bCs w:val="false"/>
-          <w:lang w:val="uk-UA"/>
-        </w:rPr>
-        <w:t>Необхідно визначити позицію, у яку слід вставити новий елемент, щоб зберегти порядок у відсортованому списку. Для цього використовується алгоритм пошуку позиції або спеціальний модуль.</w:t>
-      </w:r>
-      <w:r>
-        <w:br w:type="page"/>
-      </w:r>
-    </w:p>
-    <w:p>
-      <w:pPr>
-        <w:pStyle w:val="BodyText"/>
-        <w:widowControl/>
-        <w:bidi w:val="0"/>
-        <w:spacing w:lineRule="auto" w:line="360" w:before="0" w:after="160"/>
-        <w:ind w:firstLine="720" w:left="0" w:right="0"/>
+        <w:ind w:hanging="0" w:left="0" w:right="0"/>
         <w:jc w:val="center"/>
         <w:rPr>
-          <w:rFonts w:ascii="Times New Roman" w:hAnsi="Times New Roman"/>
-          <w:b/>
-          <w:bCs/>
-          <w:lang w:val="uk-UA"/>
-        </w:rPr>
-      </w:pPr>
-      <w:r>
-        <w:rPr>
-          <w:rFonts w:ascii="Times New Roman" w:hAnsi="Times New Roman"/>
-          <w:b/>
-          <w:bCs/>
-          <w:lang w:val="uk-UA"/>
-        </w:rPr>
-        <w:t>Хід роботи</w:t>
-      </w:r>
-    </w:p>
-    <w:p>
-      <w:pPr>
-        <w:pStyle w:val="BodyText"/>
-        <w:widowControl/>
-        <w:bidi w:val="0"/>
-        <w:spacing w:lineRule="auto" w:line="360" w:before="0" w:after="160"/>
-        <w:ind w:firstLine="720" w:left="0" w:right="0"/>
-        <w:jc w:val="center"/>
-        <w:rPr>
-          <w:rFonts w:ascii="Times New Roman" w:hAnsi="Times New Roman"/>
-          <w:b w:val="false"/>
-          <w:bCs w:val="false"/>
           <w:lang w:val="uk-UA"/>
         </w:rPr>
       </w:pPr>
@@ -1907,9 +1748,9 @@
             <wp:positionV relativeFrom="paragraph">
               <wp:posOffset>635</wp:posOffset>
             </wp:positionV>
-            <wp:extent cx="5943600" cy="3152775"/>
+            <wp:extent cx="5943600" cy="2566670"/>
             <wp:effectExtent l="0" t="0" r="0" b="0"/>
-            <wp:wrapSquare wrapText="largest"/>
+            <wp:wrapTopAndBottom/>
             <wp:docPr id="16" name="Изображение16" descr=""/>
             <wp:cNvGraphicFramePr>
               <a:graphicFrameLocks xmlns:a="http://schemas.openxmlformats.org/drawingml/2006/main" noChangeAspect="1"/>
@@ -1932,7 +1773,7 @@
                   <pic:spPr bwMode="auto">
                     <a:xfrm>
                       <a:off x="0" y="0"/>
-                      <a:ext cx="5943600" cy="3152775"/>
+                      <a:ext cx="5943600" cy="2566670"/>
                     </a:xfrm>
                     <a:prstGeom prst="rect">
                       <a:avLst/>
@@ -1947,50 +1788,21 @@
       </w:r>
       <w:r>
         <w:rPr>
-          <w:rFonts w:ascii="Times New Roman" w:hAnsi="Times New Roman"/>
-          <w:b w:val="false"/>
-          <w:bCs w:val="false"/>
-          <w:lang w:val="uk-UA"/>
-        </w:rPr>
-        <w:t>Рис. 1. Скриншот написаного коду до першого завдання</w:t>
-      </w:r>
-    </w:p>
-    <w:p>
-      <w:pPr>
-        <w:pStyle w:val="BodyText"/>
+          <w:lang w:val="uk-UA"/>
+        </w:rPr>
+        <w:t>Рис. 1. Скриншот коду до першого завдання.</w:t>
+      </w:r>
+    </w:p>
+    <w:p>
+      <w:pPr>
+        <w:pStyle w:val="Normal"/>
         <w:widowControl/>
+        <w:suppressAutoHyphens w:val="true"/>
         <w:bidi w:val="0"/>
         <w:spacing w:lineRule="auto" w:line="360" w:before="0" w:after="160"/>
-        <w:ind w:firstLine="720" w:left="0" w:right="0"/>
+        <w:ind w:hanging="0" w:left="0" w:right="0"/>
         <w:jc w:val="center"/>
         <w:rPr>
-          <w:rFonts w:ascii="Times New Roman" w:hAnsi="Times New Roman"/>
-          <w:b w:val="false"/>
-          <w:bCs w:val="false"/>
-          <w:lang w:val="uk-UA"/>
-        </w:rPr>
-      </w:pPr>
-      <w:r>
-        <w:rPr>
-          <w:rFonts w:ascii="Times New Roman" w:hAnsi="Times New Roman"/>
-          <w:b w:val="false"/>
-          <w:bCs w:val="false"/>
-          <w:lang w:val="uk-UA"/>
-        </w:rPr>
-      </w:r>
-    </w:p>
-    <w:p>
-      <w:pPr>
-        <w:pStyle w:val="BodyText"/>
-        <w:widowControl/>
-        <w:bidi w:val="0"/>
-        <w:spacing w:lineRule="auto" w:line="360" w:before="0" w:after="160"/>
-        <w:ind w:firstLine="720" w:left="0" w:right="0"/>
-        <w:jc w:val="center"/>
-        <w:rPr>
-          <w:rFonts w:ascii="Times New Roman" w:hAnsi="Times New Roman"/>
-          <w:b w:val="false"/>
-          <w:bCs w:val="false"/>
           <w:lang w:val="uk-UA"/>
         </w:rPr>
       </w:pPr>
@@ -2004,9 +1816,9 @@
             <wp:positionV relativeFrom="paragraph">
               <wp:posOffset>635</wp:posOffset>
             </wp:positionV>
-            <wp:extent cx="5943600" cy="3037840"/>
+            <wp:extent cx="5943600" cy="3056255"/>
             <wp:effectExtent l="0" t="0" r="0" b="0"/>
-            <wp:wrapSquare wrapText="largest"/>
+            <wp:wrapTopAndBottom/>
             <wp:docPr id="17" name="Изображение17" descr=""/>
             <wp:cNvGraphicFramePr>
               <a:graphicFrameLocks xmlns:a="http://schemas.openxmlformats.org/drawingml/2006/main" noChangeAspect="1"/>
@@ -2029,7 +1841,7 @@
                   <pic:spPr bwMode="auto">
                     <a:xfrm>
                       <a:off x="0" y="0"/>
-                      <a:ext cx="5943600" cy="3037840"/>
+                      <a:ext cx="5943600" cy="3056255"/>
                     </a:xfrm>
                     <a:prstGeom prst="rect">
                       <a:avLst/>
@@ -2044,12 +1856,9 @@
       </w:r>
       <w:r>
         <w:rPr>
-          <w:rFonts w:ascii="Times New Roman" w:hAnsi="Times New Roman"/>
-          <w:b w:val="false"/>
-          <w:bCs w:val="false"/>
-          <w:lang w:val="uk-UA"/>
-        </w:rPr>
-        <w:t>Рис. 2. Скриншот результату</w:t>
+          <w:lang w:val="uk-UA"/>
+        </w:rPr>
+        <w:t>Рис. 2. Скриншот результату виведеного у терміналі.</w:t>
       </w:r>
       <w:r>
         <w:br w:type="page"/>
@@ -2057,16 +1866,14 @@
     </w:p>
     <w:p>
       <w:pPr>
-        <w:pStyle w:val="BodyText"/>
+        <w:pStyle w:val="Normal"/>
         <w:widowControl/>
+        <w:suppressAutoHyphens w:val="true"/>
         <w:bidi w:val="0"/>
         <w:spacing w:lineRule="auto" w:line="360" w:before="0" w:after="160"/>
-        <w:ind w:firstLine="720" w:left="0" w:right="0"/>
+        <w:ind w:hanging="0" w:left="0" w:right="0"/>
         <w:jc w:val="center"/>
         <w:rPr>
-          <w:rFonts w:ascii="Times New Roman" w:hAnsi="Times New Roman"/>
-          <w:b w:val="false"/>
-          <w:bCs w:val="false"/>
           <w:lang w:val="uk-UA"/>
         </w:rPr>
       </w:pPr>
@@ -2080,9 +1887,9 @@
             <wp:positionV relativeFrom="paragraph">
               <wp:posOffset>635</wp:posOffset>
             </wp:positionV>
-            <wp:extent cx="5943600" cy="3161665"/>
+            <wp:extent cx="5943600" cy="2620010"/>
             <wp:effectExtent l="0" t="0" r="0" b="0"/>
-            <wp:wrapSquare wrapText="largest"/>
+            <wp:wrapTopAndBottom/>
             <wp:docPr id="18" name="Изображение18" descr=""/>
             <wp:cNvGraphicFramePr>
               <a:graphicFrameLocks xmlns:a="http://schemas.openxmlformats.org/drawingml/2006/main" noChangeAspect="1"/>
@@ -2105,7 +1912,7 @@
                   <pic:spPr bwMode="auto">
                     <a:xfrm>
                       <a:off x="0" y="0"/>
-                      <a:ext cx="5943600" cy="3161665"/>
+                      <a:ext cx="5943600" cy="2620010"/>
                     </a:xfrm>
                     <a:prstGeom prst="rect">
                       <a:avLst/>
@@ -2120,50 +1927,21 @@
       </w:r>
       <w:r>
         <w:rPr>
-          <w:rFonts w:ascii="Times New Roman" w:hAnsi="Times New Roman"/>
-          <w:b w:val="false"/>
-          <w:bCs w:val="false"/>
-          <w:lang w:val="uk-UA"/>
-        </w:rPr>
-        <w:t>Рис. 3. Скриншот написаного коду до другого коду</w:t>
-      </w:r>
-    </w:p>
-    <w:p>
-      <w:pPr>
-        <w:pStyle w:val="BodyText"/>
+          <w:lang w:val="uk-UA"/>
+        </w:rPr>
+        <w:t>Рис. 3. Скриншот коду до другого завдання.</w:t>
+      </w:r>
+    </w:p>
+    <w:p>
+      <w:pPr>
+        <w:pStyle w:val="Normal"/>
         <w:widowControl/>
+        <w:suppressAutoHyphens w:val="true"/>
         <w:bidi w:val="0"/>
         <w:spacing w:lineRule="auto" w:line="360" w:before="0" w:after="160"/>
-        <w:ind w:firstLine="720" w:left="0" w:right="0"/>
+        <w:ind w:hanging="0" w:left="0" w:right="0"/>
         <w:jc w:val="center"/>
         <w:rPr>
-          <w:rFonts w:ascii="Times New Roman" w:hAnsi="Times New Roman"/>
-          <w:b w:val="false"/>
-          <w:bCs w:val="false"/>
-          <w:lang w:val="uk-UA"/>
-        </w:rPr>
-      </w:pPr>
-      <w:r>
-        <w:rPr>
-          <w:rFonts w:ascii="Times New Roman" w:hAnsi="Times New Roman"/>
-          <w:b w:val="false"/>
-          <w:bCs w:val="false"/>
-          <w:lang w:val="uk-UA"/>
-        </w:rPr>
-      </w:r>
-    </w:p>
-    <w:p>
-      <w:pPr>
-        <w:pStyle w:val="BodyText"/>
-        <w:widowControl/>
-        <w:bidi w:val="0"/>
-        <w:spacing w:lineRule="auto" w:line="360" w:before="0" w:after="160"/>
-        <w:ind w:firstLine="720" w:left="0" w:right="0"/>
-        <w:jc w:val="center"/>
-        <w:rPr>
-          <w:rFonts w:ascii="Times New Roman" w:hAnsi="Times New Roman"/>
-          <w:b w:val="false"/>
-          <w:bCs w:val="false"/>
           <w:lang w:val="uk-UA"/>
         </w:rPr>
       </w:pPr>
@@ -2177,9 +1955,9 @@
             <wp:positionV relativeFrom="paragraph">
               <wp:posOffset>635</wp:posOffset>
             </wp:positionV>
-            <wp:extent cx="5943600" cy="3021965"/>
+            <wp:extent cx="5943600" cy="3046095"/>
             <wp:effectExtent l="0" t="0" r="0" b="0"/>
-            <wp:wrapSquare wrapText="largest"/>
+            <wp:wrapTopAndBottom/>
             <wp:docPr id="19" name="Изображение19" descr=""/>
             <wp:cNvGraphicFramePr>
               <a:graphicFrameLocks xmlns:a="http://schemas.openxmlformats.org/drawingml/2006/main" noChangeAspect="1"/>
@@ -2202,7 +1980,7 @@
                   <pic:spPr bwMode="auto">
                     <a:xfrm>
                       <a:off x="0" y="0"/>
-                      <a:ext cx="5943600" cy="3021965"/>
+                      <a:ext cx="5943600" cy="3046095"/>
                     </a:xfrm>
                     <a:prstGeom prst="rect">
                       <a:avLst/>
@@ -2217,29 +1995,43 @@
       </w:r>
       <w:r>
         <w:rPr>
-          <w:rFonts w:ascii="Times New Roman" w:hAnsi="Times New Roman"/>
-          <w:b w:val="false"/>
-          <w:bCs w:val="false"/>
-          <w:lang w:val="uk-UA"/>
-        </w:rPr>
-        <w:t>Рис. 4. Скриншот виведеного результату</w:t>
-      </w:r>
-      <w:r>
-        <w:br w:type="page"/>
-      </w:r>
-    </w:p>
-    <w:p>
-      <w:pPr>
-        <w:pStyle w:val="BodyText"/>
+          <w:lang w:val="uk-UA"/>
+        </w:rPr>
+        <w:t>Рис. 4. Скриншот результату виведеного у терміналі.</w:t>
+      </w:r>
+    </w:p>
+    <w:p>
+      <w:pPr>
+        <w:pStyle w:val="Normal"/>
         <w:widowControl/>
+        <w:suppressAutoHyphens w:val="true"/>
         <w:bidi w:val="0"/>
         <w:spacing w:lineRule="auto" w:line="360" w:before="0" w:after="160"/>
-        <w:ind w:firstLine="720" w:left="0" w:right="0"/>
+        <w:ind w:hanging="0" w:left="0" w:right="0"/>
         <w:jc w:val="center"/>
         <w:rPr>
-          <w:rFonts w:ascii="Times New Roman" w:hAnsi="Times New Roman"/>
-          <w:b w:val="false"/>
-          <w:bCs w:val="false"/>
+          <w:lang w:val="uk-UA"/>
+        </w:rPr>
+      </w:pPr>
+      <w:r>
+        <w:rPr>
+          <w:lang w:val="uk-UA"/>
+        </w:rPr>
+      </w:r>
+      <w:r>
+        <w:br w:type="page"/>
+      </w:r>
+    </w:p>
+    <w:p>
+      <w:pPr>
+        <w:pStyle w:val="Normal"/>
+        <w:widowControl/>
+        <w:suppressAutoHyphens w:val="true"/>
+        <w:bidi w:val="0"/>
+        <w:spacing w:lineRule="auto" w:line="360" w:before="0" w:after="160"/>
+        <w:ind w:hanging="0" w:left="0" w:right="0"/>
+        <w:jc w:val="center"/>
+        <w:rPr>
           <w:lang w:val="uk-UA"/>
         </w:rPr>
       </w:pPr>
@@ -2253,9 +2045,9 @@
             <wp:positionV relativeFrom="paragraph">
               <wp:posOffset>635</wp:posOffset>
             </wp:positionV>
-            <wp:extent cx="5943600" cy="3159125"/>
+            <wp:extent cx="5943600" cy="2615565"/>
             <wp:effectExtent l="0" t="0" r="0" b="0"/>
-            <wp:wrapSquare wrapText="largest"/>
+            <wp:wrapTopAndBottom/>
             <wp:docPr id="20" name="Изображение20" descr=""/>
             <wp:cNvGraphicFramePr>
               <a:graphicFrameLocks xmlns:a="http://schemas.openxmlformats.org/drawingml/2006/main" noChangeAspect="1"/>
@@ -2278,7 +2070,7 @@
                   <pic:spPr bwMode="auto">
                     <a:xfrm>
                       <a:off x="0" y="0"/>
-                      <a:ext cx="5943600" cy="3159125"/>
+                      <a:ext cx="5943600" cy="2615565"/>
                     </a:xfrm>
                     <a:prstGeom prst="rect">
                       <a:avLst/>
@@ -2293,50 +2085,21 @@
       </w:r>
       <w:r>
         <w:rPr>
-          <w:rFonts w:ascii="Times New Roman" w:hAnsi="Times New Roman"/>
-          <w:b w:val="false"/>
-          <w:bCs w:val="false"/>
-          <w:lang w:val="uk-UA"/>
-        </w:rPr>
-        <w:t>Рис. 5. Скриншот написаного коду для третього завдання</w:t>
-      </w:r>
-    </w:p>
-    <w:p>
-      <w:pPr>
-        <w:pStyle w:val="BodyText"/>
+          <w:lang w:val="uk-UA"/>
+        </w:rPr>
+        <w:t>Рис. 5. Скриншот коду до третього завдання.</w:t>
+      </w:r>
+    </w:p>
+    <w:p>
+      <w:pPr>
+        <w:pStyle w:val="Normal"/>
         <w:widowControl/>
+        <w:suppressAutoHyphens w:val="true"/>
         <w:bidi w:val="0"/>
         <w:spacing w:lineRule="auto" w:line="360" w:before="0" w:after="160"/>
-        <w:ind w:firstLine="720" w:left="0" w:right="0"/>
+        <w:ind w:hanging="0" w:left="0" w:right="0"/>
         <w:jc w:val="center"/>
         <w:rPr>
-          <w:rFonts w:ascii="Times New Roman" w:hAnsi="Times New Roman"/>
-          <w:b w:val="false"/>
-          <w:bCs w:val="false"/>
-          <w:lang w:val="uk-UA"/>
-        </w:rPr>
-      </w:pPr>
-      <w:r>
-        <w:rPr>
-          <w:rFonts w:ascii="Times New Roman" w:hAnsi="Times New Roman"/>
-          <w:b w:val="false"/>
-          <w:bCs w:val="false"/>
-          <w:lang w:val="uk-UA"/>
-        </w:rPr>
-      </w:r>
-    </w:p>
-    <w:p>
-      <w:pPr>
-        <w:pStyle w:val="BodyText"/>
-        <w:widowControl/>
-        <w:bidi w:val="0"/>
-        <w:spacing w:lineRule="auto" w:line="360" w:before="0" w:after="160"/>
-        <w:ind w:firstLine="720" w:left="0" w:right="0"/>
-        <w:jc w:val="center"/>
-        <w:rPr>
-          <w:rFonts w:ascii="Times New Roman" w:hAnsi="Times New Roman"/>
-          <w:b w:val="false"/>
-          <w:bCs w:val="false"/>
           <w:lang w:val="uk-UA"/>
         </w:rPr>
       </w:pPr>
@@ -2350,9 +2113,9 @@
             <wp:positionV relativeFrom="paragraph">
               <wp:posOffset>635</wp:posOffset>
             </wp:positionV>
-            <wp:extent cx="5943600" cy="3043555"/>
+            <wp:extent cx="5943600" cy="3023870"/>
             <wp:effectExtent l="0" t="0" r="0" b="0"/>
-            <wp:wrapSquare wrapText="largest"/>
+            <wp:wrapTopAndBottom/>
             <wp:docPr id="21" name="Изображение21" descr=""/>
             <wp:cNvGraphicFramePr>
               <a:graphicFrameLocks xmlns:a="http://schemas.openxmlformats.org/drawingml/2006/main" noChangeAspect="1"/>
@@ -2375,7 +2138,7 @@
                   <pic:spPr bwMode="auto">
                     <a:xfrm>
                       <a:off x="0" y="0"/>
-                      <a:ext cx="5943600" cy="3043555"/>
+                      <a:ext cx="5943600" cy="3023870"/>
                     </a:xfrm>
                     <a:prstGeom prst="rect">
                       <a:avLst/>
@@ -2390,53 +2153,24 @@
       </w:r>
       <w:r>
         <w:rPr>
-          <w:rFonts w:ascii="Times New Roman" w:hAnsi="Times New Roman"/>
-          <w:b w:val="false"/>
-          <w:bCs w:val="false"/>
-          <w:lang w:val="uk-UA"/>
-        </w:rPr>
-        <w:t>Рис. 6. Скриншот виведеного результату</w:t>
-      </w:r>
-    </w:p>
-    <w:p>
-      <w:pPr>
-        <w:pStyle w:val="BodyText"/>
+          <w:lang w:val="uk-UA"/>
+        </w:rPr>
+        <w:t>Рис. 6. Скриншот результату виведеного у терміналі.</w:t>
+      </w:r>
+      <w:r>
+        <w:br w:type="page"/>
+      </w:r>
+    </w:p>
+    <w:p>
+      <w:pPr>
+        <w:pStyle w:val="Normal"/>
         <w:widowControl/>
+        <w:suppressAutoHyphens w:val="true"/>
         <w:bidi w:val="0"/>
         <w:spacing w:lineRule="auto" w:line="360" w:before="0" w:after="160"/>
-        <w:ind w:firstLine="720" w:left="0" w:right="0"/>
+        <w:ind w:hanging="0" w:left="0" w:right="0"/>
         <w:jc w:val="center"/>
         <w:rPr>
-          <w:rFonts w:ascii="Times New Roman" w:hAnsi="Times New Roman"/>
-          <w:b w:val="false"/>
-          <w:bCs w:val="false"/>
-          <w:lang w:val="uk-UA"/>
-        </w:rPr>
-      </w:pPr>
-      <w:r>
-        <w:rPr>
-          <w:rFonts w:ascii="Times New Roman" w:hAnsi="Times New Roman"/>
-          <w:b w:val="false"/>
-          <w:bCs w:val="false"/>
-          <w:lang w:val="uk-UA"/>
-        </w:rPr>
-      </w:r>
-      <w:r>
-        <w:br w:type="page"/>
-      </w:r>
-    </w:p>
-    <w:p>
-      <w:pPr>
-        <w:pStyle w:val="BodyText"/>
-        <w:widowControl/>
-        <w:bidi w:val="0"/>
-        <w:spacing w:lineRule="auto" w:line="360" w:before="0" w:after="160"/>
-        <w:ind w:firstLine="720" w:left="0" w:right="0"/>
-        <w:jc w:val="center"/>
-        <w:rPr>
-          <w:rFonts w:ascii="Times New Roman" w:hAnsi="Times New Roman"/>
-          <w:b w:val="false"/>
-          <w:bCs w:val="false"/>
           <w:lang w:val="uk-UA"/>
         </w:rPr>
       </w:pPr>
@@ -2450,9 +2184,9 @@
             <wp:positionV relativeFrom="paragraph">
               <wp:posOffset>635</wp:posOffset>
             </wp:positionV>
-            <wp:extent cx="5943600" cy="3146425"/>
+            <wp:extent cx="5943600" cy="3155315"/>
             <wp:effectExtent l="0" t="0" r="0" b="0"/>
-            <wp:wrapSquare wrapText="largest"/>
+            <wp:wrapTopAndBottom/>
             <wp:docPr id="22" name="Изображение22" descr=""/>
             <wp:cNvGraphicFramePr>
               <a:graphicFrameLocks xmlns:a="http://schemas.openxmlformats.org/drawingml/2006/main" noChangeAspect="1"/>
@@ -2475,7 +2209,7 @@
                   <pic:spPr bwMode="auto">
                     <a:xfrm>
                       <a:off x="0" y="0"/>
-                      <a:ext cx="5943600" cy="3146425"/>
+                      <a:ext cx="5943600" cy="3155315"/>
                     </a:xfrm>
                     <a:prstGeom prst="rect">
                       <a:avLst/>
@@ -2490,50 +2224,27 @@
       </w:r>
       <w:r>
         <w:rPr>
-          <w:rFonts w:ascii="Times New Roman" w:hAnsi="Times New Roman"/>
-          <w:b w:val="false"/>
-          <w:bCs w:val="false"/>
-          <w:lang w:val="uk-UA"/>
-        </w:rPr>
-        <w:t>Рис. 7. Скриншот написаного коду до четвертого завдання</w:t>
-      </w:r>
-    </w:p>
-    <w:p>
-      <w:pPr>
-        <w:pStyle w:val="BodyText"/>
+          <w:lang w:val="uk-UA"/>
+        </w:rPr>
+        <w:t xml:space="preserve">Рис. 7. Скриншот виконаних команд у терміналі </w:t>
+      </w:r>
+      <w:r>
+        <w:rPr>
+          <w:lang w:val="de-DE"/>
+        </w:rPr>
+        <w:t>Git Bash.</w:t>
+      </w:r>
+    </w:p>
+    <w:p>
+      <w:pPr>
+        <w:pStyle w:val="Normal"/>
         <w:widowControl/>
+        <w:suppressAutoHyphens w:val="true"/>
         <w:bidi w:val="0"/>
         <w:spacing w:lineRule="auto" w:line="360" w:before="0" w:after="160"/>
-        <w:ind w:firstLine="720" w:left="0" w:right="0"/>
+        <w:ind w:hanging="0" w:left="0" w:right="0"/>
         <w:jc w:val="center"/>
         <w:rPr>
-          <w:rFonts w:ascii="Times New Roman" w:hAnsi="Times New Roman"/>
-          <w:b w:val="false"/>
-          <w:bCs w:val="false"/>
-          <w:lang w:val="uk-UA"/>
-        </w:rPr>
-      </w:pPr>
-      <w:r>
-        <w:rPr>
-          <w:rFonts w:ascii="Times New Roman" w:hAnsi="Times New Roman"/>
-          <w:b w:val="false"/>
-          <w:bCs w:val="false"/>
-          <w:lang w:val="uk-UA"/>
-        </w:rPr>
-      </w:r>
-    </w:p>
-    <w:p>
-      <w:pPr>
-        <w:pStyle w:val="BodyText"/>
-        <w:widowControl/>
-        <w:bidi w:val="0"/>
-        <w:spacing w:lineRule="auto" w:line="360" w:before="0" w:after="160"/>
-        <w:ind w:firstLine="720" w:left="0" w:right="0"/>
-        <w:jc w:val="center"/>
-        <w:rPr>
-          <w:rFonts w:ascii="Times New Roman" w:hAnsi="Times New Roman"/>
-          <w:b w:val="false"/>
-          <w:bCs w:val="false"/>
           <w:lang w:val="uk-UA"/>
         </w:rPr>
       </w:pPr>
@@ -2547,9 +2258,9 @@
             <wp:positionV relativeFrom="paragraph">
               <wp:posOffset>635</wp:posOffset>
             </wp:positionV>
-            <wp:extent cx="5943600" cy="3049905"/>
+            <wp:extent cx="5259705" cy="3519170"/>
             <wp:effectExtent l="0" t="0" r="0" b="0"/>
-            <wp:wrapSquare wrapText="largest"/>
+            <wp:wrapTopAndBottom/>
             <wp:docPr id="23" name="Изображение23" descr=""/>
             <wp:cNvGraphicFramePr>
               <a:graphicFrameLocks xmlns:a="http://schemas.openxmlformats.org/drawingml/2006/main" noChangeAspect="1"/>
@@ -2572,7 +2283,7 @@
                   <pic:spPr bwMode="auto">
                     <a:xfrm>
                       <a:off x="0" y="0"/>
-                      <a:ext cx="5943600" cy="3049905"/>
+                      <a:ext cx="5259705" cy="3519170"/>
                     </a:xfrm>
                     <a:prstGeom prst="rect">
                       <a:avLst/>
@@ -2587,53 +2298,42 @@
       </w:r>
       <w:r>
         <w:rPr>
-          <w:rFonts w:ascii="Times New Roman" w:hAnsi="Times New Roman"/>
-          <w:b w:val="false"/>
-          <w:bCs w:val="false"/>
-          <w:lang w:val="uk-UA"/>
-        </w:rPr>
-        <w:t>Рис. 8. Скриншот виведеного результату</w:t>
-      </w:r>
-    </w:p>
-    <w:p>
-      <w:pPr>
-        <w:pStyle w:val="BodyText"/>
+          <w:lang w:val="uk-UA"/>
+        </w:rPr>
+        <w:t xml:space="preserve">Рис. </w:t>
+      </w:r>
+      <w:r>
+        <w:rPr>
+          <w:lang w:val="en-US"/>
+        </w:rPr>
+        <w:t>8</w:t>
+      </w:r>
+      <w:r>
+        <w:rPr>
+          <w:lang w:val="uk-UA"/>
+        </w:rPr>
+        <w:t xml:space="preserve">. Скриншот виконаних команд у терміналі </w:t>
+      </w:r>
+      <w:r>
+        <w:rPr>
+          <w:lang w:val="de-DE"/>
+        </w:rPr>
+        <w:t>Git Bash.</w:t>
+      </w:r>
+      <w:r>
+        <w:br w:type="page"/>
+      </w:r>
+    </w:p>
+    <w:p>
+      <w:pPr>
+        <w:pStyle w:val="Normal"/>
         <w:widowControl/>
+        <w:suppressAutoHyphens w:val="true"/>
         <w:bidi w:val="0"/>
         <w:spacing w:lineRule="auto" w:line="360" w:before="0" w:after="160"/>
-        <w:ind w:firstLine="720" w:left="0" w:right="0"/>
+        <w:ind w:hanging="0" w:left="0" w:right="0"/>
         <w:jc w:val="center"/>
         <w:rPr>
-          <w:rFonts w:ascii="Times New Roman" w:hAnsi="Times New Roman"/>
-          <w:b w:val="false"/>
-          <w:bCs w:val="false"/>
-          <w:lang w:val="uk-UA"/>
-        </w:rPr>
-      </w:pPr>
-      <w:r>
-        <w:rPr>
-          <w:rFonts w:ascii="Times New Roman" w:hAnsi="Times New Roman"/>
-          <w:b w:val="false"/>
-          <w:bCs w:val="false"/>
-          <w:lang w:val="uk-UA"/>
-        </w:rPr>
-      </w:r>
-      <w:r>
-        <w:br w:type="page"/>
-      </w:r>
-    </w:p>
-    <w:p>
-      <w:pPr>
-        <w:pStyle w:val="BodyText"/>
-        <w:widowControl/>
-        <w:bidi w:val="0"/>
-        <w:spacing w:lineRule="auto" w:line="360" w:before="0" w:after="160"/>
-        <w:ind w:firstLine="720" w:left="0" w:right="0"/>
-        <w:jc w:val="center"/>
-        <w:rPr>
-          <w:rFonts w:ascii="Times New Roman" w:hAnsi="Times New Roman"/>
-          <w:b w:val="false"/>
-          <w:bCs w:val="false"/>
           <w:lang w:val="uk-UA"/>
         </w:rPr>
       </w:pPr>
@@ -2647,9 +2347,9 @@
             <wp:positionV relativeFrom="paragraph">
               <wp:posOffset>635</wp:posOffset>
             </wp:positionV>
-            <wp:extent cx="5336540" cy="3181985"/>
+            <wp:extent cx="5943600" cy="3163570"/>
             <wp:effectExtent l="0" t="0" r="0" b="0"/>
-            <wp:wrapSquare wrapText="largest"/>
+            <wp:wrapTopAndBottom/>
             <wp:docPr id="24" name="Изображение24" descr=""/>
             <wp:cNvGraphicFramePr>
               <a:graphicFrameLocks xmlns:a="http://schemas.openxmlformats.org/drawingml/2006/main" noChangeAspect="1"/>
@@ -2672,7 +2372,7 @@
                   <pic:spPr bwMode="auto">
                     <a:xfrm>
                       <a:off x="0" y="0"/>
-                      <a:ext cx="5336540" cy="3181985"/>
+                      <a:ext cx="5943600" cy="3163570"/>
                     </a:xfrm>
                     <a:prstGeom prst="rect">
                       <a:avLst/>
@@ -2687,36 +2387,40 @@
       </w:r>
       <w:r>
         <w:rPr>
-          <w:rFonts w:ascii="Times New Roman" w:hAnsi="Times New Roman"/>
-          <w:b w:val="false"/>
-          <w:bCs w:val="false"/>
-          <w:lang w:val="uk-UA"/>
-        </w:rPr>
-        <w:t xml:space="preserve">Рис. 9. Скриншот виконаної команди </w:t>
-      </w:r>
-      <w:r>
-        <w:rPr>
-          <w:rFonts w:ascii="Times New Roman" w:hAnsi="Times New Roman"/>
-          <w:b w:val="false"/>
-          <w:bCs w:val="false"/>
+          <w:lang w:val="uk-UA"/>
+        </w:rPr>
+        <w:t xml:space="preserve">Рис. </w:t>
+      </w:r>
+      <w:r>
+        <w:rPr>
+          <w:lang w:val="en-US"/>
+        </w:rPr>
+        <w:t>9</w:t>
+      </w:r>
+      <w:r>
+        <w:rPr>
+          <w:lang w:val="uk-UA"/>
+        </w:rPr>
+        <w:t xml:space="preserve">. Скриншот виконаних команд у терміналі </w:t>
+      </w:r>
+      <w:r>
+        <w:rPr>
           <w:lang w:val="de-DE"/>
         </w:rPr>
-        <w:t>git status</w:t>
-      </w:r>
-    </w:p>
-    <w:p>
-      <w:pPr>
-        <w:pStyle w:val="BodyText"/>
+        <w:t>Git Bash.</w:t>
+      </w:r>
+    </w:p>
+    <w:p>
+      <w:pPr>
+        <w:pStyle w:val="Normal"/>
         <w:widowControl/>
+        <w:suppressAutoHyphens w:val="true"/>
         <w:bidi w:val="0"/>
         <w:spacing w:lineRule="auto" w:line="360" w:before="0" w:after="160"/>
-        <w:ind w:firstLine="720" w:left="0" w:right="0"/>
+        <w:ind w:hanging="0" w:left="0" w:right="0"/>
         <w:jc w:val="center"/>
         <w:rPr>
-          <w:rFonts w:ascii="Times New Roman" w:hAnsi="Times New Roman"/>
-          <w:b w:val="false"/>
-          <w:bCs w:val="false"/>
-          <w:lang w:val="uk-UA"/>
+          <w:lang w:val="de-DE"/>
         </w:rPr>
       </w:pPr>
       <w:r>
@@ -2724,12 +2428,12 @@
           <wp:anchor behindDoc="0" distT="0" distB="0" distL="0" distR="0" simplePos="0" locked="0" layoutInCell="0" allowOverlap="1" relativeHeight="26">
             <wp:simplePos x="0" y="0"/>
             <wp:positionH relativeFrom="column">
-              <wp:posOffset>221615</wp:posOffset>
+              <wp:align>center</wp:align>
             </wp:positionH>
             <wp:positionV relativeFrom="paragraph">
-              <wp:posOffset>144780</wp:posOffset>
+              <wp:posOffset>635</wp:posOffset>
             </wp:positionV>
-            <wp:extent cx="5586730" cy="3365500"/>
+            <wp:extent cx="5943600" cy="1071245"/>
             <wp:effectExtent l="0" t="0" r="0" b="0"/>
             <wp:wrapTopAndBottom/>
             <wp:docPr id="25" name="Изображение25" descr=""/>
@@ -2754,7 +2458,7 @@
                   <pic:spPr bwMode="auto">
                     <a:xfrm>
                       <a:off x="0" y="0"/>
-                      <a:ext cx="5586730" cy="3365500"/>
+                      <a:ext cx="5943600" cy="1071245"/>
                     </a:xfrm>
                     <a:prstGeom prst="rect">
                       <a:avLst/>
@@ -2769,30 +2473,70 @@
       </w:r>
       <w:r>
         <w:rPr>
-          <w:rFonts w:ascii="Times New Roman" w:hAnsi="Times New Roman"/>
-          <w:b w:val="false"/>
-          <w:bCs w:val="false"/>
-          <w:lang w:val="uk-UA"/>
-        </w:rPr>
-        <w:t xml:space="preserve">Рис. 10. Скриншот виконаної команди </w:t>
-      </w:r>
-      <w:r>
-        <w:rPr>
-          <w:rFonts w:ascii="Times New Roman" w:hAnsi="Times New Roman"/>
-          <w:b w:val="false"/>
-          <w:bCs w:val="false"/>
+          <w:lang w:val="uk-UA"/>
+        </w:rPr>
+        <w:t xml:space="preserve">Рис. </w:t>
+      </w:r>
+      <w:r>
+        <w:rPr>
           <w:lang w:val="de-DE"/>
         </w:rPr>
-        <w:t xml:space="preserve">git add topic_02 </w:t>
-      </w:r>
-      <w:r>
-        <w:rPr>
-          <w:rFonts w:ascii="Times New Roman" w:hAnsi="Times New Roman"/>
-          <w:b w:val="false"/>
-          <w:bCs w:val="false"/>
-          <w:lang w:val="en-US"/>
-        </w:rPr>
-        <w:t>&amp;&amp; git status</w:t>
+        <w:t>10</w:t>
+      </w:r>
+      <w:r>
+        <w:rPr>
+          <w:lang w:val="uk-UA"/>
+        </w:rPr>
+        <w:t xml:space="preserve">. Скриншот виконаних команд у терміналі </w:t>
+      </w:r>
+      <w:r>
+        <w:rPr>
+          <w:lang w:val="de-DE"/>
+        </w:rPr>
+        <w:t>Git Bash.</w:t>
+      </w:r>
+    </w:p>
+    <w:p>
+      <w:pPr>
+        <w:pStyle w:val="Normal"/>
+        <w:widowControl/>
+        <w:suppressAutoHyphens w:val="true"/>
+        <w:bidi w:val="0"/>
+        <w:spacing w:lineRule="auto" w:line="360" w:before="0" w:after="0"/>
+        <w:ind w:firstLine="720" w:left="0" w:right="0"/>
+        <w:jc w:val="both"/>
+        <w:rPr>
+          <w:lang w:val="de-DE"/>
+        </w:rPr>
+      </w:pPr>
+      <w:r>
+        <w:rPr>
+          <w:rStyle w:val="Strong"/>
+          <w:b w:val="false"/>
+          <w:bCs w:val="false"/>
+          <w:lang w:val="de-DE"/>
+        </w:rPr>
+        <w:t>Висновок:</w:t>
+      </w:r>
+    </w:p>
+    <w:p>
+      <w:pPr>
+        <w:pStyle w:val="Normal"/>
+        <w:widowControl/>
+        <w:suppressAutoHyphens w:val="true"/>
+        <w:bidi w:val="0"/>
+        <w:spacing w:lineRule="auto" w:line="360" w:before="0" w:after="0"/>
+        <w:ind w:firstLine="720" w:left="0" w:right="0"/>
+        <w:jc w:val="both"/>
+        <w:rPr>
+          <w:lang w:val="de-DE"/>
+        </w:rPr>
+      </w:pPr>
+      <w:r>
+        <w:rPr>
+          <w:lang w:val="de-DE"/>
+        </w:rPr>
+        <w:t xml:space="preserve">У ході виконання трьох завдань були створені програми, що демонструють використання основних конструкцій мови Python. Перша програма обчислює дискримінант і знаходить корені квадратного рівняння. Друга реалізує калькулятор із застосуванням умовних операторів if-else, а третя — з конструкцією match-case. У результаті було закріплено навички роботи з функціями, умовами та введенням-виведенням даних у Python.  </w:t>
       </w:r>
       <w:r>
         <w:br w:type="page"/>
@@ -2800,14 +2544,539 @@
     </w:p>
     <w:p>
       <w:pPr>
+        <w:pStyle w:val="Normal"/>
+        <w:spacing w:lineRule="auto" w:line="360" w:before="0" w:after="0"/>
+        <w:ind w:hanging="0"/>
+        <w:jc w:val="center"/>
+        <w:rPr/>
+      </w:pPr>
+      <w:r>
+        <w:rPr>
+          <w:b/>
+          <w:bCs/>
+          <w:lang w:val="uk-UA"/>
+        </w:rPr>
+        <w:t xml:space="preserve">Звіт про виконання практичних завдань до лекцій з курсу Технології програмування на мові </w:t>
+      </w:r>
+      <w:r>
+        <w:rPr>
+          <w:b/>
+          <w:bCs/>
+        </w:rPr>
+        <w:t>Python</w:t>
+      </w:r>
+    </w:p>
+    <w:p>
+      <w:pPr>
+        <w:pStyle w:val="Normal"/>
+        <w:spacing w:lineRule="auto" w:line="360" w:before="57" w:after="103"/>
+        <w:jc w:val="center"/>
+        <w:rPr/>
+      </w:pPr>
+      <w:r>
+        <w:rPr>
+          <w:b/>
+          <w:bCs/>
+          <w:lang w:val="uk-UA"/>
+        </w:rPr>
+        <w:t>Виконав: Дизинюрик Гліб Олександрович КБ-241</w:t>
+      </w:r>
+    </w:p>
+    <w:p>
+      <w:pPr>
+        <w:pStyle w:val="Normal"/>
+        <w:spacing w:lineRule="auto" w:line="360" w:before="0" w:after="160"/>
+        <w:jc w:val="center"/>
+        <w:rPr/>
+      </w:pPr>
+      <w:r>
+        <w:rPr>
+          <w:u w:val="none"/>
+          <w:lang w:val="uk-UA"/>
+        </w:rPr>
+        <w:t>Звіт до теми №</w:t>
+      </w:r>
+      <w:r>
+        <w:rPr>
+          <w:u w:val="none"/>
+          <w:lang w:val="ru-RU"/>
+        </w:rPr>
+        <w:t>3</w:t>
+      </w:r>
+      <w:r>
+        <w:rPr>
+          <w:u w:val="none"/>
+          <w:lang w:val="uk-UA"/>
+        </w:rPr>
+        <w:t xml:space="preserve">: </w:t>
+      </w:r>
+      <w:r>
+        <w:rPr>
+          <w:u w:val="none"/>
+          <w:lang w:val="uk-UA"/>
+        </w:rPr>
+        <w:t>Цикли</w:t>
+      </w:r>
+    </w:p>
+    <w:p>
+      <w:pPr>
+        <w:pStyle w:val="Normal"/>
+        <w:spacing w:lineRule="auto" w:line="360" w:before="0" w:after="0"/>
+        <w:rPr>
+          <w:lang w:val="uk-UA"/>
+        </w:rPr>
+      </w:pPr>
+      <w:r>
+        <w:rPr>
+          <w:lang w:val="uk-UA"/>
+        </w:rPr>
+        <w:t>Під час виконання практичного завдання до Теми №</w:t>
+      </w:r>
+      <w:r>
+        <w:rPr>
+          <w:lang w:val="ru-RU"/>
+        </w:rPr>
+        <w:t>3</w:t>
+      </w:r>
+      <w:r>
+        <w:rPr>
+          <w:lang w:val="uk-UA"/>
+        </w:rPr>
+        <w:t xml:space="preserve"> було надано варіанти рішення до наступних задач:</w:t>
+      </w:r>
+    </w:p>
+    <w:p>
+      <w:pPr>
         <w:pStyle w:val="BodyText"/>
+        <w:spacing w:lineRule="auto" w:line="360" w:before="0" w:after="0"/>
+        <w:rPr>
+          <w:lang w:val="uk-UA"/>
+        </w:rPr>
+      </w:pPr>
+      <w:r>
+        <w:rPr>
+          <w:rStyle w:val="Strong"/>
+          <w:lang w:val="uk-UA"/>
+        </w:rPr>
+        <w:t>Завдання 1. Калькулятор із постійними запитами на введення</w:t>
+      </w:r>
+    </w:p>
+    <w:p>
+      <w:pPr>
+        <w:pStyle w:val="BodyText"/>
+        <w:spacing w:lineRule="auto" w:line="360" w:before="0" w:after="0"/>
+        <w:rPr>
+          <w:lang w:val="uk-UA"/>
+        </w:rPr>
+      </w:pPr>
+      <w:r>
+        <w:rPr>
+          <w:b w:val="false"/>
+          <w:bCs w:val="false"/>
+          <w:lang w:val="uk-UA"/>
+        </w:rPr>
+        <w:t>Ц</w:t>
+      </w:r>
+      <w:r>
+        <w:rPr>
+          <w:b w:val="false"/>
+          <w:bCs w:val="false"/>
+          <w:lang w:val="uk-UA"/>
+        </w:rPr>
+        <w:t xml:space="preserve">е калькулятор із безперервним введенням даних, який дозволяє користувачу багаторазово виконувати обчислення, доки не буде введена команда для завершення роботи. Ця програма демонструє практичне застосування циклу </w:t>
+      </w:r>
+      <w:r>
+        <w:rPr>
+          <w:rStyle w:val="Strong"/>
+          <w:b w:val="false"/>
+          <w:bCs w:val="false"/>
+          <w:lang w:val="uk-UA"/>
+        </w:rPr>
+        <w:t>while</w:t>
+      </w:r>
+      <w:r>
+        <w:rPr>
+          <w:b w:val="false"/>
+          <w:bCs w:val="false"/>
+          <w:lang w:val="uk-UA"/>
+        </w:rPr>
+        <w:t xml:space="preserve">. </w:t>
+      </w:r>
+    </w:p>
+    <w:p>
+      <w:pPr>
+        <w:pStyle w:val="BodyText"/>
+        <w:spacing w:lineRule="auto" w:line="360" w:before="0" w:after="0"/>
+        <w:rPr>
+          <w:lang w:val="uk-UA"/>
+        </w:rPr>
+      </w:pPr>
+      <w:r>
+        <w:rPr>
+          <w:rStyle w:val="Strong"/>
+          <w:lang w:val="uk-UA"/>
+        </w:rPr>
+        <w:t>Завдання 2. Тестування функцій списків</w:t>
+      </w:r>
+    </w:p>
+    <w:p>
+      <w:pPr>
+        <w:pStyle w:val="BodyText"/>
+        <w:spacing w:lineRule="auto" w:line="360" w:before="0" w:after="0"/>
+        <w:rPr>
+          <w:lang w:val="uk-UA"/>
+        </w:rPr>
+      </w:pPr>
+      <w:r>
+        <w:rPr>
+          <w:b w:val="false"/>
+          <w:bCs w:val="false"/>
+          <w:lang w:val="uk-UA"/>
+        </w:rPr>
+        <w:t xml:space="preserve">У програмі протестовано основні методи списків: </w:t>
+      </w:r>
+      <w:r>
+        <w:rPr>
+          <w:rStyle w:val="Strong"/>
+          <w:b w:val="false"/>
+          <w:bCs w:val="false"/>
+          <w:lang w:val="uk-UA"/>
+        </w:rPr>
+        <w:t>append()</w:t>
+      </w:r>
+      <w:r>
+        <w:rPr>
+          <w:b w:val="false"/>
+          <w:bCs w:val="false"/>
+          <w:lang w:val="uk-UA"/>
+        </w:rPr>
+        <w:t xml:space="preserve">, </w:t>
+      </w:r>
+      <w:r>
+        <w:rPr>
+          <w:rStyle w:val="Strong"/>
+          <w:b w:val="false"/>
+          <w:bCs w:val="false"/>
+          <w:lang w:val="uk-UA"/>
+        </w:rPr>
+        <w:t>extend()</w:t>
+      </w:r>
+      <w:r>
+        <w:rPr>
+          <w:b w:val="false"/>
+          <w:bCs w:val="false"/>
+          <w:lang w:val="uk-UA"/>
+        </w:rPr>
+        <w:t xml:space="preserve">, </w:t>
+      </w:r>
+      <w:r>
+        <w:rPr>
+          <w:rStyle w:val="Strong"/>
+          <w:b w:val="false"/>
+          <w:bCs w:val="false"/>
+          <w:lang w:val="uk-UA"/>
+        </w:rPr>
+        <w:t>insert()</w:t>
+      </w:r>
+      <w:r>
+        <w:rPr>
+          <w:b w:val="false"/>
+          <w:bCs w:val="false"/>
+          <w:lang w:val="uk-UA"/>
+        </w:rPr>
+        <w:t xml:space="preserve">, </w:t>
+      </w:r>
+      <w:r>
+        <w:rPr>
+          <w:rStyle w:val="Strong"/>
+          <w:b w:val="false"/>
+          <w:bCs w:val="false"/>
+          <w:lang w:val="uk-UA"/>
+        </w:rPr>
+        <w:t>remove()</w:t>
+      </w:r>
+      <w:r>
+        <w:rPr>
+          <w:b w:val="false"/>
+          <w:bCs w:val="false"/>
+          <w:lang w:val="uk-UA"/>
+        </w:rPr>
+        <w:t xml:space="preserve">, </w:t>
+      </w:r>
+      <w:r>
+        <w:rPr>
+          <w:rStyle w:val="Strong"/>
+          <w:b w:val="false"/>
+          <w:bCs w:val="false"/>
+          <w:lang w:val="uk-UA"/>
+        </w:rPr>
+        <w:t>clear()</w:t>
+      </w:r>
+      <w:r>
+        <w:rPr>
+          <w:b w:val="false"/>
+          <w:bCs w:val="false"/>
+          <w:lang w:val="uk-UA"/>
+        </w:rPr>
+        <w:t xml:space="preserve">, </w:t>
+      </w:r>
+      <w:r>
+        <w:rPr>
+          <w:rStyle w:val="Strong"/>
+          <w:b w:val="false"/>
+          <w:bCs w:val="false"/>
+          <w:lang w:val="uk-UA"/>
+        </w:rPr>
+        <w:t>sort()</w:t>
+      </w:r>
+      <w:r>
+        <w:rPr>
+          <w:b w:val="false"/>
+          <w:bCs w:val="false"/>
+          <w:lang w:val="uk-UA"/>
+        </w:rPr>
+        <w:t xml:space="preserve">, </w:t>
+      </w:r>
+      <w:r>
+        <w:rPr>
+          <w:rStyle w:val="Strong"/>
+          <w:b w:val="false"/>
+          <w:bCs w:val="false"/>
+          <w:lang w:val="uk-UA"/>
+        </w:rPr>
+        <w:t>reverse()</w:t>
+      </w:r>
+      <w:r>
+        <w:rPr>
+          <w:b w:val="false"/>
+          <w:bCs w:val="false"/>
+          <w:lang w:val="uk-UA"/>
+        </w:rPr>
+        <w:t xml:space="preserve">, </w:t>
+      </w:r>
+      <w:r>
+        <w:rPr>
+          <w:rStyle w:val="Strong"/>
+          <w:b w:val="false"/>
+          <w:bCs w:val="false"/>
+          <w:lang w:val="uk-UA"/>
+        </w:rPr>
+        <w:t>copy()</w:t>
+      </w:r>
+      <w:r>
+        <w:rPr>
+          <w:b w:val="false"/>
+          <w:bCs w:val="false"/>
+          <w:lang w:val="uk-UA"/>
+        </w:rPr>
+        <w:t>. Вона послідовно демонструє, як змінюється список після виконання кожної з операцій.</w:t>
+      </w:r>
+    </w:p>
+    <w:p>
+      <w:pPr>
+        <w:pStyle w:val="BodyText"/>
+        <w:spacing w:lineRule="auto" w:line="360" w:before="0" w:after="0"/>
+        <w:rPr>
+          <w:lang w:val="uk-UA"/>
+        </w:rPr>
+      </w:pPr>
+      <w:r>
+        <w:rPr>
+          <w:rStyle w:val="Strong"/>
+          <w:lang w:val="uk-UA"/>
+        </w:rPr>
+        <w:t>Завдання 3. Тестування функцій словників</w:t>
+      </w:r>
+    </w:p>
+    <w:p>
+      <w:pPr>
+        <w:pStyle w:val="BodyText"/>
+        <w:spacing w:lineRule="auto" w:line="360" w:before="0" w:after="0"/>
+        <w:rPr>
+          <w:lang w:val="uk-UA"/>
+        </w:rPr>
+      </w:pPr>
+      <w:r>
+        <w:rPr>
+          <w:b w:val="false"/>
+          <w:bCs w:val="false"/>
+          <w:lang w:val="uk-UA"/>
+        </w:rPr>
+        <w:t xml:space="preserve">Програма перевіряє роботу методів словників — </w:t>
+      </w:r>
+      <w:r>
+        <w:rPr>
+          <w:rStyle w:val="Strong"/>
+          <w:b w:val="false"/>
+          <w:bCs w:val="false"/>
+          <w:lang w:val="uk-UA"/>
+        </w:rPr>
+        <w:t>update()</w:t>
+      </w:r>
+      <w:r>
+        <w:rPr>
+          <w:b w:val="false"/>
+          <w:bCs w:val="false"/>
+          <w:lang w:val="uk-UA"/>
+        </w:rPr>
+        <w:t xml:space="preserve">, </w:t>
+      </w:r>
+      <w:r>
+        <w:rPr>
+          <w:rStyle w:val="Strong"/>
+          <w:b w:val="false"/>
+          <w:bCs w:val="false"/>
+          <w:lang w:val="uk-UA"/>
+        </w:rPr>
+        <w:t>del</w:t>
+      </w:r>
+      <w:r>
+        <w:rPr>
+          <w:b w:val="false"/>
+          <w:bCs w:val="false"/>
+          <w:lang w:val="uk-UA"/>
+        </w:rPr>
+        <w:t xml:space="preserve">, </w:t>
+      </w:r>
+      <w:r>
+        <w:rPr>
+          <w:rStyle w:val="Strong"/>
+          <w:b w:val="false"/>
+          <w:bCs w:val="false"/>
+          <w:lang w:val="uk-UA"/>
+        </w:rPr>
+        <w:t>clear()</w:t>
+      </w:r>
+      <w:r>
+        <w:rPr>
+          <w:b w:val="false"/>
+          <w:bCs w:val="false"/>
+          <w:lang w:val="uk-UA"/>
+        </w:rPr>
+        <w:t xml:space="preserve">, </w:t>
+      </w:r>
+      <w:r>
+        <w:rPr>
+          <w:rStyle w:val="Strong"/>
+          <w:b w:val="false"/>
+          <w:bCs w:val="false"/>
+          <w:lang w:val="uk-UA"/>
+        </w:rPr>
+        <w:t>keys()</w:t>
+      </w:r>
+      <w:r>
+        <w:rPr>
+          <w:b w:val="false"/>
+          <w:bCs w:val="false"/>
+          <w:lang w:val="uk-UA"/>
+        </w:rPr>
+        <w:t xml:space="preserve">, </w:t>
+      </w:r>
+      <w:r>
+        <w:rPr>
+          <w:rStyle w:val="Strong"/>
+          <w:b w:val="false"/>
+          <w:bCs w:val="false"/>
+          <w:lang w:val="uk-UA"/>
+        </w:rPr>
+        <w:t>values()</w:t>
+      </w:r>
+      <w:r>
+        <w:rPr>
+          <w:b w:val="false"/>
+          <w:bCs w:val="false"/>
+          <w:lang w:val="uk-UA"/>
+        </w:rPr>
+        <w:t xml:space="preserve">, </w:t>
+      </w:r>
+      <w:r>
+        <w:rPr>
+          <w:rStyle w:val="Strong"/>
+          <w:b w:val="false"/>
+          <w:bCs w:val="false"/>
+          <w:lang w:val="uk-UA"/>
+        </w:rPr>
+        <w:t>items()</w:t>
+      </w:r>
+      <w:r>
+        <w:rPr>
+          <w:b w:val="false"/>
+          <w:bCs w:val="false"/>
+          <w:lang w:val="uk-UA"/>
+        </w:rPr>
+        <w:t>. Під час виконання демонструється додавання, оновлення та видалення даних, а також перегляд ключів і значень словника.</w:t>
+      </w:r>
+    </w:p>
+    <w:p>
+      <w:pPr>
+        <w:pStyle w:val="BodyText"/>
+        <w:spacing w:lineRule="auto" w:line="360"/>
+        <w:rPr>
+          <w:lang w:val="uk-UA"/>
+        </w:rPr>
+      </w:pPr>
+      <w:r>
+        <w:rPr>
+          <w:rStyle w:val="Strong"/>
+          <w:lang w:val="uk-UA"/>
+        </w:rPr>
+        <w:t>Завдання 4. Пошук позиції для вставки нового елемента</w:t>
+      </w:r>
+      <w:r>
+        <w:rPr>
+          <w:lang w:val="uk-UA"/>
+        </w:rPr>
+        <w:br/>
+        <w:t xml:space="preserve">Програма містить функцію, яка отримує впорядкований список і визначає позицію, куди потрібно вставити новий елемент, щоб зберегти порядок сортування. Реалізація ґрунтується на використанні циклу </w:t>
+      </w:r>
+      <w:r>
+        <w:rPr>
+          <w:rStyle w:val="Strong"/>
+          <w:lang w:val="uk-UA"/>
+        </w:rPr>
+        <w:t>for</w:t>
+      </w:r>
+      <w:r>
+        <w:rPr>
+          <w:lang w:val="uk-UA"/>
+        </w:rPr>
+        <w:t xml:space="preserve"> та умовних перевірок.</w:t>
+      </w:r>
+    </w:p>
+    <w:p>
+      <w:pPr>
+        <w:pStyle w:val="Normal"/>
         <w:widowControl/>
+        <w:suppressAutoHyphens w:val="true"/>
         <w:bidi w:val="0"/>
-        <w:spacing w:lineRule="auto" w:line="360" w:before="114" w:after="274"/>
-        <w:ind w:firstLine="720" w:left="0" w:right="0"/>
+        <w:spacing w:lineRule="auto" w:line="360" w:before="0" w:after="0"/>
+        <w:ind w:hanging="0" w:left="0" w:right="0"/>
         <w:jc w:val="center"/>
         <w:rPr>
-          <w:rFonts w:ascii="Times New Roman" w:hAnsi="Times New Roman"/>
+          <w:b/>
+          <w:bCs/>
+          <w:lang w:val="uk-UA"/>
+        </w:rPr>
+      </w:pPr>
+      <w:r>
+        <w:rPr>
+          <w:b/>
+          <w:bCs/>
+          <w:lang w:val="uk-UA"/>
+        </w:rPr>
+        <w:t>Хід роботи</w:t>
+      </w:r>
+    </w:p>
+    <w:p>
+      <w:pPr>
+        <w:pStyle w:val="Normal"/>
+        <w:widowControl/>
+        <w:suppressAutoHyphens w:val="true"/>
+        <w:bidi w:val="0"/>
+        <w:spacing w:lineRule="auto" w:line="360" w:before="0" w:after="0"/>
+        <w:ind w:hanging="0" w:left="0" w:right="0"/>
+        <w:jc w:val="center"/>
+        <w:rPr>
           <w:b w:val="false"/>
           <w:bCs w:val="false"/>
           <w:lang w:val="uk-UA"/>
@@ -2823,7 +3092,7 @@
             <wp:positionV relativeFrom="paragraph">
               <wp:posOffset>635</wp:posOffset>
             </wp:positionV>
-            <wp:extent cx="5943600" cy="3583940"/>
+            <wp:extent cx="5943600" cy="3498850"/>
             <wp:effectExtent l="0" t="0" r="0" b="0"/>
             <wp:wrapSquare wrapText="largest"/>
             <wp:docPr id="26" name="Изображение26" descr=""/>
@@ -2848,7 +3117,7 @@
                   <pic:spPr bwMode="auto">
                     <a:xfrm>
                       <a:off x="0" y="0"/>
-                      <a:ext cx="5943600" cy="3583940"/>
+                      <a:ext cx="5943600" cy="3498850"/>
                     </a:xfrm>
                     <a:prstGeom prst="rect">
                       <a:avLst/>
@@ -2863,42 +3132,23 @@
       </w:r>
       <w:r>
         <w:rPr>
-          <w:rFonts w:ascii="Times New Roman" w:hAnsi="Times New Roman"/>
-          <w:b w:val="false"/>
-          <w:bCs w:val="false"/>
-          <w:lang w:val="uk-UA"/>
-        </w:rPr>
-        <w:t xml:space="preserve">Рис. 11. Скриншот виконаної команди </w:t>
-      </w:r>
-      <w:r>
-        <w:rPr>
-          <w:rFonts w:ascii="Times New Roman" w:hAnsi="Times New Roman"/>
-          <w:b w:val="false"/>
-          <w:bCs w:val="false"/>
-          <w:lang w:val="de-DE"/>
-        </w:rPr>
-        <w:t>git commit -</w:t>
-      </w:r>
-      <w:r>
-        <w:rPr>
-          <w:rFonts w:ascii="Times New Roman" w:hAnsi="Times New Roman"/>
-          <w:b w:val="false"/>
-          <w:bCs w:val="false"/>
-          <w:lang w:val="en-US"/>
-        </w:rPr>
-        <w:t>m</w:t>
-      </w:r>
-    </w:p>
-    <w:p>
-      <w:pPr>
-        <w:pStyle w:val="BodyText"/>
+          <w:b w:val="false"/>
+          <w:bCs w:val="false"/>
+          <w:lang w:val="uk-UA"/>
+        </w:rPr>
+        <w:t>Рис. 1. Скриншот написаного коду до першого завдання.</w:t>
+      </w:r>
+    </w:p>
+    <w:p>
+      <w:pPr>
+        <w:pStyle w:val="Normal"/>
         <w:widowControl/>
+        <w:suppressAutoHyphens w:val="true"/>
         <w:bidi w:val="0"/>
-        <w:spacing w:lineRule="auto" w:line="360" w:before="0" w:after="160"/>
-        <w:ind w:firstLine="720" w:left="0" w:right="0"/>
+        <w:spacing w:lineRule="auto" w:line="360" w:before="0" w:after="0"/>
+        <w:ind w:hanging="0" w:left="0" w:right="0"/>
         <w:jc w:val="center"/>
         <w:rPr>
-          <w:rFonts w:ascii="Times New Roman" w:hAnsi="Times New Roman"/>
           <w:b w:val="false"/>
           <w:bCs w:val="false"/>
           <w:lang w:val="uk-UA"/>
@@ -2914,7 +3164,7 @@
             <wp:positionV relativeFrom="paragraph">
               <wp:posOffset>635</wp:posOffset>
             </wp:positionV>
-            <wp:extent cx="5943600" cy="3562985"/>
+            <wp:extent cx="5943600" cy="2860675"/>
             <wp:effectExtent l="0" t="0" r="0" b="0"/>
             <wp:wrapSquare wrapText="largest"/>
             <wp:docPr id="27" name="Изображение27" descr=""/>
@@ -2939,7 +3189,7 @@
                   <pic:spPr bwMode="auto">
                     <a:xfrm>
                       <a:off x="0" y="0"/>
-                      <a:ext cx="5943600" cy="3562985"/>
+                      <a:ext cx="5943600" cy="2860675"/>
                     </a:xfrm>
                     <a:prstGeom prst="rect">
                       <a:avLst/>
@@ -2954,21 +3204,11 @@
       </w:r>
       <w:r>
         <w:rPr>
-          <w:rFonts w:ascii="Times New Roman" w:hAnsi="Times New Roman"/>
-          <w:b w:val="false"/>
-          <w:bCs w:val="false"/>
-          <w:lang w:val="uk-UA"/>
-        </w:rPr>
-        <w:t xml:space="preserve">Рис. 12. Скриншот виконаної команди </w:t>
-      </w:r>
-      <w:r>
-        <w:rPr>
-          <w:rFonts w:ascii="Times New Roman" w:hAnsi="Times New Roman"/>
-          <w:b w:val="false"/>
-          <w:bCs w:val="false"/>
-          <w:lang w:val="en-US"/>
-        </w:rPr>
-        <w:t>git log</w:t>
+          <w:b w:val="false"/>
+          <w:bCs w:val="false"/>
+          <w:lang w:val="uk-UA"/>
+        </w:rPr>
+        <w:t>Рис. 2. Скриншот написаного коду до другого завдання.</w:t>
       </w:r>
       <w:r>
         <w:br w:type="page"/>
@@ -2976,14 +3216,14 @@
     </w:p>
     <w:p>
       <w:pPr>
-        <w:pStyle w:val="BodyText"/>
+        <w:pStyle w:val="Normal"/>
         <w:widowControl/>
+        <w:suppressAutoHyphens w:val="true"/>
         <w:bidi w:val="0"/>
-        <w:spacing w:lineRule="auto" w:line="360" w:before="228" w:after="331"/>
-        <w:ind w:firstLine="720" w:left="0" w:right="0"/>
+        <w:spacing w:lineRule="auto" w:line="360" w:before="0" w:after="0"/>
+        <w:ind w:hanging="0" w:left="0" w:right="0"/>
         <w:jc w:val="center"/>
         <w:rPr>
-          <w:rFonts w:ascii="Times New Roman" w:hAnsi="Times New Roman"/>
           <w:b w:val="false"/>
           <w:bCs w:val="false"/>
           <w:lang w:val="uk-UA"/>
@@ -2999,7 +3239,7 @@
             <wp:positionV relativeFrom="paragraph">
               <wp:posOffset>635</wp:posOffset>
             </wp:positionV>
-            <wp:extent cx="5943600" cy="3501390"/>
+            <wp:extent cx="5943600" cy="2221230"/>
             <wp:effectExtent l="0" t="0" r="0" b="0"/>
             <wp:wrapSquare wrapText="largest"/>
             <wp:docPr id="28" name="Изображение28" descr=""/>
@@ -3024,7 +3264,7 @@
                   <pic:spPr bwMode="auto">
                     <a:xfrm>
                       <a:off x="0" y="0"/>
-                      <a:ext cx="5943600" cy="3501390"/>
+                      <a:ext cx="5943600" cy="2221230"/>
                     </a:xfrm>
                     <a:prstGeom prst="rect">
                       <a:avLst/>
@@ -3036,42 +3276,6 @@
             </a:graphic>
           </wp:anchor>
         </w:drawing>
-      </w:r>
-      <w:r>
-        <w:rPr>
-          <w:rFonts w:ascii="Times New Roman" w:hAnsi="Times New Roman"/>
-          <w:b w:val="false"/>
-          <w:bCs w:val="false"/>
-          <w:lang w:val="uk-UA"/>
-        </w:rPr>
-        <w:t xml:space="preserve">Рис. 13. Скриншот виконаної команди </w:t>
-      </w:r>
-      <w:r>
-        <w:rPr>
-          <w:rFonts w:ascii="Times New Roman" w:hAnsi="Times New Roman"/>
-          <w:b w:val="false"/>
-          <w:bCs w:val="false"/>
-          <w:lang w:val="en-US"/>
-        </w:rPr>
-        <w:t>git push</w:t>
-      </w:r>
-    </w:p>
-    <w:p>
-      <w:pPr>
-        <w:pStyle w:val="BodyText"/>
-        <w:widowControl/>
-        <w:bidi w:val="0"/>
-        <w:spacing w:lineRule="auto" w:line="360" w:before="0" w:after="160"/>
-        <w:ind w:firstLine="720" w:left="0" w:right="0"/>
-        <w:jc w:val="center"/>
-        <w:rPr>
-          <w:rFonts w:ascii="Times New Roman" w:hAnsi="Times New Roman"/>
-          <w:b w:val="false"/>
-          <w:bCs w:val="false"/>
-          <w:lang w:val="uk-UA"/>
-        </w:rPr>
-      </w:pPr>
-      <w:r>
         <w:drawing>
           <wp:anchor behindDoc="0" distT="0" distB="0" distL="0" distR="0" simplePos="0" locked="0" layoutInCell="0" allowOverlap="1" relativeHeight="30">
             <wp:simplePos x="0" y="0"/>
@@ -3081,7 +3285,7 @@
             <wp:positionV relativeFrom="paragraph">
               <wp:posOffset>635</wp:posOffset>
             </wp:positionV>
-            <wp:extent cx="5943600" cy="3563620"/>
+            <wp:extent cx="5943600" cy="2221230"/>
             <wp:effectExtent l="0" t="0" r="0" b="0"/>
             <wp:wrapSquare wrapText="largest"/>
             <wp:docPr id="29" name="Изображение29" descr=""/>
@@ -3106,7 +3310,7 @@
                   <pic:spPr bwMode="auto">
                     <a:xfrm>
                       <a:off x="0" y="0"/>
-                      <a:ext cx="5943600" cy="3563620"/>
+                      <a:ext cx="5943600" cy="2221230"/>
                     </a:xfrm>
                     <a:prstGeom prst="rect">
                       <a:avLst/>
@@ -3121,68 +3325,2354 @@
       </w:r>
       <w:r>
         <w:rPr>
-          <w:rFonts w:ascii="Times New Roman" w:hAnsi="Times New Roman"/>
-          <w:b w:val="false"/>
-          <w:bCs w:val="false"/>
-          <w:lang w:val="uk-UA"/>
-        </w:rPr>
-        <w:t>Рис. 14. Скриншот результату</w:t>
-      </w:r>
-    </w:p>
-    <w:p>
-      <w:pPr>
-        <w:pStyle w:val="BodyText"/>
+          <w:b w:val="false"/>
+          <w:bCs w:val="false"/>
+          <w:lang w:val="uk-UA"/>
+        </w:rPr>
+        <w:t xml:space="preserve">Рис. </w:t>
+      </w:r>
+      <w:r>
+        <w:rPr>
+          <w:b w:val="false"/>
+          <w:bCs w:val="false"/>
+          <w:lang w:val="uk-UA"/>
+        </w:rPr>
+        <w:t>3</w:t>
+      </w:r>
+      <w:r>
+        <w:rPr>
+          <w:b w:val="false"/>
+          <w:bCs w:val="false"/>
+          <w:lang w:val="uk-UA"/>
+        </w:rPr>
+        <w:t xml:space="preserve">. Скриншот написаного коду до </w:t>
+      </w:r>
+      <w:r>
+        <w:rPr>
+          <w:b w:val="false"/>
+          <w:bCs w:val="false"/>
+          <w:lang w:val="uk-UA"/>
+        </w:rPr>
+        <w:t>третього</w:t>
+      </w:r>
+      <w:r>
+        <w:rPr>
+          <w:b w:val="false"/>
+          <w:bCs w:val="false"/>
+          <w:lang w:val="uk-UA"/>
+        </w:rPr>
+        <w:t xml:space="preserve"> завдання.</w:t>
+      </w:r>
+    </w:p>
+    <w:p>
+      <w:pPr>
+        <w:pStyle w:val="Normal"/>
         <w:widowControl/>
+        <w:suppressAutoHyphens w:val="true"/>
+        <w:bidi w:val="0"/>
+        <w:spacing w:lineRule="auto" w:line="360" w:before="0" w:after="0"/>
+        <w:ind w:hanging="0" w:left="0" w:right="0"/>
+        <w:jc w:val="center"/>
+        <w:rPr>
+          <w:b w:val="false"/>
+          <w:bCs w:val="false"/>
+          <w:lang w:val="uk-UA"/>
+        </w:rPr>
+      </w:pPr>
+      <w:r>
+        <w:drawing>
+          <wp:anchor behindDoc="0" distT="0" distB="0" distL="0" distR="0" simplePos="0" locked="0" layoutInCell="0" allowOverlap="1" relativeHeight="31">
+            <wp:simplePos x="0" y="0"/>
+            <wp:positionH relativeFrom="column">
+              <wp:align>center</wp:align>
+            </wp:positionH>
+            <wp:positionV relativeFrom="paragraph">
+              <wp:posOffset>635</wp:posOffset>
+            </wp:positionV>
+            <wp:extent cx="5943600" cy="3018790"/>
+            <wp:effectExtent l="0" t="0" r="0" b="0"/>
+            <wp:wrapSquare wrapText="largest"/>
+            <wp:docPr id="30" name="Изображение30" descr=""/>
+            <wp:cNvGraphicFramePr>
+              <a:graphicFrameLocks xmlns:a="http://schemas.openxmlformats.org/drawingml/2006/main" noChangeAspect="1"/>
+            </wp:cNvGraphicFramePr>
+            <a:graphic xmlns:a="http://schemas.openxmlformats.org/drawingml/2006/main">
+              <a:graphicData uri="http://schemas.openxmlformats.org/drawingml/2006/picture">
+                <pic:pic xmlns:pic="http://schemas.openxmlformats.org/drawingml/2006/picture">
+                  <pic:nvPicPr>
+                    <pic:cNvPr id="30" name="Изображение30" descr=""/>
+                    <pic:cNvPicPr>
+                      <a:picLocks noChangeAspect="1" noChangeArrowheads="1"/>
+                    </pic:cNvPicPr>
+                  </pic:nvPicPr>
+                  <pic:blipFill>
+                    <a:blip r:embed="rId31"/>
+                    <a:stretch>
+                      <a:fillRect/>
+                    </a:stretch>
+                  </pic:blipFill>
+                  <pic:spPr bwMode="auto">
+                    <a:xfrm>
+                      <a:off x="0" y="0"/>
+                      <a:ext cx="5943600" cy="3018790"/>
+                    </a:xfrm>
+                    <a:prstGeom prst="rect">
+                      <a:avLst/>
+                    </a:prstGeom>
+                    <a:noFill/>
+                  </pic:spPr>
+                </pic:pic>
+              </a:graphicData>
+            </a:graphic>
+          </wp:anchor>
+        </w:drawing>
+      </w:r>
+      <w:r>
+        <w:rPr>
+          <w:b w:val="false"/>
+          <w:bCs w:val="false"/>
+          <w:lang w:val="uk-UA"/>
+        </w:rPr>
+        <w:t xml:space="preserve">Рис. </w:t>
+      </w:r>
+      <w:r>
+        <w:rPr>
+          <w:b w:val="false"/>
+          <w:bCs w:val="false"/>
+          <w:lang w:val="uk-UA"/>
+        </w:rPr>
+        <w:t>4</w:t>
+      </w:r>
+      <w:r>
+        <w:rPr>
+          <w:b w:val="false"/>
+          <w:bCs w:val="false"/>
+          <w:lang w:val="uk-UA"/>
+        </w:rPr>
+        <w:t xml:space="preserve">. Скриншот написаного коду до </w:t>
+      </w:r>
+      <w:r>
+        <w:rPr>
+          <w:b w:val="false"/>
+          <w:bCs w:val="false"/>
+          <w:lang w:val="uk-UA"/>
+        </w:rPr>
+        <w:t>четвертого</w:t>
+      </w:r>
+      <w:r>
+        <w:rPr>
+          <w:b w:val="false"/>
+          <w:bCs w:val="false"/>
+          <w:lang w:val="uk-UA"/>
+        </w:rPr>
+        <w:t xml:space="preserve"> завдання.</w:t>
+      </w:r>
+      <w:r>
+        <w:br w:type="page"/>
+      </w:r>
+    </w:p>
+    <w:p>
+      <w:pPr>
+        <w:pStyle w:val="Normal"/>
+        <w:widowControl/>
+        <w:suppressAutoHyphens w:val="true"/>
+        <w:bidi w:val="0"/>
+        <w:spacing w:lineRule="auto" w:line="360" w:before="0" w:after="0"/>
+        <w:ind w:hanging="0" w:left="0" w:right="0"/>
+        <w:jc w:val="center"/>
+        <w:rPr>
+          <w:b w:val="false"/>
+          <w:bCs w:val="false"/>
+          <w:lang w:val="uk-UA"/>
+        </w:rPr>
+      </w:pPr>
+      <w:r>
+        <w:drawing>
+          <wp:anchor behindDoc="0" distT="0" distB="0" distL="0" distR="0" simplePos="0" locked="0" layoutInCell="0" allowOverlap="1" relativeHeight="39">
+            <wp:simplePos x="0" y="0"/>
+            <wp:positionH relativeFrom="column">
+              <wp:align>center</wp:align>
+            </wp:positionH>
+            <wp:positionV relativeFrom="paragraph">
+              <wp:posOffset>635</wp:posOffset>
+            </wp:positionV>
+            <wp:extent cx="5943600" cy="3180715"/>
+            <wp:effectExtent l="0" t="0" r="0" b="0"/>
+            <wp:wrapSquare wrapText="largest"/>
+            <wp:docPr id="31" name="Изображение38" descr=""/>
+            <wp:cNvGraphicFramePr>
+              <a:graphicFrameLocks xmlns:a="http://schemas.openxmlformats.org/drawingml/2006/main" noChangeAspect="1"/>
+            </wp:cNvGraphicFramePr>
+            <a:graphic xmlns:a="http://schemas.openxmlformats.org/drawingml/2006/main">
+              <a:graphicData uri="http://schemas.openxmlformats.org/drawingml/2006/picture">
+                <pic:pic xmlns:pic="http://schemas.openxmlformats.org/drawingml/2006/picture">
+                  <pic:nvPicPr>
+                    <pic:cNvPr id="31" name="Изображение38" descr=""/>
+                    <pic:cNvPicPr>
+                      <a:picLocks noChangeAspect="1" noChangeArrowheads="1"/>
+                    </pic:cNvPicPr>
+                  </pic:nvPicPr>
+                  <pic:blipFill>
+                    <a:blip r:embed="rId32"/>
+                    <a:stretch>
+                      <a:fillRect/>
+                    </a:stretch>
+                  </pic:blipFill>
+                  <pic:spPr bwMode="auto">
+                    <a:xfrm>
+                      <a:off x="0" y="0"/>
+                      <a:ext cx="5943600" cy="3180715"/>
+                    </a:xfrm>
+                    <a:prstGeom prst="rect">
+                      <a:avLst/>
+                    </a:prstGeom>
+                    <a:noFill/>
+                  </pic:spPr>
+                </pic:pic>
+              </a:graphicData>
+            </a:graphic>
+          </wp:anchor>
+        </w:drawing>
+      </w:r>
+      <w:r>
+        <w:rPr>
+          <w:b w:val="false"/>
+          <w:bCs w:val="false"/>
+          <w:lang w:val="uk-UA"/>
+        </w:rPr>
+        <w:t>Рис. 5. Скриншот виведеного результату.</w:t>
+      </w:r>
+    </w:p>
+    <w:p>
+      <w:pPr>
+        <w:pStyle w:val="Normal"/>
+        <w:widowControl/>
+        <w:suppressAutoHyphens w:val="true"/>
+        <w:bidi w:val="0"/>
+        <w:spacing w:lineRule="auto" w:line="360" w:before="0" w:after="0"/>
+        <w:ind w:hanging="0" w:left="0" w:right="0"/>
+        <w:jc w:val="center"/>
+        <w:rPr>
+          <w:b w:val="false"/>
+          <w:bCs w:val="false"/>
+          <w:lang w:val="uk-UA"/>
+        </w:rPr>
+      </w:pPr>
+      <w:r>
+        <w:drawing>
+          <wp:anchor behindDoc="0" distT="0" distB="0" distL="0" distR="0" simplePos="0" locked="0" layoutInCell="0" allowOverlap="1" relativeHeight="40">
+            <wp:simplePos x="0" y="0"/>
+            <wp:positionH relativeFrom="column">
+              <wp:align>center</wp:align>
+            </wp:positionH>
+            <wp:positionV relativeFrom="paragraph">
+              <wp:posOffset>635</wp:posOffset>
+            </wp:positionV>
+            <wp:extent cx="5943600" cy="3148330"/>
+            <wp:effectExtent l="0" t="0" r="0" b="0"/>
+            <wp:wrapTopAndBottom/>
+            <wp:docPr id="32" name="Изображение39" descr=""/>
+            <wp:cNvGraphicFramePr>
+              <a:graphicFrameLocks xmlns:a="http://schemas.openxmlformats.org/drawingml/2006/main" noChangeAspect="1"/>
+            </wp:cNvGraphicFramePr>
+            <a:graphic xmlns:a="http://schemas.openxmlformats.org/drawingml/2006/main">
+              <a:graphicData uri="http://schemas.openxmlformats.org/drawingml/2006/picture">
+                <pic:pic xmlns:pic="http://schemas.openxmlformats.org/drawingml/2006/picture">
+                  <pic:nvPicPr>
+                    <pic:cNvPr id="32" name="Изображение39" descr=""/>
+                    <pic:cNvPicPr>
+                      <a:picLocks noChangeAspect="1" noChangeArrowheads="1"/>
+                    </pic:cNvPicPr>
+                  </pic:nvPicPr>
+                  <pic:blipFill>
+                    <a:blip r:embed="rId33"/>
+                    <a:stretch>
+                      <a:fillRect/>
+                    </a:stretch>
+                  </pic:blipFill>
+                  <pic:spPr bwMode="auto">
+                    <a:xfrm>
+                      <a:off x="0" y="0"/>
+                      <a:ext cx="5943600" cy="3148330"/>
+                    </a:xfrm>
+                    <a:prstGeom prst="rect">
+                      <a:avLst/>
+                    </a:prstGeom>
+                    <a:noFill/>
+                  </pic:spPr>
+                </pic:pic>
+              </a:graphicData>
+            </a:graphic>
+          </wp:anchor>
+        </w:drawing>
+      </w:r>
+      <w:r>
+        <w:rPr>
+          <w:b w:val="false"/>
+          <w:bCs w:val="false"/>
+          <w:lang w:val="uk-UA"/>
+        </w:rPr>
+        <w:t>Рис. 6. Скриншот виведеного результату.</w:t>
+      </w:r>
+      <w:r>
+        <w:br w:type="page"/>
+      </w:r>
+    </w:p>
+    <w:p>
+      <w:pPr>
+        <w:pStyle w:val="Normal"/>
+        <w:widowControl/>
+        <w:suppressAutoHyphens w:val="true"/>
+        <w:bidi w:val="0"/>
+        <w:spacing w:lineRule="auto" w:line="360" w:before="0" w:after="0"/>
+        <w:ind w:hanging="0" w:left="0" w:right="0"/>
+        <w:jc w:val="center"/>
+        <w:rPr>
+          <w:b w:val="false"/>
+          <w:bCs w:val="false"/>
+          <w:lang w:val="uk-UA"/>
+        </w:rPr>
+      </w:pPr>
+      <w:r>
+        <w:drawing>
+          <wp:anchor behindDoc="0" distT="0" distB="0" distL="0" distR="0" simplePos="0" locked="0" layoutInCell="0" allowOverlap="1" relativeHeight="41">
+            <wp:simplePos x="0" y="0"/>
+            <wp:positionH relativeFrom="column">
+              <wp:align>center</wp:align>
+            </wp:positionH>
+            <wp:positionV relativeFrom="paragraph">
+              <wp:posOffset>635</wp:posOffset>
+            </wp:positionV>
+            <wp:extent cx="5943600" cy="3060700"/>
+            <wp:effectExtent l="0" t="0" r="0" b="0"/>
+            <wp:wrapTopAndBottom/>
+            <wp:docPr id="33" name="Изображение40" descr=""/>
+            <wp:cNvGraphicFramePr>
+              <a:graphicFrameLocks xmlns:a="http://schemas.openxmlformats.org/drawingml/2006/main" noChangeAspect="1"/>
+            </wp:cNvGraphicFramePr>
+            <a:graphic xmlns:a="http://schemas.openxmlformats.org/drawingml/2006/main">
+              <a:graphicData uri="http://schemas.openxmlformats.org/drawingml/2006/picture">
+                <pic:pic xmlns:pic="http://schemas.openxmlformats.org/drawingml/2006/picture">
+                  <pic:nvPicPr>
+                    <pic:cNvPr id="33" name="Изображение40" descr=""/>
+                    <pic:cNvPicPr>
+                      <a:picLocks noChangeAspect="1" noChangeArrowheads="1"/>
+                    </pic:cNvPicPr>
+                  </pic:nvPicPr>
+                  <pic:blipFill>
+                    <a:blip r:embed="rId34"/>
+                    <a:stretch>
+                      <a:fillRect/>
+                    </a:stretch>
+                  </pic:blipFill>
+                  <pic:spPr bwMode="auto">
+                    <a:xfrm>
+                      <a:off x="0" y="0"/>
+                      <a:ext cx="5943600" cy="3060700"/>
+                    </a:xfrm>
+                    <a:prstGeom prst="rect">
+                      <a:avLst/>
+                    </a:prstGeom>
+                    <a:noFill/>
+                  </pic:spPr>
+                </pic:pic>
+              </a:graphicData>
+            </a:graphic>
+          </wp:anchor>
+        </w:drawing>
+        <w:drawing>
+          <wp:anchor behindDoc="0" distT="0" distB="0" distL="0" distR="0" simplePos="0" locked="0" layoutInCell="0" allowOverlap="1" relativeHeight="42">
+            <wp:simplePos x="0" y="0"/>
+            <wp:positionH relativeFrom="column">
+              <wp:align>center</wp:align>
+            </wp:positionH>
+            <wp:positionV relativeFrom="paragraph">
+              <wp:posOffset>635</wp:posOffset>
+            </wp:positionV>
+            <wp:extent cx="5943600" cy="3060700"/>
+            <wp:effectExtent l="0" t="0" r="0" b="0"/>
+            <wp:wrapSquare wrapText="largest"/>
+            <wp:docPr id="34" name="Изображение41" descr=""/>
+            <wp:cNvGraphicFramePr>
+              <a:graphicFrameLocks xmlns:a="http://schemas.openxmlformats.org/drawingml/2006/main" noChangeAspect="1"/>
+            </wp:cNvGraphicFramePr>
+            <a:graphic xmlns:a="http://schemas.openxmlformats.org/drawingml/2006/main">
+              <a:graphicData uri="http://schemas.openxmlformats.org/drawingml/2006/picture">
+                <pic:pic xmlns:pic="http://schemas.openxmlformats.org/drawingml/2006/picture">
+                  <pic:nvPicPr>
+                    <pic:cNvPr id="34" name="Изображение41" descr=""/>
+                    <pic:cNvPicPr>
+                      <a:picLocks noChangeAspect="1" noChangeArrowheads="1"/>
+                    </pic:cNvPicPr>
+                  </pic:nvPicPr>
+                  <pic:blipFill>
+                    <a:blip r:embed="rId35"/>
+                    <a:stretch>
+                      <a:fillRect/>
+                    </a:stretch>
+                  </pic:blipFill>
+                  <pic:spPr bwMode="auto">
+                    <a:xfrm>
+                      <a:off x="0" y="0"/>
+                      <a:ext cx="5943600" cy="3060700"/>
+                    </a:xfrm>
+                    <a:prstGeom prst="rect">
+                      <a:avLst/>
+                    </a:prstGeom>
+                    <a:noFill/>
+                  </pic:spPr>
+                </pic:pic>
+              </a:graphicData>
+            </a:graphic>
+          </wp:anchor>
+        </w:drawing>
+      </w:r>
+      <w:r>
+        <w:rPr>
+          <w:b w:val="false"/>
+          <w:bCs w:val="false"/>
+          <w:lang w:val="uk-UA"/>
+        </w:rPr>
+        <w:t>Рис. 7. Скриншот виведеного результату.</w:t>
+      </w:r>
+    </w:p>
+    <w:p>
+      <w:pPr>
+        <w:pStyle w:val="Normal"/>
+        <w:widowControl/>
+        <w:suppressAutoHyphens w:val="true"/>
+        <w:bidi w:val="0"/>
+        <w:spacing w:lineRule="auto" w:line="360" w:before="0" w:after="0"/>
+        <w:ind w:hanging="0" w:left="0" w:right="0"/>
+        <w:jc w:val="center"/>
+        <w:rPr>
+          <w:b w:val="false"/>
+          <w:bCs w:val="false"/>
+          <w:lang w:val="uk-UA"/>
+        </w:rPr>
+      </w:pPr>
+      <w:r>
+        <w:drawing>
+          <wp:anchor behindDoc="0" distT="0" distB="0" distL="0" distR="0" simplePos="0" locked="0" layoutInCell="0" allowOverlap="1" relativeHeight="43">
+            <wp:simplePos x="0" y="0"/>
+            <wp:positionH relativeFrom="column">
+              <wp:align>center</wp:align>
+            </wp:positionH>
+            <wp:positionV relativeFrom="paragraph">
+              <wp:posOffset>635</wp:posOffset>
+            </wp:positionV>
+            <wp:extent cx="5943600" cy="3159125"/>
+            <wp:effectExtent l="0" t="0" r="0" b="0"/>
+            <wp:wrapSquare wrapText="largest"/>
+            <wp:docPr id="35" name="Изображение42" descr=""/>
+            <wp:cNvGraphicFramePr>
+              <a:graphicFrameLocks xmlns:a="http://schemas.openxmlformats.org/drawingml/2006/main" noChangeAspect="1"/>
+            </wp:cNvGraphicFramePr>
+            <a:graphic xmlns:a="http://schemas.openxmlformats.org/drawingml/2006/main">
+              <a:graphicData uri="http://schemas.openxmlformats.org/drawingml/2006/picture">
+                <pic:pic xmlns:pic="http://schemas.openxmlformats.org/drawingml/2006/picture">
+                  <pic:nvPicPr>
+                    <pic:cNvPr id="35" name="Изображение42" descr=""/>
+                    <pic:cNvPicPr>
+                      <a:picLocks noChangeAspect="1" noChangeArrowheads="1"/>
+                    </pic:cNvPicPr>
+                  </pic:nvPicPr>
+                  <pic:blipFill>
+                    <a:blip r:embed="rId36"/>
+                    <a:stretch>
+                      <a:fillRect/>
+                    </a:stretch>
+                  </pic:blipFill>
+                  <pic:spPr bwMode="auto">
+                    <a:xfrm>
+                      <a:off x="0" y="0"/>
+                      <a:ext cx="5943600" cy="3159125"/>
+                    </a:xfrm>
+                    <a:prstGeom prst="rect">
+                      <a:avLst/>
+                    </a:prstGeom>
+                    <a:noFill/>
+                  </pic:spPr>
+                </pic:pic>
+              </a:graphicData>
+            </a:graphic>
+          </wp:anchor>
+        </w:drawing>
+        <w:drawing>
+          <wp:anchor behindDoc="0" distT="0" distB="0" distL="0" distR="0" simplePos="0" locked="0" layoutInCell="0" allowOverlap="1" relativeHeight="44">
+            <wp:simplePos x="0" y="0"/>
+            <wp:positionH relativeFrom="column">
+              <wp:align>center</wp:align>
+            </wp:positionH>
+            <wp:positionV relativeFrom="paragraph">
+              <wp:posOffset>635</wp:posOffset>
+            </wp:positionV>
+            <wp:extent cx="5943600" cy="3159125"/>
+            <wp:effectExtent l="0" t="0" r="0" b="0"/>
+            <wp:wrapSquare wrapText="largest"/>
+            <wp:docPr id="36" name="Изображение43" descr=""/>
+            <wp:cNvGraphicFramePr>
+              <a:graphicFrameLocks xmlns:a="http://schemas.openxmlformats.org/drawingml/2006/main" noChangeAspect="1"/>
+            </wp:cNvGraphicFramePr>
+            <a:graphic xmlns:a="http://schemas.openxmlformats.org/drawingml/2006/main">
+              <a:graphicData uri="http://schemas.openxmlformats.org/drawingml/2006/picture">
+                <pic:pic xmlns:pic="http://schemas.openxmlformats.org/drawingml/2006/picture">
+                  <pic:nvPicPr>
+                    <pic:cNvPr id="36" name="Изображение43" descr=""/>
+                    <pic:cNvPicPr>
+                      <a:picLocks noChangeAspect="1" noChangeArrowheads="1"/>
+                    </pic:cNvPicPr>
+                  </pic:nvPicPr>
+                  <pic:blipFill>
+                    <a:blip r:embed="rId37"/>
+                    <a:stretch>
+                      <a:fillRect/>
+                    </a:stretch>
+                  </pic:blipFill>
+                  <pic:spPr bwMode="auto">
+                    <a:xfrm>
+                      <a:off x="0" y="0"/>
+                      <a:ext cx="5943600" cy="3159125"/>
+                    </a:xfrm>
+                    <a:prstGeom prst="rect">
+                      <a:avLst/>
+                    </a:prstGeom>
+                    <a:noFill/>
+                  </pic:spPr>
+                </pic:pic>
+              </a:graphicData>
+            </a:graphic>
+          </wp:anchor>
+        </w:drawing>
+      </w:r>
+      <w:r>
+        <w:rPr>
+          <w:b w:val="false"/>
+          <w:bCs w:val="false"/>
+          <w:lang w:val="uk-UA"/>
+        </w:rPr>
+        <w:t>Рис. 8. Скриншот виведеного результату.</w:t>
+      </w:r>
+      <w:r>
+        <w:br w:type="page"/>
+      </w:r>
+    </w:p>
+    <w:p>
+      <w:pPr>
+        <w:pStyle w:val="Normal"/>
+        <w:widowControl/>
+        <w:suppressAutoHyphens w:val="true"/>
+        <w:bidi w:val="0"/>
+        <w:spacing w:lineRule="auto" w:line="360" w:before="0" w:after="0"/>
+        <w:ind w:hanging="0" w:left="0" w:right="0"/>
+        <w:jc w:val="center"/>
+        <w:rPr>
+          <w:b w:val="false"/>
+          <w:bCs w:val="false"/>
+          <w:lang w:val="uk-UA"/>
+        </w:rPr>
+      </w:pPr>
+      <w:r>
+        <w:drawing>
+          <wp:anchor behindDoc="0" distT="0" distB="0" distL="0" distR="0" simplePos="0" locked="0" layoutInCell="0" allowOverlap="1" relativeHeight="32">
+            <wp:simplePos x="0" y="0"/>
+            <wp:positionH relativeFrom="column">
+              <wp:align>center</wp:align>
+            </wp:positionH>
+            <wp:positionV relativeFrom="paragraph">
+              <wp:posOffset>635</wp:posOffset>
+            </wp:positionV>
+            <wp:extent cx="5162550" cy="3788410"/>
+            <wp:effectExtent l="0" t="0" r="0" b="0"/>
+            <wp:wrapTopAndBottom/>
+            <wp:docPr id="37" name="Изображение31" descr=""/>
+            <wp:cNvGraphicFramePr>
+              <a:graphicFrameLocks xmlns:a="http://schemas.openxmlformats.org/drawingml/2006/main" noChangeAspect="1"/>
+            </wp:cNvGraphicFramePr>
+            <a:graphic xmlns:a="http://schemas.openxmlformats.org/drawingml/2006/main">
+              <a:graphicData uri="http://schemas.openxmlformats.org/drawingml/2006/picture">
+                <pic:pic xmlns:pic="http://schemas.openxmlformats.org/drawingml/2006/picture">
+                  <pic:nvPicPr>
+                    <pic:cNvPr id="37" name="Изображение31" descr=""/>
+                    <pic:cNvPicPr>
+                      <a:picLocks noChangeAspect="1" noChangeArrowheads="1"/>
+                    </pic:cNvPicPr>
+                  </pic:nvPicPr>
+                  <pic:blipFill>
+                    <a:blip r:embed="rId38"/>
+                    <a:stretch>
+                      <a:fillRect/>
+                    </a:stretch>
+                  </pic:blipFill>
+                  <pic:spPr bwMode="auto">
+                    <a:xfrm>
+                      <a:off x="0" y="0"/>
+                      <a:ext cx="5162550" cy="3788410"/>
+                    </a:xfrm>
+                    <a:prstGeom prst="rect">
+                      <a:avLst/>
+                    </a:prstGeom>
+                    <a:noFill/>
+                  </pic:spPr>
+                </pic:pic>
+              </a:graphicData>
+            </a:graphic>
+          </wp:anchor>
+        </w:drawing>
+      </w:r>
+      <w:r>
+        <w:rPr>
+          <w:b w:val="false"/>
+          <w:bCs w:val="false"/>
+          <w:lang w:val="uk-UA"/>
+        </w:rPr>
+        <w:t xml:space="preserve">Рис. </w:t>
+      </w:r>
+      <w:r>
+        <w:rPr>
+          <w:b w:val="false"/>
+          <w:bCs w:val="false"/>
+          <w:lang w:val="uk-UA"/>
+        </w:rPr>
+        <w:t>9</w:t>
+      </w:r>
+      <w:r>
+        <w:rPr>
+          <w:b w:val="false"/>
+          <w:bCs w:val="false"/>
+          <w:lang w:val="uk-UA"/>
+        </w:rPr>
+        <w:t>. Скриншот виконання команд.</w:t>
+      </w:r>
+    </w:p>
+    <w:p>
+      <w:pPr>
+        <w:pStyle w:val="Normal"/>
+        <w:widowControl/>
+        <w:suppressAutoHyphens w:val="true"/>
+        <w:bidi w:val="0"/>
+        <w:spacing w:lineRule="auto" w:line="360" w:before="0" w:after="0"/>
+        <w:ind w:hanging="0" w:left="0" w:right="0"/>
+        <w:jc w:val="center"/>
+        <w:rPr>
+          <w:b w:val="false"/>
+          <w:bCs w:val="false"/>
+          <w:lang w:val="uk-UA"/>
+        </w:rPr>
+      </w:pPr>
+      <w:r>
+        <w:drawing>
+          <wp:anchor behindDoc="0" distT="0" distB="0" distL="0" distR="0" simplePos="0" locked="0" layoutInCell="0" allowOverlap="1" relativeHeight="33">
+            <wp:simplePos x="0" y="0"/>
+            <wp:positionH relativeFrom="column">
+              <wp:align>center</wp:align>
+            </wp:positionH>
+            <wp:positionV relativeFrom="paragraph">
+              <wp:posOffset>635</wp:posOffset>
+            </wp:positionV>
+            <wp:extent cx="4859020" cy="2861310"/>
+            <wp:effectExtent l="0" t="0" r="0" b="0"/>
+            <wp:wrapTopAndBottom/>
+            <wp:docPr id="38" name="Изображение32" descr=""/>
+            <wp:cNvGraphicFramePr>
+              <a:graphicFrameLocks xmlns:a="http://schemas.openxmlformats.org/drawingml/2006/main" noChangeAspect="1"/>
+            </wp:cNvGraphicFramePr>
+            <a:graphic xmlns:a="http://schemas.openxmlformats.org/drawingml/2006/main">
+              <a:graphicData uri="http://schemas.openxmlformats.org/drawingml/2006/picture">
+                <pic:pic xmlns:pic="http://schemas.openxmlformats.org/drawingml/2006/picture">
+                  <pic:nvPicPr>
+                    <pic:cNvPr id="38" name="Изображение32" descr=""/>
+                    <pic:cNvPicPr>
+                      <a:picLocks noChangeAspect="1" noChangeArrowheads="1"/>
+                    </pic:cNvPicPr>
+                  </pic:nvPicPr>
+                  <pic:blipFill>
+                    <a:blip r:embed="rId39"/>
+                    <a:stretch>
+                      <a:fillRect/>
+                    </a:stretch>
+                  </pic:blipFill>
+                  <pic:spPr bwMode="auto">
+                    <a:xfrm>
+                      <a:off x="0" y="0"/>
+                      <a:ext cx="4859020" cy="2861310"/>
+                    </a:xfrm>
+                    <a:prstGeom prst="rect">
+                      <a:avLst/>
+                    </a:prstGeom>
+                    <a:noFill/>
+                  </pic:spPr>
+                </pic:pic>
+              </a:graphicData>
+            </a:graphic>
+          </wp:anchor>
+        </w:drawing>
+      </w:r>
+      <w:r>
+        <w:rPr>
+          <w:b w:val="false"/>
+          <w:bCs w:val="false"/>
+          <w:lang w:val="uk-UA"/>
+        </w:rPr>
+        <w:t xml:space="preserve">Рис. </w:t>
+      </w:r>
+      <w:r>
+        <w:rPr>
+          <w:b w:val="false"/>
+          <w:bCs w:val="false"/>
+          <w:lang w:val="uk-UA"/>
+        </w:rPr>
+        <w:t>10</w:t>
+      </w:r>
+      <w:r>
+        <w:rPr>
+          <w:b w:val="false"/>
+          <w:bCs w:val="false"/>
+          <w:lang w:val="uk-UA"/>
+        </w:rPr>
+        <w:t>. Скриншот виконання команд.</w:t>
+      </w:r>
+      <w:r>
+        <w:br w:type="page"/>
+      </w:r>
+    </w:p>
+    <w:p>
+      <w:pPr>
+        <w:pStyle w:val="Normal"/>
+        <w:widowControl/>
+        <w:suppressAutoHyphens w:val="true"/>
+        <w:bidi w:val="0"/>
+        <w:spacing w:lineRule="auto" w:line="360" w:before="0" w:after="0"/>
+        <w:ind w:hanging="0" w:left="0" w:right="0"/>
+        <w:jc w:val="center"/>
+        <w:rPr>
+          <w:b w:val="false"/>
+          <w:bCs w:val="false"/>
+          <w:lang w:val="en-US"/>
+        </w:rPr>
+      </w:pPr>
+      <w:r>
+        <w:drawing>
+          <wp:anchor behindDoc="0" distT="0" distB="0" distL="0" distR="0" simplePos="0" locked="0" layoutInCell="0" allowOverlap="1" relativeHeight="34">
+            <wp:simplePos x="0" y="0"/>
+            <wp:positionH relativeFrom="column">
+              <wp:align>center</wp:align>
+            </wp:positionH>
+            <wp:positionV relativeFrom="paragraph">
+              <wp:posOffset>635</wp:posOffset>
+            </wp:positionV>
+            <wp:extent cx="5943600" cy="1788795"/>
+            <wp:effectExtent l="0" t="0" r="0" b="0"/>
+            <wp:wrapSquare wrapText="largest"/>
+            <wp:docPr id="39" name="Изображение33" descr=""/>
+            <wp:cNvGraphicFramePr>
+              <a:graphicFrameLocks xmlns:a="http://schemas.openxmlformats.org/drawingml/2006/main" noChangeAspect="1"/>
+            </wp:cNvGraphicFramePr>
+            <a:graphic xmlns:a="http://schemas.openxmlformats.org/drawingml/2006/main">
+              <a:graphicData uri="http://schemas.openxmlformats.org/drawingml/2006/picture">
+                <pic:pic xmlns:pic="http://schemas.openxmlformats.org/drawingml/2006/picture">
+                  <pic:nvPicPr>
+                    <pic:cNvPr id="39" name="Изображение33" descr=""/>
+                    <pic:cNvPicPr>
+                      <a:picLocks noChangeAspect="1" noChangeArrowheads="1"/>
+                    </pic:cNvPicPr>
+                  </pic:nvPicPr>
+                  <pic:blipFill>
+                    <a:blip r:embed="rId40"/>
+                    <a:stretch>
+                      <a:fillRect/>
+                    </a:stretch>
+                  </pic:blipFill>
+                  <pic:spPr bwMode="auto">
+                    <a:xfrm>
+                      <a:off x="0" y="0"/>
+                      <a:ext cx="5943600" cy="1788795"/>
+                    </a:xfrm>
+                    <a:prstGeom prst="rect">
+                      <a:avLst/>
+                    </a:prstGeom>
+                    <a:noFill/>
+                  </pic:spPr>
+                </pic:pic>
+              </a:graphicData>
+            </a:graphic>
+          </wp:anchor>
+        </w:drawing>
+      </w:r>
+      <w:r>
+        <w:rPr>
+          <w:b w:val="false"/>
+          <w:bCs w:val="false"/>
+          <w:lang w:val="uk-UA"/>
+        </w:rPr>
+        <w:t xml:space="preserve">Рис. </w:t>
+      </w:r>
+      <w:r>
+        <w:rPr>
+          <w:b w:val="false"/>
+          <w:bCs w:val="false"/>
+          <w:lang w:val="uk-UA"/>
+        </w:rPr>
+        <w:t>11</w:t>
+      </w:r>
+      <w:r>
+        <w:rPr>
+          <w:b w:val="false"/>
+          <w:bCs w:val="false"/>
+          <w:lang w:val="uk-UA"/>
+        </w:rPr>
+        <w:t>. Скриншот виконання команд.</w:t>
+      </w:r>
+    </w:p>
+    <w:p>
+      <w:pPr>
+        <w:pStyle w:val="Normal"/>
+        <w:widowControl/>
+        <w:suppressAutoHyphens w:val="true"/>
+        <w:bidi w:val="0"/>
+        <w:spacing w:lineRule="auto" w:line="360" w:before="0" w:after="0"/>
+        <w:ind w:hanging="0" w:left="0" w:right="0"/>
+        <w:jc w:val="center"/>
+        <w:rPr>
+          <w:b w:val="false"/>
+          <w:bCs w:val="false"/>
+          <w:lang w:val="en-US"/>
+        </w:rPr>
+      </w:pPr>
+      <w:r>
+        <w:drawing>
+          <wp:anchor behindDoc="0" distT="0" distB="0" distL="0" distR="0" simplePos="0" locked="0" layoutInCell="0" allowOverlap="1" relativeHeight="35">
+            <wp:simplePos x="0" y="0"/>
+            <wp:positionH relativeFrom="column">
+              <wp:align>center</wp:align>
+            </wp:positionH>
+            <wp:positionV relativeFrom="paragraph">
+              <wp:posOffset>635</wp:posOffset>
+            </wp:positionV>
+            <wp:extent cx="5943600" cy="3025775"/>
+            <wp:effectExtent l="0" t="0" r="0" b="0"/>
+            <wp:wrapSquare wrapText="largest"/>
+            <wp:docPr id="40" name="Изображение34" descr=""/>
+            <wp:cNvGraphicFramePr>
+              <a:graphicFrameLocks xmlns:a="http://schemas.openxmlformats.org/drawingml/2006/main" noChangeAspect="1"/>
+            </wp:cNvGraphicFramePr>
+            <a:graphic xmlns:a="http://schemas.openxmlformats.org/drawingml/2006/main">
+              <a:graphicData uri="http://schemas.openxmlformats.org/drawingml/2006/picture">
+                <pic:pic xmlns:pic="http://schemas.openxmlformats.org/drawingml/2006/picture">
+                  <pic:nvPicPr>
+                    <pic:cNvPr id="40" name="Изображение34" descr=""/>
+                    <pic:cNvPicPr>
+                      <a:picLocks noChangeAspect="1" noChangeArrowheads="1"/>
+                    </pic:cNvPicPr>
+                  </pic:nvPicPr>
+                  <pic:blipFill>
+                    <a:blip r:embed="rId41"/>
+                    <a:stretch>
+                      <a:fillRect/>
+                    </a:stretch>
+                  </pic:blipFill>
+                  <pic:spPr bwMode="auto">
+                    <a:xfrm>
+                      <a:off x="0" y="0"/>
+                      <a:ext cx="5943600" cy="3025775"/>
+                    </a:xfrm>
+                    <a:prstGeom prst="rect">
+                      <a:avLst/>
+                    </a:prstGeom>
+                    <a:noFill/>
+                  </pic:spPr>
+                </pic:pic>
+              </a:graphicData>
+            </a:graphic>
+          </wp:anchor>
+        </w:drawing>
+      </w:r>
+      <w:r>
+        <w:rPr>
+          <w:b w:val="false"/>
+          <w:bCs w:val="false"/>
+          <w:lang w:val="uk-UA"/>
+        </w:rPr>
+        <w:t xml:space="preserve">Рис. </w:t>
+      </w:r>
+      <w:r>
+        <w:rPr>
+          <w:b w:val="false"/>
+          <w:bCs w:val="false"/>
+          <w:lang w:val="uk-UA"/>
+        </w:rPr>
+        <w:t>12</w:t>
+      </w:r>
+      <w:r>
+        <w:rPr>
+          <w:b w:val="false"/>
+          <w:bCs w:val="false"/>
+          <w:lang w:val="uk-UA"/>
+        </w:rPr>
+        <w:t>. Скриншот виконання команд.</w:t>
+      </w:r>
+      <w:r>
+        <w:br w:type="page"/>
+      </w:r>
+    </w:p>
+    <w:p>
+      <w:pPr>
+        <w:pStyle w:val="Normal"/>
+        <w:widowControl/>
+        <w:suppressAutoHyphens w:val="true"/>
+        <w:bidi w:val="0"/>
+        <w:spacing w:lineRule="auto" w:line="360" w:before="0" w:after="0"/>
+        <w:ind w:hanging="0" w:left="0" w:right="0"/>
+        <w:jc w:val="center"/>
+        <w:rPr>
+          <w:b w:val="false"/>
+          <w:bCs w:val="false"/>
+          <w:lang w:val="en-US"/>
+        </w:rPr>
+      </w:pPr>
+      <w:r>
+        <w:drawing>
+          <wp:anchor behindDoc="0" distT="0" distB="0" distL="0" distR="0" simplePos="0" locked="0" layoutInCell="0" allowOverlap="1" relativeHeight="36">
+            <wp:simplePos x="0" y="0"/>
+            <wp:positionH relativeFrom="column">
+              <wp:align>center</wp:align>
+            </wp:positionH>
+            <wp:positionV relativeFrom="paragraph">
+              <wp:posOffset>635</wp:posOffset>
+            </wp:positionV>
+            <wp:extent cx="5943600" cy="2101850"/>
+            <wp:effectExtent l="0" t="0" r="0" b="0"/>
+            <wp:wrapSquare wrapText="largest"/>
+            <wp:docPr id="41" name="Изображение35" descr=""/>
+            <wp:cNvGraphicFramePr>
+              <a:graphicFrameLocks xmlns:a="http://schemas.openxmlformats.org/drawingml/2006/main" noChangeAspect="1"/>
+            </wp:cNvGraphicFramePr>
+            <a:graphic xmlns:a="http://schemas.openxmlformats.org/drawingml/2006/main">
+              <a:graphicData uri="http://schemas.openxmlformats.org/drawingml/2006/picture">
+                <pic:pic xmlns:pic="http://schemas.openxmlformats.org/drawingml/2006/picture">
+                  <pic:nvPicPr>
+                    <pic:cNvPr id="41" name="Изображение35" descr=""/>
+                    <pic:cNvPicPr>
+                      <a:picLocks noChangeAspect="1" noChangeArrowheads="1"/>
+                    </pic:cNvPicPr>
+                  </pic:nvPicPr>
+                  <pic:blipFill>
+                    <a:blip r:embed="rId42"/>
+                    <a:stretch>
+                      <a:fillRect/>
+                    </a:stretch>
+                  </pic:blipFill>
+                  <pic:spPr bwMode="auto">
+                    <a:xfrm>
+                      <a:off x="0" y="0"/>
+                      <a:ext cx="5943600" cy="2101850"/>
+                    </a:xfrm>
+                    <a:prstGeom prst="rect">
+                      <a:avLst/>
+                    </a:prstGeom>
+                    <a:noFill/>
+                  </pic:spPr>
+                </pic:pic>
+              </a:graphicData>
+            </a:graphic>
+          </wp:anchor>
+        </w:drawing>
+      </w:r>
+      <w:r>
+        <w:rPr>
+          <w:b w:val="false"/>
+          <w:bCs w:val="false"/>
+          <w:lang w:val="uk-UA"/>
+        </w:rPr>
+        <w:t xml:space="preserve">Рис. </w:t>
+      </w:r>
+      <w:r>
+        <w:rPr>
+          <w:b w:val="false"/>
+          <w:bCs w:val="false"/>
+          <w:lang w:val="uk-UA"/>
+        </w:rPr>
+        <w:t>13</w:t>
+      </w:r>
+      <w:r>
+        <w:rPr>
+          <w:b w:val="false"/>
+          <w:bCs w:val="false"/>
+          <w:lang w:val="uk-UA"/>
+        </w:rPr>
+        <w:t>. Скриншот виконання команд.</w:t>
+      </w:r>
+    </w:p>
+    <w:p>
+      <w:pPr>
+        <w:pStyle w:val="Normal"/>
+        <w:widowControl/>
+        <w:suppressAutoHyphens w:val="true"/>
         <w:bidi w:val="0"/>
         <w:spacing w:lineRule="auto" w:line="360" w:before="0" w:after="0"/>
         <w:ind w:firstLine="720" w:left="0" w:right="0"/>
         <w:jc w:val="both"/>
         <w:rPr>
-          <w:rFonts w:ascii="Times New Roman" w:hAnsi="Times New Roman"/>
-          <w:b w:val="false"/>
-          <w:bCs w:val="false"/>
-          <w:lang w:val="uk-UA"/>
-        </w:rPr>
-      </w:pPr>
-      <w:r>
-        <w:rPr>
-          <w:rFonts w:ascii="Times New Roman" w:hAnsi="Times New Roman"/>
-          <w:b w:val="false"/>
-          <w:bCs w:val="false"/>
-          <w:lang w:val="uk-UA"/>
-        </w:rPr>
-        <w:t>Висновок:</w:t>
-      </w:r>
-    </w:p>
-    <w:p>
-      <w:pPr>
-        <w:pStyle w:val="BodyText"/>
+          <w:rStyle w:val="Strong"/>
+          <w:b w:val="false"/>
+          <w:bCs w:val="false"/>
+        </w:rPr>
+      </w:pPr>
+      <w:r>
+        <w:rPr>
+          <w:b w:val="false"/>
+          <w:bCs w:val="false"/>
+          <w:lang w:val="uk-UA"/>
+        </w:rPr>
+      </w:r>
+    </w:p>
+    <w:p>
+      <w:pPr>
+        <w:pStyle w:val="Normal"/>
         <w:widowControl/>
+        <w:suppressAutoHyphens w:val="true"/>
         <w:bidi w:val="0"/>
         <w:spacing w:lineRule="auto" w:line="360" w:before="0" w:after="0"/>
         <w:ind w:firstLine="720" w:left="0" w:right="0"/>
         <w:jc w:val="both"/>
         <w:rPr>
+          <w:b w:val="false"/>
+          <w:bCs w:val="false"/>
+          <w:lang w:val="uk-UA"/>
+        </w:rPr>
+      </w:pPr>
+      <w:r>
+        <w:rPr>
+          <w:rStyle w:val="Strong"/>
+          <w:b w:val="false"/>
+          <w:bCs w:val="false"/>
+          <w:lang w:val="uk-UA"/>
+        </w:rPr>
+        <w:t>Висновок:</w:t>
+      </w:r>
+    </w:p>
+    <w:p>
+      <w:pPr>
+        <w:pStyle w:val="Normal"/>
+        <w:widowControl/>
+        <w:suppressAutoHyphens w:val="true"/>
+        <w:bidi w:val="0"/>
+        <w:spacing w:lineRule="auto" w:line="360" w:before="0" w:after="0"/>
+        <w:ind w:firstLine="720" w:left="0" w:right="0"/>
+        <w:jc w:val="both"/>
+        <w:rPr>
+          <w:b w:val="false"/>
+          <w:bCs w:val="false"/>
+          <w:lang w:val="uk-UA"/>
+        </w:rPr>
+      </w:pPr>
+      <w:r>
+        <w:rPr>
+          <w:b w:val="false"/>
+          <w:bCs w:val="false"/>
+          <w:lang w:val="uk-UA"/>
+        </w:rPr>
+        <w:t xml:space="preserve">У ході виконання практичних завдань до теми «Цикли» було розглянуто приклади використання різних видів циклів у мові Python. Під час реалізації програм вдалося закріпити навички роботи з повторюваними процесами, обробкою списків та словників, а також з умовами всередині циклів. Розроблені програми продемонстрували, як за допомогою циклів можна автоматизувати обчислення, керувати даними у структурах та реалізовувати логіку повторюваних дій у програмі. </w:t>
+      </w:r>
+      <w:r>
+        <w:br w:type="page"/>
+      </w:r>
+    </w:p>
+    <w:p>
+      <w:pPr>
+        <w:pStyle w:val="BodyText"/>
+        <w:widowControl/>
+        <w:suppressAutoHyphens w:val="true"/>
+        <w:bidi w:val="0"/>
+        <w:spacing w:lineRule="auto" w:line="360" w:before="0" w:after="0"/>
+        <w:ind w:firstLine="720" w:left="0" w:right="0"/>
+        <w:jc w:val="center"/>
+        <w:rPr>
+          <w:b w:val="false"/>
+          <w:bCs w:val="false"/>
+          <w:lang w:val="uk-UA"/>
+        </w:rPr>
+      </w:pPr>
+      <w:r>
+        <w:rPr>
+          <w:rStyle w:val="Strong"/>
+          <w:lang w:val="uk-UA"/>
+        </w:rPr>
+        <w:t>Звіт про виконання практичних завдань до лекцій з курсу «Технології програмування на мові Python»</w:t>
+      </w:r>
+      <w:r>
+        <w:rPr>
+          <w:b w:val="false"/>
+          <w:bCs w:val="false"/>
+          <w:lang w:val="uk-UA"/>
+        </w:rPr>
+        <w:br/>
+      </w:r>
+      <w:r>
+        <w:rPr>
+          <w:rStyle w:val="Strong"/>
+          <w:lang w:val="uk-UA"/>
+        </w:rPr>
+        <w:t>Виконав:</w:t>
+      </w:r>
+      <w:r>
+        <w:rPr>
+          <w:b w:val="false"/>
+          <w:bCs w:val="false"/>
+          <w:lang w:val="uk-UA"/>
+        </w:rPr>
+        <w:t xml:space="preserve"> Дизинюрик Гліб Олександрович, група КБ-241</w:t>
+        <w:br/>
+      </w:r>
+      <w:r>
+        <w:rPr>
+          <w:rStyle w:val="Strong"/>
+          <w:lang w:val="uk-UA"/>
+        </w:rPr>
+        <w:t>Тема №4:</w:t>
+      </w:r>
+      <w:r>
+        <w:rPr>
+          <w:b w:val="false"/>
+          <w:bCs w:val="false"/>
+          <w:lang w:val="uk-UA"/>
+        </w:rPr>
+        <w:t xml:space="preserve"> Обробка виняткових ситуацій (Exceptions)</w:t>
+      </w:r>
+    </w:p>
+    <w:p>
+      <w:pPr>
+        <w:pStyle w:val="BodyText"/>
+        <w:spacing w:lineRule="auto" w:line="360" w:before="0" w:after="0"/>
+        <w:rPr>
+          <w:lang w:val="uk-UA"/>
+        </w:rPr>
+      </w:pPr>
+      <w:r>
+        <w:rPr>
+          <w:lang w:val="uk-UA"/>
+        </w:rPr>
+        <w:t>Під час виконання практичного завдання до теми №4 було розроблено програму калькулятор, у якій реалізовано механізм обробки виняткових ситуацій. Це дозволило зробити програму більш стійкою до помилок користувача.</w:t>
+      </w:r>
+    </w:p>
+    <w:p>
+      <w:pPr>
+        <w:pStyle w:val="BodyText"/>
+        <w:spacing w:lineRule="auto" w:line="360" w:before="0" w:after="0"/>
+        <w:rPr>
+          <w:lang w:val="uk-UA"/>
+        </w:rPr>
+      </w:pPr>
+      <w:r>
+        <w:rPr>
+          <w:rStyle w:val="Strong"/>
+          <w:lang w:val="uk-UA"/>
+        </w:rPr>
+        <w:t>Завдання 1. Розширення програми калькулятора обробкою виняткових ситуацій</w:t>
+      </w:r>
+    </w:p>
+    <w:p>
+      <w:pPr>
+        <w:pStyle w:val="BodyText"/>
+        <w:spacing w:lineRule="auto" w:line="360" w:before="0" w:after="0"/>
+        <w:rPr>
+          <w:lang w:val="uk-UA"/>
+        </w:rPr>
+      </w:pPr>
+      <w:r>
+        <w:rPr>
+          <w:lang w:val="uk-UA"/>
+        </w:rPr>
+        <w:t xml:space="preserve">У цьому завданні калькулятор доповнено функцією введення чисел із використанням конструкції </w:t>
+      </w:r>
+      <w:r>
+        <w:rPr>
+          <w:rStyle w:val="Style14"/>
+          <w:lang w:val="uk-UA"/>
+        </w:rPr>
+        <w:t>try-except</w:t>
+      </w:r>
+      <w:r>
+        <w:rPr>
+          <w:lang w:val="uk-UA"/>
+        </w:rPr>
+        <w:t>. Якщо користувач вводить нечислове значення, програма виводить повідомлення про помилку і повторює запит. Це дозволяє уникнути аварійного завершення роботи програми через помилки введення.</w:t>
+      </w:r>
+    </w:p>
+    <w:p>
+      <w:pPr>
+        <w:pStyle w:val="BodyText"/>
+        <w:spacing w:lineRule="auto" w:line="360" w:before="0" w:after="0"/>
+        <w:rPr>
+          <w:lang w:val="uk-UA"/>
+        </w:rPr>
+      </w:pPr>
+      <w:r>
+        <w:rPr>
+          <w:rStyle w:val="Strong"/>
+          <w:lang w:val="uk-UA"/>
+        </w:rPr>
+        <w:t>Завдання 2. Обробка винятку ділення на нуль</w:t>
+      </w:r>
+    </w:p>
+    <w:p>
+      <w:pPr>
+        <w:pStyle w:val="BodyText"/>
+        <w:spacing w:lineRule="auto" w:line="360" w:before="0" w:after="0"/>
+        <w:rPr>
+          <w:lang w:val="uk-UA"/>
+        </w:rPr>
+      </w:pPr>
+      <w:r>
+        <w:rPr>
           <w:rFonts w:ascii="Times New Roman" w:hAnsi="Times New Roman"/>
-          <w:b w:val="false"/>
-          <w:bCs w:val="false"/>
-          <w:lang w:val="uk-UA"/>
-        </w:rPr>
-      </w:pPr>
-      <w:r>
-        <w:rPr>
+          <w:lang w:val="uk-UA"/>
+        </w:rPr>
+        <w:t xml:space="preserve">У функції ділення додано блок </w:t>
+      </w:r>
+      <w:r>
+        <w:rPr>
+          <w:rStyle w:val="Style14"/>
           <w:rFonts w:ascii="Times New Roman" w:hAnsi="Times New Roman"/>
-          <w:b w:val="false"/>
-          <w:bCs w:val="false"/>
-          <w:lang w:val="uk-UA"/>
-        </w:rPr>
-        <w:t xml:space="preserve">У процесі виконання завдань було закріплено практичні навички роботи з базовими елементами мови Python. Зокрема, реалізовано нескінченний цикл для створення простого калькулятора, опрацьовано основні методи списків та словників, а також розглянуто алгоритм визначення позиції для вставки нового елемента у відсортований список. Отримані результати дозволяють краще зрозуміти принципи побудови програм, обробки даних та використання вбудованих структур у Python. </w:t>
+          <w:lang w:val="uk-UA"/>
+        </w:rPr>
+        <w:t>try-except</w:t>
+      </w:r>
+      <w:r>
+        <w:rPr>
+          <w:rFonts w:ascii="Times New Roman" w:hAnsi="Times New Roman"/>
+          <w:lang w:val="uk-UA"/>
+        </w:rPr>
+        <w:t>, який перевіряє, чи друге число не дорівнює нулю. У разі спроби ділення на нуль програма не завершується з помилкою, а повідомляє користувача про неможливість виконання операції. Це демонструє практичне застосування обробки винятків у реальних задачах.</w:t>
+      </w:r>
+    </w:p>
+    <w:p>
+      <w:pPr>
+        <w:pStyle w:val="Normal"/>
+        <w:widowControl/>
+        <w:suppressAutoHyphens w:val="true"/>
+        <w:bidi w:val="0"/>
+        <w:spacing w:lineRule="auto" w:line="360" w:before="0" w:after="0"/>
+        <w:ind w:firstLine="720" w:left="0" w:right="0"/>
+        <w:jc w:val="both"/>
+        <w:rPr>
+          <w:b/>
+          <w:bCs/>
+          <w:lang w:val="uk-UA"/>
+        </w:rPr>
+      </w:pPr>
+      <w:r>
+        <w:rPr>
+          <w:b/>
+          <w:bCs/>
+          <w:lang w:val="uk-UA"/>
+        </w:rPr>
+        <w:t xml:space="preserve">Завдання 3. Ознайомлення зі списком виняткових ситуацій у Python </w:t>
+      </w:r>
+    </w:p>
+    <w:p>
+      <w:pPr>
+        <w:pStyle w:val="ListParagraph"/>
+        <w:widowControl/>
+        <w:tabs>
+          <w:tab w:val="clear" w:pos="720"/>
+          <w:tab w:val="left" w:pos="805" w:leader="none"/>
+        </w:tabs>
+        <w:suppressAutoHyphens w:val="true"/>
+        <w:bidi w:val="0"/>
+        <w:spacing w:lineRule="auto" w:line="360" w:before="0" w:after="160"/>
+        <w:ind w:firstLine="720" w:left="0" w:right="0"/>
+        <w:contextualSpacing/>
+        <w:jc w:val="both"/>
+        <w:rPr>
+          <w:lang w:val="uk-UA"/>
+        </w:rPr>
+      </w:pPr>
+      <w:r>
+        <w:rPr/>
+        <w:t xml:space="preserve">Ознайомитись зі списком виняткових ситуацій за посиланням </w:t>
+      </w:r>
+      <w:hyperlink r:id="rId43">
+        <w:r>
+          <w:rPr>
+            <w:rStyle w:val="Hyperlink"/>
+          </w:rPr>
+          <w:t>https://docs.python.org/3/library/exceptions.html</w:t>
+        </w:r>
+      </w:hyperlink>
+      <w:r>
+        <w:rPr/>
+        <w:t xml:space="preserve"> </w:t>
+      </w:r>
+      <w:r>
+        <w:br w:type="page"/>
+      </w:r>
+    </w:p>
+    <w:p>
+      <w:pPr>
+        <w:pStyle w:val="ListParagraph"/>
+        <w:widowControl/>
+        <w:tabs>
+          <w:tab w:val="clear" w:pos="720"/>
+          <w:tab w:val="left" w:pos="805" w:leader="none"/>
+        </w:tabs>
+        <w:suppressAutoHyphens w:val="true"/>
+        <w:bidi w:val="0"/>
+        <w:spacing w:lineRule="auto" w:line="360" w:before="0" w:after="160"/>
+        <w:ind w:hanging="0" w:left="0" w:right="0"/>
+        <w:contextualSpacing/>
+        <w:jc w:val="center"/>
+        <w:rPr>
+          <w:b/>
+          <w:bCs/>
+          <w:lang w:val="uk-UA"/>
+        </w:rPr>
+      </w:pPr>
+      <w:r>
+        <w:rPr>
+          <w:b/>
+          <w:bCs/>
+          <w:lang w:val="uk-UA"/>
+        </w:rPr>
+        <w:t>Хід роботи</w:t>
+      </w:r>
+    </w:p>
+    <w:p>
+      <w:pPr>
+        <w:pStyle w:val="ListParagraph"/>
+        <w:widowControl/>
+        <w:tabs>
+          <w:tab w:val="clear" w:pos="720"/>
+          <w:tab w:val="left" w:pos="805" w:leader="none"/>
+        </w:tabs>
+        <w:suppressAutoHyphens w:val="true"/>
+        <w:bidi w:val="0"/>
+        <w:spacing w:lineRule="auto" w:line="360" w:before="0" w:after="160"/>
+        <w:ind w:hanging="0" w:left="0" w:right="0"/>
+        <w:contextualSpacing/>
+        <w:jc w:val="center"/>
+        <w:rPr>
+          <w:b w:val="false"/>
+          <w:bCs w:val="false"/>
+          <w:lang w:val="uk-UA"/>
+        </w:rPr>
+      </w:pPr>
+      <w:r>
+        <w:drawing>
+          <wp:anchor behindDoc="0" distT="0" distB="0" distL="0" distR="0" simplePos="0" locked="0" layoutInCell="0" allowOverlap="1" relativeHeight="37">
+            <wp:simplePos x="0" y="0"/>
+            <wp:positionH relativeFrom="column">
+              <wp:align>center</wp:align>
+            </wp:positionH>
+            <wp:positionV relativeFrom="paragraph">
+              <wp:posOffset>635</wp:posOffset>
+            </wp:positionV>
+            <wp:extent cx="5943600" cy="2486660"/>
+            <wp:effectExtent l="0" t="0" r="0" b="0"/>
+            <wp:wrapTopAndBottom/>
+            <wp:docPr id="42" name="Изображение36" descr=""/>
+            <wp:cNvGraphicFramePr>
+              <a:graphicFrameLocks xmlns:a="http://schemas.openxmlformats.org/drawingml/2006/main" noChangeAspect="1"/>
+            </wp:cNvGraphicFramePr>
+            <a:graphic xmlns:a="http://schemas.openxmlformats.org/drawingml/2006/main">
+              <a:graphicData uri="http://schemas.openxmlformats.org/drawingml/2006/picture">
+                <pic:pic xmlns:pic="http://schemas.openxmlformats.org/drawingml/2006/picture">
+                  <pic:nvPicPr>
+                    <pic:cNvPr id="42" name="Изображение36" descr=""/>
+                    <pic:cNvPicPr>
+                      <a:picLocks noChangeAspect="1" noChangeArrowheads="1"/>
+                    </pic:cNvPicPr>
+                  </pic:nvPicPr>
+                  <pic:blipFill>
+                    <a:blip r:embed="rId44"/>
+                    <a:stretch>
+                      <a:fillRect/>
+                    </a:stretch>
+                  </pic:blipFill>
+                  <pic:spPr bwMode="auto">
+                    <a:xfrm>
+                      <a:off x="0" y="0"/>
+                      <a:ext cx="5943600" cy="2486660"/>
+                    </a:xfrm>
+                    <a:prstGeom prst="rect">
+                      <a:avLst/>
+                    </a:prstGeom>
+                    <a:noFill/>
+                  </pic:spPr>
+                </pic:pic>
+              </a:graphicData>
+            </a:graphic>
+          </wp:anchor>
+        </w:drawing>
+      </w:r>
+      <w:r>
+        <w:rPr>
+          <w:b w:val="false"/>
+          <w:bCs w:val="false"/>
+          <w:lang w:val="uk-UA"/>
+        </w:rPr>
+        <w:t>Рис. 1. Скриншот написаного коду.</w:t>
+      </w:r>
+    </w:p>
+    <w:p>
+      <w:pPr>
+        <w:pStyle w:val="ListParagraph"/>
+        <w:widowControl/>
+        <w:tabs>
+          <w:tab w:val="clear" w:pos="720"/>
+          <w:tab w:val="left" w:pos="805" w:leader="none"/>
+        </w:tabs>
+        <w:suppressAutoHyphens w:val="true"/>
+        <w:bidi w:val="0"/>
+        <w:spacing w:lineRule="auto" w:line="360" w:before="0" w:after="160"/>
+        <w:ind w:hanging="0" w:left="0" w:right="0"/>
+        <w:contextualSpacing/>
+        <w:jc w:val="center"/>
+        <w:rPr>
+          <w:b w:val="false"/>
+          <w:bCs w:val="false"/>
+          <w:lang w:val="uk-UA"/>
+        </w:rPr>
+      </w:pPr>
+      <w:r>
+        <w:drawing>
+          <wp:anchor behindDoc="0" distT="0" distB="0" distL="0" distR="0" simplePos="0" locked="0" layoutInCell="0" allowOverlap="1" relativeHeight="38">
+            <wp:simplePos x="0" y="0"/>
+            <wp:positionH relativeFrom="column">
+              <wp:align>center</wp:align>
+            </wp:positionH>
+            <wp:positionV relativeFrom="paragraph">
+              <wp:posOffset>635</wp:posOffset>
+            </wp:positionV>
+            <wp:extent cx="5943600" cy="3056255"/>
+            <wp:effectExtent l="0" t="0" r="0" b="0"/>
+            <wp:wrapSquare wrapText="largest"/>
+            <wp:docPr id="43" name="Изображение37" descr=""/>
+            <wp:cNvGraphicFramePr>
+              <a:graphicFrameLocks xmlns:a="http://schemas.openxmlformats.org/drawingml/2006/main" noChangeAspect="1"/>
+            </wp:cNvGraphicFramePr>
+            <a:graphic xmlns:a="http://schemas.openxmlformats.org/drawingml/2006/main">
+              <a:graphicData uri="http://schemas.openxmlformats.org/drawingml/2006/picture">
+                <pic:pic xmlns:pic="http://schemas.openxmlformats.org/drawingml/2006/picture">
+                  <pic:nvPicPr>
+                    <pic:cNvPr id="43" name="Изображение37" descr=""/>
+                    <pic:cNvPicPr>
+                      <a:picLocks noChangeAspect="1" noChangeArrowheads="1"/>
+                    </pic:cNvPicPr>
+                  </pic:nvPicPr>
+                  <pic:blipFill>
+                    <a:blip r:embed="rId45"/>
+                    <a:stretch>
+                      <a:fillRect/>
+                    </a:stretch>
+                  </pic:blipFill>
+                  <pic:spPr bwMode="auto">
+                    <a:xfrm>
+                      <a:off x="0" y="0"/>
+                      <a:ext cx="5943600" cy="3056255"/>
+                    </a:xfrm>
+                    <a:prstGeom prst="rect">
+                      <a:avLst/>
+                    </a:prstGeom>
+                    <a:noFill/>
+                  </pic:spPr>
+                </pic:pic>
+              </a:graphicData>
+            </a:graphic>
+          </wp:anchor>
+        </w:drawing>
+      </w:r>
+      <w:r>
+        <w:rPr>
+          <w:b w:val="false"/>
+          <w:bCs w:val="false"/>
+          <w:lang w:val="uk-UA"/>
+        </w:rPr>
+        <w:t>Рис. 2. Скриншот виведеного результату.</w:t>
+      </w:r>
+      <w:r>
+        <w:br w:type="page"/>
+      </w:r>
+    </w:p>
+    <w:p>
+      <w:pPr>
+        <w:pStyle w:val="BodyText"/>
+        <w:widowControl/>
+        <w:tabs>
+          <w:tab w:val="clear" w:pos="720"/>
+          <w:tab w:val="left" w:pos="805" w:leader="none"/>
+        </w:tabs>
+        <w:suppressAutoHyphens w:val="true"/>
+        <w:bidi w:val="0"/>
+        <w:spacing w:lineRule="auto" w:line="360" w:before="0" w:after="0"/>
+        <w:ind w:hanging="0" w:left="0" w:right="0"/>
+        <w:contextualSpacing/>
+        <w:jc w:val="center"/>
+        <w:rPr>
+          <w:rFonts w:ascii="Times New Roman" w:hAnsi="Times New Roman"/>
+          <w:b w:val="false"/>
+          <w:bCs w:val="false"/>
+          <w:lang w:val="uk-UA"/>
+        </w:rPr>
+      </w:pPr>
+      <w:r>
+        <w:drawing>
+          <wp:anchor behindDoc="0" distT="0" distB="0" distL="0" distR="0" simplePos="0" locked="0" layoutInCell="0" allowOverlap="1" relativeHeight="45">
+            <wp:simplePos x="0" y="0"/>
+            <wp:positionH relativeFrom="column">
+              <wp:align>center</wp:align>
+            </wp:positionH>
+            <wp:positionV relativeFrom="paragraph">
+              <wp:posOffset>635</wp:posOffset>
+            </wp:positionV>
+            <wp:extent cx="5943600" cy="4645025"/>
+            <wp:effectExtent l="0" t="0" r="0" b="0"/>
+            <wp:wrapSquare wrapText="largest"/>
+            <wp:docPr id="44" name="Изображение44" descr=""/>
+            <wp:cNvGraphicFramePr>
+              <a:graphicFrameLocks xmlns:a="http://schemas.openxmlformats.org/drawingml/2006/main" noChangeAspect="1"/>
+            </wp:cNvGraphicFramePr>
+            <a:graphic xmlns:a="http://schemas.openxmlformats.org/drawingml/2006/main">
+              <a:graphicData uri="http://schemas.openxmlformats.org/drawingml/2006/picture">
+                <pic:pic xmlns:pic="http://schemas.openxmlformats.org/drawingml/2006/picture">
+                  <pic:nvPicPr>
+                    <pic:cNvPr id="44" name="Изображение44" descr=""/>
+                    <pic:cNvPicPr>
+                      <a:picLocks noChangeAspect="1" noChangeArrowheads="1"/>
+                    </pic:cNvPicPr>
+                  </pic:nvPicPr>
+                  <pic:blipFill>
+                    <a:blip r:embed="rId46"/>
+                    <a:stretch>
+                      <a:fillRect/>
+                    </a:stretch>
+                  </pic:blipFill>
+                  <pic:spPr bwMode="auto">
+                    <a:xfrm>
+                      <a:off x="0" y="0"/>
+                      <a:ext cx="5943600" cy="4645025"/>
+                    </a:xfrm>
+                    <a:prstGeom prst="rect">
+                      <a:avLst/>
+                    </a:prstGeom>
+                    <a:noFill/>
+                  </pic:spPr>
+                </pic:pic>
+              </a:graphicData>
+            </a:graphic>
+          </wp:anchor>
+        </w:drawing>
+      </w:r>
+      <w:r>
+        <w:rPr>
+          <w:rFonts w:ascii="Times New Roman" w:hAnsi="Times New Roman"/>
+          <w:b w:val="false"/>
+          <w:bCs w:val="false"/>
+          <w:lang w:val="uk-UA"/>
+        </w:rPr>
+        <w:t>Рис. 3. Скриншот виконаних команд.</w:t>
+      </w:r>
+    </w:p>
+    <w:p>
+      <w:pPr>
+        <w:pStyle w:val="BodyText"/>
+        <w:widowControl/>
+        <w:tabs>
+          <w:tab w:val="clear" w:pos="720"/>
+          <w:tab w:val="left" w:pos="805" w:leader="none"/>
+        </w:tabs>
+        <w:suppressAutoHyphens w:val="true"/>
+        <w:bidi w:val="0"/>
+        <w:spacing w:lineRule="auto" w:line="360" w:before="0" w:after="0"/>
+        <w:ind w:hanging="0" w:left="0" w:right="0"/>
+        <w:contextualSpacing/>
+        <w:jc w:val="center"/>
+        <w:rPr>
+          <w:rFonts w:ascii="Times New Roman" w:hAnsi="Times New Roman"/>
+          <w:b w:val="false"/>
+          <w:bCs w:val="false"/>
+          <w:lang w:val="en-US"/>
+        </w:rPr>
+      </w:pPr>
+      <w:r>
+        <w:drawing>
+          <wp:anchor behindDoc="0" distT="0" distB="0" distL="0" distR="0" simplePos="0" locked="0" layoutInCell="0" allowOverlap="1" relativeHeight="46">
+            <wp:simplePos x="0" y="0"/>
+            <wp:positionH relativeFrom="column">
+              <wp:align>center</wp:align>
+            </wp:positionH>
+            <wp:positionV relativeFrom="paragraph">
+              <wp:posOffset>635</wp:posOffset>
+            </wp:positionV>
+            <wp:extent cx="5943600" cy="1397000"/>
+            <wp:effectExtent l="0" t="0" r="0" b="0"/>
+            <wp:wrapSquare wrapText="largest"/>
+            <wp:docPr id="45" name="Изображение45" descr=""/>
+            <wp:cNvGraphicFramePr>
+              <a:graphicFrameLocks xmlns:a="http://schemas.openxmlformats.org/drawingml/2006/main" noChangeAspect="1"/>
+            </wp:cNvGraphicFramePr>
+            <a:graphic xmlns:a="http://schemas.openxmlformats.org/drawingml/2006/main">
+              <a:graphicData uri="http://schemas.openxmlformats.org/drawingml/2006/picture">
+                <pic:pic xmlns:pic="http://schemas.openxmlformats.org/drawingml/2006/picture">
+                  <pic:nvPicPr>
+                    <pic:cNvPr id="45" name="Изображение45" descr=""/>
+                    <pic:cNvPicPr>
+                      <a:picLocks noChangeAspect="1" noChangeArrowheads="1"/>
+                    </pic:cNvPicPr>
+                  </pic:nvPicPr>
+                  <pic:blipFill>
+                    <a:blip r:embed="rId47"/>
+                    <a:stretch>
+                      <a:fillRect/>
+                    </a:stretch>
+                  </pic:blipFill>
+                  <pic:spPr bwMode="auto">
+                    <a:xfrm>
+                      <a:off x="0" y="0"/>
+                      <a:ext cx="5943600" cy="1397000"/>
+                    </a:xfrm>
+                    <a:prstGeom prst="rect">
+                      <a:avLst/>
+                    </a:prstGeom>
+                    <a:noFill/>
+                  </pic:spPr>
+                </pic:pic>
+              </a:graphicData>
+            </a:graphic>
+          </wp:anchor>
+        </w:drawing>
+      </w:r>
+      <w:r>
+        <w:rPr>
+          <w:rFonts w:ascii="Times New Roman" w:hAnsi="Times New Roman"/>
+          <w:b w:val="false"/>
+          <w:bCs w:val="false"/>
+          <w:lang w:val="uk-UA"/>
+        </w:rPr>
+        <w:t xml:space="preserve">Рис. </w:t>
+      </w:r>
+      <w:r>
+        <w:rPr>
+          <w:rFonts w:ascii="Times New Roman" w:hAnsi="Times New Roman"/>
+          <w:b w:val="false"/>
+          <w:bCs w:val="false"/>
+          <w:lang w:val="en-US"/>
+        </w:rPr>
+        <w:t>4</w:t>
+      </w:r>
+      <w:r>
+        <w:rPr>
+          <w:rFonts w:ascii="Times New Roman" w:hAnsi="Times New Roman"/>
+          <w:b w:val="false"/>
+          <w:bCs w:val="false"/>
+          <w:lang w:val="uk-UA"/>
+        </w:rPr>
+        <w:t>. Скриншот виконаних команд.</w:t>
+      </w:r>
+      <w:r>
+        <w:br w:type="page"/>
+      </w:r>
+    </w:p>
+    <w:p>
+      <w:pPr>
+        <w:pStyle w:val="BodyText"/>
+        <w:widowControl/>
+        <w:tabs>
+          <w:tab w:val="clear" w:pos="720"/>
+          <w:tab w:val="left" w:pos="805" w:leader="none"/>
+        </w:tabs>
+        <w:suppressAutoHyphens w:val="true"/>
+        <w:bidi w:val="0"/>
+        <w:spacing w:lineRule="auto" w:line="360" w:before="0" w:after="0"/>
+        <w:ind w:hanging="0" w:left="0" w:right="0"/>
+        <w:contextualSpacing/>
+        <w:jc w:val="center"/>
+        <w:rPr>
+          <w:rFonts w:ascii="Times New Roman" w:hAnsi="Times New Roman"/>
+          <w:b w:val="false"/>
+          <w:bCs w:val="false"/>
+          <w:lang w:val="en-US"/>
+        </w:rPr>
+      </w:pPr>
+      <w:r>
+        <w:drawing>
+          <wp:anchor behindDoc="0" distT="0" distB="0" distL="0" distR="0" simplePos="0" locked="0" layoutInCell="0" allowOverlap="1" relativeHeight="47">
+            <wp:simplePos x="0" y="0"/>
+            <wp:positionH relativeFrom="column">
+              <wp:align>center</wp:align>
+            </wp:positionH>
+            <wp:positionV relativeFrom="paragraph">
+              <wp:posOffset>635</wp:posOffset>
+            </wp:positionV>
+            <wp:extent cx="5943600" cy="4511040"/>
+            <wp:effectExtent l="0" t="0" r="0" b="0"/>
+            <wp:wrapSquare wrapText="largest"/>
+            <wp:docPr id="46" name="Изображение46" descr=""/>
+            <wp:cNvGraphicFramePr>
+              <a:graphicFrameLocks xmlns:a="http://schemas.openxmlformats.org/drawingml/2006/main" noChangeAspect="1"/>
+            </wp:cNvGraphicFramePr>
+            <a:graphic xmlns:a="http://schemas.openxmlformats.org/drawingml/2006/main">
+              <a:graphicData uri="http://schemas.openxmlformats.org/drawingml/2006/picture">
+                <pic:pic xmlns:pic="http://schemas.openxmlformats.org/drawingml/2006/picture">
+                  <pic:nvPicPr>
+                    <pic:cNvPr id="46" name="Изображение46" descr=""/>
+                    <pic:cNvPicPr>
+                      <a:picLocks noChangeAspect="1" noChangeArrowheads="1"/>
+                    </pic:cNvPicPr>
+                  </pic:nvPicPr>
+                  <pic:blipFill>
+                    <a:blip r:embed="rId48"/>
+                    <a:stretch>
+                      <a:fillRect/>
+                    </a:stretch>
+                  </pic:blipFill>
+                  <pic:spPr bwMode="auto">
+                    <a:xfrm>
+                      <a:off x="0" y="0"/>
+                      <a:ext cx="5943600" cy="4511040"/>
+                    </a:xfrm>
+                    <a:prstGeom prst="rect">
+                      <a:avLst/>
+                    </a:prstGeom>
+                    <a:noFill/>
+                  </pic:spPr>
+                </pic:pic>
+              </a:graphicData>
+            </a:graphic>
+          </wp:anchor>
+        </w:drawing>
+        <w:drawing>
+          <wp:anchor behindDoc="0" distT="0" distB="0" distL="0" distR="0" simplePos="0" locked="0" layoutInCell="0" allowOverlap="1" relativeHeight="48">
+            <wp:simplePos x="0" y="0"/>
+            <wp:positionH relativeFrom="column">
+              <wp:align>center</wp:align>
+            </wp:positionH>
+            <wp:positionV relativeFrom="paragraph">
+              <wp:posOffset>635</wp:posOffset>
+            </wp:positionV>
+            <wp:extent cx="5943600" cy="4511040"/>
+            <wp:effectExtent l="0" t="0" r="0" b="0"/>
+            <wp:wrapSquare wrapText="largest"/>
+            <wp:docPr id="47" name="Изображение47" descr=""/>
+            <wp:cNvGraphicFramePr>
+              <a:graphicFrameLocks xmlns:a="http://schemas.openxmlformats.org/drawingml/2006/main" noChangeAspect="1"/>
+            </wp:cNvGraphicFramePr>
+            <a:graphic xmlns:a="http://schemas.openxmlformats.org/drawingml/2006/main">
+              <a:graphicData uri="http://schemas.openxmlformats.org/drawingml/2006/picture">
+                <pic:pic xmlns:pic="http://schemas.openxmlformats.org/drawingml/2006/picture">
+                  <pic:nvPicPr>
+                    <pic:cNvPr id="47" name="Изображение47" descr=""/>
+                    <pic:cNvPicPr>
+                      <a:picLocks noChangeAspect="1" noChangeArrowheads="1"/>
+                    </pic:cNvPicPr>
+                  </pic:nvPicPr>
+                  <pic:blipFill>
+                    <a:blip r:embed="rId49"/>
+                    <a:stretch>
+                      <a:fillRect/>
+                    </a:stretch>
+                  </pic:blipFill>
+                  <pic:spPr bwMode="auto">
+                    <a:xfrm>
+                      <a:off x="0" y="0"/>
+                      <a:ext cx="5943600" cy="4511040"/>
+                    </a:xfrm>
+                    <a:prstGeom prst="rect">
+                      <a:avLst/>
+                    </a:prstGeom>
+                    <a:noFill/>
+                  </pic:spPr>
+                </pic:pic>
+              </a:graphicData>
+            </a:graphic>
+          </wp:anchor>
+        </w:drawing>
+      </w:r>
+      <w:r>
+        <w:rPr>
+          <w:rFonts w:ascii="Times New Roman" w:hAnsi="Times New Roman"/>
+          <w:b w:val="false"/>
+          <w:bCs w:val="false"/>
+          <w:lang w:val="uk-UA"/>
+        </w:rPr>
+        <w:t xml:space="preserve">Рис. </w:t>
+      </w:r>
+      <w:r>
+        <w:rPr>
+          <w:rFonts w:ascii="Times New Roman" w:hAnsi="Times New Roman"/>
+          <w:b w:val="false"/>
+          <w:bCs w:val="false"/>
+          <w:lang w:val="en-US"/>
+        </w:rPr>
+        <w:t>5</w:t>
+      </w:r>
+      <w:r>
+        <w:rPr>
+          <w:rFonts w:ascii="Times New Roman" w:hAnsi="Times New Roman"/>
+          <w:b w:val="false"/>
+          <w:bCs w:val="false"/>
+          <w:lang w:val="uk-UA"/>
+        </w:rPr>
+        <w:t>. Скриншот виконаних команд.</w:t>
+      </w:r>
+    </w:p>
+    <w:p>
+      <w:pPr>
+        <w:pStyle w:val="BodyText"/>
+        <w:widowControl/>
+        <w:tabs>
+          <w:tab w:val="clear" w:pos="720"/>
+          <w:tab w:val="left" w:pos="805" w:leader="none"/>
+        </w:tabs>
+        <w:suppressAutoHyphens w:val="true"/>
+        <w:bidi w:val="0"/>
+        <w:spacing w:lineRule="auto" w:line="360" w:before="0" w:after="0"/>
+        <w:ind w:hanging="0" w:left="0" w:right="0"/>
+        <w:contextualSpacing/>
+        <w:jc w:val="center"/>
+        <w:rPr>
+          <w:rFonts w:ascii="Times New Roman" w:hAnsi="Times New Roman"/>
+          <w:b w:val="false"/>
+          <w:bCs w:val="false"/>
+          <w:lang w:val="en-US"/>
+        </w:rPr>
+      </w:pPr>
+      <w:r>
+        <w:drawing>
+          <wp:anchor behindDoc="0" distT="0" distB="0" distL="0" distR="0" simplePos="0" locked="0" layoutInCell="0" allowOverlap="1" relativeHeight="49">
+            <wp:simplePos x="0" y="0"/>
+            <wp:positionH relativeFrom="column">
+              <wp:align>center</wp:align>
+            </wp:positionH>
+            <wp:positionV relativeFrom="paragraph">
+              <wp:posOffset>635</wp:posOffset>
+            </wp:positionV>
+            <wp:extent cx="5943600" cy="1648460"/>
+            <wp:effectExtent l="0" t="0" r="0" b="0"/>
+            <wp:wrapSquare wrapText="largest"/>
+            <wp:docPr id="48" name="Изображение48" descr=""/>
+            <wp:cNvGraphicFramePr>
+              <a:graphicFrameLocks xmlns:a="http://schemas.openxmlformats.org/drawingml/2006/main" noChangeAspect="1"/>
+            </wp:cNvGraphicFramePr>
+            <a:graphic xmlns:a="http://schemas.openxmlformats.org/drawingml/2006/main">
+              <a:graphicData uri="http://schemas.openxmlformats.org/drawingml/2006/picture">
+                <pic:pic xmlns:pic="http://schemas.openxmlformats.org/drawingml/2006/picture">
+                  <pic:nvPicPr>
+                    <pic:cNvPr id="48" name="Изображение48" descr=""/>
+                    <pic:cNvPicPr>
+                      <a:picLocks noChangeAspect="1" noChangeArrowheads="1"/>
+                    </pic:cNvPicPr>
+                  </pic:nvPicPr>
+                  <pic:blipFill>
+                    <a:blip r:embed="rId50"/>
+                    <a:stretch>
+                      <a:fillRect/>
+                    </a:stretch>
+                  </pic:blipFill>
+                  <pic:spPr bwMode="auto">
+                    <a:xfrm>
+                      <a:off x="0" y="0"/>
+                      <a:ext cx="5943600" cy="1648460"/>
+                    </a:xfrm>
+                    <a:prstGeom prst="rect">
+                      <a:avLst/>
+                    </a:prstGeom>
+                    <a:noFill/>
+                  </pic:spPr>
+                </pic:pic>
+              </a:graphicData>
+            </a:graphic>
+          </wp:anchor>
+        </w:drawing>
+      </w:r>
+      <w:r>
+        <w:rPr>
+          <w:rFonts w:ascii="Times New Roman" w:hAnsi="Times New Roman"/>
+          <w:b w:val="false"/>
+          <w:bCs w:val="false"/>
+          <w:lang w:val="uk-UA"/>
+        </w:rPr>
+        <w:t xml:space="preserve">Рис. </w:t>
+      </w:r>
+      <w:r>
+        <w:rPr>
+          <w:rFonts w:ascii="Times New Roman" w:hAnsi="Times New Roman"/>
+          <w:b w:val="false"/>
+          <w:bCs w:val="false"/>
+          <w:lang w:val="en-US"/>
+        </w:rPr>
+        <w:t>6</w:t>
+      </w:r>
+      <w:r>
+        <w:rPr>
+          <w:rFonts w:ascii="Times New Roman" w:hAnsi="Times New Roman"/>
+          <w:b w:val="false"/>
+          <w:bCs w:val="false"/>
+          <w:lang w:val="uk-UA"/>
+        </w:rPr>
+        <w:t>. Скриншот виконаних команд.</w:t>
+      </w:r>
+      <w:r>
+        <w:br w:type="page"/>
+      </w:r>
+    </w:p>
+    <w:p>
+      <w:pPr>
+        <w:pStyle w:val="BodyText"/>
+        <w:widowControl/>
+        <w:tabs>
+          <w:tab w:val="clear" w:pos="720"/>
+          <w:tab w:val="left" w:pos="805" w:leader="none"/>
+        </w:tabs>
+        <w:suppressAutoHyphens w:val="true"/>
+        <w:bidi w:val="0"/>
+        <w:spacing w:lineRule="auto" w:line="360" w:before="0" w:after="0"/>
+        <w:ind w:hanging="0" w:left="0" w:right="0"/>
+        <w:contextualSpacing/>
+        <w:jc w:val="center"/>
+        <w:rPr>
+          <w:rFonts w:ascii="Times New Roman" w:hAnsi="Times New Roman"/>
+          <w:b w:val="false"/>
+          <w:bCs w:val="false"/>
+          <w:lang w:val="en-US"/>
+        </w:rPr>
+      </w:pPr>
+      <w:r>
+        <w:drawing>
+          <wp:anchor behindDoc="0" distT="0" distB="0" distL="0" distR="0" simplePos="0" locked="0" layoutInCell="0" allowOverlap="1" relativeHeight="50">
+            <wp:simplePos x="0" y="0"/>
+            <wp:positionH relativeFrom="column">
+              <wp:align>center</wp:align>
+            </wp:positionH>
+            <wp:positionV relativeFrom="paragraph">
+              <wp:posOffset>635</wp:posOffset>
+            </wp:positionV>
+            <wp:extent cx="5943600" cy="4255135"/>
+            <wp:effectExtent l="0" t="0" r="0" b="0"/>
+            <wp:wrapSquare wrapText="largest"/>
+            <wp:docPr id="49" name="Изображение49" descr=""/>
+            <wp:cNvGraphicFramePr>
+              <a:graphicFrameLocks xmlns:a="http://schemas.openxmlformats.org/drawingml/2006/main" noChangeAspect="1"/>
+            </wp:cNvGraphicFramePr>
+            <a:graphic xmlns:a="http://schemas.openxmlformats.org/drawingml/2006/main">
+              <a:graphicData uri="http://schemas.openxmlformats.org/drawingml/2006/picture">
+                <pic:pic xmlns:pic="http://schemas.openxmlformats.org/drawingml/2006/picture">
+                  <pic:nvPicPr>
+                    <pic:cNvPr id="49" name="Изображение49" descr=""/>
+                    <pic:cNvPicPr>
+                      <a:picLocks noChangeAspect="1" noChangeArrowheads="1"/>
+                    </pic:cNvPicPr>
+                  </pic:nvPicPr>
+                  <pic:blipFill>
+                    <a:blip r:embed="rId51"/>
+                    <a:stretch>
+                      <a:fillRect/>
+                    </a:stretch>
+                  </pic:blipFill>
+                  <pic:spPr bwMode="auto">
+                    <a:xfrm>
+                      <a:off x="0" y="0"/>
+                      <a:ext cx="5943600" cy="4255135"/>
+                    </a:xfrm>
+                    <a:prstGeom prst="rect">
+                      <a:avLst/>
+                    </a:prstGeom>
+                    <a:noFill/>
+                  </pic:spPr>
+                </pic:pic>
+              </a:graphicData>
+            </a:graphic>
+          </wp:anchor>
+        </w:drawing>
+      </w:r>
+      <w:r>
+        <w:rPr>
+          <w:rFonts w:ascii="Times New Roman" w:hAnsi="Times New Roman"/>
+          <w:b w:val="false"/>
+          <w:bCs w:val="false"/>
+          <w:lang w:val="uk-UA"/>
+        </w:rPr>
+        <w:t xml:space="preserve">Рис. </w:t>
+      </w:r>
+      <w:r>
+        <w:rPr>
+          <w:rFonts w:ascii="Times New Roman" w:hAnsi="Times New Roman"/>
+          <w:b w:val="false"/>
+          <w:bCs w:val="false"/>
+          <w:lang w:val="en-US"/>
+        </w:rPr>
+        <w:t>7</w:t>
+      </w:r>
+      <w:r>
+        <w:rPr>
+          <w:rFonts w:ascii="Times New Roman" w:hAnsi="Times New Roman"/>
+          <w:b w:val="false"/>
+          <w:bCs w:val="false"/>
+          <w:lang w:val="uk-UA"/>
+        </w:rPr>
+        <w:t>. Скриншот виконаних команд.</w:t>
+      </w:r>
+    </w:p>
+    <w:p>
+      <w:pPr>
+        <w:pStyle w:val="BodyText"/>
+        <w:widowControl/>
+        <w:tabs>
+          <w:tab w:val="clear" w:pos="720"/>
+          <w:tab w:val="left" w:pos="805" w:leader="none"/>
+        </w:tabs>
+        <w:suppressAutoHyphens w:val="true"/>
+        <w:bidi w:val="0"/>
+        <w:spacing w:lineRule="auto" w:line="360" w:before="0" w:after="0"/>
+        <w:ind w:hanging="0" w:left="0" w:right="0"/>
+        <w:contextualSpacing/>
+        <w:jc w:val="center"/>
+        <w:rPr>
+          <w:rFonts w:ascii="Times New Roman" w:hAnsi="Times New Roman"/>
+          <w:b w:val="false"/>
+          <w:bCs w:val="false"/>
+          <w:lang w:val="en-US"/>
+        </w:rPr>
+      </w:pPr>
+      <w:r>
+        <w:drawing>
+          <wp:anchor behindDoc="0" distT="0" distB="0" distL="0" distR="0" simplePos="0" locked="0" layoutInCell="0" allowOverlap="1" relativeHeight="51">
+            <wp:simplePos x="0" y="0"/>
+            <wp:positionH relativeFrom="column">
+              <wp:align>center</wp:align>
+            </wp:positionH>
+            <wp:positionV relativeFrom="paragraph">
+              <wp:posOffset>635</wp:posOffset>
+            </wp:positionV>
+            <wp:extent cx="5943600" cy="1993900"/>
+            <wp:effectExtent l="0" t="0" r="0" b="0"/>
+            <wp:wrapSquare wrapText="largest"/>
+            <wp:docPr id="50" name="Изображение50" descr=""/>
+            <wp:cNvGraphicFramePr>
+              <a:graphicFrameLocks xmlns:a="http://schemas.openxmlformats.org/drawingml/2006/main" noChangeAspect="1"/>
+            </wp:cNvGraphicFramePr>
+            <a:graphic xmlns:a="http://schemas.openxmlformats.org/drawingml/2006/main">
+              <a:graphicData uri="http://schemas.openxmlformats.org/drawingml/2006/picture">
+                <pic:pic xmlns:pic="http://schemas.openxmlformats.org/drawingml/2006/picture">
+                  <pic:nvPicPr>
+                    <pic:cNvPr id="50" name="Изображение50" descr=""/>
+                    <pic:cNvPicPr>
+                      <a:picLocks noChangeAspect="1" noChangeArrowheads="1"/>
+                    </pic:cNvPicPr>
+                  </pic:nvPicPr>
+                  <pic:blipFill>
+                    <a:blip r:embed="rId52"/>
+                    <a:stretch>
+                      <a:fillRect/>
+                    </a:stretch>
+                  </pic:blipFill>
+                  <pic:spPr bwMode="auto">
+                    <a:xfrm>
+                      <a:off x="0" y="0"/>
+                      <a:ext cx="5943600" cy="1993900"/>
+                    </a:xfrm>
+                    <a:prstGeom prst="rect">
+                      <a:avLst/>
+                    </a:prstGeom>
+                    <a:noFill/>
+                  </pic:spPr>
+                </pic:pic>
+              </a:graphicData>
+            </a:graphic>
+          </wp:anchor>
+        </w:drawing>
+      </w:r>
+      <w:r>
+        <w:rPr>
+          <w:rFonts w:ascii="Times New Roman" w:hAnsi="Times New Roman"/>
+          <w:b w:val="false"/>
+          <w:bCs w:val="false"/>
+          <w:lang w:val="uk-UA"/>
+        </w:rPr>
+        <w:t xml:space="preserve">Рис. </w:t>
+      </w:r>
+      <w:r>
+        <w:rPr>
+          <w:rFonts w:ascii="Times New Roman" w:hAnsi="Times New Roman"/>
+          <w:b w:val="false"/>
+          <w:bCs w:val="false"/>
+          <w:lang w:val="en-US"/>
+        </w:rPr>
+        <w:t>8</w:t>
+      </w:r>
+      <w:r>
+        <w:rPr>
+          <w:rFonts w:ascii="Times New Roman" w:hAnsi="Times New Roman"/>
+          <w:b w:val="false"/>
+          <w:bCs w:val="false"/>
+          <w:lang w:val="uk-UA"/>
+        </w:rPr>
+        <w:t>. Скриншот виконаних команд.</w:t>
+      </w:r>
+      <w:r>
+        <w:br w:type="page"/>
+      </w:r>
+    </w:p>
+    <w:p>
+      <w:pPr>
+        <w:pStyle w:val="BodyText"/>
+        <w:widowControl/>
+        <w:tabs>
+          <w:tab w:val="clear" w:pos="720"/>
+          <w:tab w:val="left" w:pos="805" w:leader="none"/>
+        </w:tabs>
+        <w:suppressAutoHyphens w:val="true"/>
+        <w:bidi w:val="0"/>
+        <w:spacing w:lineRule="auto" w:line="360" w:before="0" w:after="0"/>
+        <w:ind w:firstLine="720" w:left="0" w:right="0"/>
+        <w:contextualSpacing/>
+        <w:jc w:val="both"/>
+        <w:rPr>
+          <w:b w:val="false"/>
+          <w:bCs w:val="false"/>
+          <w:lang w:val="uk-UA"/>
+        </w:rPr>
+      </w:pPr>
+      <w:r>
+        <w:rPr>
+          <w:rFonts w:ascii="Times New Roman" w:hAnsi="Times New Roman"/>
+          <w:b w:val="false"/>
+          <w:bCs w:val="false"/>
+          <w:lang w:val="uk-UA"/>
+        </w:rPr>
+        <w:t xml:space="preserve">У третьому завданні потрібно було ознайомитись зі списком стандартних виняткових ситуацій, які можуть виникати під час виконання програм у Python. У мові передбачено багато типів помилок, які можна перехопити та обробити за допомогою конструкції </w:t>
+      </w:r>
+      <w:r>
+        <w:rPr>
+          <w:rStyle w:val="Style14"/>
+          <w:rFonts w:ascii="Times New Roman" w:hAnsi="Times New Roman"/>
+          <w:b w:val="false"/>
+          <w:bCs w:val="false"/>
+          <w:lang w:val="uk-UA"/>
+        </w:rPr>
+        <w:t>try-except</w:t>
+      </w:r>
+      <w:r>
+        <w:rPr>
+          <w:rFonts w:ascii="Times New Roman" w:hAnsi="Times New Roman"/>
+          <w:b w:val="false"/>
+          <w:bCs w:val="false"/>
+          <w:lang w:val="uk-UA"/>
+        </w:rPr>
+        <w:t xml:space="preserve">, щоб програма не завершувалася аварійно. Серед основних винятків можна виділити такі: </w:t>
+      </w:r>
+      <w:r>
+        <w:rPr>
+          <w:rStyle w:val="Strong"/>
+          <w:rFonts w:ascii="Times New Roman" w:hAnsi="Times New Roman"/>
+          <w:b w:val="false"/>
+          <w:bCs w:val="false"/>
+          <w:lang w:val="uk-UA"/>
+        </w:rPr>
+        <w:t>ValueError</w:t>
+      </w:r>
+      <w:r>
+        <w:rPr>
+          <w:rFonts w:ascii="Times New Roman" w:hAnsi="Times New Roman"/>
+          <w:b w:val="false"/>
+          <w:bCs w:val="false"/>
+          <w:lang w:val="uk-UA"/>
+        </w:rPr>
+        <w:t xml:space="preserve"> — виникає, коли користувач вводить некоректне значення, наприклад текст замість числа; </w:t>
+      </w:r>
+      <w:r>
+        <w:rPr>
+          <w:rStyle w:val="Strong"/>
+          <w:rFonts w:ascii="Times New Roman" w:hAnsi="Times New Roman"/>
+          <w:b w:val="false"/>
+          <w:bCs w:val="false"/>
+          <w:lang w:val="uk-UA"/>
+        </w:rPr>
+        <w:t>ZeroDivisionError</w:t>
+      </w:r>
+      <w:r>
+        <w:rPr>
+          <w:rFonts w:ascii="Times New Roman" w:hAnsi="Times New Roman"/>
+          <w:b w:val="false"/>
+          <w:bCs w:val="false"/>
+          <w:lang w:val="uk-UA"/>
+        </w:rPr>
+        <w:t xml:space="preserve"> — з’являється при спробі поділити число на нуль; </w:t>
+      </w:r>
+      <w:r>
+        <w:rPr>
+          <w:rStyle w:val="Strong"/>
+          <w:rFonts w:ascii="Times New Roman" w:hAnsi="Times New Roman"/>
+          <w:b w:val="false"/>
+          <w:bCs w:val="false"/>
+          <w:lang w:val="uk-UA"/>
+        </w:rPr>
+        <w:t>TypeError</w:t>
+      </w:r>
+      <w:r>
+        <w:rPr>
+          <w:rFonts w:ascii="Times New Roman" w:hAnsi="Times New Roman"/>
+          <w:b w:val="false"/>
+          <w:bCs w:val="false"/>
+          <w:lang w:val="uk-UA"/>
+        </w:rPr>
+        <w:t xml:space="preserve"> — вказує на виконання операцій між несумісними типами даних; </w:t>
+      </w:r>
+      <w:r>
+        <w:rPr>
+          <w:rStyle w:val="Strong"/>
+          <w:rFonts w:ascii="Times New Roman" w:hAnsi="Times New Roman"/>
+          <w:b w:val="false"/>
+          <w:bCs w:val="false"/>
+          <w:lang w:val="uk-UA"/>
+        </w:rPr>
+        <w:t>IndexError</w:t>
+      </w:r>
+      <w:r>
+        <w:rPr>
+          <w:rFonts w:ascii="Times New Roman" w:hAnsi="Times New Roman"/>
+          <w:b w:val="false"/>
+          <w:bCs w:val="false"/>
+          <w:lang w:val="uk-UA"/>
+        </w:rPr>
+        <w:t xml:space="preserve"> — виникає, якщо програма намагається звернутися до елемента списку, якого не існує; </w:t>
+      </w:r>
+      <w:r>
+        <w:rPr>
+          <w:rStyle w:val="Strong"/>
+          <w:rFonts w:ascii="Times New Roman" w:hAnsi="Times New Roman"/>
+          <w:b w:val="false"/>
+          <w:bCs w:val="false"/>
+          <w:lang w:val="uk-UA"/>
+        </w:rPr>
+        <w:t>KeyError</w:t>
+      </w:r>
+      <w:r>
+        <w:rPr>
+          <w:rFonts w:ascii="Times New Roman" w:hAnsi="Times New Roman"/>
+          <w:b w:val="false"/>
+          <w:bCs w:val="false"/>
+          <w:lang w:val="uk-UA"/>
+        </w:rPr>
+        <w:t xml:space="preserve"> — з’являється при зверненні до неіснуючого ключа у словнику; </w:t>
+      </w:r>
+      <w:r>
+        <w:rPr>
+          <w:rStyle w:val="Strong"/>
+          <w:rFonts w:ascii="Times New Roman" w:hAnsi="Times New Roman"/>
+          <w:b w:val="false"/>
+          <w:bCs w:val="false"/>
+          <w:lang w:val="uk-UA"/>
+        </w:rPr>
+        <w:t>FileNotFoundError</w:t>
+      </w:r>
+      <w:r>
+        <w:rPr>
+          <w:rFonts w:ascii="Times New Roman" w:hAnsi="Times New Roman"/>
+          <w:b w:val="false"/>
+          <w:bCs w:val="false"/>
+          <w:lang w:val="uk-UA"/>
+        </w:rPr>
+        <w:t xml:space="preserve"> — сигналізує про спробу відкрити файл, який відсутній. Ознайомлення з цими винятками допомагає краще розуміти можливі помилки під час виконання коду та вміти правильно їх обробляти для стабільної роботи програми.</w:t>
+      </w:r>
+    </w:p>
+    <w:p>
+      <w:pPr>
+        <w:pStyle w:val="BodyText"/>
+        <w:widowControl/>
+        <w:tabs>
+          <w:tab w:val="clear" w:pos="720"/>
+          <w:tab w:val="left" w:pos="805" w:leader="none"/>
+        </w:tabs>
+        <w:suppressAutoHyphens w:val="true"/>
+        <w:bidi w:val="0"/>
+        <w:spacing w:lineRule="auto" w:line="360" w:before="0" w:after="0"/>
+        <w:ind w:firstLine="720" w:left="0" w:right="0"/>
+        <w:contextualSpacing/>
+        <w:jc w:val="both"/>
+        <w:rPr>
+          <w:rFonts w:ascii="Times New Roman" w:hAnsi="Times New Roman"/>
+          <w:b w:val="false"/>
+          <w:bCs w:val="false"/>
+          <w:lang w:val="uk-UA"/>
+        </w:rPr>
+      </w:pPr>
+      <w:r>
+        <w:rPr>
+          <w:rFonts w:ascii="Times New Roman" w:hAnsi="Times New Roman"/>
+          <w:b w:val="false"/>
+          <w:bCs w:val="false"/>
+          <w:lang w:val="uk-UA"/>
+        </w:rPr>
+      </w:r>
+    </w:p>
+    <w:p>
+      <w:pPr>
+        <w:pStyle w:val="BodyText"/>
+        <w:widowControl/>
+        <w:tabs>
+          <w:tab w:val="clear" w:pos="720"/>
+          <w:tab w:val="left" w:pos="805" w:leader="none"/>
+        </w:tabs>
+        <w:suppressAutoHyphens w:val="true"/>
+        <w:bidi w:val="0"/>
+        <w:spacing w:lineRule="auto" w:line="360" w:before="0" w:after="0"/>
+        <w:ind w:firstLine="720" w:left="0" w:right="0"/>
+        <w:contextualSpacing/>
+        <w:jc w:val="both"/>
+        <w:rPr>
+          <w:rFonts w:ascii="Times New Roman" w:hAnsi="Times New Roman"/>
+          <w:b w:val="false"/>
+          <w:bCs w:val="false"/>
+          <w:lang w:val="uk-UA"/>
+        </w:rPr>
+      </w:pPr>
+      <w:r>
+        <w:rPr>
+          <w:rFonts w:ascii="Times New Roman" w:hAnsi="Times New Roman"/>
+          <w:b w:val="false"/>
+          <w:bCs w:val="false"/>
+          <w:lang w:val="uk-UA"/>
+        </w:rPr>
+        <w:t>Висновок:</w:t>
+      </w:r>
+    </w:p>
+    <w:p>
+      <w:pPr>
+        <w:pStyle w:val="BodyText"/>
+        <w:widowControl/>
+        <w:tabs>
+          <w:tab w:val="clear" w:pos="720"/>
+          <w:tab w:val="left" w:pos="805" w:leader="none"/>
+        </w:tabs>
+        <w:suppressAutoHyphens w:val="true"/>
+        <w:bidi w:val="0"/>
+        <w:spacing w:lineRule="auto" w:line="360" w:before="0" w:after="0"/>
+        <w:ind w:firstLine="720" w:left="0" w:right="0"/>
+        <w:contextualSpacing/>
+        <w:jc w:val="both"/>
+        <w:rPr>
+          <w:b w:val="false"/>
+          <w:bCs w:val="false"/>
+          <w:lang w:val="uk-UA"/>
+        </w:rPr>
+      </w:pPr>
+      <w:r>
+        <w:rPr>
+          <w:b w:val="false"/>
+          <w:bCs w:val="false"/>
+          <w:lang w:val="uk-UA"/>
+        </w:rPr>
+        <w:t>У результаті виконання роботи було закріплено знання щодо обробки виняткових ситуацій у Python. Було створено програму калькулятор, яка здатна розпізнавати помилки введення даних і коректно реагувати на ділення на нуль, не перериваючи виконання. Ознайомлення зі списком стандартних винятків дозволило зрозуміти, які типові помилки можуть виникати під час роботи програм, та як їх можна передбачити й обробити. Отримані знання допомогли зробити програму більш надійною, стійкою до помилок користувача та зручною у використанні.</w:t>
       </w:r>
     </w:p>
     <w:sectPr>
+      <w:footerReference w:type="even" r:id="rId53"/>
+      <w:footerReference w:type="default" r:id="rId54"/>
+      <w:footerReference w:type="first" r:id="rId55"/>
       <w:type w:val="nextPage"/>
       <w:pgSz w:w="12240" w:h="15840"/>
-      <w:pgMar w:left="1440" w:right="1440" w:gutter="0" w:header="0" w:top="1440" w:footer="0" w:bottom="1440"/>
+      <w:pgMar w:left="1440" w:right="1440" w:gutter="0" w:header="0" w:top="1440" w:footer="1440" w:bottom="2365"/>
       <w:pgNumType w:fmt="decimal"/>
       <w:formProt w:val="false"/>
       <w:textDirection w:val="lrTb"/>
@@ -3190,6 +5680,87 @@
     </w:sectPr>
   </w:body>
 </w:document>
+</file>
+
+<file path=word/footer1.xml><?xml version="1.0" encoding="utf-8"?>
+<w:ftr xmlns:o="urn:schemas-microsoft-com:office:office" xmlns:r="http://schemas.openxmlformats.org/officeDocument/2006/relationships" xmlns:v="urn:schemas-microsoft-com:vml" xmlns:w="http://schemas.openxmlformats.org/wordprocessingml/2006/main" xmlns:w10="urn:schemas-microsoft-com:office:word" xmlns:wp="http://schemas.openxmlformats.org/drawingml/2006/wordprocessingDrawing" xmlns:pic="http://schemas.openxmlformats.org/drawingml/2006/picture" xmlns:wps="http://schemas.microsoft.com/office/word/2010/wordprocessingShape" xmlns:wpg="http://schemas.microsoft.com/office/word/2010/wordprocessingGroup" xmlns:mc="http://schemas.openxmlformats.org/markup-compatibility/2006" xmlns:wp14="http://schemas.microsoft.com/office/word/2010/wordprocessingDrawing" xmlns:w14="http://schemas.microsoft.com/office/word/2010/wordml" xmlns:w15="http://schemas.microsoft.com/office/word/2012/wordml" mc:Ignorable="w14 wp14 w15">
+  <w:p>
+    <w:pPr>
+      <w:pStyle w:val="Footer"/>
+      <w:spacing w:before="0" w:after="160"/>
+      <w:rPr/>
+    </w:pPr>
+    <w:r>
+      <w:rPr/>
+    </w:r>
+  </w:p>
+</w:ftr>
+</file>
+
+<file path=word/footer2.xml><?xml version="1.0" encoding="utf-8"?>
+<w:ftr xmlns:o="urn:schemas-microsoft-com:office:office" xmlns:r="http://schemas.openxmlformats.org/officeDocument/2006/relationships" xmlns:v="urn:schemas-microsoft-com:vml" xmlns:w="http://schemas.openxmlformats.org/wordprocessingml/2006/main" xmlns:w10="urn:schemas-microsoft-com:office:word" xmlns:wp="http://schemas.openxmlformats.org/drawingml/2006/wordprocessingDrawing" xmlns:pic="http://schemas.openxmlformats.org/drawingml/2006/picture" xmlns:wps="http://schemas.microsoft.com/office/word/2010/wordprocessingShape" xmlns:wpg="http://schemas.microsoft.com/office/word/2010/wordprocessingGroup" xmlns:mc="http://schemas.openxmlformats.org/markup-compatibility/2006" xmlns:wp14="http://schemas.microsoft.com/office/word/2010/wordprocessingDrawing" xmlns:w14="http://schemas.microsoft.com/office/word/2010/wordml" xmlns:w15="http://schemas.microsoft.com/office/word/2012/wordml" mc:Ignorable="w14 wp14 w15">
+  <w:p>
+    <w:pPr>
+      <w:pStyle w:val="Footer"/>
+      <w:spacing w:before="0" w:after="160"/>
+      <w:jc w:val="right"/>
+      <w:rPr/>
+    </w:pPr>
+    <w:r>
+      <w:rPr/>
+      <w:fldChar w:fldCharType="begin"/>
+    </w:r>
+    <w:r>
+      <w:rPr/>
+      <w:instrText xml:space="preserve"> PAGE </w:instrText>
+    </w:r>
+    <w:r>
+      <w:rPr/>
+      <w:fldChar w:fldCharType="separate"/>
+    </w:r>
+    <w:r>
+      <w:rPr/>
+      <w:t>27</w:t>
+    </w:r>
+    <w:r>
+      <w:rPr/>
+      <w:fldChar w:fldCharType="end"/>
+    </w:r>
+  </w:p>
+</w:ftr>
+</file>
+
+<file path=word/footer3.xml><?xml version="1.0" encoding="utf-8"?>
+<w:ftr xmlns:o="urn:schemas-microsoft-com:office:office" xmlns:r="http://schemas.openxmlformats.org/officeDocument/2006/relationships" xmlns:v="urn:schemas-microsoft-com:vml" xmlns:w="http://schemas.openxmlformats.org/wordprocessingml/2006/main" xmlns:w10="urn:schemas-microsoft-com:office:word" xmlns:wp="http://schemas.openxmlformats.org/drawingml/2006/wordprocessingDrawing" xmlns:pic="http://schemas.openxmlformats.org/drawingml/2006/picture" xmlns:wps="http://schemas.microsoft.com/office/word/2010/wordprocessingShape" xmlns:wpg="http://schemas.microsoft.com/office/word/2010/wordprocessingGroup" xmlns:mc="http://schemas.openxmlformats.org/markup-compatibility/2006" xmlns:wp14="http://schemas.microsoft.com/office/word/2010/wordprocessingDrawing" xmlns:w14="http://schemas.microsoft.com/office/word/2010/wordml" xmlns:w15="http://schemas.microsoft.com/office/word/2012/wordml" mc:Ignorable="w14 wp14 w15">
+  <w:p>
+    <w:pPr>
+      <w:pStyle w:val="Footer"/>
+      <w:spacing w:before="0" w:after="160"/>
+      <w:jc w:val="right"/>
+      <w:rPr/>
+    </w:pPr>
+    <w:r>
+      <w:rPr/>
+      <w:fldChar w:fldCharType="begin"/>
+    </w:r>
+    <w:r>
+      <w:rPr/>
+      <w:instrText xml:space="preserve"> PAGE </w:instrText>
+    </w:r>
+    <w:r>
+      <w:rPr/>
+      <w:fldChar w:fldCharType="separate"/>
+    </w:r>
+    <w:r>
+      <w:rPr/>
+      <w:t>27</w:t>
+    </w:r>
+    <w:r>
+      <w:rPr/>
+      <w:fldChar w:fldCharType="end"/>
+    </w:r>
+  </w:p>
+</w:ftr>
 </file>
 
 <file path=word/styles.xml><?xml version="1.0" encoding="utf-8"?>
@@ -3624,6 +6195,13 @@
       <w:bCs/>
     </w:rPr>
   </w:style>
+  <w:style w:type="character" w:styleId="Style14">
+    <w:name w:val="Исходный текст"/>
+    <w:qFormat/>
+    <w:rPr>
+      <w:rFonts w:ascii="Liberation Mono" w:hAnsi="Liberation Mono" w:eastAsia="Liberation Mono" w:cs="Liberation Mono"/>
+    </w:rPr>
+  </w:style>
   <w:style w:type="character" w:styleId="user">
     <w:name w:val="Исходный текст (user)"/>
     <w:qFormat/>
@@ -3631,11 +6209,12 @@
       <w:rFonts w:ascii="Liberation Mono" w:hAnsi="Liberation Mono" w:eastAsia="Liberation Mono" w:cs="Liberation Mono"/>
     </w:rPr>
   </w:style>
-  <w:style w:type="character" w:styleId="Style14">
-    <w:name w:val="Исходный текст"/>
-    <w:qFormat/>
+  <w:style w:type="character" w:styleId="Hyperlink">
+    <w:name w:val="Hyperlink"/>
+    <w:basedOn w:val="DefaultParagraphFont"/>
     <w:rPr>
-      <w:rFonts w:ascii="Liberation Mono" w:hAnsi="Liberation Mono" w:eastAsia="Liberation Mono" w:cs="Liberation Mono"/>
+      <w:color w:themeColor="hyperlink" w:val="0563C1"/>
+      <w:u w:val="single"/>
     </w:rPr>
   </w:style>
   <w:style w:type="paragraph" w:styleId="Style15">
@@ -3733,8 +6312,37 @@
     </w:pPr>
     <w:rPr/>
   </w:style>
-  <w:style w:type="numbering" w:styleId="user3" w:default="1">
-    <w:name w:val="Без списка (user)"/>
+  <w:style w:type="paragraph" w:styleId="Style17">
+    <w:name w:val="Колонтитулы"/>
+    <w:basedOn w:val="Normal"/>
+    <w:qFormat/>
+    <w:pPr>
+      <w:suppressLineNumbers/>
+      <w:tabs>
+        <w:tab w:val="clear" w:pos="720"/>
+        <w:tab w:val="center" w:pos="4680" w:leader="none"/>
+        <w:tab w:val="right" w:pos="9360" w:leader="none"/>
+      </w:tabs>
+    </w:pPr>
+    <w:rPr/>
+  </w:style>
+  <w:style w:type="paragraph" w:styleId="user3">
+    <w:name w:val="Колонтитулы (user)"/>
+    <w:basedOn w:val="Normal"/>
+    <w:qFormat/>
+    <w:pPr/>
+    <w:rPr/>
+  </w:style>
+  <w:style w:type="paragraph" w:styleId="Footer">
+    <w:name w:val="footer"/>
+    <w:basedOn w:val="Style17"/>
+    <w:pPr>
+      <w:suppressLineNumbers/>
+    </w:pPr>
+    <w:rPr/>
+  </w:style>
+  <w:style w:type="numbering" w:styleId="Style18" w:default="1">
+    <w:name w:val="Без списка"/>
     <w:uiPriority w:val="99"/>
     <w:semiHidden/>
     <w:unhideWhenUsed/>

</xml_diff>

<commit_message>
added tasks for lab_01
</commit_message>
<xml_diff>
--- a/TP-KB-241-Hlib-Dyzyniuryk.docx
+++ b/TP-KB-241-Hlib-Dyzyniuryk.docx
@@ -1439,7 +1439,7 @@
       </w:r>
       <w:r>
         <w:rPr>
-          <w:rStyle w:val="Style14"/>
+          <w:rStyle w:val="user"/>
           <w:lang w:val="uk-UA"/>
         </w:rPr>
         <w:t>git add</w:t>
@@ -1452,7 +1452,7 @@
       </w:r>
       <w:r>
         <w:rPr>
-          <w:rStyle w:val="Style14"/>
+          <w:rStyle w:val="user"/>
           <w:lang w:val="uk-UA"/>
         </w:rPr>
         <w:t>git commit</w:t>
@@ -1465,7 +1465,7 @@
       </w:r>
       <w:r>
         <w:rPr>
-          <w:rStyle w:val="Style14"/>
+          <w:rStyle w:val="user"/>
           <w:lang w:val="uk-UA"/>
         </w:rPr>
         <w:t>git push</w:t>
@@ -2608,14 +2608,7 @@
           <w:u w:val="none"/>
           <w:lang w:val="uk-UA"/>
         </w:rPr>
-        <w:t xml:space="preserve">: </w:t>
-      </w:r>
-      <w:r>
-        <w:rPr>
-          <w:u w:val="none"/>
-          <w:lang w:val="uk-UA"/>
-        </w:rPr>
-        <w:t>Цикли</w:t>
+        <w:t>: Цикли</w:t>
       </w:r>
     </w:p>
     <w:p>
@@ -2675,15 +2668,7 @@
           <w:bCs w:val="false"/>
           <w:lang w:val="uk-UA"/>
         </w:rPr>
-        <w:t>Ц</w:t>
-      </w:r>
-      <w:r>
-        <w:rPr>
-          <w:b w:val="false"/>
-          <w:bCs w:val="false"/>
-          <w:lang w:val="uk-UA"/>
-        </w:rPr>
-        <w:t xml:space="preserve">е калькулятор із безперервним введенням даних, який дозволяє користувачу багаторазово виконувати обчислення, доки не буде введена команда для завершення роботи. Ця програма демонструє практичне застосування циклу </w:t>
+        <w:t xml:space="preserve">Це калькулятор із безперервним введенням даних, який дозволяє користувачу багаторазово виконувати обчислення, доки не буде введена команда для завершення роботи. Ця програма демонструє практичне застосування циклу </w:t>
       </w:r>
       <w:r>
         <w:rPr>
@@ -3329,39 +3314,7 @@
           <w:bCs w:val="false"/>
           <w:lang w:val="uk-UA"/>
         </w:rPr>
-        <w:t xml:space="preserve">Рис. </w:t>
-      </w:r>
-      <w:r>
-        <w:rPr>
-          <w:b w:val="false"/>
-          <w:bCs w:val="false"/>
-          <w:lang w:val="uk-UA"/>
-        </w:rPr>
-        <w:t>3</w:t>
-      </w:r>
-      <w:r>
-        <w:rPr>
-          <w:b w:val="false"/>
-          <w:bCs w:val="false"/>
-          <w:lang w:val="uk-UA"/>
-        </w:rPr>
-        <w:t xml:space="preserve">. Скриншот написаного коду до </w:t>
-      </w:r>
-      <w:r>
-        <w:rPr>
-          <w:b w:val="false"/>
-          <w:bCs w:val="false"/>
-          <w:lang w:val="uk-UA"/>
-        </w:rPr>
-        <w:t>третього</w:t>
-      </w:r>
-      <w:r>
-        <w:rPr>
-          <w:b w:val="false"/>
-          <w:bCs w:val="false"/>
-          <w:lang w:val="uk-UA"/>
-        </w:rPr>
-        <w:t xml:space="preserve"> завдання.</w:t>
+        <w:t>Рис. 3. Скриншот написаного коду до третього завдання.</w:t>
       </w:r>
     </w:p>
     <w:p>
@@ -3433,39 +3386,7 @@
           <w:bCs w:val="false"/>
           <w:lang w:val="uk-UA"/>
         </w:rPr>
-        <w:t xml:space="preserve">Рис. </w:t>
-      </w:r>
-      <w:r>
-        <w:rPr>
-          <w:b w:val="false"/>
-          <w:bCs w:val="false"/>
-          <w:lang w:val="uk-UA"/>
-        </w:rPr>
-        <w:t>4</w:t>
-      </w:r>
-      <w:r>
-        <w:rPr>
-          <w:b w:val="false"/>
-          <w:bCs w:val="false"/>
-          <w:lang w:val="uk-UA"/>
-        </w:rPr>
-        <w:t xml:space="preserve">. Скриншот написаного коду до </w:t>
-      </w:r>
-      <w:r>
-        <w:rPr>
-          <w:b w:val="false"/>
-          <w:bCs w:val="false"/>
-          <w:lang w:val="uk-UA"/>
-        </w:rPr>
-        <w:t>четвертого</w:t>
-      </w:r>
-      <w:r>
-        <w:rPr>
-          <w:b w:val="false"/>
-          <w:bCs w:val="false"/>
-          <w:lang w:val="uk-UA"/>
-        </w:rPr>
-        <w:t xml:space="preserve"> завдання.</w:t>
+        <w:t>Рис. 4. Скриншот написаного коду до четвертого завдання.</w:t>
       </w:r>
       <w:r>
         <w:br w:type="page"/>
@@ -3926,23 +3847,7 @@
           <w:bCs w:val="false"/>
           <w:lang w:val="uk-UA"/>
         </w:rPr>
-        <w:t xml:space="preserve">Рис. </w:t>
-      </w:r>
-      <w:r>
-        <w:rPr>
-          <w:b w:val="false"/>
-          <w:bCs w:val="false"/>
-          <w:lang w:val="uk-UA"/>
-        </w:rPr>
-        <w:t>9</w:t>
-      </w:r>
-      <w:r>
-        <w:rPr>
-          <w:b w:val="false"/>
-          <w:bCs w:val="false"/>
-          <w:lang w:val="uk-UA"/>
-        </w:rPr>
-        <w:t>. Скриншот виконання команд.</w:t>
+        <w:t>Рис. 9. Скриншот виконання команд.</w:t>
       </w:r>
     </w:p>
     <w:p>
@@ -4014,23 +3919,7 @@
           <w:bCs w:val="false"/>
           <w:lang w:val="uk-UA"/>
         </w:rPr>
-        <w:t xml:space="preserve">Рис. </w:t>
-      </w:r>
-      <w:r>
-        <w:rPr>
-          <w:b w:val="false"/>
-          <w:bCs w:val="false"/>
-          <w:lang w:val="uk-UA"/>
-        </w:rPr>
-        <w:t>10</w:t>
-      </w:r>
-      <w:r>
-        <w:rPr>
-          <w:b w:val="false"/>
-          <w:bCs w:val="false"/>
-          <w:lang w:val="uk-UA"/>
-        </w:rPr>
-        <w:t>. Скриншот виконання команд.</w:t>
+        <w:t>Рис. 10. Скриншот виконання команд.</w:t>
       </w:r>
       <w:r>
         <w:br w:type="page"/>
@@ -4105,23 +3994,7 @@
           <w:bCs w:val="false"/>
           <w:lang w:val="uk-UA"/>
         </w:rPr>
-        <w:t xml:space="preserve">Рис. </w:t>
-      </w:r>
-      <w:r>
-        <w:rPr>
-          <w:b w:val="false"/>
-          <w:bCs w:val="false"/>
-          <w:lang w:val="uk-UA"/>
-        </w:rPr>
-        <w:t>11</w:t>
-      </w:r>
-      <w:r>
-        <w:rPr>
-          <w:b w:val="false"/>
-          <w:bCs w:val="false"/>
-          <w:lang w:val="uk-UA"/>
-        </w:rPr>
-        <w:t>. Скриншот виконання команд.</w:t>
+        <w:t>Рис. 11. Скриншот виконання команд.</w:t>
       </w:r>
     </w:p>
     <w:p>
@@ -4193,23 +4066,7 @@
           <w:bCs w:val="false"/>
           <w:lang w:val="uk-UA"/>
         </w:rPr>
-        <w:t xml:space="preserve">Рис. </w:t>
-      </w:r>
-      <w:r>
-        <w:rPr>
-          <w:b w:val="false"/>
-          <w:bCs w:val="false"/>
-          <w:lang w:val="uk-UA"/>
-        </w:rPr>
-        <w:t>12</w:t>
-      </w:r>
-      <w:r>
-        <w:rPr>
-          <w:b w:val="false"/>
-          <w:bCs w:val="false"/>
-          <w:lang w:val="uk-UA"/>
-        </w:rPr>
-        <w:t>. Скриншот виконання команд.</w:t>
+        <w:t>Рис. 12. Скриншот виконання команд.</w:t>
       </w:r>
       <w:r>
         <w:br w:type="page"/>
@@ -4284,23 +4141,7 @@
           <w:bCs w:val="false"/>
           <w:lang w:val="uk-UA"/>
         </w:rPr>
-        <w:t xml:space="preserve">Рис. </w:t>
-      </w:r>
-      <w:r>
-        <w:rPr>
-          <w:b w:val="false"/>
-          <w:bCs w:val="false"/>
-          <w:lang w:val="uk-UA"/>
-        </w:rPr>
-        <w:t>13</w:t>
-      </w:r>
-      <w:r>
-        <w:rPr>
-          <w:b w:val="false"/>
-          <w:bCs w:val="false"/>
-          <w:lang w:val="uk-UA"/>
-        </w:rPr>
-        <w:t>. Скриншот виконання команд.</w:t>
+        <w:t>Рис. 13. Скриншот виконання команд.</w:t>
       </w:r>
     </w:p>
     <w:p>
@@ -4322,7 +4163,6 @@
         <w:rPr>
           <w:b w:val="false"/>
           <w:bCs w:val="false"/>
-          <w:lang w:val="uk-UA"/>
         </w:rPr>
       </w:r>
     </w:p>
@@ -4487,7 +4327,7 @@
       </w:r>
       <w:r>
         <w:rPr>
-          <w:rStyle w:val="Style14"/>
+          <w:rStyle w:val="user"/>
           <w:lang w:val="uk-UA"/>
         </w:rPr>
         <w:t>try-except</w:t>
@@ -4525,22 +4365,19 @@
       </w:pPr>
       <w:r>
         <w:rPr>
-          <w:rFonts w:ascii="Times New Roman" w:hAnsi="Times New Roman"/>
           <w:lang w:val="uk-UA"/>
         </w:rPr>
         <w:t xml:space="preserve">У функції ділення додано блок </w:t>
       </w:r>
       <w:r>
         <w:rPr>
-          <w:rStyle w:val="Style14"/>
-          <w:rFonts w:ascii="Times New Roman" w:hAnsi="Times New Roman"/>
+          <w:rStyle w:val="user"/>
           <w:lang w:val="uk-UA"/>
         </w:rPr>
         <w:t>try-except</w:t>
       </w:r>
       <w:r>
         <w:rPr>
-          <w:rFonts w:ascii="Times New Roman" w:hAnsi="Times New Roman"/>
           <w:lang w:val="uk-UA"/>
         </w:rPr>
         <w:t>, який перевіряє, чи друге число не дорівнює нулю. У разі спроби ділення на нуль програма не завершується з помилкою, а повідомляє користувача про неможливість виконання операції. Це демонструє практичне застосування обробки винятків у реальних задачах.</w:t>
@@ -4865,7 +4702,6 @@
       </w:r>
       <w:r>
         <w:rPr>
-          <w:rFonts w:ascii="Times New Roman" w:hAnsi="Times New Roman"/>
           <w:b w:val="false"/>
           <w:bCs w:val="false"/>
           <w:lang w:val="uk-UA"/>
@@ -4944,7 +4780,6 @@
       </w:r>
       <w:r>
         <w:rPr>
-          <w:rFonts w:ascii="Times New Roman" w:hAnsi="Times New Roman"/>
           <w:b w:val="false"/>
           <w:bCs w:val="false"/>
           <w:lang w:val="uk-UA"/>
@@ -4953,7 +4788,6 @@
       </w:r>
       <w:r>
         <w:rPr>
-          <w:rFonts w:ascii="Times New Roman" w:hAnsi="Times New Roman"/>
           <w:b w:val="false"/>
           <w:bCs w:val="false"/>
           <w:lang w:val="en-US"/>
@@ -4962,7 +4796,6 @@
       </w:r>
       <w:r>
         <w:rPr>
-          <w:rFonts w:ascii="Times New Roman" w:hAnsi="Times New Roman"/>
           <w:b w:val="false"/>
           <w:bCs w:val="false"/>
           <w:lang w:val="uk-UA"/>
@@ -5090,7 +4923,6 @@
       </w:r>
       <w:r>
         <w:rPr>
-          <w:rFonts w:ascii="Times New Roman" w:hAnsi="Times New Roman"/>
           <w:b w:val="false"/>
           <w:bCs w:val="false"/>
           <w:lang w:val="uk-UA"/>
@@ -5099,7 +4931,6 @@
       </w:r>
       <w:r>
         <w:rPr>
-          <w:rFonts w:ascii="Times New Roman" w:hAnsi="Times New Roman"/>
           <w:b w:val="false"/>
           <w:bCs w:val="false"/>
           <w:lang w:val="en-US"/>
@@ -5108,7 +4939,6 @@
       </w:r>
       <w:r>
         <w:rPr>
-          <w:rFonts w:ascii="Times New Roman" w:hAnsi="Times New Roman"/>
           <w:b w:val="false"/>
           <w:bCs w:val="false"/>
           <w:lang w:val="uk-UA"/>
@@ -5187,7 +5017,6 @@
       </w:r>
       <w:r>
         <w:rPr>
-          <w:rFonts w:ascii="Times New Roman" w:hAnsi="Times New Roman"/>
           <w:b w:val="false"/>
           <w:bCs w:val="false"/>
           <w:lang w:val="uk-UA"/>
@@ -5196,7 +5025,6 @@
       </w:r>
       <w:r>
         <w:rPr>
-          <w:rFonts w:ascii="Times New Roman" w:hAnsi="Times New Roman"/>
           <w:b w:val="false"/>
           <w:bCs w:val="false"/>
           <w:lang w:val="en-US"/>
@@ -5205,7 +5033,6 @@
       </w:r>
       <w:r>
         <w:rPr>
-          <w:rFonts w:ascii="Times New Roman" w:hAnsi="Times New Roman"/>
           <w:b w:val="false"/>
           <w:bCs w:val="false"/>
           <w:lang w:val="uk-UA"/>
@@ -5287,7 +5114,6 @@
       </w:r>
       <w:r>
         <w:rPr>
-          <w:rFonts w:ascii="Times New Roman" w:hAnsi="Times New Roman"/>
           <w:b w:val="false"/>
           <w:bCs w:val="false"/>
           <w:lang w:val="uk-UA"/>
@@ -5296,7 +5122,6 @@
       </w:r>
       <w:r>
         <w:rPr>
-          <w:rFonts w:ascii="Times New Roman" w:hAnsi="Times New Roman"/>
           <w:b w:val="false"/>
           <w:bCs w:val="false"/>
           <w:lang w:val="en-US"/>
@@ -5305,7 +5130,6 @@
       </w:r>
       <w:r>
         <w:rPr>
-          <w:rFonts w:ascii="Times New Roman" w:hAnsi="Times New Roman"/>
           <w:b w:val="false"/>
           <w:bCs w:val="false"/>
           <w:lang w:val="uk-UA"/>
@@ -5384,7 +5208,6 @@
       </w:r>
       <w:r>
         <w:rPr>
-          <w:rFonts w:ascii="Times New Roman" w:hAnsi="Times New Roman"/>
           <w:b w:val="false"/>
           <w:bCs w:val="false"/>
           <w:lang w:val="uk-UA"/>
@@ -5393,7 +5216,6 @@
       </w:r>
       <w:r>
         <w:rPr>
-          <w:rFonts w:ascii="Times New Roman" w:hAnsi="Times New Roman"/>
           <w:b w:val="false"/>
           <w:bCs w:val="false"/>
           <w:lang w:val="en-US"/>
@@ -5402,7 +5224,6 @@
       </w:r>
       <w:r>
         <w:rPr>
-          <w:rFonts w:ascii="Times New Roman" w:hAnsi="Times New Roman"/>
           <w:b w:val="false"/>
           <w:bCs w:val="false"/>
           <w:lang w:val="uk-UA"/>
@@ -5435,7 +5256,6 @@
       </w:pPr>
       <w:r>
         <w:rPr>
-          <w:rFonts w:ascii="Times New Roman" w:hAnsi="Times New Roman"/>
           <w:b w:val="false"/>
           <w:bCs w:val="false"/>
           <w:lang w:val="uk-UA"/>
@@ -5444,8 +5264,7 @@
       </w:r>
       <w:r>
         <w:rPr>
-          <w:rStyle w:val="Style14"/>
-          <w:rFonts w:ascii="Times New Roman" w:hAnsi="Times New Roman"/>
+          <w:rStyle w:val="user"/>
           <w:b w:val="false"/>
           <w:bCs w:val="false"/>
           <w:lang w:val="uk-UA"/>
@@ -5454,7 +5273,6 @@
       </w:r>
       <w:r>
         <w:rPr>
-          <w:rFonts w:ascii="Times New Roman" w:hAnsi="Times New Roman"/>
           <w:b w:val="false"/>
           <w:bCs w:val="false"/>
           <w:lang w:val="uk-UA"/>
@@ -5464,7 +5282,6 @@
       <w:r>
         <w:rPr>
           <w:rStyle w:val="Strong"/>
-          <w:rFonts w:ascii="Times New Roman" w:hAnsi="Times New Roman"/>
           <w:b w:val="false"/>
           <w:bCs w:val="false"/>
           <w:lang w:val="uk-UA"/>
@@ -5473,7 +5290,6 @@
       </w:r>
       <w:r>
         <w:rPr>
-          <w:rFonts w:ascii="Times New Roman" w:hAnsi="Times New Roman"/>
           <w:b w:val="false"/>
           <w:bCs w:val="false"/>
           <w:lang w:val="uk-UA"/>
@@ -5483,7 +5299,6 @@
       <w:r>
         <w:rPr>
           <w:rStyle w:val="Strong"/>
-          <w:rFonts w:ascii="Times New Roman" w:hAnsi="Times New Roman"/>
           <w:b w:val="false"/>
           <w:bCs w:val="false"/>
           <w:lang w:val="uk-UA"/>
@@ -5492,7 +5307,6 @@
       </w:r>
       <w:r>
         <w:rPr>
-          <w:rFonts w:ascii="Times New Roman" w:hAnsi="Times New Roman"/>
           <w:b w:val="false"/>
           <w:bCs w:val="false"/>
           <w:lang w:val="uk-UA"/>
@@ -5502,7 +5316,6 @@
       <w:r>
         <w:rPr>
           <w:rStyle w:val="Strong"/>
-          <w:rFonts w:ascii="Times New Roman" w:hAnsi="Times New Roman"/>
           <w:b w:val="false"/>
           <w:bCs w:val="false"/>
           <w:lang w:val="uk-UA"/>
@@ -5511,7 +5324,6 @@
       </w:r>
       <w:r>
         <w:rPr>
-          <w:rFonts w:ascii="Times New Roman" w:hAnsi="Times New Roman"/>
           <w:b w:val="false"/>
           <w:bCs w:val="false"/>
           <w:lang w:val="uk-UA"/>
@@ -5521,7 +5333,6 @@
       <w:r>
         <w:rPr>
           <w:rStyle w:val="Strong"/>
-          <w:rFonts w:ascii="Times New Roman" w:hAnsi="Times New Roman"/>
           <w:b w:val="false"/>
           <w:bCs w:val="false"/>
           <w:lang w:val="uk-UA"/>
@@ -5530,7 +5341,6 @@
       </w:r>
       <w:r>
         <w:rPr>
-          <w:rFonts w:ascii="Times New Roman" w:hAnsi="Times New Roman"/>
           <w:b w:val="false"/>
           <w:bCs w:val="false"/>
           <w:lang w:val="uk-UA"/>
@@ -5540,7 +5350,6 @@
       <w:r>
         <w:rPr>
           <w:rStyle w:val="Strong"/>
-          <w:rFonts w:ascii="Times New Roman" w:hAnsi="Times New Roman"/>
           <w:b w:val="false"/>
           <w:bCs w:val="false"/>
           <w:lang w:val="uk-UA"/>
@@ -5549,7 +5358,6 @@
       </w:r>
       <w:r>
         <w:rPr>
-          <w:rFonts w:ascii="Times New Roman" w:hAnsi="Times New Roman"/>
           <w:b w:val="false"/>
           <w:bCs w:val="false"/>
           <w:lang w:val="uk-UA"/>
@@ -5559,7 +5367,6 @@
       <w:r>
         <w:rPr>
           <w:rStyle w:val="Strong"/>
-          <w:rFonts w:ascii="Times New Roman" w:hAnsi="Times New Roman"/>
           <w:b w:val="false"/>
           <w:bCs w:val="false"/>
           <w:lang w:val="uk-UA"/>
@@ -5568,7 +5375,6 @@
       </w:r>
       <w:r>
         <w:rPr>
-          <w:rFonts w:ascii="Times New Roman" w:hAnsi="Times New Roman"/>
           <w:b w:val="false"/>
           <w:bCs w:val="false"/>
           <w:lang w:val="uk-UA"/>
@@ -5599,7 +5405,6 @@
       </w:pPr>
       <w:r>
         <w:rPr>
-          <w:rFonts w:ascii="Times New Roman" w:hAnsi="Times New Roman"/>
           <w:b w:val="false"/>
           <w:bCs w:val="false"/>
           <w:lang w:val="uk-UA"/>
@@ -5629,7 +5434,6 @@
       </w:pPr>
       <w:r>
         <w:rPr>
-          <w:rFonts w:ascii="Times New Roman" w:hAnsi="Times New Roman"/>
           <w:b w:val="false"/>
           <w:bCs w:val="false"/>
           <w:lang w:val="uk-UA"/>
@@ -5665,11 +5469,693 @@
         </w:rPr>
         <w:t>У результаті виконання роботи було закріплено знання щодо обробки виняткових ситуацій у Python. Було створено програму калькулятор, яка здатна розпізнавати помилки введення даних і коректно реагувати на ділення на нуль, не перериваючи виконання. Ознайомлення зі списком стандартних винятків дозволило зрозуміти, які типові помилки можуть виникати під час роботи програм, та як їх можна передбачити й обробити. Отримані знання допомогли зробити програму більш надійною, стійкою до помилок користувача та зручною у використанні.</w:t>
       </w:r>
+      <w:r>
+        <w:br w:type="page"/>
+      </w:r>
+    </w:p>
+    <w:p>
+      <w:pPr>
+        <w:pStyle w:val="Normal"/>
+        <w:spacing w:lineRule="auto" w:line="360" w:before="0" w:after="0"/>
+        <w:ind w:hanging="0"/>
+        <w:jc w:val="center"/>
+        <w:rPr/>
+      </w:pPr>
+      <w:r>
+        <w:rPr>
+          <w:b/>
+          <w:bCs/>
+          <w:lang w:val="uk-UA"/>
+        </w:rPr>
+        <w:t xml:space="preserve">Звіт про виконання практичних завдань до лекцій з курсу Технології програмування на мові </w:t>
+      </w:r>
+      <w:r>
+        <w:rPr>
+          <w:b/>
+          <w:bCs/>
+        </w:rPr>
+        <w:t>Python</w:t>
+      </w:r>
+    </w:p>
+    <w:p>
+      <w:pPr>
+        <w:pStyle w:val="Normal"/>
+        <w:widowControl/>
+        <w:suppressAutoHyphens w:val="true"/>
+        <w:bidi w:val="0"/>
+        <w:spacing w:lineRule="auto" w:line="360" w:before="57" w:after="103"/>
+        <w:ind w:hanging="0" w:left="0" w:right="0"/>
+        <w:jc w:val="center"/>
+        <w:rPr>
+          <w:b/>
+          <w:bCs/>
+        </w:rPr>
+      </w:pPr>
+      <w:r>
+        <w:rPr>
+          <w:b/>
+          <w:bCs/>
+        </w:rPr>
+        <w:t>Виконав: Дизинюрик Гліб Олександрович КБ-241</w:t>
+      </w:r>
+    </w:p>
+    <w:p>
+      <w:pPr>
+        <w:pStyle w:val="BodyText"/>
+        <w:spacing w:lineRule="auto" w:line="360" w:before="0" w:after="0"/>
+        <w:jc w:val="both"/>
+        <w:rPr>
+          <w:b w:val="false"/>
+          <w:bCs w:val="false"/>
+        </w:rPr>
+      </w:pPr>
+      <w:r>
+        <w:rPr>
+          <w:b w:val="false"/>
+          <w:bCs w:val="false"/>
+        </w:rPr>
+        <w:t>Мета роботи: вивченн</w:t>
+      </w:r>
+      <w:r>
+        <w:rPr>
+          <w:b w:val="false"/>
+          <w:bCs w:val="false"/>
+          <w:lang w:val="uk-UA"/>
+        </w:rPr>
+        <w:t>я</w:t>
+      </w:r>
+      <w:r>
+        <w:rPr>
+          <w:b w:val="false"/>
+          <w:bCs w:val="false"/>
+        </w:rPr>
+        <w:t xml:space="preserve"> та практичн</w:t>
+      </w:r>
+      <w:r>
+        <w:rPr>
+          <w:b w:val="false"/>
+          <w:bCs w:val="false"/>
+          <w:lang w:val="uk-UA"/>
+        </w:rPr>
+        <w:t>е</w:t>
+      </w:r>
+      <w:r>
+        <w:rPr>
+          <w:b w:val="false"/>
+          <w:bCs w:val="false"/>
+        </w:rPr>
+        <w:t xml:space="preserve"> застосуванн</w:t>
+      </w:r>
+      <w:r>
+        <w:rPr>
+          <w:b w:val="false"/>
+          <w:bCs w:val="false"/>
+          <w:lang w:val="uk-UA"/>
+        </w:rPr>
+        <w:t>я</w:t>
+      </w:r>
+      <w:r>
+        <w:rPr>
+          <w:b w:val="false"/>
+          <w:bCs w:val="false"/>
+        </w:rPr>
+        <w:t xml:space="preserve"> складних структур даних у мові Python — списків, словників та кортежів, </w:t>
+      </w:r>
+      <w:r>
+        <w:rPr>
+          <w:b w:val="false"/>
+          <w:bCs w:val="false"/>
+          <w:lang w:val="uk-UA"/>
+        </w:rPr>
+        <w:t>створ</w:t>
+      </w:r>
+      <w:r>
+        <w:rPr>
+          <w:b w:val="false"/>
+          <w:bCs w:val="false"/>
+          <w:lang w:val="uk-UA"/>
+        </w:rPr>
+        <w:t>ення</w:t>
+      </w:r>
+      <w:r>
+        <w:rPr>
+          <w:b w:val="false"/>
+          <w:bCs w:val="false"/>
+        </w:rPr>
+        <w:t xml:space="preserve"> програм</w:t>
+      </w:r>
+      <w:r>
+        <w:rPr>
+          <w:b w:val="false"/>
+          <w:bCs w:val="false"/>
+          <w:lang w:val="uk-UA"/>
+        </w:rPr>
+        <w:t>и</w:t>
+      </w:r>
+      <w:r>
+        <w:rPr>
+          <w:b w:val="false"/>
+          <w:bCs w:val="false"/>
+        </w:rPr>
+        <w:t>, яка реалізує телефонний довідник студентів.</w:t>
+      </w:r>
+    </w:p>
+    <w:p>
+      <w:pPr>
+        <w:pStyle w:val="BodyText"/>
+        <w:widowControl/>
+        <w:suppressAutoHyphens w:val="true"/>
+        <w:bidi w:val="0"/>
+        <w:spacing w:lineRule="auto" w:line="360" w:before="0" w:after="0"/>
+        <w:ind w:hanging="0" w:left="0" w:right="0"/>
+        <w:jc w:val="center"/>
+        <w:rPr>
+          <w:b/>
+          <w:bCs/>
+          <w:lang w:val="uk-UA"/>
+        </w:rPr>
+      </w:pPr>
+      <w:r>
+        <w:rPr>
+          <w:b/>
+          <w:bCs/>
+          <w:lang w:val="uk-UA"/>
+        </w:rPr>
+        <w:t>Теоретичні відомості</w:t>
+      </w:r>
+    </w:p>
+    <w:p>
+      <w:pPr>
+        <w:pStyle w:val="BodyText"/>
+        <w:spacing w:lineRule="auto" w:line="360" w:before="0" w:after="0"/>
+        <w:rPr>
+          <w:b w:val="false"/>
+          <w:bCs w:val="false"/>
+        </w:rPr>
+      </w:pPr>
+      <w:r>
+        <w:rPr>
+          <w:b w:val="false"/>
+          <w:bCs w:val="false"/>
+        </w:rPr>
+        <w:t>Перед початком роботи я ознайомився з теоретичними відомостями про основні структури даних у Python. Список у Python — це впорядкована колекція елементів, які можуть бути різних типів. На відміну від звичайних масивів, список є динамічним, тобто його довжину можна змінювати під час виконання програми. Для роботи зі списками є багато зручних методів, таких як append(), insert(), pop(), remove(), extend() тощо.</w:t>
+      </w:r>
+    </w:p>
+    <w:p>
+      <w:pPr>
+        <w:pStyle w:val="BodyText"/>
+        <w:spacing w:lineRule="auto" w:line="360" w:before="0" w:after="0"/>
+        <w:rPr>
+          <w:b w:val="false"/>
+          <w:bCs w:val="false"/>
+        </w:rPr>
+      </w:pPr>
+      <w:r>
+        <w:rPr>
+          <w:b w:val="false"/>
+          <w:bCs w:val="false"/>
+        </w:rPr>
+        <w:t>Словник — це структура даних, що складається з пар «ключ–значення». Кожен ключ є унікальним, а доступ до елементів здійснюється саме за ключем, а не за індексом. Словники дозволяють зручно зберігати дані про об’єкти, наприклад, інформацію про студентів, де ключами можуть бути назви полів (наприклад, "name", "phone", "email"), а значеннями — відповідні дані.</w:t>
+      </w:r>
+    </w:p>
+    <w:p>
+      <w:pPr>
+        <w:pStyle w:val="BodyText"/>
+        <w:spacing w:lineRule="auto" w:line="360" w:before="0" w:after="0"/>
+        <w:rPr>
+          <w:b w:val="false"/>
+          <w:bCs w:val="false"/>
+        </w:rPr>
+      </w:pPr>
+      <w:r>
+        <w:rPr>
+          <w:b w:val="false"/>
+          <w:bCs w:val="false"/>
+        </w:rPr>
+        <w:t>Кортеж — це подібна до списку структура, але вона є незмінною. Тобто після створення кортежа його вміст не можна змінити. Це зручно у випадках, коли потрібно зберегти постійні дані.</w:t>
+      </w:r>
+      <w:r>
+        <w:br w:type="page"/>
+      </w:r>
+    </w:p>
+    <w:p>
+      <w:pPr>
+        <w:pStyle w:val="BodyText"/>
+        <w:widowControl/>
+        <w:suppressAutoHyphens w:val="true"/>
+        <w:bidi w:val="0"/>
+        <w:spacing w:lineRule="auto" w:line="360" w:before="0" w:after="0"/>
+        <w:ind w:hanging="0" w:left="0" w:right="0"/>
+        <w:jc w:val="center"/>
+        <w:rPr>
+          <w:b/>
+          <w:bCs/>
+          <w:lang w:val="uk-UA"/>
+        </w:rPr>
+      </w:pPr>
+      <w:r>
+        <w:rPr>
+          <w:b/>
+          <w:bCs/>
+          <w:lang w:val="uk-UA"/>
+        </w:rPr>
+        <w:t>Хід роботи</w:t>
+      </w:r>
+    </w:p>
+    <w:p>
+      <w:pPr>
+        <w:pStyle w:val="BodyText"/>
+        <w:widowControl/>
+        <w:suppressAutoHyphens w:val="true"/>
+        <w:bidi w:val="0"/>
+        <w:spacing w:lineRule="auto" w:line="360" w:before="0" w:after="0"/>
+        <w:ind w:firstLine="720" w:left="0" w:right="0"/>
+        <w:jc w:val="both"/>
+        <w:rPr>
+          <w:b w:val="false"/>
+          <w:bCs w:val="false"/>
+          <w:lang w:val="uk-UA"/>
+        </w:rPr>
+      </w:pPr>
+      <w:r>
+        <w:rPr>
+          <w:b w:val="false"/>
+          <w:bCs w:val="false"/>
+          <w:lang w:val="uk-UA"/>
+        </w:rPr>
+        <w:t>Після теоретичної частини я приступив до практичної реалізації програми телефонного довідника студентів. У програмі я використав список, що складається зі словників, де кожен словник зберігає інформацію про одного студента. Кожен запис містить чотири поля: ім’я, телефон, електронну пошту та місто.</w:t>
+      </w:r>
+    </w:p>
+    <w:p>
+      <w:pPr>
+        <w:pStyle w:val="BodyText"/>
+        <w:spacing w:lineRule="auto" w:line="360"/>
+        <w:rPr>
+          <w:b w:val="false"/>
+          <w:bCs w:val="false"/>
+          <w:lang w:val="uk-UA"/>
+        </w:rPr>
+      </w:pPr>
+      <w:r>
+        <w:rPr>
+          <w:b w:val="false"/>
+          <w:bCs w:val="false"/>
+          <w:lang w:val="uk-UA"/>
+        </w:rPr>
+        <w:t>Було реалізовано основні функції для роботи з даними:</w:t>
+      </w:r>
+    </w:p>
+    <w:p>
+      <w:pPr>
+        <w:pStyle w:val="BodyText"/>
+        <w:spacing w:lineRule="auto" w:line="360" w:before="0" w:after="0"/>
+        <w:rPr>
+          <w:b w:val="false"/>
+          <w:bCs w:val="false"/>
+          <w:lang w:val="uk-UA"/>
+        </w:rPr>
+      </w:pPr>
+      <w:r>
+        <w:rPr>
+          <w:b w:val="false"/>
+          <w:bCs w:val="false"/>
+          <w:lang w:val="uk-UA"/>
+        </w:rPr>
+        <w:t>1. Функція додавання нового студента. Користувач вводить дані, і програма додає запис у список у такому місці, щоб список залишався відсортованим за іменем.</w:t>
+      </w:r>
+    </w:p>
+    <w:p>
+      <w:pPr>
+        <w:pStyle w:val="BodyText"/>
+        <w:spacing w:lineRule="auto" w:line="360" w:before="0" w:after="0"/>
+        <w:rPr>
+          <w:b w:val="false"/>
+          <w:bCs w:val="false"/>
+          <w:lang w:val="uk-UA"/>
+        </w:rPr>
+      </w:pPr>
+      <w:r>
+        <w:rPr>
+          <w:b w:val="false"/>
+          <w:bCs w:val="false"/>
+          <w:lang w:val="uk-UA"/>
+        </w:rPr>
+        <w:t>2. Функція видалення запису. Вона шукає студента за іменем і видаляє його зі списку. Якщо ім’я не знайдено, виводиться повідомлення про помилку.</w:t>
+      </w:r>
+    </w:p>
+    <w:p>
+      <w:pPr>
+        <w:pStyle w:val="BodyText"/>
+        <w:spacing w:lineRule="auto" w:line="360" w:before="0" w:after="0"/>
+        <w:rPr>
+          <w:b w:val="false"/>
+          <w:bCs w:val="false"/>
+          <w:lang w:val="uk-UA"/>
+        </w:rPr>
+      </w:pPr>
+      <w:r>
+        <w:rPr>
+          <w:b w:val="false"/>
+          <w:bCs w:val="false"/>
+          <w:lang w:val="uk-UA"/>
+        </w:rPr>
+        <w:t>3. Функція оновлення даних. Користувач вводить ім’я студента, після чого програма показує поточні дані і дає змогу змінити будь-яке з полів. Якщо залишити поле порожнім, попереднє значення зберігається. Після зміни даних список знову сортується за іменем.</w:t>
+      </w:r>
+    </w:p>
+    <w:p>
+      <w:pPr>
+        <w:pStyle w:val="BodyText"/>
+        <w:spacing w:lineRule="auto" w:line="360" w:before="0" w:after="0"/>
+        <w:rPr>
+          <w:b w:val="false"/>
+          <w:bCs w:val="false"/>
+          <w:lang w:val="uk-UA"/>
+        </w:rPr>
+      </w:pPr>
+      <w:r>
+        <w:rPr>
+          <w:b w:val="false"/>
+          <w:bCs w:val="false"/>
+          <w:lang w:val="uk-UA"/>
+        </w:rPr>
+        <w:t>4. Функція виводу списку. Вона показує всі записи з чотирма полями для кожного студента.</w:t>
+      </w:r>
+    </w:p>
+    <w:p>
+      <w:pPr>
+        <w:pStyle w:val="BodyText"/>
+        <w:spacing w:lineRule="auto" w:line="360"/>
+        <w:rPr>
+          <w:b w:val="false"/>
+          <w:bCs w:val="false"/>
+          <w:lang w:val="uk-UA"/>
+        </w:rPr>
+      </w:pPr>
+      <w:r>
+        <w:rPr>
+          <w:b w:val="false"/>
+          <w:bCs w:val="false"/>
+          <w:lang w:val="uk-UA"/>
+        </w:rPr>
+        <w:t>Основна частина програми працює у вигляді нескінченного циклу, який запитує у користувача, яку дію потрібно виконати: створення, оновлення, видалення, вивід або вихід із програми.</w:t>
+      </w:r>
+    </w:p>
+    <w:p>
+      <w:pPr>
+        <w:pStyle w:val="BodyText"/>
+        <w:spacing w:lineRule="auto" w:line="360"/>
+        <w:rPr>
+          <w:b w:val="false"/>
+          <w:bCs w:val="false"/>
+          <w:lang w:val="uk-UA"/>
+        </w:rPr>
+      </w:pPr>
+      <w:r>
+        <w:rPr>
+          <w:b w:val="false"/>
+          <w:bCs w:val="false"/>
+          <w:lang w:val="uk-UA"/>
+        </w:rPr>
+        <w:t>Код програми написано англійською мовою, щоб відповідати вимогам до програмного оформлення. Приклад фрагмента коду виглядає так:</w:t>
+      </w:r>
+    </w:p>
+    <w:p>
+      <w:pPr>
+        <w:pStyle w:val="Normal"/>
+        <w:widowControl/>
+        <w:suppressAutoHyphens w:val="true"/>
+        <w:bidi w:val="0"/>
+        <w:spacing w:lineRule="auto" w:line="360" w:before="57" w:after="103"/>
+        <w:ind w:hanging="0" w:left="0" w:right="0"/>
+        <w:jc w:val="center"/>
+        <w:rPr>
+          <w:b w:val="false"/>
+          <w:bCs w:val="false"/>
+          <w:lang w:val="uk-UA"/>
+        </w:rPr>
+      </w:pPr>
+      <w:r>
+        <w:drawing>
+          <wp:anchor behindDoc="0" distT="0" distB="0" distL="0" distR="0" simplePos="0" locked="0" layoutInCell="0" allowOverlap="1" relativeHeight="52">
+            <wp:simplePos x="0" y="0"/>
+            <wp:positionH relativeFrom="column">
+              <wp:align>center</wp:align>
+            </wp:positionH>
+            <wp:positionV relativeFrom="paragraph">
+              <wp:posOffset>635</wp:posOffset>
+            </wp:positionV>
+            <wp:extent cx="5943600" cy="3742055"/>
+            <wp:effectExtent l="0" t="0" r="0" b="0"/>
+            <wp:wrapSquare wrapText="largest"/>
+            <wp:docPr id="51" name="Изображение51" descr=""/>
+            <wp:cNvGraphicFramePr>
+              <a:graphicFrameLocks xmlns:a="http://schemas.openxmlformats.org/drawingml/2006/main" noChangeAspect="1"/>
+            </wp:cNvGraphicFramePr>
+            <a:graphic xmlns:a="http://schemas.openxmlformats.org/drawingml/2006/main">
+              <a:graphicData uri="http://schemas.openxmlformats.org/drawingml/2006/picture">
+                <pic:pic xmlns:pic="http://schemas.openxmlformats.org/drawingml/2006/picture">
+                  <pic:nvPicPr>
+                    <pic:cNvPr id="51" name="Изображение51" descr=""/>
+                    <pic:cNvPicPr>
+                      <a:picLocks noChangeAspect="1" noChangeArrowheads="1"/>
+                    </pic:cNvPicPr>
+                  </pic:nvPicPr>
+                  <pic:blipFill>
+                    <a:blip r:embed="rId53"/>
+                    <a:stretch>
+                      <a:fillRect/>
+                    </a:stretch>
+                  </pic:blipFill>
+                  <pic:spPr bwMode="auto">
+                    <a:xfrm>
+                      <a:off x="0" y="0"/>
+                      <a:ext cx="5943600" cy="3742055"/>
+                    </a:xfrm>
+                    <a:prstGeom prst="rect">
+                      <a:avLst/>
+                    </a:prstGeom>
+                    <a:noFill/>
+                  </pic:spPr>
+                </pic:pic>
+              </a:graphicData>
+            </a:graphic>
+          </wp:anchor>
+        </w:drawing>
+      </w:r>
+      <w:r>
+        <w:rPr>
+          <w:b w:val="false"/>
+          <w:bCs w:val="false"/>
+          <w:lang w:val="uk-UA"/>
+        </w:rPr>
+        <w:t>Рис. 1. Скриншот написаного коду.</w:t>
+      </w:r>
+    </w:p>
+    <w:p>
+      <w:pPr>
+        <w:pStyle w:val="Normal"/>
+        <w:widowControl/>
+        <w:suppressAutoHyphens w:val="true"/>
+        <w:bidi w:val="0"/>
+        <w:spacing w:lineRule="auto" w:line="360" w:before="57" w:after="103"/>
+        <w:ind w:hanging="0" w:left="0" w:right="0"/>
+        <w:jc w:val="center"/>
+        <w:rPr>
+          <w:b w:val="false"/>
+          <w:bCs w:val="false"/>
+          <w:lang w:val="uk-UA"/>
+        </w:rPr>
+      </w:pPr>
+      <w:r>
+        <w:drawing>
+          <wp:anchor behindDoc="0" distT="0" distB="0" distL="0" distR="0" simplePos="0" locked="0" layoutInCell="0" allowOverlap="1" relativeHeight="53">
+            <wp:simplePos x="0" y="0"/>
+            <wp:positionH relativeFrom="column">
+              <wp:align>center</wp:align>
+            </wp:positionH>
+            <wp:positionV relativeFrom="paragraph">
+              <wp:posOffset>635</wp:posOffset>
+            </wp:positionV>
+            <wp:extent cx="5943600" cy="3048000"/>
+            <wp:effectExtent l="0" t="0" r="0" b="0"/>
+            <wp:wrapSquare wrapText="largest"/>
+            <wp:docPr id="52" name="Изображение52" descr=""/>
+            <wp:cNvGraphicFramePr>
+              <a:graphicFrameLocks xmlns:a="http://schemas.openxmlformats.org/drawingml/2006/main" noChangeAspect="1"/>
+            </wp:cNvGraphicFramePr>
+            <a:graphic xmlns:a="http://schemas.openxmlformats.org/drawingml/2006/main">
+              <a:graphicData uri="http://schemas.openxmlformats.org/drawingml/2006/picture">
+                <pic:pic xmlns:pic="http://schemas.openxmlformats.org/drawingml/2006/picture">
+                  <pic:nvPicPr>
+                    <pic:cNvPr id="52" name="Изображение52" descr=""/>
+                    <pic:cNvPicPr>
+                      <a:picLocks noChangeAspect="1" noChangeArrowheads="1"/>
+                    </pic:cNvPicPr>
+                  </pic:nvPicPr>
+                  <pic:blipFill>
+                    <a:blip r:embed="rId54"/>
+                    <a:stretch>
+                      <a:fillRect/>
+                    </a:stretch>
+                  </pic:blipFill>
+                  <pic:spPr bwMode="auto">
+                    <a:xfrm>
+                      <a:off x="0" y="0"/>
+                      <a:ext cx="5943600" cy="3048000"/>
+                    </a:xfrm>
+                    <a:prstGeom prst="rect">
+                      <a:avLst/>
+                    </a:prstGeom>
+                    <a:noFill/>
+                  </pic:spPr>
+                </pic:pic>
+              </a:graphicData>
+            </a:graphic>
+          </wp:anchor>
+        </w:drawing>
+      </w:r>
+      <w:r>
+        <w:rPr>
+          <w:b w:val="false"/>
+          <w:bCs w:val="false"/>
+          <w:lang w:val="uk-UA"/>
+        </w:rPr>
+        <w:t>Рис. 2. Скриншот результату виведеного у терміналі.</w:t>
+      </w:r>
+      <w:r>
+        <w:br w:type="page"/>
+      </w:r>
+    </w:p>
+    <w:p>
+      <w:pPr>
+        <w:pStyle w:val="BodyText"/>
+        <w:widowControl/>
+        <w:suppressAutoHyphens w:val="true"/>
+        <w:bidi w:val="0"/>
+        <w:spacing w:lineRule="auto" w:line="360" w:before="0" w:after="0"/>
+        <w:ind w:firstLine="720" w:left="0" w:right="0"/>
+        <w:jc w:val="both"/>
+        <w:rPr>
+          <w:b w:val="false"/>
+          <w:bCs w:val="false"/>
+          <w:lang w:val="uk-UA"/>
+        </w:rPr>
+      </w:pPr>
+      <w:r>
+        <w:rPr>
+          <w:b w:val="false"/>
+          <w:bCs w:val="false"/>
+          <w:lang w:val="uk-UA"/>
+        </w:rPr>
+        <w:t>Після запуску програми на екрані відображається меню з вибором дії. Наприклад, при виборі пункту «Create» користувач вводить дані нового студента, після чого програма виводить оновлений відсортований список. Аналогічно працюють інші команди — «Update», «Delete», «Print» і «Exit».</w:t>
+      </w:r>
+    </w:p>
+    <w:p>
+      <w:pPr>
+        <w:pStyle w:val="BodyText"/>
+        <w:spacing w:lineRule="auto" w:line="360" w:before="0" w:after="0"/>
+        <w:jc w:val="both"/>
+        <w:rPr>
+          <w:lang w:val="uk-UA"/>
+        </w:rPr>
+      </w:pPr>
+      <w:r>
+        <w:rPr>
+          <w:lang w:val="uk-UA"/>
+        </w:rPr>
+        <w:t>Результатом виконання програми є повноцінний телефонний довідник студентів, який дозволяє виконувати всі основні операції з даними: додавання, оновлення, видалення та перегляд. Дані завжди залишаються впорядкованими за іменем, що робить роботу з ними зручною.</w:t>
+      </w:r>
+    </w:p>
+    <w:p>
+      <w:pPr>
+        <w:pStyle w:val="BodyText"/>
+        <w:spacing w:lineRule="auto" w:line="360" w:before="0" w:after="0"/>
+        <w:jc w:val="both"/>
+        <w:rPr>
+          <w:lang w:val="uk-UA"/>
+        </w:rPr>
+      </w:pPr>
+      <w:r>
+        <w:rPr>
+          <w:lang w:val="uk-UA"/>
+        </w:rPr>
+      </w:r>
+    </w:p>
+    <w:p>
+      <w:pPr>
+        <w:pStyle w:val="BodyText"/>
+        <w:spacing w:lineRule="auto" w:line="360" w:before="0" w:after="0"/>
+        <w:jc w:val="both"/>
+        <w:rPr>
+          <w:lang w:val="uk-UA"/>
+        </w:rPr>
+      </w:pPr>
+      <w:r>
+        <w:rPr>
+          <w:lang w:val="uk-UA"/>
+        </w:rPr>
+        <w:t>Висновок:</w:t>
+      </w:r>
+    </w:p>
+    <w:p>
+      <w:pPr>
+        <w:pStyle w:val="BodyText"/>
+        <w:spacing w:lineRule="auto" w:line="360" w:before="0" w:after="0"/>
+        <w:jc w:val="both"/>
+        <w:rPr>
+          <w:lang w:val="uk-UA"/>
+        </w:rPr>
+      </w:pPr>
+      <w:r>
+        <w:rPr>
+          <w:lang w:val="uk-UA"/>
+        </w:rPr>
+        <w:t>Під час виконання роботи я закріпив знання про те, як у Python реалізуються базові структури даних — списки, словники та кортежі. Я зрозумів, як можна комбінувати їх для створення більш складних програм, що оперують структурованою інформацією.</w:t>
+      </w:r>
+    </w:p>
+    <w:p>
+      <w:pPr>
+        <w:pStyle w:val="BodyText"/>
+        <w:spacing w:lineRule="auto" w:line="360" w:before="0" w:after="0"/>
+        <w:jc w:val="both"/>
+        <w:rPr>
+          <w:lang w:val="uk-UA"/>
+        </w:rPr>
+      </w:pPr>
+      <w:r>
+        <w:rPr>
+          <w:lang w:val="uk-UA"/>
+        </w:rPr>
+        <w:t>У результаті виконання лабораторної роботи я досяг поставленої мети — навчився працювати зі складними структурами даних у Python і створювати на їх основі прості, але функціональні програми для обробки інформації.</w:t>
+      </w:r>
+    </w:p>
+    <w:p>
+      <w:pPr>
+        <w:pStyle w:val="Normal"/>
+        <w:widowControl/>
+        <w:suppressAutoHyphens w:val="true"/>
+        <w:bidi w:val="0"/>
+        <w:spacing w:lineRule="auto" w:line="360" w:before="57" w:after="103"/>
+        <w:ind w:hanging="0" w:left="0" w:right="0"/>
+        <w:jc w:val="center"/>
+        <w:rPr>
+          <w:b w:val="false"/>
+          <w:bCs w:val="false"/>
+          <w:lang w:val="uk-UA"/>
+        </w:rPr>
+      </w:pPr>
+      <w:r>
+        <w:rPr>
+          <w:b w:val="false"/>
+          <w:bCs w:val="false"/>
+          <w:lang w:val="uk-UA"/>
+        </w:rPr>
+      </w:r>
     </w:p>
     <w:sectPr>
-      <w:footerReference w:type="even" r:id="rId53"/>
-      <w:footerReference w:type="default" r:id="rId54"/>
-      <w:footerReference w:type="first" r:id="rId55"/>
+      <w:footerReference w:type="even" r:id="rId55"/>
+      <w:footerReference w:type="default" r:id="rId56"/>
+      <w:footerReference w:type="first" r:id="rId57"/>
       <w:type w:val="nextPage"/>
       <w:pgSz w:w="12240" w:h="15840"/>
       <w:pgMar w:left="1440" w:right="1440" w:gutter="0" w:header="0" w:top="1440" w:footer="1440" w:bottom="2365"/>
@@ -5720,7 +6206,7 @@
     </w:r>
     <w:r>
       <w:rPr/>
-      <w:t>27</w:t>
+      <w:t>33</w:t>
     </w:r>
     <w:r>
       <w:rPr/>
@@ -5753,7 +6239,7 @@
     </w:r>
     <w:r>
       <w:rPr/>
-      <w:t>27</w:t>
+      <w:t>33</w:t>
     </w:r>
     <w:r>
       <w:rPr/>
@@ -6195,15 +6681,15 @@
       <w:bCs/>
     </w:rPr>
   </w:style>
-  <w:style w:type="character" w:styleId="Style14">
-    <w:name w:val="Исходный текст"/>
+  <w:style w:type="character" w:styleId="user">
+    <w:name w:val="Исходный текст (user)"/>
     <w:qFormat/>
     <w:rPr>
       <w:rFonts w:ascii="Liberation Mono" w:hAnsi="Liberation Mono" w:eastAsia="Liberation Mono" w:cs="Liberation Mono"/>
     </w:rPr>
   </w:style>
-  <w:style w:type="character" w:styleId="user">
-    <w:name w:val="Исходный текст (user)"/>
+  <w:style w:type="character" w:styleId="Style14">
+    <w:name w:val="Исходный текст"/>
     <w:qFormat/>
     <w:rPr>
       <w:rFonts w:ascii="Liberation Mono" w:hAnsi="Liberation Mono" w:eastAsia="Liberation Mono" w:cs="Liberation Mono"/>
@@ -6217,7 +6703,12 @@
       <w:u w:val="single"/>
     </w:rPr>
   </w:style>
-  <w:style w:type="paragraph" w:styleId="Style15">
+  <w:style w:type="character" w:styleId="Style15">
+    <w:name w:val="Символ нумерации"/>
+    <w:qFormat/>
+    <w:rPr/>
+  </w:style>
+  <w:style w:type="paragraph" w:styleId="Style16">
     <w:name w:val="Заголовок"/>
     <w:basedOn w:val="Normal"/>
     <w:next w:val="BodyText"/>
@@ -6264,7 +6755,7 @@
       <w:szCs w:val="24"/>
     </w:rPr>
   </w:style>
-  <w:style w:type="paragraph" w:styleId="Style16">
+  <w:style w:type="paragraph" w:styleId="Style17">
     <w:name w:val="Указатель"/>
     <w:basedOn w:val="Normal"/>
     <w:qFormat/>
@@ -6312,8 +6803,8 @@
     </w:pPr>
     <w:rPr/>
   </w:style>
-  <w:style w:type="paragraph" w:styleId="Style17">
-    <w:name w:val="Колонтитулы"/>
+  <w:style w:type="paragraph" w:styleId="user3">
+    <w:name w:val="Колонтитулы (user)"/>
     <w:basedOn w:val="Normal"/>
     <w:qFormat/>
     <w:pPr>
@@ -6326,8 +6817,8 @@
     </w:pPr>
     <w:rPr/>
   </w:style>
-  <w:style w:type="paragraph" w:styleId="user3">
-    <w:name w:val="Колонтитулы (user)"/>
+  <w:style w:type="paragraph" w:styleId="Style18">
+    <w:name w:val="Колонтитулы"/>
     <w:basedOn w:val="Normal"/>
     <w:qFormat/>
     <w:pPr/>
@@ -6335,14 +6826,14 @@
   </w:style>
   <w:style w:type="paragraph" w:styleId="Footer">
     <w:name w:val="footer"/>
-    <w:basedOn w:val="Style17"/>
+    <w:basedOn w:val="user3"/>
     <w:pPr>
       <w:suppressLineNumbers/>
     </w:pPr>
     <w:rPr/>
   </w:style>
-  <w:style w:type="numbering" w:styleId="Style18" w:default="1">
-    <w:name w:val="Без списка"/>
+  <w:style w:type="numbering" w:styleId="user4" w:default="1">
+    <w:name w:val="Без списка (user)"/>
     <w:uiPriority w:val="99"/>
     <w:semiHidden/>
     <w:unhideWhenUsed/>

</xml_diff>

<commit_message>
add tasks for lab_02
</commit_message>
<xml_diff>
--- a/TP-KB-241-Hlib-Dyzyniuryk.docx
+++ b/TP-KB-241-Hlib-Dyzyniuryk.docx
@@ -5487,7 +5487,7 @@
           <w:bCs/>
           <w:lang w:val="uk-UA"/>
         </w:rPr>
-        <w:t xml:space="preserve">Звіт про виконання практичних завдань до лекцій з курсу Технології програмування на мові </w:t>
+        <w:t xml:space="preserve">Звіт про виконання лабораторних робіт до лекцій з курсу Технології програмування на мові </w:t>
       </w:r>
       <w:r>
         <w:rPr>
@@ -5503,7 +5503,7 @@
         <w:widowControl/>
         <w:suppressAutoHyphens w:val="true"/>
         <w:bidi w:val="0"/>
-        <w:spacing w:lineRule="auto" w:line="360" w:before="57" w:after="103"/>
+        <w:spacing w:lineRule="auto" w:line="360" w:before="0" w:after="0"/>
         <w:ind w:hanging="0" w:left="0" w:right="0"/>
         <w:jc w:val="center"/>
         <w:rPr>
@@ -5587,15 +5587,7 @@
           <w:bCs w:val="false"/>
           <w:lang w:val="uk-UA"/>
         </w:rPr>
-        <w:t>створ</w:t>
-      </w:r>
-      <w:r>
-        <w:rPr>
-          <w:b w:val="false"/>
-          <w:bCs w:val="false"/>
-          <w:lang w:val="uk-UA"/>
-        </w:rPr>
-        <w:t>ення</w:t>
+        <w:t>створення</w:t>
       </w:r>
       <w:r>
         <w:rPr>
@@ -6128,6 +6120,312 @@
         </w:rPr>
         <w:t>У результаті виконання лабораторної роботи я досяг поставленої мети — навчився працювати зі складними структурами даних у Python і створювати на їх основі прості, але функціональні програми для обробки інформації.</w:t>
       </w:r>
+      <w:r>
+        <w:br w:type="page"/>
+      </w:r>
+    </w:p>
+    <w:p>
+      <w:pPr>
+        <w:pStyle w:val="Normal"/>
+        <w:spacing w:lineRule="auto" w:line="360" w:before="0" w:after="0"/>
+        <w:ind w:hanging="0"/>
+        <w:jc w:val="center"/>
+        <w:rPr/>
+      </w:pPr>
+      <w:r>
+        <w:rPr>
+          <w:b/>
+          <w:bCs/>
+          <w:lang w:val="uk-UA"/>
+        </w:rPr>
+        <w:t xml:space="preserve">Звіт про виконання лабораторних робіт до лекцій з курсу Технології програмування на мові </w:t>
+      </w:r>
+      <w:r>
+        <w:rPr>
+          <w:b/>
+          <w:bCs/>
+        </w:rPr>
+        <w:t>Python</w:t>
+      </w:r>
+    </w:p>
+    <w:p>
+      <w:pPr>
+        <w:pStyle w:val="Normal"/>
+        <w:widowControl/>
+        <w:suppressAutoHyphens w:val="true"/>
+        <w:bidi w:val="0"/>
+        <w:spacing w:lineRule="auto" w:line="360" w:before="0" w:after="0"/>
+        <w:ind w:hanging="0" w:left="0" w:right="0"/>
+        <w:jc w:val="center"/>
+        <w:rPr>
+          <w:b/>
+          <w:bCs/>
+        </w:rPr>
+      </w:pPr>
+      <w:r>
+        <w:rPr>
+          <w:b/>
+          <w:bCs/>
+        </w:rPr>
+        <w:t>Виконав: Дизинюрик Гліб Олександрович КБ-241</w:t>
+      </w:r>
+    </w:p>
+    <w:p>
+      <w:pPr>
+        <w:pStyle w:val="BodyText"/>
+        <w:spacing w:lineRule="auto" w:line="360" w:before="0" w:after="0"/>
+        <w:jc w:val="both"/>
+        <w:rPr>
+          <w:b w:val="false"/>
+          <w:bCs w:val="false"/>
+        </w:rPr>
+      </w:pPr>
+      <w:r>
+        <w:rPr>
+          <w:b w:val="false"/>
+          <w:bCs w:val="false"/>
+        </w:rPr>
+        <w:t xml:space="preserve">Мета роботи: ознайомлення з принципами роботи з файлами у мові Python, а також вивчення основ модульного тестування (Unit testing). </w:t>
+      </w:r>
+      <w:r>
+        <w:rPr>
+          <w:b w:val="false"/>
+          <w:bCs w:val="false"/>
+          <w:lang w:val="uk-UA"/>
+        </w:rPr>
+        <w:t>Р</w:t>
+      </w:r>
+      <w:r>
+        <w:rPr>
+          <w:b w:val="false"/>
+          <w:bCs w:val="false"/>
+        </w:rPr>
+        <w:t>озшир</w:t>
+      </w:r>
+      <w:r>
+        <w:rPr>
+          <w:b w:val="false"/>
+          <w:bCs w:val="false"/>
+          <w:lang w:val="uk-UA"/>
+        </w:rPr>
+        <w:t>ення</w:t>
+      </w:r>
+      <w:r>
+        <w:rPr>
+          <w:b w:val="false"/>
+          <w:bCs w:val="false"/>
+        </w:rPr>
+        <w:t xml:space="preserve"> функціонал</w:t>
+      </w:r>
+      <w:r>
+        <w:rPr>
+          <w:b w:val="false"/>
+          <w:bCs w:val="false"/>
+          <w:lang w:val="uk-UA"/>
+        </w:rPr>
+        <w:t>у</w:t>
+      </w:r>
+      <w:r>
+        <w:rPr>
+          <w:b w:val="false"/>
+          <w:bCs w:val="false"/>
+        </w:rPr>
+        <w:t xml:space="preserve"> телефонного довідника студентів, додавши можливість завантаження даних із CSV-файлу.</w:t>
+      </w:r>
+    </w:p>
+    <w:p>
+      <w:pPr>
+        <w:pStyle w:val="BodyText"/>
+        <w:widowControl/>
+        <w:suppressAutoHyphens w:val="true"/>
+        <w:bidi w:val="0"/>
+        <w:spacing w:lineRule="auto" w:line="360" w:before="0" w:after="0"/>
+        <w:ind w:hanging="0" w:left="0" w:right="0"/>
+        <w:jc w:val="center"/>
+        <w:rPr>
+          <w:b/>
+          <w:bCs/>
+          <w:lang w:val="uk-UA"/>
+        </w:rPr>
+      </w:pPr>
+      <w:r>
+        <w:rPr>
+          <w:b/>
+          <w:bCs/>
+          <w:lang w:val="uk-UA"/>
+        </w:rPr>
+        <w:t>Теоретичні відомості</w:t>
+      </w:r>
+    </w:p>
+    <w:p>
+      <w:pPr>
+        <w:pStyle w:val="BodyText"/>
+        <w:widowControl/>
+        <w:suppressAutoHyphens w:val="true"/>
+        <w:bidi w:val="0"/>
+        <w:spacing w:lineRule="auto" w:line="360" w:before="0" w:after="0"/>
+        <w:ind w:firstLine="720" w:left="0" w:right="0"/>
+        <w:jc w:val="both"/>
+        <w:rPr>
+          <w:b w:val="false"/>
+          <w:bCs w:val="false"/>
+          <w:lang w:val="uk-UA"/>
+        </w:rPr>
+      </w:pPr>
+      <w:r>
+        <w:rPr>
+          <w:b w:val="false"/>
+          <w:bCs w:val="false"/>
+          <w:lang w:val="uk-UA"/>
+        </w:rPr>
+        <w:t xml:space="preserve">Перед виконанням практичної частини я ознайомився з теоретичними відомостями про роботу з файлами у Python. Для цього мова надає стандартну функцію </w:t>
+      </w:r>
+      <w:r>
+        <w:rPr>
+          <w:rStyle w:val="user"/>
+          <w:b w:val="false"/>
+          <w:bCs w:val="false"/>
+          <w:lang w:val="uk-UA"/>
+        </w:rPr>
+        <w:t>open()</w:t>
+      </w:r>
+      <w:r>
+        <w:rPr>
+          <w:b w:val="false"/>
+          <w:bCs w:val="false"/>
+          <w:lang w:val="uk-UA"/>
+        </w:rPr>
+        <w:t xml:space="preserve">, яка відкриває файл у певному режимі — читання, запису або дописування. Після завершення роботи з файлом його необхідно закрити за допомогою методу </w:t>
+      </w:r>
+      <w:r>
+        <w:rPr>
+          <w:rStyle w:val="user"/>
+          <w:b w:val="false"/>
+          <w:bCs w:val="false"/>
+          <w:lang w:val="uk-UA"/>
+        </w:rPr>
+        <w:t>close()</w:t>
+      </w:r>
+      <w:r>
+        <w:rPr>
+          <w:b w:val="false"/>
+          <w:bCs w:val="false"/>
+          <w:lang w:val="uk-UA"/>
+        </w:rPr>
+        <w:t xml:space="preserve">. Проте у Python зручніше використовувати конструкцію </w:t>
+      </w:r>
+      <w:r>
+        <w:rPr>
+          <w:rStyle w:val="user"/>
+          <w:b w:val="false"/>
+          <w:bCs w:val="false"/>
+          <w:lang w:val="uk-UA"/>
+        </w:rPr>
+        <w:t>with open(...) as file:</w:t>
+      </w:r>
+      <w:r>
+        <w:rPr>
+          <w:b w:val="false"/>
+          <w:bCs w:val="false"/>
+          <w:lang w:val="uk-UA"/>
+        </w:rPr>
+        <w:t>, яка автоматично закриває файл після завершення роботи з ним.</w:t>
+      </w:r>
+    </w:p>
+    <w:p>
+      <w:pPr>
+        <w:pStyle w:val="BodyText"/>
+        <w:spacing w:lineRule="auto" w:line="360" w:before="0" w:after="0"/>
+        <w:rPr>
+          <w:lang w:val="uk-UA"/>
+        </w:rPr>
+      </w:pPr>
+      <w:r>
+        <w:rPr>
+          <w:lang w:val="uk-UA"/>
+        </w:rPr>
+        <w:t xml:space="preserve">Також розглядався приклад роботи з параметрами командного рядка. Для цього потрібно підключити модуль </w:t>
+      </w:r>
+      <w:r>
+        <w:rPr>
+          <w:rStyle w:val="user"/>
+          <w:lang w:val="uk-UA"/>
+        </w:rPr>
+        <w:t>argv</w:t>
+      </w:r>
+      <w:r>
+        <w:rPr>
+          <w:lang w:val="uk-UA"/>
+        </w:rPr>
+        <w:t xml:space="preserve"> з бібліотеки </w:t>
+      </w:r>
+      <w:r>
+        <w:rPr>
+          <w:rStyle w:val="user"/>
+          <w:lang w:val="uk-UA"/>
+        </w:rPr>
+        <w:t>sys</w:t>
+      </w:r>
+      <w:r>
+        <w:rPr>
+          <w:lang w:val="uk-UA"/>
+        </w:rPr>
+        <w:t xml:space="preserve">. Аргументи, які користувач передає під час запуску програми, зберігаються у вигляді списку. Наприклад, якщо запустити програму командою: </w:t>
+      </w:r>
+      <w:r>
+        <w:rPr>
+          <w:rStyle w:val="user"/>
+          <w:sz w:val="28"/>
+          <w:szCs w:val="22"/>
+          <w:lang w:val="uk-UA"/>
+        </w:rPr>
+        <w:t xml:space="preserve">python lab2.py lab2.csv, </w:t>
+      </w:r>
+      <w:r>
+        <w:rPr>
+          <w:lang w:val="uk-UA"/>
+        </w:rPr>
+        <w:t xml:space="preserve">то під нульовим індексом у списку </w:t>
+      </w:r>
+      <w:r>
+        <w:rPr>
+          <w:rStyle w:val="user"/>
+          <w:lang w:val="uk-UA"/>
+        </w:rPr>
+        <w:t>argv</w:t>
+      </w:r>
+      <w:r>
+        <w:rPr>
+          <w:lang w:val="uk-UA"/>
+        </w:rPr>
+        <w:t xml:space="preserve"> буде ім’я програми (</w:t>
+      </w:r>
+      <w:r>
+        <w:rPr>
+          <w:rStyle w:val="user"/>
+          <w:lang w:val="uk-UA"/>
+        </w:rPr>
+        <w:t>lab2.py</w:t>
+      </w:r>
+      <w:r>
+        <w:rPr>
+          <w:lang w:val="uk-UA"/>
+        </w:rPr>
+        <w:t>), а під першим — параметр командного рядка (</w:t>
+      </w:r>
+      <w:r>
+        <w:rPr>
+          <w:rStyle w:val="user"/>
+          <w:lang w:val="uk-UA"/>
+        </w:rPr>
+        <w:t>lab2.csv</w:t>
+      </w:r>
+      <w:r>
+        <w:rPr>
+          <w:lang w:val="uk-UA"/>
+        </w:rPr>
+        <w:t>). Таким чином, можна легко отримувати ім’я файлу, з якого потрібно завантажити дані.</w:t>
+      </w:r>
     </w:p>
     <w:p>
       <w:pPr>
@@ -6137,25 +6435,497 @@
         <w:bidi w:val="0"/>
         <w:spacing w:lineRule="auto" w:line="360" w:before="57" w:after="103"/>
         <w:ind w:hanging="0" w:left="0" w:right="0"/>
+        <w:jc w:val="both"/>
+        <w:rPr>
+          <w:b w:val="false"/>
+          <w:bCs w:val="false"/>
+          <w:lang w:val="uk-UA"/>
+        </w:rPr>
+      </w:pPr>
+      <w:r>
+        <w:rPr>
+          <w:b w:val="false"/>
+          <w:bCs w:val="false"/>
+          <w:lang w:val="uk-UA"/>
+        </w:rPr>
+      </w:r>
+      <w:r>
+        <w:br w:type="page"/>
+      </w:r>
+    </w:p>
+    <w:p>
+      <w:pPr>
+        <w:pStyle w:val="BodyText"/>
+        <w:widowControl/>
+        <w:suppressAutoHyphens w:val="true"/>
+        <w:bidi w:val="0"/>
+        <w:spacing w:lineRule="auto" w:line="360" w:before="0" w:after="103"/>
+        <w:ind w:hanging="0" w:left="0" w:right="0"/>
         <w:jc w:val="center"/>
         <w:rPr>
-          <w:b w:val="false"/>
-          <w:bCs w:val="false"/>
-          <w:lang w:val="uk-UA"/>
-        </w:rPr>
-      </w:pPr>
-      <w:r>
-        <w:rPr>
-          <w:b w:val="false"/>
-          <w:bCs w:val="false"/>
-          <w:lang w:val="uk-UA"/>
-        </w:rPr>
+          <w:b/>
+          <w:bCs/>
+          <w:lang w:val="uk-UA"/>
+        </w:rPr>
+      </w:pPr>
+      <w:r>
+        <w:rPr>
+          <w:b/>
+          <w:bCs/>
+          <w:lang w:val="uk-UA"/>
+        </w:rPr>
+        <w:t>Хід роботи</w:t>
+      </w:r>
+    </w:p>
+    <w:p>
+      <w:pPr>
+        <w:pStyle w:val="BodyText"/>
+        <w:widowControl/>
+        <w:suppressAutoHyphens w:val="true"/>
+        <w:bidi w:val="0"/>
+        <w:spacing w:lineRule="auto" w:line="360" w:before="0" w:after="0"/>
+        <w:ind w:firstLine="720" w:left="0" w:right="0"/>
+        <w:jc w:val="both"/>
+        <w:rPr>
+          <w:b w:val="false"/>
+          <w:bCs w:val="false"/>
+          <w:lang w:val="uk-UA"/>
+        </w:rPr>
+      </w:pPr>
+      <w:r>
+        <w:rPr>
+          <w:b w:val="false"/>
+          <w:bCs w:val="false"/>
+          <w:lang w:val="uk-UA"/>
+        </w:rPr>
+        <w:t>У процесі виконання лабораторної роботи я написав три основні коди, які були потрібні за завданням. Першим я створив файл lab_02.py, у якому реалізував головну програму телефонного довідника студентів. У цьому коді я зробив усе необхідне для роботи з файлами CSV — програма може зчитувати дані з файлу, додавати нові записи, оновлювати та видаляти існуючих студентів, а також зберігати всі зміни перед виходом у новий CSV-файл.</w:t>
+      </w:r>
+    </w:p>
+    <w:p>
+      <w:pPr>
+        <w:pStyle w:val="BodyText"/>
+        <w:spacing w:lineRule="auto" w:line="360" w:before="0" w:after="0"/>
+        <w:jc w:val="center"/>
+        <w:rPr>
+          <w:lang w:val="uk-UA"/>
+        </w:rPr>
+      </w:pPr>
+      <w:r>
+        <w:drawing>
+          <wp:anchor behindDoc="0" distT="0" distB="0" distL="0" distR="0" simplePos="0" locked="0" layoutInCell="0" allowOverlap="1" relativeHeight="54">
+            <wp:simplePos x="0" y="0"/>
+            <wp:positionH relativeFrom="column">
+              <wp:align>center</wp:align>
+            </wp:positionH>
+            <wp:positionV relativeFrom="paragraph">
+              <wp:posOffset>635</wp:posOffset>
+            </wp:positionV>
+            <wp:extent cx="5943600" cy="3732530"/>
+            <wp:effectExtent l="0" t="0" r="0" b="0"/>
+            <wp:wrapSquare wrapText="largest"/>
+            <wp:docPr id="53" name="Изображение53" descr=""/>
+            <wp:cNvGraphicFramePr>
+              <a:graphicFrameLocks xmlns:a="http://schemas.openxmlformats.org/drawingml/2006/main" noChangeAspect="1"/>
+            </wp:cNvGraphicFramePr>
+            <a:graphic xmlns:a="http://schemas.openxmlformats.org/drawingml/2006/main">
+              <a:graphicData uri="http://schemas.openxmlformats.org/drawingml/2006/picture">
+                <pic:pic xmlns:pic="http://schemas.openxmlformats.org/drawingml/2006/picture">
+                  <pic:nvPicPr>
+                    <pic:cNvPr id="53" name="Изображение53" descr=""/>
+                    <pic:cNvPicPr>
+                      <a:picLocks noChangeAspect="1" noChangeArrowheads="1"/>
+                    </pic:cNvPicPr>
+                  </pic:nvPicPr>
+                  <pic:blipFill>
+                    <a:blip r:embed="rId55"/>
+                    <a:stretch>
+                      <a:fillRect/>
+                    </a:stretch>
+                  </pic:blipFill>
+                  <pic:spPr bwMode="auto">
+                    <a:xfrm>
+                      <a:off x="0" y="0"/>
+                      <a:ext cx="5943600" cy="3732530"/>
+                    </a:xfrm>
+                    <a:prstGeom prst="rect">
+                      <a:avLst/>
+                    </a:prstGeom>
+                    <a:noFill/>
+                  </pic:spPr>
+                </pic:pic>
+              </a:graphicData>
+            </a:graphic>
+          </wp:anchor>
+        </w:drawing>
+      </w:r>
+      <w:r>
+        <w:rPr>
+          <w:lang w:val="uk-UA"/>
+        </w:rPr>
+        <w:t>Рис. 1. Скриншот написаного коду</w:t>
+      </w:r>
+    </w:p>
+    <w:p>
+      <w:pPr>
+        <w:pStyle w:val="BodyText"/>
+        <w:spacing w:lineRule="auto" w:line="360" w:before="0" w:after="0"/>
+        <w:jc w:val="both"/>
+        <w:rPr>
+          <w:lang w:val="uk-UA"/>
+        </w:rPr>
+      </w:pPr>
+      <w:r>
+        <w:rPr>
+          <w:lang w:val="uk-UA"/>
+        </w:rPr>
+      </w:r>
+      <w:r>
+        <w:br w:type="page"/>
+      </w:r>
+    </w:p>
+    <w:p>
+      <w:pPr>
+        <w:pStyle w:val="BodyText"/>
+        <w:spacing w:lineRule="auto" w:line="360" w:before="0" w:after="0"/>
+        <w:jc w:val="both"/>
+        <w:rPr>
+          <w:lang w:val="uk-UA"/>
+        </w:rPr>
+      </w:pPr>
+      <w:r>
+        <w:rPr>
+          <w:lang w:val="uk-UA"/>
+        </w:rPr>
+        <w:t>Другим я створив файл lab_02_test.py, який містить юніт-тести для перевірки правильності роботи основних функцій програми. За допомогою бібліотеки pytest я перевірив функції завантаження, збереження та обробки даних, щоб переконатися, що програма працює коректно в усіх випадках.</w:t>
+      </w:r>
+    </w:p>
+    <w:p>
+      <w:pPr>
+        <w:pStyle w:val="BodyText"/>
+        <w:widowControl/>
+        <w:suppressAutoHyphens w:val="true"/>
+        <w:bidi w:val="0"/>
+        <w:spacing w:lineRule="auto" w:line="360" w:before="0" w:after="0"/>
+        <w:ind w:hanging="0" w:left="0" w:right="0"/>
+        <w:jc w:val="center"/>
+        <w:rPr>
+          <w:lang w:val="uk-UA"/>
+        </w:rPr>
+      </w:pPr>
+      <w:r>
+        <w:drawing>
+          <wp:anchor behindDoc="0" distT="0" distB="0" distL="0" distR="0" simplePos="0" locked="0" layoutInCell="0" allowOverlap="1" relativeHeight="55">
+            <wp:simplePos x="0" y="0"/>
+            <wp:positionH relativeFrom="column">
+              <wp:align>center</wp:align>
+            </wp:positionH>
+            <wp:positionV relativeFrom="paragraph">
+              <wp:posOffset>635</wp:posOffset>
+            </wp:positionV>
+            <wp:extent cx="5943600" cy="3735070"/>
+            <wp:effectExtent l="0" t="0" r="0" b="0"/>
+            <wp:wrapSquare wrapText="largest"/>
+            <wp:docPr id="54" name="Изображение54" descr=""/>
+            <wp:cNvGraphicFramePr>
+              <a:graphicFrameLocks xmlns:a="http://schemas.openxmlformats.org/drawingml/2006/main" noChangeAspect="1"/>
+            </wp:cNvGraphicFramePr>
+            <a:graphic xmlns:a="http://schemas.openxmlformats.org/drawingml/2006/main">
+              <a:graphicData uri="http://schemas.openxmlformats.org/drawingml/2006/picture">
+                <pic:pic xmlns:pic="http://schemas.openxmlformats.org/drawingml/2006/picture">
+                  <pic:nvPicPr>
+                    <pic:cNvPr id="54" name="Изображение54" descr=""/>
+                    <pic:cNvPicPr>
+                      <a:picLocks noChangeAspect="1" noChangeArrowheads="1"/>
+                    </pic:cNvPicPr>
+                  </pic:nvPicPr>
+                  <pic:blipFill>
+                    <a:blip r:embed="rId56"/>
+                    <a:stretch>
+                      <a:fillRect/>
+                    </a:stretch>
+                  </pic:blipFill>
+                  <pic:spPr bwMode="auto">
+                    <a:xfrm>
+                      <a:off x="0" y="0"/>
+                      <a:ext cx="5943600" cy="3735070"/>
+                    </a:xfrm>
+                    <a:prstGeom prst="rect">
+                      <a:avLst/>
+                    </a:prstGeom>
+                    <a:noFill/>
+                  </pic:spPr>
+                </pic:pic>
+              </a:graphicData>
+            </a:graphic>
+          </wp:anchor>
+        </w:drawing>
+      </w:r>
+      <w:r>
+        <w:rPr>
+          <w:lang w:val="uk-UA"/>
+        </w:rPr>
+        <w:t>Рис. 2. Скриншот написаного коду.</w:t>
+      </w:r>
+    </w:p>
+    <w:p>
+      <w:pPr>
+        <w:pStyle w:val="BodyText"/>
+        <w:spacing w:lineRule="auto" w:line="360" w:before="0" w:after="0"/>
+        <w:jc w:val="both"/>
+        <w:rPr>
+          <w:lang w:val="uk-UA"/>
+        </w:rPr>
+      </w:pPr>
+      <w:r>
+        <w:rPr>
+          <w:lang w:val="uk-UA"/>
+        </w:rPr>
+        <w:t>Третім файлом став lab2.csv — це файл з початковими даними для телефонного довідника. Саме з нього під час запуску програми зчитується інформація про студентів.</w:t>
+      </w:r>
+    </w:p>
+    <w:p>
+      <w:pPr>
+        <w:pStyle w:val="BodyText"/>
+        <w:spacing w:lineRule="auto" w:line="360" w:before="0" w:after="0"/>
+        <w:ind w:hanging="0" w:left="0"/>
+        <w:jc w:val="center"/>
+        <w:rPr>
+          <w:lang w:val="uk-UA"/>
+        </w:rPr>
+      </w:pPr>
+      <w:r>
+        <w:drawing>
+          <wp:anchor behindDoc="0" distT="0" distB="0" distL="0" distR="0" simplePos="0" locked="0" layoutInCell="0" allowOverlap="1" relativeHeight="56">
+            <wp:simplePos x="0" y="0"/>
+            <wp:positionH relativeFrom="column">
+              <wp:align>center</wp:align>
+            </wp:positionH>
+            <wp:positionV relativeFrom="paragraph">
+              <wp:posOffset>635</wp:posOffset>
+            </wp:positionV>
+            <wp:extent cx="5943600" cy="641350"/>
+            <wp:effectExtent l="0" t="0" r="0" b="0"/>
+            <wp:wrapSquare wrapText="largest"/>
+            <wp:docPr id="55" name="Изображение55" descr=""/>
+            <wp:cNvGraphicFramePr>
+              <a:graphicFrameLocks xmlns:a="http://schemas.openxmlformats.org/drawingml/2006/main" noChangeAspect="1"/>
+            </wp:cNvGraphicFramePr>
+            <a:graphic xmlns:a="http://schemas.openxmlformats.org/drawingml/2006/main">
+              <a:graphicData uri="http://schemas.openxmlformats.org/drawingml/2006/picture">
+                <pic:pic xmlns:pic="http://schemas.openxmlformats.org/drawingml/2006/picture">
+                  <pic:nvPicPr>
+                    <pic:cNvPr id="55" name="Изображение55" descr=""/>
+                    <pic:cNvPicPr>
+                      <a:picLocks noChangeAspect="1" noChangeArrowheads="1"/>
+                    </pic:cNvPicPr>
+                  </pic:nvPicPr>
+                  <pic:blipFill>
+                    <a:blip r:embed="rId57"/>
+                    <a:stretch>
+                      <a:fillRect/>
+                    </a:stretch>
+                  </pic:blipFill>
+                  <pic:spPr bwMode="auto">
+                    <a:xfrm>
+                      <a:off x="0" y="0"/>
+                      <a:ext cx="5943600" cy="641350"/>
+                    </a:xfrm>
+                    <a:prstGeom prst="rect">
+                      <a:avLst/>
+                    </a:prstGeom>
+                    <a:noFill/>
+                  </pic:spPr>
+                </pic:pic>
+              </a:graphicData>
+            </a:graphic>
+          </wp:anchor>
+        </w:drawing>
+      </w:r>
+      <w:r>
+        <w:rPr>
+          <w:lang w:val="uk-UA"/>
+        </w:rPr>
+        <w:t>Рис. 3. Скриншот написаного коду.</w:t>
+      </w:r>
+    </w:p>
+    <w:p>
+      <w:pPr>
+        <w:pStyle w:val="BodyText"/>
+        <w:spacing w:lineRule="auto" w:line="360" w:before="0" w:after="0"/>
+        <w:jc w:val="both"/>
+        <w:rPr>
+          <w:lang w:val="uk-UA"/>
+        </w:rPr>
+      </w:pPr>
+      <w:r>
+        <w:rPr>
+          <w:lang w:val="uk-UA"/>
+        </w:rPr>
+        <w:t>Окрім написання трьох кодів, я зробив усе інше, що вимагалося у роботі. Я навчився використовувати параметри командного рядка через модуль sys.argv, розібрався з роботою модуля csv та його класами DictReader і DictWriter, які дають можливість легко зчитувати й записувати дані у файли. Також я встановив бібліотеку pytest, навчився створювати тести і запускати їх через термінал. Усі тести пройшли успішно, що підтвердило правильність роботи програми.</w:t>
+      </w:r>
+    </w:p>
+    <w:p>
+      <w:pPr>
+        <w:pStyle w:val="BodyText"/>
+        <w:widowControl/>
+        <w:suppressAutoHyphens w:val="true"/>
+        <w:bidi w:val="0"/>
+        <w:spacing w:lineRule="auto" w:line="360" w:before="0" w:after="0"/>
+        <w:ind w:hanging="0" w:left="0" w:right="0"/>
+        <w:jc w:val="center"/>
+        <w:rPr>
+          <w:lang w:val="uk-UA"/>
+        </w:rPr>
+      </w:pPr>
+      <w:r>
+        <w:drawing>
+          <wp:anchor behindDoc="0" distT="0" distB="0" distL="0" distR="0" simplePos="0" locked="0" layoutInCell="0" allowOverlap="1" relativeHeight="57">
+            <wp:simplePos x="0" y="0"/>
+            <wp:positionH relativeFrom="column">
+              <wp:align>center</wp:align>
+            </wp:positionH>
+            <wp:positionV relativeFrom="paragraph">
+              <wp:posOffset>635</wp:posOffset>
+            </wp:positionV>
+            <wp:extent cx="5943600" cy="3017520"/>
+            <wp:effectExtent l="0" t="0" r="0" b="0"/>
+            <wp:wrapSquare wrapText="largest"/>
+            <wp:docPr id="56" name="Изображение56" descr=""/>
+            <wp:cNvGraphicFramePr>
+              <a:graphicFrameLocks xmlns:a="http://schemas.openxmlformats.org/drawingml/2006/main" noChangeAspect="1"/>
+            </wp:cNvGraphicFramePr>
+            <a:graphic xmlns:a="http://schemas.openxmlformats.org/drawingml/2006/main">
+              <a:graphicData uri="http://schemas.openxmlformats.org/drawingml/2006/picture">
+                <pic:pic xmlns:pic="http://schemas.openxmlformats.org/drawingml/2006/picture">
+                  <pic:nvPicPr>
+                    <pic:cNvPr id="56" name="Изображение56" descr=""/>
+                    <pic:cNvPicPr>
+                      <a:picLocks noChangeAspect="1" noChangeArrowheads="1"/>
+                    </pic:cNvPicPr>
+                  </pic:nvPicPr>
+                  <pic:blipFill>
+                    <a:blip r:embed="rId58"/>
+                    <a:stretch>
+                      <a:fillRect/>
+                    </a:stretch>
+                  </pic:blipFill>
+                  <pic:spPr bwMode="auto">
+                    <a:xfrm>
+                      <a:off x="0" y="0"/>
+                      <a:ext cx="5943600" cy="3017520"/>
+                    </a:xfrm>
+                    <a:prstGeom prst="rect">
+                      <a:avLst/>
+                    </a:prstGeom>
+                    <a:noFill/>
+                  </pic:spPr>
+                </pic:pic>
+              </a:graphicData>
+            </a:graphic>
+          </wp:anchor>
+        </w:drawing>
+      </w:r>
+      <w:r>
+        <w:rPr>
+          <w:lang w:val="uk-UA"/>
+        </w:rPr>
+        <w:t>Рис. 4. Скриншот написаного коду.</w:t>
+      </w:r>
+    </w:p>
+    <w:p>
+      <w:pPr>
+        <w:pStyle w:val="BodyText"/>
+        <w:spacing w:lineRule="auto" w:line="360" w:before="0" w:after="0"/>
+        <w:jc w:val="both"/>
+        <w:rPr>
+          <w:lang w:val="uk-UA"/>
+        </w:rPr>
+      </w:pPr>
+      <w:r>
+        <w:rPr>
+          <w:lang w:val="uk-UA"/>
+        </w:rPr>
+        <w:t>Таким чином, я виконав усі вимоги лабораторної роботи: написав три необхідні коди, реалізував повну функціональність телефонного довідника студентів, налаштував зчитування й запис даних у файл, а також перевірив програму за допомогою юніт-тестів.</w:t>
+      </w:r>
+    </w:p>
+    <w:p>
+      <w:pPr>
+        <w:pStyle w:val="Normal"/>
+        <w:widowControl/>
+        <w:suppressAutoHyphens w:val="true"/>
+        <w:bidi w:val="0"/>
+        <w:spacing w:lineRule="auto" w:line="360" w:before="0" w:after="0"/>
+        <w:ind w:firstLine="720" w:left="0" w:right="0"/>
+        <w:jc w:val="both"/>
+        <w:rPr>
+          <w:b w:val="false"/>
+          <w:bCs w:val="false"/>
+          <w:lang w:val="uk-UA"/>
+        </w:rPr>
+      </w:pPr>
+      <w:r>
+        <w:rPr>
+          <w:b w:val="false"/>
+          <w:bCs w:val="false"/>
+          <w:lang w:val="uk-UA"/>
+        </w:rPr>
+      </w:r>
+      <w:r>
+        <w:br w:type="page"/>
+      </w:r>
+    </w:p>
+    <w:p>
+      <w:pPr>
+        <w:pStyle w:val="Normal"/>
+        <w:widowControl/>
+        <w:suppressAutoHyphens w:val="true"/>
+        <w:bidi w:val="0"/>
+        <w:spacing w:lineRule="auto" w:line="360" w:before="0" w:after="0"/>
+        <w:ind w:firstLine="720" w:left="0" w:right="0"/>
+        <w:jc w:val="both"/>
+        <w:rPr>
+          <w:b w:val="false"/>
+          <w:bCs w:val="false"/>
+          <w:lang w:val="uk-UA"/>
+        </w:rPr>
+      </w:pPr>
+      <w:r>
+        <w:rPr>
+          <w:b w:val="false"/>
+          <w:bCs w:val="false"/>
+          <w:lang w:val="uk-UA"/>
+        </w:rPr>
+        <w:t>Висновок:</w:t>
+      </w:r>
+    </w:p>
+    <w:p>
+      <w:pPr>
+        <w:pStyle w:val="Normal"/>
+        <w:widowControl/>
+        <w:suppressAutoHyphens w:val="true"/>
+        <w:bidi w:val="0"/>
+        <w:spacing w:lineRule="auto" w:line="360" w:before="0" w:after="0"/>
+        <w:ind w:firstLine="720" w:left="0" w:right="0"/>
+        <w:jc w:val="both"/>
+        <w:rPr>
+          <w:b w:val="false"/>
+          <w:bCs w:val="false"/>
+          <w:lang w:val="uk-UA"/>
+        </w:rPr>
+      </w:pPr>
+      <w:r>
+        <w:rPr>
+          <w:b w:val="false"/>
+          <w:bCs w:val="false"/>
+          <w:lang w:val="uk-UA"/>
+        </w:rPr>
+        <w:t xml:space="preserve">У результаті виконання лабораторної роботи я навчився працювати з файлами у Python, зокрема зчитувати та зберігати дані у форматі CSV. Також я розібрався з параметрами командного рядка та створив юніт-тести для перевірки роботи програми. Програма телефонного довідника працює правильно й виконує всі необхідні функції, тому мета лабораторної роботи досягнута. </w:t>
       </w:r>
     </w:p>
     <w:sectPr>
-      <w:footerReference w:type="even" r:id="rId55"/>
-      <w:footerReference w:type="default" r:id="rId56"/>
-      <w:footerReference w:type="first" r:id="rId57"/>
+      <w:footerReference w:type="even" r:id="rId59"/>
+      <w:footerReference w:type="default" r:id="rId60"/>
+      <w:footerReference w:type="first" r:id="rId61"/>
       <w:type w:val="nextPage"/>
       <w:pgSz w:w="12240" w:h="15840"/>
       <w:pgMar w:left="1440" w:right="1440" w:gutter="0" w:header="0" w:top="1440" w:footer="1440" w:bottom="2365"/>
@@ -6206,7 +6976,7 @@
     </w:r>
     <w:r>
       <w:rPr/>
-      <w:t>33</w:t>
+      <w:t>38</w:t>
     </w:r>
     <w:r>
       <w:rPr/>
@@ -6239,7 +7009,7 @@
     </w:r>
     <w:r>
       <w:rPr/>
-      <w:t>33</w:t>
+      <w:t>38</w:t>
     </w:r>
     <w:r>
       <w:rPr/>
@@ -6708,6 +7478,11 @@
     <w:qFormat/>
     <w:rPr/>
   </w:style>
+  <w:style w:type="character" w:styleId="user1">
+    <w:name w:val="Символ нумерации (user)"/>
+    <w:qFormat/>
+    <w:rPr/>
+  </w:style>
   <w:style w:type="paragraph" w:styleId="Style16">
     <w:name w:val="Заголовок"/>
     <w:basedOn w:val="Normal"/>
@@ -6766,7 +7541,7 @@
       <w:rFonts w:cs="Lucida Sans"/>
     </w:rPr>
   </w:style>
-  <w:style w:type="paragraph" w:styleId="user1">
+  <w:style w:type="paragraph" w:styleId="user2">
     <w:name w:val="Заголовок (user)"/>
     <w:basedOn w:val="Normal"/>
     <w:next w:val="BodyText"/>
@@ -6781,7 +7556,7 @@
       <w:szCs w:val="28"/>
     </w:rPr>
   </w:style>
-  <w:style w:type="paragraph" w:styleId="user2">
+  <w:style w:type="paragraph" w:styleId="user3">
     <w:name w:val="Указатель (user)"/>
     <w:basedOn w:val="Normal"/>
     <w:qFormat/>
@@ -6803,7 +7578,7 @@
     </w:pPr>
     <w:rPr/>
   </w:style>
-  <w:style w:type="paragraph" w:styleId="user3">
+  <w:style w:type="paragraph" w:styleId="user4">
     <w:name w:val="Колонтитулы (user)"/>
     <w:basedOn w:val="Normal"/>
     <w:qFormat/>
@@ -6826,13 +7601,43 @@
   </w:style>
   <w:style w:type="paragraph" w:styleId="Footer">
     <w:name w:val="footer"/>
-    <w:basedOn w:val="user3"/>
+    <w:basedOn w:val="user4"/>
     <w:pPr>
       <w:suppressLineNumbers/>
     </w:pPr>
     <w:rPr/>
   </w:style>
-  <w:style w:type="numbering" w:styleId="user4" w:default="1">
+  <w:style w:type="paragraph" w:styleId="user5">
+    <w:name w:val="Горизонтальная линия (user)"/>
+    <w:basedOn w:val="Normal"/>
+    <w:next w:val="BodyText"/>
+    <w:qFormat/>
+    <w:pPr>
+      <w:suppressLineNumbers/>
+      <w:pBdr>
+        <w:bottom w:val="double" w:sz="2" w:space="0" w:color="808080"/>
+      </w:pBdr>
+      <w:spacing w:before="0" w:after="283"/>
+    </w:pPr>
+    <w:rPr>
+      <w:sz w:val="12"/>
+      <w:szCs w:val="12"/>
+    </w:rPr>
+  </w:style>
+  <w:style w:type="paragraph" w:styleId="user6">
+    <w:name w:val="Текст в заданном формате (user)"/>
+    <w:basedOn w:val="Normal"/>
+    <w:qFormat/>
+    <w:pPr>
+      <w:spacing w:before="0" w:after="0"/>
+    </w:pPr>
+    <w:rPr>
+      <w:rFonts w:ascii="Liberation Mono" w:hAnsi="Liberation Mono" w:eastAsia="Liberation Mono" w:cs="Liberation Mono"/>
+      <w:sz w:val="20"/>
+      <w:szCs w:val="20"/>
+    </w:rPr>
+  </w:style>
+  <w:style w:type="numbering" w:styleId="user7" w:default="1">
     <w:name w:val="Без списка (user)"/>
     <w:uiPriority w:val="99"/>
     <w:semiHidden/>

</xml_diff>

<commit_message>
add solution for topic 05
</commit_message>
<xml_diff>
--- a/TP-KB-241-Hlib-Dyzyniuryk.docx
+++ b/TP-KB-241-Hlib-Dyzyniuryk.docx
@@ -1439,7 +1439,7 @@
       </w:r>
       <w:r>
         <w:rPr>
-          <w:rStyle w:val="user"/>
+          <w:rStyle w:val="Style13"/>
           <w:lang w:val="uk-UA"/>
         </w:rPr>
         <w:t>git add</w:t>
@@ -1452,7 +1452,7 @@
       </w:r>
       <w:r>
         <w:rPr>
-          <w:rStyle w:val="user"/>
+          <w:rStyle w:val="Style13"/>
           <w:lang w:val="uk-UA"/>
         </w:rPr>
         <w:t>git commit</w:t>
@@ -1465,7 +1465,7 @@
       </w:r>
       <w:r>
         <w:rPr>
-          <w:rStyle w:val="user"/>
+          <w:rStyle w:val="Style13"/>
           <w:lang w:val="uk-UA"/>
         </w:rPr>
         <w:t>git push</w:t>
@@ -4327,7 +4327,7 @@
       </w:r>
       <w:r>
         <w:rPr>
-          <w:rStyle w:val="user"/>
+          <w:rStyle w:val="Style13"/>
           <w:lang w:val="uk-UA"/>
         </w:rPr>
         <w:t>try-except</w:t>
@@ -4371,7 +4371,7 @@
       </w:r>
       <w:r>
         <w:rPr>
-          <w:rStyle w:val="user"/>
+          <w:rStyle w:val="Style13"/>
           <w:lang w:val="uk-UA"/>
         </w:rPr>
         <w:t>try-except</w:t>
@@ -5264,7 +5264,7 @@
       </w:r>
       <w:r>
         <w:rPr>
-          <w:rStyle w:val="user"/>
+          <w:rStyle w:val="Style13"/>
           <w:b w:val="false"/>
           <w:bCs w:val="false"/>
           <w:lang w:val="uk-UA"/>
@@ -5487,7 +5487,7 @@
           <w:bCs/>
           <w:lang w:val="uk-UA"/>
         </w:rPr>
-        <w:t xml:space="preserve">Звіт про виконання лабораторних робіт до лекцій з курсу Технології програмування на мові </w:t>
+        <w:t xml:space="preserve">Звіт про виконання практичних завдань до лекцій з курсу Технології програмування на мові </w:t>
       </w:r>
       <w:r>
         <w:rPr>
@@ -5495,6 +5495,22 @@
           <w:bCs/>
         </w:rPr>
         <w:t>Python</w:t>
+      </w:r>
+    </w:p>
+    <w:p>
+      <w:pPr>
+        <w:pStyle w:val="Normal"/>
+        <w:spacing w:lineRule="auto" w:line="360" w:before="57" w:after="103"/>
+        <w:jc w:val="center"/>
+        <w:rPr/>
+      </w:pPr>
+      <w:r>
+        <w:rPr>
+          <w:b/>
+          <w:bCs/>
+          <w:lang w:val="uk-UA"/>
+        </w:rPr>
+        <w:t>Виконав: Дизинюрик Гліб Олександрович КБ-241</w:t>
       </w:r>
     </w:p>
     <w:p>
@@ -5503,20 +5519,102 @@
         <w:widowControl/>
         <w:suppressAutoHyphens w:val="true"/>
         <w:bidi w:val="0"/>
-        <w:spacing w:lineRule="auto" w:line="360" w:before="0" w:after="0"/>
+        <w:spacing w:lineRule="auto" w:line="360" w:before="0" w:after="160"/>
         <w:ind w:hanging="0" w:left="0" w:right="0"/>
         <w:jc w:val="center"/>
-        <w:rPr>
+        <w:rPr/>
+      </w:pPr>
+      <w:r>
+        <w:rPr>
+          <w:u w:val="none"/>
+        </w:rPr>
+        <w:t>Звіт до теми №</w:t>
+      </w:r>
+      <w:r>
+        <w:rPr>
+          <w:u w:val="none"/>
+          <w:lang w:val="ru-RU"/>
+        </w:rPr>
+        <w:t>5</w:t>
+      </w:r>
+      <w:r>
+        <w:rPr>
+          <w:u w:val="none"/>
+        </w:rPr>
+        <w:t xml:space="preserve">: </w:t>
+      </w:r>
+      <w:r>
+        <w:rPr>
+          <w:b w:val="false"/>
+          <w:bCs w:val="false"/>
+          <w:i w:val="false"/>
+          <w:iCs w:val="false"/>
+          <w:u w:val="none"/>
+          <w:lang w:val="uk-UA"/>
+        </w:rPr>
+        <w:t>Бібліотеки</w:t>
+      </w:r>
+    </w:p>
+    <w:p>
+      <w:pPr>
+        <w:pStyle w:val="Heading3"/>
+        <w:keepNext w:val="true"/>
+        <w:widowControl/>
+        <w:suppressAutoHyphens w:val="true"/>
+        <w:bidi w:val="0"/>
+        <w:spacing w:lineRule="auto" w:line="360" w:before="0" w:after="0"/>
+        <w:ind w:firstLine="720" w:left="0" w:right="0"/>
+        <w:jc w:val="both"/>
+        <w:rPr>
+          <w:lang w:val="uk-UA"/>
+        </w:rPr>
+      </w:pPr>
+      <w:r>
+        <w:rPr>
+          <w:rStyle w:val="Strong"/>
+          <w:rFonts w:eastAsia="Calibri" w:cs="" w:ascii="Times New Roman" w:hAnsi="Times New Roman"/>
+          <w:b w:val="false"/>
+          <w:bCs w:val="false"/>
+          <w:i w:val="false"/>
+          <w:iCs w:val="false"/>
+          <w:szCs w:val="22"/>
+          <w:u w:val="none"/>
+          <w:lang w:val="uk-UA"/>
+        </w:rPr>
+        <w:t>Мета роботи: н</w:t>
+      </w:r>
+      <w:r>
+        <w:rPr>
+          <w:b w:val="false"/>
+          <w:bCs w:val="false"/>
+          <w:lang w:val="uk-UA"/>
+        </w:rPr>
+        <w:t>авчитися використовувати умовні оператори та генерацію випадкових чисел у Python, засвоїти роботу з зовнішніми API та виконання HTTP-запитів, навчитися структурувати код за допомогою модулів та функцій.</w:t>
+      </w:r>
+    </w:p>
+    <w:p>
+      <w:pPr>
+        <w:pStyle w:val="Heading3"/>
+        <w:spacing w:before="0" w:after="0"/>
+        <w:jc w:val="center"/>
+        <w:rPr>
+          <w:rFonts w:ascii="Times New Roman" w:hAnsi="Times New Roman" w:eastAsia="Calibri" w:cs=""/>
+          <w:b w:val="false"/>
+          <w:bCs w:val="false"/>
+          <w:szCs w:val="22"/>
+          <w:lang w:val="uk-UA"/>
+        </w:rPr>
+      </w:pPr>
+      <w:r>
+        <w:rPr>
+          <w:rStyle w:val="Strong"/>
+          <w:rFonts w:eastAsia="Calibri" w:cs="" w:ascii="Times New Roman" w:hAnsi="Times New Roman"/>
           <w:b/>
           <w:bCs/>
-        </w:rPr>
-      </w:pPr>
-      <w:r>
-        <w:rPr>
-          <w:b/>
-          <w:bCs/>
-        </w:rPr>
-        <w:t>Виконав: Дизинюрик Гліб Олександрович КБ-241</w:t>
+          <w:szCs w:val="22"/>
+          <w:lang w:val="uk-UA"/>
+        </w:rPr>
+        <w:t>Завдання 1 — Гра “Камінь, ножиці, папір”</w:t>
       </w:r>
     </w:p>
     <w:p>
@@ -5525,91 +5623,244 @@
         <w:spacing w:lineRule="auto" w:line="360" w:before="0" w:after="0"/>
         <w:jc w:val="both"/>
         <w:rPr>
-          <w:b w:val="false"/>
-          <w:bCs w:val="false"/>
-        </w:rPr>
-      </w:pPr>
-      <w:r>
-        <w:rPr>
-          <w:b w:val="false"/>
-          <w:bCs w:val="false"/>
-        </w:rPr>
-        <w:t>Мета роботи: вивченн</w:t>
-      </w:r>
-      <w:r>
-        <w:rPr>
-          <w:b w:val="false"/>
-          <w:bCs w:val="false"/>
-          <w:lang w:val="uk-UA"/>
-        </w:rPr>
-        <w:t>я</w:t>
-      </w:r>
-      <w:r>
-        <w:rPr>
-          <w:b w:val="false"/>
-          <w:bCs w:val="false"/>
-        </w:rPr>
-        <w:t xml:space="preserve"> та практичн</w:t>
-      </w:r>
-      <w:r>
-        <w:rPr>
-          <w:b w:val="false"/>
-          <w:bCs w:val="false"/>
-          <w:lang w:val="uk-UA"/>
-        </w:rPr>
-        <w:t>е</w:t>
-      </w:r>
-      <w:r>
-        <w:rPr>
-          <w:b w:val="false"/>
-          <w:bCs w:val="false"/>
-        </w:rPr>
-        <w:t xml:space="preserve"> застосуванн</w:t>
-      </w:r>
-      <w:r>
-        <w:rPr>
-          <w:b w:val="false"/>
-          <w:bCs w:val="false"/>
-          <w:lang w:val="uk-UA"/>
-        </w:rPr>
-        <w:t>я</w:t>
-      </w:r>
-      <w:r>
-        <w:rPr>
-          <w:b w:val="false"/>
-          <w:bCs w:val="false"/>
-        </w:rPr>
-        <w:t xml:space="preserve"> складних структур даних у мові Python — списків, словників та кортежів, </w:t>
-      </w:r>
-      <w:r>
-        <w:rPr>
-          <w:b w:val="false"/>
-          <w:bCs w:val="false"/>
-          <w:lang w:val="uk-UA"/>
-        </w:rPr>
-        <w:t>створення</w:t>
-      </w:r>
-      <w:r>
-        <w:rPr>
-          <w:b w:val="false"/>
-          <w:bCs w:val="false"/>
-        </w:rPr>
-        <w:t xml:space="preserve"> програм</w:t>
-      </w:r>
-      <w:r>
-        <w:rPr>
-          <w:b w:val="false"/>
-          <w:bCs w:val="false"/>
-          <w:lang w:val="uk-UA"/>
-        </w:rPr>
-        <w:t>и</w:t>
-      </w:r>
-      <w:r>
-        <w:rPr>
-          <w:b w:val="false"/>
-          <w:bCs w:val="false"/>
-        </w:rPr>
-        <w:t>, яка реалізує телефонний довідник студентів.</w:t>
+          <w:lang w:val="uk-UA"/>
+        </w:rPr>
+      </w:pPr>
+      <w:r>
+        <w:rPr>
+          <w:b w:val="false"/>
+          <w:bCs w:val="false"/>
+          <w:i w:val="false"/>
+          <w:iCs w:val="false"/>
+          <w:lang w:val="uk-UA"/>
+        </w:rPr>
+        <w:t xml:space="preserve">Я створив програму на Python, яка дозволяє зіграти в гру </w:t>
+      </w:r>
+      <w:r>
+        <w:rPr>
+          <w:rStyle w:val="Strong"/>
+          <w:b w:val="false"/>
+          <w:bCs w:val="false"/>
+          <w:i w:val="false"/>
+          <w:iCs w:val="false"/>
+          <w:lang w:val="uk-UA"/>
+        </w:rPr>
+        <w:t>“Камінь, ножиці, папір”</w:t>
+      </w:r>
+      <w:r>
+        <w:rPr>
+          <w:b w:val="false"/>
+          <w:bCs w:val="false"/>
+          <w:i w:val="false"/>
+          <w:iCs w:val="false"/>
+          <w:lang w:val="uk-UA"/>
+        </w:rPr>
+        <w:t xml:space="preserve"> з комп’ютером. Користувач вводить свій вибір — </w:t>
+      </w:r>
+      <w:r>
+        <w:rPr>
+          <w:rStyle w:val="Emphasis"/>
+          <w:b w:val="false"/>
+          <w:bCs w:val="false"/>
+          <w:i w:val="false"/>
+          <w:iCs w:val="false"/>
+          <w:lang w:val="uk-UA"/>
+        </w:rPr>
+        <w:t>stone</w:t>
+      </w:r>
+      <w:r>
+        <w:rPr>
+          <w:b w:val="false"/>
+          <w:bCs w:val="false"/>
+          <w:i w:val="false"/>
+          <w:iCs w:val="false"/>
+          <w:lang w:val="uk-UA"/>
+        </w:rPr>
+        <w:t xml:space="preserve">, </w:t>
+      </w:r>
+      <w:r>
+        <w:rPr>
+          <w:rStyle w:val="Emphasis"/>
+          <w:b w:val="false"/>
+          <w:bCs w:val="false"/>
+          <w:i w:val="false"/>
+          <w:iCs w:val="false"/>
+          <w:lang w:val="uk-UA"/>
+        </w:rPr>
+        <w:t>scissor</w:t>
+      </w:r>
+      <w:r>
+        <w:rPr>
+          <w:b w:val="false"/>
+          <w:bCs w:val="false"/>
+          <w:i w:val="false"/>
+          <w:iCs w:val="false"/>
+          <w:lang w:val="uk-UA"/>
+        </w:rPr>
+        <w:t xml:space="preserve"> або </w:t>
+      </w:r>
+      <w:r>
+        <w:rPr>
+          <w:rStyle w:val="Emphasis"/>
+          <w:b w:val="false"/>
+          <w:bCs w:val="false"/>
+          <w:i w:val="false"/>
+          <w:iCs w:val="false"/>
+          <w:lang w:val="uk-UA"/>
+        </w:rPr>
+        <w:t>paper</w:t>
+      </w:r>
+      <w:r>
+        <w:rPr>
+          <w:b w:val="false"/>
+          <w:bCs w:val="false"/>
+          <w:i w:val="false"/>
+          <w:iCs w:val="false"/>
+          <w:lang w:val="uk-UA"/>
+        </w:rPr>
+        <w:t xml:space="preserve">. Комп’ютер випадково обирає свій варіант за допомогою модуля </w:t>
+      </w:r>
+      <w:r>
+        <w:rPr>
+          <w:rStyle w:val="Style13"/>
+          <w:b w:val="false"/>
+          <w:bCs w:val="false"/>
+          <w:i w:val="false"/>
+          <w:iCs w:val="false"/>
+          <w:lang w:val="uk-UA"/>
+        </w:rPr>
+        <w:t>random</w:t>
+      </w:r>
+      <w:r>
+        <w:rPr>
+          <w:b w:val="false"/>
+          <w:bCs w:val="false"/>
+          <w:i w:val="false"/>
+          <w:iCs w:val="false"/>
+          <w:lang w:val="uk-UA"/>
+        </w:rPr>
+        <w:t xml:space="preserve">. </w:t>
+      </w:r>
+      <w:r>
+        <w:rPr>
+          <w:b w:val="false"/>
+          <w:bCs w:val="false"/>
+          <w:lang w:val="uk-UA"/>
+        </w:rPr>
+        <w:t>Далі програма порівнює вибори й визначає переможця за такими правилами:</w:t>
+      </w:r>
+    </w:p>
+    <w:p>
+      <w:pPr>
+        <w:pStyle w:val="BodyText"/>
+        <w:widowControl/>
+        <w:numPr>
+          <w:ilvl w:val="0"/>
+          <w:numId w:val="1"/>
+        </w:numPr>
+        <w:tabs>
+          <w:tab w:val="clear" w:pos="720"/>
+          <w:tab w:val="left" w:pos="0" w:leader="none"/>
+        </w:tabs>
+        <w:suppressAutoHyphens w:val="true"/>
+        <w:bidi w:val="0"/>
+        <w:spacing w:lineRule="auto" w:line="360" w:before="0" w:after="0"/>
+        <w:ind w:hanging="283" w:left="709" w:right="0"/>
+        <w:jc w:val="both"/>
+        <w:rPr/>
+      </w:pPr>
+      <w:r>
+        <w:rPr>
+          <w:b w:val="false"/>
+          <w:bCs w:val="false"/>
+          <w:lang w:val="uk-UA"/>
+        </w:rPr>
+        <w:t>камінь перемагає ножиці;</w:t>
+      </w:r>
+    </w:p>
+    <w:p>
+      <w:pPr>
+        <w:pStyle w:val="BodyText"/>
+        <w:widowControl/>
+        <w:numPr>
+          <w:ilvl w:val="0"/>
+          <w:numId w:val="1"/>
+        </w:numPr>
+        <w:tabs>
+          <w:tab w:val="clear" w:pos="720"/>
+          <w:tab w:val="left" w:pos="0" w:leader="none"/>
+        </w:tabs>
+        <w:suppressAutoHyphens w:val="true"/>
+        <w:bidi w:val="0"/>
+        <w:spacing w:lineRule="auto" w:line="360" w:before="0" w:after="0"/>
+        <w:ind w:hanging="283" w:left="709" w:right="0"/>
+        <w:jc w:val="both"/>
+        <w:rPr/>
+      </w:pPr>
+      <w:r>
+        <w:rPr>
+          <w:b w:val="false"/>
+          <w:bCs w:val="false"/>
+          <w:lang w:val="uk-UA"/>
+        </w:rPr>
+        <w:t>ножиці перемагають папір;</w:t>
+      </w:r>
+    </w:p>
+    <w:p>
+      <w:pPr>
+        <w:pStyle w:val="BodyText"/>
+        <w:widowControl/>
+        <w:numPr>
+          <w:ilvl w:val="0"/>
+          <w:numId w:val="1"/>
+        </w:numPr>
+        <w:tabs>
+          <w:tab w:val="clear" w:pos="720"/>
+          <w:tab w:val="left" w:pos="0" w:leader="none"/>
+        </w:tabs>
+        <w:suppressAutoHyphens w:val="true"/>
+        <w:bidi w:val="0"/>
+        <w:spacing w:lineRule="auto" w:line="360" w:before="0" w:after="0"/>
+        <w:ind w:hanging="283" w:left="709" w:right="0"/>
+        <w:jc w:val="both"/>
+        <w:rPr>
+          <w:rFonts w:ascii="Times New Roman" w:hAnsi="Times New Roman"/>
+          <w:b w:val="false"/>
+          <w:bCs w:val="false"/>
+          <w:lang w:val="uk-UA"/>
+        </w:rPr>
+      </w:pPr>
+      <w:r>
+        <w:rPr>
+          <w:b w:val="false"/>
+          <w:bCs w:val="false"/>
+          <w:lang w:val="uk-UA"/>
+        </w:rPr>
+        <w:t>папір перемагає камінь.</w:t>
+      </w:r>
+    </w:p>
+    <w:p>
+      <w:pPr>
+        <w:pStyle w:val="BodyText"/>
+        <w:spacing w:lineRule="auto" w:line="360" w:before="0" w:after="0"/>
+        <w:jc w:val="both"/>
+        <w:rPr>
+          <w:rFonts w:ascii="Times New Roman" w:hAnsi="Times New Roman"/>
+          <w:b w:val="false"/>
+          <w:bCs w:val="false"/>
+          <w:lang w:val="uk-UA"/>
+        </w:rPr>
+      </w:pPr>
+      <w:r>
+        <w:rPr>
+          <w:b w:val="false"/>
+          <w:bCs w:val="false"/>
+          <w:lang w:val="uk-UA"/>
+        </w:rPr>
+        <w:t>У результаті програма виводить, хто переміг — користувач, комп’ютер, чи це нічия.</w:t>
+      </w:r>
+      <w:r>
+        <w:br w:type="page"/>
       </w:r>
     </w:p>
     <w:p>
@@ -5622,265 +5873,7 @@
         <w:ind w:hanging="0" w:left="0" w:right="0"/>
         <w:jc w:val="center"/>
         <w:rPr>
-          <w:b/>
-          <w:bCs/>
-          <w:lang w:val="uk-UA"/>
-        </w:rPr>
-      </w:pPr>
-      <w:r>
-        <w:rPr>
-          <w:b/>
-          <w:bCs/>
-          <w:lang w:val="uk-UA"/>
-        </w:rPr>
-        <w:t>Теоретичні відомості</w:t>
-      </w:r>
-    </w:p>
-    <w:p>
-      <w:pPr>
-        <w:pStyle w:val="BodyText"/>
-        <w:spacing w:lineRule="auto" w:line="360" w:before="0" w:after="0"/>
-        <w:rPr>
-          <w:b w:val="false"/>
-          <w:bCs w:val="false"/>
-        </w:rPr>
-      </w:pPr>
-      <w:r>
-        <w:rPr>
-          <w:b w:val="false"/>
-          <w:bCs w:val="false"/>
-        </w:rPr>
-        <w:t>Перед початком роботи я ознайомився з теоретичними відомостями про основні структури даних у Python. Список у Python — це впорядкована колекція елементів, які можуть бути різних типів. На відміну від звичайних масивів, список є динамічним, тобто його довжину можна змінювати під час виконання програми. Для роботи зі списками є багато зручних методів, таких як append(), insert(), pop(), remove(), extend() тощо.</w:t>
-      </w:r>
-    </w:p>
-    <w:p>
-      <w:pPr>
-        <w:pStyle w:val="BodyText"/>
-        <w:spacing w:lineRule="auto" w:line="360" w:before="0" w:after="0"/>
-        <w:rPr>
-          <w:b w:val="false"/>
-          <w:bCs w:val="false"/>
-        </w:rPr>
-      </w:pPr>
-      <w:r>
-        <w:rPr>
-          <w:b w:val="false"/>
-          <w:bCs w:val="false"/>
-        </w:rPr>
-        <w:t>Словник — це структура даних, що складається з пар «ключ–значення». Кожен ключ є унікальним, а доступ до елементів здійснюється саме за ключем, а не за індексом. Словники дозволяють зручно зберігати дані про об’єкти, наприклад, інформацію про студентів, де ключами можуть бути назви полів (наприклад, "name", "phone", "email"), а значеннями — відповідні дані.</w:t>
-      </w:r>
-    </w:p>
-    <w:p>
-      <w:pPr>
-        <w:pStyle w:val="BodyText"/>
-        <w:spacing w:lineRule="auto" w:line="360" w:before="0" w:after="0"/>
-        <w:rPr>
-          <w:b w:val="false"/>
-          <w:bCs w:val="false"/>
-        </w:rPr>
-      </w:pPr>
-      <w:r>
-        <w:rPr>
-          <w:b w:val="false"/>
-          <w:bCs w:val="false"/>
-        </w:rPr>
-        <w:t>Кортеж — це подібна до списку структура, але вона є незмінною. Тобто після створення кортежа його вміст не можна змінити. Це зручно у випадках, коли потрібно зберегти постійні дані.</w:t>
-      </w:r>
-      <w:r>
-        <w:br w:type="page"/>
-      </w:r>
-    </w:p>
-    <w:p>
-      <w:pPr>
-        <w:pStyle w:val="BodyText"/>
-        <w:widowControl/>
-        <w:suppressAutoHyphens w:val="true"/>
-        <w:bidi w:val="0"/>
-        <w:spacing w:lineRule="auto" w:line="360" w:before="0" w:after="0"/>
-        <w:ind w:hanging="0" w:left="0" w:right="0"/>
-        <w:jc w:val="center"/>
-        <w:rPr>
-          <w:b/>
-          <w:bCs/>
-          <w:lang w:val="uk-UA"/>
-        </w:rPr>
-      </w:pPr>
-      <w:r>
-        <w:rPr>
-          <w:b/>
-          <w:bCs/>
-          <w:lang w:val="uk-UA"/>
-        </w:rPr>
-        <w:t>Хід роботи</w:t>
-      </w:r>
-    </w:p>
-    <w:p>
-      <w:pPr>
-        <w:pStyle w:val="BodyText"/>
-        <w:widowControl/>
-        <w:suppressAutoHyphens w:val="true"/>
-        <w:bidi w:val="0"/>
-        <w:spacing w:lineRule="auto" w:line="360" w:before="0" w:after="0"/>
-        <w:ind w:firstLine="720" w:left="0" w:right="0"/>
-        <w:jc w:val="both"/>
-        <w:rPr>
-          <w:b w:val="false"/>
-          <w:bCs w:val="false"/>
-          <w:lang w:val="uk-UA"/>
-        </w:rPr>
-      </w:pPr>
-      <w:r>
-        <w:rPr>
-          <w:b w:val="false"/>
-          <w:bCs w:val="false"/>
-          <w:lang w:val="uk-UA"/>
-        </w:rPr>
-        <w:t>Після теоретичної частини я приступив до практичної реалізації програми телефонного довідника студентів. У програмі я використав список, що складається зі словників, де кожен словник зберігає інформацію про одного студента. Кожен запис містить чотири поля: ім’я, телефон, електронну пошту та місто.</w:t>
-      </w:r>
-    </w:p>
-    <w:p>
-      <w:pPr>
-        <w:pStyle w:val="BodyText"/>
-        <w:spacing w:lineRule="auto" w:line="360"/>
-        <w:rPr>
-          <w:b w:val="false"/>
-          <w:bCs w:val="false"/>
-          <w:lang w:val="uk-UA"/>
-        </w:rPr>
-      </w:pPr>
-      <w:r>
-        <w:rPr>
-          <w:b w:val="false"/>
-          <w:bCs w:val="false"/>
-          <w:lang w:val="uk-UA"/>
-        </w:rPr>
-        <w:t>Було реалізовано основні функції для роботи з даними:</w:t>
-      </w:r>
-    </w:p>
-    <w:p>
-      <w:pPr>
-        <w:pStyle w:val="BodyText"/>
-        <w:spacing w:lineRule="auto" w:line="360" w:before="0" w:after="0"/>
-        <w:rPr>
-          <w:b w:val="false"/>
-          <w:bCs w:val="false"/>
-          <w:lang w:val="uk-UA"/>
-        </w:rPr>
-      </w:pPr>
-      <w:r>
-        <w:rPr>
-          <w:b w:val="false"/>
-          <w:bCs w:val="false"/>
-          <w:lang w:val="uk-UA"/>
-        </w:rPr>
-        <w:t>1. Функція додавання нового студента. Користувач вводить дані, і програма додає запис у список у такому місці, щоб список залишався відсортованим за іменем.</w:t>
-      </w:r>
-    </w:p>
-    <w:p>
-      <w:pPr>
-        <w:pStyle w:val="BodyText"/>
-        <w:spacing w:lineRule="auto" w:line="360" w:before="0" w:after="0"/>
-        <w:rPr>
-          <w:b w:val="false"/>
-          <w:bCs w:val="false"/>
-          <w:lang w:val="uk-UA"/>
-        </w:rPr>
-      </w:pPr>
-      <w:r>
-        <w:rPr>
-          <w:b w:val="false"/>
-          <w:bCs w:val="false"/>
-          <w:lang w:val="uk-UA"/>
-        </w:rPr>
-        <w:t>2. Функція видалення запису. Вона шукає студента за іменем і видаляє його зі списку. Якщо ім’я не знайдено, виводиться повідомлення про помилку.</w:t>
-      </w:r>
-    </w:p>
-    <w:p>
-      <w:pPr>
-        <w:pStyle w:val="BodyText"/>
-        <w:spacing w:lineRule="auto" w:line="360" w:before="0" w:after="0"/>
-        <w:rPr>
-          <w:b w:val="false"/>
-          <w:bCs w:val="false"/>
-          <w:lang w:val="uk-UA"/>
-        </w:rPr>
-      </w:pPr>
-      <w:r>
-        <w:rPr>
-          <w:b w:val="false"/>
-          <w:bCs w:val="false"/>
-          <w:lang w:val="uk-UA"/>
-        </w:rPr>
-        <w:t>3. Функція оновлення даних. Користувач вводить ім’я студента, після чого програма показує поточні дані і дає змогу змінити будь-яке з полів. Якщо залишити поле порожнім, попереднє значення зберігається. Після зміни даних список знову сортується за іменем.</w:t>
-      </w:r>
-    </w:p>
-    <w:p>
-      <w:pPr>
-        <w:pStyle w:val="BodyText"/>
-        <w:spacing w:lineRule="auto" w:line="360" w:before="0" w:after="0"/>
-        <w:rPr>
-          <w:b w:val="false"/>
-          <w:bCs w:val="false"/>
-          <w:lang w:val="uk-UA"/>
-        </w:rPr>
-      </w:pPr>
-      <w:r>
-        <w:rPr>
-          <w:b w:val="false"/>
-          <w:bCs w:val="false"/>
-          <w:lang w:val="uk-UA"/>
-        </w:rPr>
-        <w:t>4. Функція виводу списку. Вона показує всі записи з чотирма полями для кожного студента.</w:t>
-      </w:r>
-    </w:p>
-    <w:p>
-      <w:pPr>
-        <w:pStyle w:val="BodyText"/>
-        <w:spacing w:lineRule="auto" w:line="360"/>
-        <w:rPr>
-          <w:b w:val="false"/>
-          <w:bCs w:val="false"/>
-          <w:lang w:val="uk-UA"/>
-        </w:rPr>
-      </w:pPr>
-      <w:r>
-        <w:rPr>
-          <w:b w:val="false"/>
-          <w:bCs w:val="false"/>
-          <w:lang w:val="uk-UA"/>
-        </w:rPr>
-        <w:t>Основна частина програми працює у вигляді нескінченного циклу, який запитує у користувача, яку дію потрібно виконати: створення, оновлення, видалення, вивід або вихід із програми.</w:t>
-      </w:r>
-    </w:p>
-    <w:p>
-      <w:pPr>
-        <w:pStyle w:val="BodyText"/>
-        <w:spacing w:lineRule="auto" w:line="360"/>
-        <w:rPr>
-          <w:b w:val="false"/>
-          <w:bCs w:val="false"/>
-          <w:lang w:val="uk-UA"/>
-        </w:rPr>
-      </w:pPr>
-      <w:r>
-        <w:rPr>
-          <w:b w:val="false"/>
-          <w:bCs w:val="false"/>
-          <w:lang w:val="uk-UA"/>
-        </w:rPr>
-        <w:t>Код програми написано англійською мовою, щоб відповідати вимогам до програмного оформлення. Приклад фрагмента коду виглядає так:</w:t>
-      </w:r>
-    </w:p>
-    <w:p>
-      <w:pPr>
-        <w:pStyle w:val="Normal"/>
-        <w:widowControl/>
-        <w:suppressAutoHyphens w:val="true"/>
-        <w:bidi w:val="0"/>
-        <w:spacing w:lineRule="auto" w:line="360" w:before="57" w:after="103"/>
-        <w:ind w:hanging="0" w:left="0" w:right="0"/>
-        <w:jc w:val="center"/>
-        <w:rPr>
+          <w:rFonts w:ascii="Times New Roman" w:hAnsi="Times New Roman"/>
           <w:b w:val="false"/>
           <w:bCs w:val="false"/>
           <w:lang w:val="uk-UA"/>
@@ -5896,9 +5889,9 @@
             <wp:positionV relativeFrom="paragraph">
               <wp:posOffset>635</wp:posOffset>
             </wp:positionV>
-            <wp:extent cx="5943600" cy="3742055"/>
+            <wp:extent cx="5621655" cy="3549650"/>
             <wp:effectExtent l="0" t="0" r="0" b="0"/>
-            <wp:wrapSquare wrapText="largest"/>
+            <wp:wrapTopAndBottom/>
             <wp:docPr id="51" name="Изображение51" descr=""/>
             <wp:cNvGraphicFramePr>
               <a:graphicFrameLocks xmlns:a="http://schemas.openxmlformats.org/drawingml/2006/main" noChangeAspect="1"/>
@@ -5921,7 +5914,7 @@
                   <pic:spPr bwMode="auto">
                     <a:xfrm>
                       <a:off x="0" y="0"/>
-                      <a:ext cx="5943600" cy="3742055"/>
+                      <a:ext cx="5621655" cy="3549650"/>
                     </a:xfrm>
                     <a:prstGeom prst="rect">
                       <a:avLst/>
@@ -5945,16 +5938,43 @@
     </w:p>
     <w:p>
       <w:pPr>
-        <w:pStyle w:val="Normal"/>
+        <w:pStyle w:val="BodyText"/>
         <w:widowControl/>
         <w:suppressAutoHyphens w:val="true"/>
         <w:bidi w:val="0"/>
-        <w:spacing w:lineRule="auto" w:line="360" w:before="57" w:after="103"/>
+        <w:spacing w:lineRule="auto" w:line="360" w:before="0" w:after="0"/>
         <w:ind w:hanging="0" w:left="0" w:right="0"/>
         <w:jc w:val="center"/>
         <w:rPr>
-          <w:b w:val="false"/>
-          <w:bCs w:val="false"/>
+          <w:rFonts w:ascii="Times New Roman" w:hAnsi="Times New Roman"/>
+          <w:b w:val="false"/>
+          <w:bCs w:val="false"/>
+          <w:lang w:val="uk-UA"/>
+        </w:rPr>
+      </w:pPr>
+      <w:r>
+        <w:rPr>
+          <w:b w:val="false"/>
+          <w:bCs w:val="false"/>
+          <w:lang w:val="uk-UA"/>
+        </w:rPr>
+      </w:r>
+    </w:p>
+    <w:p>
+      <w:pPr>
+        <w:pStyle w:val="Heading3"/>
+        <w:keepNext w:val="true"/>
+        <w:widowControl/>
+        <w:suppressAutoHyphens w:val="true"/>
+        <w:bidi w:val="0"/>
+        <w:spacing w:lineRule="auto" w:line="360" w:before="0" w:after="160"/>
+        <w:ind w:hanging="0" w:left="0" w:right="0"/>
+        <w:jc w:val="center"/>
+        <w:rPr>
+          <w:rFonts w:ascii="Times New Roman" w:hAnsi="Times New Roman" w:eastAsia="Calibri" w:cs=""/>
+          <w:b w:val="false"/>
+          <w:bCs w:val="false"/>
+          <w:szCs w:val="22"/>
           <w:lang w:val="uk-UA"/>
         </w:rPr>
       </w:pPr>
@@ -5968,7 +5988,7 @@
             <wp:positionV relativeFrom="paragraph">
               <wp:posOffset>635</wp:posOffset>
             </wp:positionV>
-            <wp:extent cx="5943600" cy="3048000"/>
+            <wp:extent cx="5943600" cy="3037840"/>
             <wp:effectExtent l="0" t="0" r="0" b="0"/>
             <wp:wrapSquare wrapText="largest"/>
             <wp:docPr id="52" name="Изображение52" descr=""/>
@@ -5993,7 +6013,7 @@
                   <pic:spPr bwMode="auto">
                     <a:xfrm>
                       <a:off x="0" y="0"/>
-                      <a:ext cx="5943600" cy="3048000"/>
+                      <a:ext cx="5943600" cy="3037840"/>
                     </a:xfrm>
                     <a:prstGeom prst="rect">
                       <a:avLst/>
@@ -6008,11 +6028,14 @@
       </w:r>
       <w:r>
         <w:rPr>
-          <w:b w:val="false"/>
-          <w:bCs w:val="false"/>
-          <w:lang w:val="uk-UA"/>
-        </w:rPr>
-        <w:t>Рис. 2. Скриншот результату виведеного у терміналі.</w:t>
+          <w:rStyle w:val="Strong"/>
+          <w:rFonts w:eastAsia="Calibri" w:cs="" w:ascii="Times New Roman" w:hAnsi="Times New Roman"/>
+          <w:b w:val="false"/>
+          <w:bCs w:val="false"/>
+          <w:szCs w:val="22"/>
+          <w:lang w:val="uk-UA"/>
+        </w:rPr>
+        <w:t>Рис. 2. Скриншот виведеного результату.</w:t>
       </w:r>
       <w:r>
         <w:br w:type="page"/>
@@ -6020,493 +6043,176 @@
     </w:p>
     <w:p>
       <w:pPr>
+        <w:pStyle w:val="Heading3"/>
+        <w:spacing w:before="0" w:after="0"/>
+        <w:jc w:val="center"/>
+        <w:rPr>
+          <w:rFonts w:ascii="Times New Roman" w:hAnsi="Times New Roman" w:eastAsia="Calibri" w:cs=""/>
+          <w:b w:val="false"/>
+          <w:bCs w:val="false"/>
+          <w:szCs w:val="22"/>
+          <w:lang w:val="uk-UA"/>
+        </w:rPr>
+      </w:pPr>
+      <w:r>
+        <w:rPr>
+          <w:rStyle w:val="Strong"/>
+          <w:rFonts w:eastAsia="Calibri" w:cs="" w:ascii="Times New Roman" w:hAnsi="Times New Roman"/>
+          <w:b/>
+          <w:bCs/>
+          <w:szCs w:val="22"/>
+          <w:lang w:val="uk-UA"/>
+        </w:rPr>
+        <w:t>Завдання 2 — Конвертація валюти за даними НБУ</w:t>
+      </w:r>
+    </w:p>
+    <w:p>
+      <w:pPr>
         <w:pStyle w:val="BodyText"/>
+        <w:spacing w:lineRule="auto" w:line="360" w:before="0" w:after="0"/>
+        <w:jc w:val="both"/>
+        <w:rPr>
+          <w:lang w:val="uk-UA"/>
+        </w:rPr>
+      </w:pPr>
+      <w:r>
+        <w:rPr>
+          <w:b w:val="false"/>
+          <w:bCs w:val="false"/>
+          <w:lang w:val="uk-UA"/>
+        </w:rPr>
+        <w:t xml:space="preserve">Наступна програма виконує </w:t>
+      </w:r>
+      <w:r>
+        <w:rPr>
+          <w:rStyle w:val="Strong"/>
+          <w:b w:val="false"/>
+          <w:bCs w:val="false"/>
+          <w:lang w:val="uk-UA"/>
+        </w:rPr>
+        <w:t>конвертацію іноземних валют у гривні</w:t>
+      </w:r>
+      <w:r>
+        <w:rPr>
+          <w:b w:val="false"/>
+          <w:bCs w:val="false"/>
+          <w:lang w:val="uk-UA"/>
+        </w:rPr>
+        <w:t xml:space="preserve"> за актуальним курсом Національного банку України. Для цього я використав </w:t>
+      </w:r>
+      <w:r>
+        <w:rPr>
+          <w:rStyle w:val="Strong"/>
+          <w:b w:val="false"/>
+          <w:bCs w:val="false"/>
+          <w:lang w:val="uk-UA"/>
+        </w:rPr>
+        <w:t xml:space="preserve">модуль </w:t>
+      </w:r>
+      <w:r>
+        <w:rPr>
+          <w:rStyle w:val="Style13"/>
+          <w:b w:val="false"/>
+          <w:bCs w:val="false"/>
+          <w:lang w:val="uk-UA"/>
+        </w:rPr>
+        <w:t>requests</w:t>
+      </w:r>
+      <w:r>
+        <w:rPr>
+          <w:b w:val="false"/>
+          <w:bCs w:val="false"/>
+          <w:lang w:val="uk-UA"/>
+        </w:rPr>
+        <w:t>, який дозволяє робити HTTP-запити. Програма звертається до офіційного API НБУ, отримує список валют та їхній курс.</w:t>
+      </w:r>
+    </w:p>
+    <w:p>
+      <w:pPr>
+        <w:pStyle w:val="BodyText"/>
+        <w:spacing w:lineRule="auto" w:line="360" w:before="0" w:after="0"/>
+        <w:jc w:val="both"/>
+        <w:rPr>
+          <w:rFonts w:ascii="Times New Roman" w:hAnsi="Times New Roman"/>
+          <w:b w:val="false"/>
+          <w:bCs w:val="false"/>
+          <w:lang w:val="uk-UA"/>
+        </w:rPr>
+      </w:pPr>
+      <w:r>
+        <w:rPr>
+          <w:b w:val="false"/>
+          <w:bCs w:val="false"/>
+          <w:lang w:val="uk-UA"/>
+        </w:rPr>
+        <w:t>Користувач вводить тип валюти (EUR, USD або PLN) і суму, яку потрібно перевести.</w:t>
+      </w:r>
+    </w:p>
+    <w:p>
+      <w:pPr>
+        <w:pStyle w:val="BodyText"/>
+        <w:spacing w:lineRule="auto" w:line="360" w:before="0" w:after="0"/>
+        <w:jc w:val="both"/>
+        <w:rPr>
+          <w:rFonts w:ascii="Times New Roman" w:hAnsi="Times New Roman"/>
+          <w:b w:val="false"/>
+          <w:bCs w:val="false"/>
+          <w:lang w:val="uk-UA"/>
+        </w:rPr>
+      </w:pPr>
+      <w:r>
+        <w:rPr>
+          <w:b w:val="false"/>
+          <w:bCs w:val="false"/>
+          <w:lang w:val="uk-UA"/>
+        </w:rPr>
+        <w:t>Програма обчислює еквівалент у гривнях і виводить результат.</w:t>
+      </w:r>
+    </w:p>
+    <w:p>
+      <w:pPr>
+        <w:pStyle w:val="BodyText"/>
+        <w:spacing w:lineRule="auto" w:line="360" w:before="0" w:after="0"/>
+        <w:jc w:val="both"/>
+        <w:rPr>
+          <w:lang w:val="uk-UA"/>
+        </w:rPr>
+      </w:pPr>
+      <w:r>
+        <w:rPr>
+          <w:b w:val="false"/>
+          <w:bCs w:val="false"/>
+          <w:lang w:val="uk-UA"/>
+        </w:rPr>
+        <w:t xml:space="preserve">Наприклад: </w:t>
+      </w:r>
+      <w:r>
+        <w:rPr>
+          <w:rStyle w:val="Style13"/>
+          <w:b w:val="false"/>
+          <w:bCs w:val="false"/>
+          <w:sz w:val="28"/>
+          <w:szCs w:val="22"/>
+          <w:lang w:val="uk-UA"/>
+        </w:rPr>
+        <w:t>10 USD = 430.50 UAH (rate: 43.05)</w:t>
+      </w:r>
+    </w:p>
+    <w:p>
+      <w:pPr>
+        <w:pStyle w:val="Heading3"/>
+        <w:keepNext w:val="true"/>
         <w:widowControl/>
         <w:suppressAutoHyphens w:val="true"/>
         <w:bidi w:val="0"/>
         <w:spacing w:lineRule="auto" w:line="360" w:before="0" w:after="0"/>
-        <w:ind w:firstLine="720" w:left="0" w:right="0"/>
-        <w:jc w:val="both"/>
-        <w:rPr>
-          <w:b w:val="false"/>
-          <w:bCs w:val="false"/>
-          <w:lang w:val="uk-UA"/>
-        </w:rPr>
-      </w:pPr>
-      <w:r>
-        <w:rPr>
-          <w:b w:val="false"/>
-          <w:bCs w:val="false"/>
-          <w:lang w:val="uk-UA"/>
-        </w:rPr>
-        <w:t>Після запуску програми на екрані відображається меню з вибором дії. Наприклад, при виборі пункту «Create» користувач вводить дані нового студента, після чого програма виводить оновлений відсортований список. Аналогічно працюють інші команди — «Update», «Delete», «Print» і «Exit».</w:t>
-      </w:r>
-    </w:p>
-    <w:p>
-      <w:pPr>
-        <w:pStyle w:val="BodyText"/>
-        <w:spacing w:lineRule="auto" w:line="360" w:before="0" w:after="0"/>
-        <w:jc w:val="both"/>
-        <w:rPr>
-          <w:lang w:val="uk-UA"/>
-        </w:rPr>
-      </w:pPr>
-      <w:r>
-        <w:rPr>
-          <w:lang w:val="uk-UA"/>
-        </w:rPr>
-        <w:t>Результатом виконання програми є повноцінний телефонний довідник студентів, який дозволяє виконувати всі основні операції з даними: додавання, оновлення, видалення та перегляд. Дані завжди залишаються впорядкованими за іменем, що робить роботу з ними зручною.</w:t>
-      </w:r>
-    </w:p>
-    <w:p>
-      <w:pPr>
-        <w:pStyle w:val="BodyText"/>
-        <w:spacing w:lineRule="auto" w:line="360" w:before="0" w:after="0"/>
-        <w:jc w:val="both"/>
-        <w:rPr>
-          <w:lang w:val="uk-UA"/>
-        </w:rPr>
-      </w:pPr>
-      <w:r>
-        <w:rPr>
-          <w:lang w:val="uk-UA"/>
-        </w:rPr>
-      </w:r>
-    </w:p>
-    <w:p>
-      <w:pPr>
-        <w:pStyle w:val="BodyText"/>
-        <w:spacing w:lineRule="auto" w:line="360" w:before="0" w:after="0"/>
-        <w:jc w:val="both"/>
-        <w:rPr>
-          <w:lang w:val="uk-UA"/>
-        </w:rPr>
-      </w:pPr>
-      <w:r>
-        <w:rPr>
-          <w:lang w:val="uk-UA"/>
-        </w:rPr>
-        <w:t>Висновок:</w:t>
-      </w:r>
-    </w:p>
-    <w:p>
-      <w:pPr>
-        <w:pStyle w:val="BodyText"/>
-        <w:spacing w:lineRule="auto" w:line="360" w:before="0" w:after="0"/>
-        <w:jc w:val="both"/>
-        <w:rPr>
-          <w:lang w:val="uk-UA"/>
-        </w:rPr>
-      </w:pPr>
-      <w:r>
-        <w:rPr>
-          <w:lang w:val="uk-UA"/>
-        </w:rPr>
-        <w:t>Під час виконання роботи я закріпив знання про те, як у Python реалізуються базові структури даних — списки, словники та кортежі. Я зрозумів, як можна комбінувати їх для створення більш складних програм, що оперують структурованою інформацією.</w:t>
-      </w:r>
-    </w:p>
-    <w:p>
-      <w:pPr>
-        <w:pStyle w:val="BodyText"/>
-        <w:spacing w:lineRule="auto" w:line="360" w:before="0" w:after="0"/>
-        <w:jc w:val="both"/>
-        <w:rPr>
-          <w:lang w:val="uk-UA"/>
-        </w:rPr>
-      </w:pPr>
-      <w:r>
-        <w:rPr>
-          <w:lang w:val="uk-UA"/>
-        </w:rPr>
-        <w:t>У результаті виконання лабораторної роботи я досяг поставленої мети — навчився працювати зі складними структурами даних у Python і створювати на їх основі прості, але функціональні програми для обробки інформації.</w:t>
-      </w:r>
-      <w:r>
-        <w:br w:type="page"/>
-      </w:r>
-    </w:p>
-    <w:p>
-      <w:pPr>
-        <w:pStyle w:val="Normal"/>
-        <w:spacing w:lineRule="auto" w:line="360" w:before="0" w:after="0"/>
-        <w:ind w:hanging="0"/>
-        <w:jc w:val="center"/>
-        <w:rPr/>
-      </w:pPr>
-      <w:r>
-        <w:rPr>
-          <w:b/>
-          <w:bCs/>
-          <w:lang w:val="uk-UA"/>
-        </w:rPr>
-        <w:t xml:space="preserve">Звіт про виконання лабораторних робіт до лекцій з курсу Технології програмування на мові </w:t>
-      </w:r>
-      <w:r>
-        <w:rPr>
-          <w:b/>
-          <w:bCs/>
-        </w:rPr>
-        <w:t>Python</w:t>
-      </w:r>
-    </w:p>
-    <w:p>
-      <w:pPr>
-        <w:pStyle w:val="Normal"/>
-        <w:widowControl/>
-        <w:suppressAutoHyphens w:val="true"/>
-        <w:bidi w:val="0"/>
-        <w:spacing w:lineRule="auto" w:line="360" w:before="0" w:after="0"/>
         <w:ind w:hanging="0" w:left="0" w:right="0"/>
         <w:jc w:val="center"/>
         <w:rPr>
-          <w:b/>
-          <w:bCs/>
-        </w:rPr>
-      </w:pPr>
-      <w:r>
-        <w:rPr>
-          <w:b/>
-          <w:bCs/>
-        </w:rPr>
-        <w:t>Виконав: Дизинюрик Гліб Олександрович КБ-241</w:t>
-      </w:r>
-    </w:p>
-    <w:p>
-      <w:pPr>
-        <w:pStyle w:val="BodyText"/>
-        <w:spacing w:lineRule="auto" w:line="360" w:before="0" w:after="0"/>
-        <w:jc w:val="both"/>
-        <w:rPr>
-          <w:b w:val="false"/>
-          <w:bCs w:val="false"/>
-        </w:rPr>
-      </w:pPr>
-      <w:r>
-        <w:rPr>
-          <w:b w:val="false"/>
-          <w:bCs w:val="false"/>
-        </w:rPr>
-        <w:t xml:space="preserve">Мета роботи: ознайомлення з принципами роботи з файлами у мові Python, а також вивчення основ модульного тестування (Unit testing). </w:t>
-      </w:r>
-      <w:r>
-        <w:rPr>
-          <w:b w:val="false"/>
-          <w:bCs w:val="false"/>
-          <w:lang w:val="uk-UA"/>
-        </w:rPr>
-        <w:t>Р</w:t>
-      </w:r>
-      <w:r>
-        <w:rPr>
-          <w:b w:val="false"/>
-          <w:bCs w:val="false"/>
-        </w:rPr>
-        <w:t>озшир</w:t>
-      </w:r>
-      <w:r>
-        <w:rPr>
-          <w:b w:val="false"/>
-          <w:bCs w:val="false"/>
-          <w:lang w:val="uk-UA"/>
-        </w:rPr>
-        <w:t>ення</w:t>
-      </w:r>
-      <w:r>
-        <w:rPr>
-          <w:b w:val="false"/>
-          <w:bCs w:val="false"/>
-        </w:rPr>
-        <w:t xml:space="preserve"> функціонал</w:t>
-      </w:r>
-      <w:r>
-        <w:rPr>
-          <w:b w:val="false"/>
-          <w:bCs w:val="false"/>
-          <w:lang w:val="uk-UA"/>
-        </w:rPr>
-        <w:t>у</w:t>
-      </w:r>
-      <w:r>
-        <w:rPr>
-          <w:b w:val="false"/>
-          <w:bCs w:val="false"/>
-        </w:rPr>
-        <w:t xml:space="preserve"> телефонного довідника студентів, додавши можливість завантаження даних із CSV-файлу.</w:t>
-      </w:r>
-    </w:p>
-    <w:p>
-      <w:pPr>
-        <w:pStyle w:val="BodyText"/>
-        <w:widowControl/>
-        <w:suppressAutoHyphens w:val="true"/>
-        <w:bidi w:val="0"/>
-        <w:spacing w:lineRule="auto" w:line="360" w:before="0" w:after="0"/>
-        <w:ind w:hanging="0" w:left="0" w:right="0"/>
-        <w:jc w:val="center"/>
-        <w:rPr>
-          <w:b/>
-          <w:bCs/>
-          <w:lang w:val="uk-UA"/>
-        </w:rPr>
-      </w:pPr>
-      <w:r>
-        <w:rPr>
-          <w:b/>
-          <w:bCs/>
-          <w:lang w:val="uk-UA"/>
-        </w:rPr>
-        <w:t>Теоретичні відомості</w:t>
-      </w:r>
-    </w:p>
-    <w:p>
-      <w:pPr>
-        <w:pStyle w:val="BodyText"/>
-        <w:widowControl/>
-        <w:suppressAutoHyphens w:val="true"/>
-        <w:bidi w:val="0"/>
-        <w:spacing w:lineRule="auto" w:line="360" w:before="0" w:after="0"/>
-        <w:ind w:firstLine="720" w:left="0" w:right="0"/>
-        <w:jc w:val="both"/>
-        <w:rPr>
-          <w:b w:val="false"/>
-          <w:bCs w:val="false"/>
-          <w:lang w:val="uk-UA"/>
-        </w:rPr>
-      </w:pPr>
-      <w:r>
-        <w:rPr>
-          <w:b w:val="false"/>
-          <w:bCs w:val="false"/>
-          <w:lang w:val="uk-UA"/>
-        </w:rPr>
-        <w:t xml:space="preserve">Перед виконанням практичної частини я ознайомився з теоретичними відомостями про роботу з файлами у Python. Для цього мова надає стандартну функцію </w:t>
-      </w:r>
-      <w:r>
-        <w:rPr>
-          <w:rStyle w:val="user"/>
-          <w:b w:val="false"/>
-          <w:bCs w:val="false"/>
-          <w:lang w:val="uk-UA"/>
-        </w:rPr>
-        <w:t>open()</w:t>
-      </w:r>
-      <w:r>
-        <w:rPr>
-          <w:b w:val="false"/>
-          <w:bCs w:val="false"/>
-          <w:lang w:val="uk-UA"/>
-        </w:rPr>
-        <w:t xml:space="preserve">, яка відкриває файл у певному режимі — читання, запису або дописування. Після завершення роботи з файлом його необхідно закрити за допомогою методу </w:t>
-      </w:r>
-      <w:r>
-        <w:rPr>
-          <w:rStyle w:val="user"/>
-          <w:b w:val="false"/>
-          <w:bCs w:val="false"/>
-          <w:lang w:val="uk-UA"/>
-        </w:rPr>
-        <w:t>close()</w:t>
-      </w:r>
-      <w:r>
-        <w:rPr>
-          <w:b w:val="false"/>
-          <w:bCs w:val="false"/>
-          <w:lang w:val="uk-UA"/>
-        </w:rPr>
-        <w:t xml:space="preserve">. Проте у Python зручніше використовувати конструкцію </w:t>
-      </w:r>
-      <w:r>
-        <w:rPr>
-          <w:rStyle w:val="user"/>
-          <w:b w:val="false"/>
-          <w:bCs w:val="false"/>
-          <w:lang w:val="uk-UA"/>
-        </w:rPr>
-        <w:t>with open(...) as file:</w:t>
-      </w:r>
-      <w:r>
-        <w:rPr>
-          <w:b w:val="false"/>
-          <w:bCs w:val="false"/>
-          <w:lang w:val="uk-UA"/>
-        </w:rPr>
-        <w:t>, яка автоматично закриває файл після завершення роботи з ним.</w:t>
-      </w:r>
-    </w:p>
-    <w:p>
-      <w:pPr>
-        <w:pStyle w:val="BodyText"/>
-        <w:spacing w:lineRule="auto" w:line="360" w:before="0" w:after="0"/>
-        <w:rPr>
-          <w:lang w:val="uk-UA"/>
-        </w:rPr>
-      </w:pPr>
-      <w:r>
-        <w:rPr>
-          <w:lang w:val="uk-UA"/>
-        </w:rPr>
-        <w:t xml:space="preserve">Також розглядався приклад роботи з параметрами командного рядка. Для цього потрібно підключити модуль </w:t>
-      </w:r>
-      <w:r>
-        <w:rPr>
-          <w:rStyle w:val="user"/>
-          <w:lang w:val="uk-UA"/>
-        </w:rPr>
-        <w:t>argv</w:t>
-      </w:r>
-      <w:r>
-        <w:rPr>
-          <w:lang w:val="uk-UA"/>
-        </w:rPr>
-        <w:t xml:space="preserve"> з бібліотеки </w:t>
-      </w:r>
-      <w:r>
-        <w:rPr>
-          <w:rStyle w:val="user"/>
-          <w:lang w:val="uk-UA"/>
-        </w:rPr>
-        <w:t>sys</w:t>
-      </w:r>
-      <w:r>
-        <w:rPr>
-          <w:lang w:val="uk-UA"/>
-        </w:rPr>
-        <w:t xml:space="preserve">. Аргументи, які користувач передає під час запуску програми, зберігаються у вигляді списку. Наприклад, якщо запустити програму командою: </w:t>
-      </w:r>
-      <w:r>
-        <w:rPr>
-          <w:rStyle w:val="user"/>
-          <w:sz w:val="28"/>
+          <w:rFonts w:ascii="Times New Roman" w:hAnsi="Times New Roman" w:eastAsia="Calibri" w:cs=""/>
+          <w:b w:val="false"/>
+          <w:bCs w:val="false"/>
           <w:szCs w:val="22"/>
-          <w:lang w:val="uk-UA"/>
-        </w:rPr>
-        <w:t xml:space="preserve">python lab2.py lab2.csv, </w:t>
-      </w:r>
-      <w:r>
-        <w:rPr>
-          <w:lang w:val="uk-UA"/>
-        </w:rPr>
-        <w:t xml:space="preserve">то під нульовим індексом у списку </w:t>
-      </w:r>
-      <w:r>
-        <w:rPr>
-          <w:rStyle w:val="user"/>
-          <w:lang w:val="uk-UA"/>
-        </w:rPr>
-        <w:t>argv</w:t>
-      </w:r>
-      <w:r>
-        <w:rPr>
-          <w:lang w:val="uk-UA"/>
-        </w:rPr>
-        <w:t xml:space="preserve"> буде ім’я програми (</w:t>
-      </w:r>
-      <w:r>
-        <w:rPr>
-          <w:rStyle w:val="user"/>
-          <w:lang w:val="uk-UA"/>
-        </w:rPr>
-        <w:t>lab2.py</w:t>
-      </w:r>
-      <w:r>
-        <w:rPr>
-          <w:lang w:val="uk-UA"/>
-        </w:rPr>
-        <w:t>), а під першим — параметр командного рядка (</w:t>
-      </w:r>
-      <w:r>
-        <w:rPr>
-          <w:rStyle w:val="user"/>
-          <w:lang w:val="uk-UA"/>
-        </w:rPr>
-        <w:t>lab2.csv</w:t>
-      </w:r>
-      <w:r>
-        <w:rPr>
-          <w:lang w:val="uk-UA"/>
-        </w:rPr>
-        <w:t>). Таким чином, можна легко отримувати ім’я файлу, з якого потрібно завантажити дані.</w:t>
-      </w:r>
-    </w:p>
-    <w:p>
-      <w:pPr>
-        <w:pStyle w:val="Normal"/>
-        <w:widowControl/>
-        <w:suppressAutoHyphens w:val="true"/>
-        <w:bidi w:val="0"/>
-        <w:spacing w:lineRule="auto" w:line="360" w:before="57" w:after="103"/>
-        <w:ind w:hanging="0" w:left="0" w:right="0"/>
-        <w:jc w:val="both"/>
-        <w:rPr>
-          <w:b w:val="false"/>
-          <w:bCs w:val="false"/>
-          <w:lang w:val="uk-UA"/>
-        </w:rPr>
-      </w:pPr>
-      <w:r>
-        <w:rPr>
-          <w:b w:val="false"/>
-          <w:bCs w:val="false"/>
-          <w:lang w:val="uk-UA"/>
-        </w:rPr>
-      </w:r>
-      <w:r>
-        <w:br w:type="page"/>
-      </w:r>
-    </w:p>
-    <w:p>
-      <w:pPr>
-        <w:pStyle w:val="BodyText"/>
-        <w:widowControl/>
-        <w:suppressAutoHyphens w:val="true"/>
-        <w:bidi w:val="0"/>
-        <w:spacing w:lineRule="auto" w:line="360" w:before="0" w:after="103"/>
-        <w:ind w:hanging="0" w:left="0" w:right="0"/>
-        <w:jc w:val="center"/>
-        <w:rPr>
-          <w:b/>
-          <w:bCs/>
-          <w:lang w:val="uk-UA"/>
-        </w:rPr>
-      </w:pPr>
-      <w:r>
-        <w:rPr>
-          <w:b/>
-          <w:bCs/>
-          <w:lang w:val="uk-UA"/>
-        </w:rPr>
-        <w:t>Хід роботи</w:t>
-      </w:r>
-    </w:p>
-    <w:p>
-      <w:pPr>
-        <w:pStyle w:val="BodyText"/>
-        <w:widowControl/>
-        <w:suppressAutoHyphens w:val="true"/>
-        <w:bidi w:val="0"/>
-        <w:spacing w:lineRule="auto" w:line="360" w:before="0" w:after="0"/>
-        <w:ind w:firstLine="720" w:left="0" w:right="0"/>
-        <w:jc w:val="both"/>
-        <w:rPr>
-          <w:b w:val="false"/>
-          <w:bCs w:val="false"/>
-          <w:lang w:val="uk-UA"/>
-        </w:rPr>
-      </w:pPr>
-      <w:r>
-        <w:rPr>
-          <w:b w:val="false"/>
-          <w:bCs w:val="false"/>
-          <w:lang w:val="uk-UA"/>
-        </w:rPr>
-        <w:t>У процесі виконання лабораторної роботи я написав три основні коди, які були потрібні за завданням. Першим я створив файл lab_02.py, у якому реалізував головну програму телефонного довідника студентів. У цьому коді я зробив усе необхідне для роботи з файлами CSV — програма може зчитувати дані з файлу, додавати нові записи, оновлювати та видаляти існуючих студентів, а також зберігати всі зміни перед виходом у новий CSV-файл.</w:t>
-      </w:r>
-    </w:p>
-    <w:p>
-      <w:pPr>
-        <w:pStyle w:val="BodyText"/>
-        <w:spacing w:lineRule="auto" w:line="360" w:before="0" w:after="0"/>
-        <w:jc w:val="center"/>
-        <w:rPr>
           <w:lang w:val="uk-UA"/>
         </w:rPr>
       </w:pPr>
@@ -6520,7 +6226,7 @@
             <wp:positionV relativeFrom="paragraph">
               <wp:posOffset>635</wp:posOffset>
             </wp:positionV>
-            <wp:extent cx="5943600" cy="3732530"/>
+            <wp:extent cx="5943600" cy="2395855"/>
             <wp:effectExtent l="0" t="0" r="0" b="0"/>
             <wp:wrapSquare wrapText="largest"/>
             <wp:docPr id="53" name="Изображение53" descr=""/>
@@ -6545,7 +6251,7 @@
                   <pic:spPr bwMode="auto">
                     <a:xfrm>
                       <a:off x="0" y="0"/>
-                      <a:ext cx="5943600" cy="3732530"/>
+                      <a:ext cx="5943600" cy="2395855"/>
                     </a:xfrm>
                     <a:prstGeom prst="rect">
                       <a:avLst/>
@@ -6560,55 +6266,35 @@
       </w:r>
       <w:r>
         <w:rPr>
-          <w:lang w:val="uk-UA"/>
-        </w:rPr>
-        <w:t>Рис. 1. Скриншот написаного коду</w:t>
-      </w:r>
-    </w:p>
-    <w:p>
-      <w:pPr>
-        <w:pStyle w:val="BodyText"/>
-        <w:spacing w:lineRule="auto" w:line="360" w:before="0" w:after="0"/>
-        <w:jc w:val="both"/>
-        <w:rPr>
-          <w:lang w:val="uk-UA"/>
-        </w:rPr>
-      </w:pPr>
-      <w:r>
-        <w:rPr>
-          <w:lang w:val="uk-UA"/>
-        </w:rPr>
-      </w:r>
-      <w:r>
-        <w:br w:type="page"/>
-      </w:r>
-    </w:p>
-    <w:p>
-      <w:pPr>
-        <w:pStyle w:val="BodyText"/>
-        <w:spacing w:lineRule="auto" w:line="360" w:before="0" w:after="0"/>
-        <w:jc w:val="both"/>
-        <w:rPr>
-          <w:lang w:val="uk-UA"/>
-        </w:rPr>
-      </w:pPr>
-      <w:r>
-        <w:rPr>
-          <w:lang w:val="uk-UA"/>
-        </w:rPr>
-        <w:t>Другим я створив файл lab_02_test.py, який містить юніт-тести для перевірки правильності роботи основних функцій програми. За допомогою бібліотеки pytest я перевірив функції завантаження, збереження та обробки даних, щоб переконатися, що програма працює коректно в усіх випадках.</w:t>
+          <w:rStyle w:val="Strong"/>
+          <w:rFonts w:eastAsia="Calibri" w:cs="" w:ascii="Times New Roman" w:hAnsi="Times New Roman"/>
+          <w:b w:val="false"/>
+          <w:bCs w:val="false"/>
+          <w:szCs w:val="22"/>
+          <w:lang w:val="uk-UA"/>
+        </w:rPr>
+        <w:t>Рис. 3. Скриншот написаного коду.</w:t>
       </w:r>
     </w:p>
     <w:p>
       <w:pPr>
         <w:pStyle w:val="BodyText"/>
         <w:widowControl/>
+        <w:numPr>
+          <w:ilvl w:val="0"/>
+          <w:numId w:val="0"/>
+        </w:numPr>
         <w:suppressAutoHyphens w:val="true"/>
         <w:bidi w:val="0"/>
         <w:spacing w:lineRule="auto" w:line="360" w:before="0" w:after="0"/>
         <w:ind w:hanging="0" w:left="0" w:right="0"/>
         <w:jc w:val="center"/>
-        <w:rPr>
+        <w:outlineLvl w:val="2"/>
+        <w:rPr>
+          <w:rFonts w:ascii="Times New Roman" w:hAnsi="Times New Roman" w:eastAsia="Calibri" w:cs=""/>
+          <w:b w:val="false"/>
+          <w:bCs w:val="false"/>
+          <w:szCs w:val="22"/>
           <w:lang w:val="uk-UA"/>
         </w:rPr>
       </w:pPr>
@@ -6622,7 +6308,7 @@
             <wp:positionV relativeFrom="paragraph">
               <wp:posOffset>635</wp:posOffset>
             </wp:positionV>
-            <wp:extent cx="5943600" cy="3735070"/>
+            <wp:extent cx="5943600" cy="740410"/>
             <wp:effectExtent l="0" t="0" r="0" b="0"/>
             <wp:wrapSquare wrapText="largest"/>
             <wp:docPr id="54" name="Изображение54" descr=""/>
@@ -6647,7 +6333,7 @@
                   <pic:spPr bwMode="auto">
                     <a:xfrm>
                       <a:off x="0" y="0"/>
-                      <a:ext cx="5943600" cy="3735070"/>
+                      <a:ext cx="5943600" cy="740410"/>
                     </a:xfrm>
                     <a:prstGeom prst="rect">
                       <a:avLst/>
@@ -6662,9 +6348,42 @@
       </w:r>
       <w:r>
         <w:rPr>
-          <w:lang w:val="uk-UA"/>
-        </w:rPr>
-        <w:t>Рис. 2. Скриншот написаного коду.</w:t>
+          <w:rStyle w:val="Strong"/>
+          <w:rFonts w:eastAsia="Calibri" w:cs=""/>
+          <w:b w:val="false"/>
+          <w:bCs w:val="false"/>
+          <w:szCs w:val="22"/>
+          <w:lang w:val="uk-UA"/>
+        </w:rPr>
+        <w:t>Рис. 4. Скриншот виведеного результату.</w:t>
+      </w:r>
+      <w:r>
+        <w:br w:type="page"/>
+      </w:r>
+    </w:p>
+    <w:p>
+      <w:pPr>
+        <w:pStyle w:val="Heading3"/>
+        <w:spacing w:before="0" w:after="0"/>
+        <w:jc w:val="center"/>
+        <w:rPr>
+          <w:rFonts w:ascii="Times New Roman" w:hAnsi="Times New Roman" w:eastAsia="Calibri" w:cs=""/>
+          <w:b w:val="false"/>
+          <w:bCs w:val="false"/>
+          <w:szCs w:val="22"/>
+          <w:lang w:val="uk-UA"/>
+        </w:rPr>
+      </w:pPr>
+      <w:r>
+        <w:rPr>
+          <w:rStyle w:val="Strong"/>
+          <w:rFonts w:eastAsia="Calibri" w:cs="" w:ascii="Times New Roman" w:hAnsi="Times New Roman"/>
+          <w:b/>
+          <w:bCs/>
+          <w:szCs w:val="22"/>
+          <w:lang w:val="uk-UA"/>
+        </w:rPr>
+        <w:t>Завдання 3 — Калькулятор із використанням модулів</w:t>
       </w:r>
     </w:p>
     <w:p>
@@ -6672,24 +6391,171 @@
         <w:pStyle w:val="BodyText"/>
         <w:spacing w:lineRule="auto" w:line="360" w:before="0" w:after="0"/>
         <w:jc w:val="both"/>
-        <w:rPr>
-          <w:lang w:val="uk-UA"/>
-        </w:rPr>
-      </w:pPr>
-      <w:r>
-        <w:rPr>
-          <w:lang w:val="uk-UA"/>
-        </w:rPr>
-        <w:t>Третім файлом став lab2.csv — це файл з початковими даними для телефонного довідника. Саме з нього під час запуску програми зчитується інформація про студентів.</w:t>
+        <w:rPr/>
+      </w:pPr>
+      <w:r>
+        <w:rPr>
+          <w:b w:val="false"/>
+          <w:bCs w:val="false"/>
+          <w:lang w:val="uk-UA"/>
+        </w:rPr>
+        <w:t xml:space="preserve">Третє завдання полягало у створенні </w:t>
+      </w:r>
+      <w:r>
+        <w:rPr>
+          <w:rStyle w:val="Strong"/>
+          <w:b w:val="false"/>
+          <w:bCs w:val="false"/>
+          <w:lang w:val="uk-UA"/>
+        </w:rPr>
+        <w:t>простого калькулятора</w:t>
+      </w:r>
+      <w:r>
+        <w:rPr>
+          <w:b w:val="false"/>
+          <w:bCs w:val="false"/>
+          <w:lang w:val="uk-UA"/>
+        </w:rPr>
+        <w:t>, розділеного на три файли:</w:t>
       </w:r>
     </w:p>
     <w:p>
       <w:pPr>
         <w:pStyle w:val="BodyText"/>
-        <w:spacing w:lineRule="auto" w:line="360" w:before="0" w:after="0"/>
-        <w:ind w:hanging="0" w:left="0"/>
+        <w:numPr>
+          <w:ilvl w:val="0"/>
+          <w:numId w:val="3"/>
+        </w:numPr>
+        <w:tabs>
+          <w:tab w:val="clear" w:pos="720"/>
+          <w:tab w:val="left" w:pos="0" w:leader="none"/>
+        </w:tabs>
+        <w:spacing w:lineRule="auto" w:line="360" w:before="0" w:after="0"/>
+        <w:jc w:val="both"/>
+        <w:rPr/>
+      </w:pPr>
+      <w:r>
+        <w:rPr>
+          <w:rStyle w:val="Style13"/>
+          <w:rFonts w:ascii="Times New Roman" w:hAnsi="Times New Roman"/>
+          <w:lang w:val="uk-UA"/>
+        </w:rPr>
+        <w:t>functions.py</w:t>
+      </w:r>
+      <w:r>
+        <w:rPr>
+          <w:rFonts w:ascii="Times New Roman" w:hAnsi="Times New Roman"/>
+          <w:lang w:val="uk-UA"/>
+        </w:rPr>
+        <w:t xml:space="preserve"> — містить функції додавання, віднімання, множення та ділення;</w:t>
+      </w:r>
+    </w:p>
+    <w:p>
+      <w:pPr>
+        <w:pStyle w:val="BodyText"/>
+        <w:numPr>
+          <w:ilvl w:val="0"/>
+          <w:numId w:val="3"/>
+        </w:numPr>
+        <w:tabs>
+          <w:tab w:val="clear" w:pos="720"/>
+          <w:tab w:val="left" w:pos="0" w:leader="none"/>
+        </w:tabs>
+        <w:spacing w:lineRule="auto" w:line="360" w:before="0" w:after="0"/>
+        <w:jc w:val="both"/>
+        <w:rPr/>
+      </w:pPr>
+      <w:r>
+        <w:rPr>
+          <w:rStyle w:val="Style13"/>
+          <w:rFonts w:ascii="Times New Roman" w:hAnsi="Times New Roman"/>
+          <w:lang w:val="uk-UA"/>
+        </w:rPr>
+        <w:t>operations.py</w:t>
+      </w:r>
+      <w:r>
+        <w:rPr>
+          <w:rFonts w:ascii="Times New Roman" w:hAnsi="Times New Roman"/>
+          <w:lang w:val="uk-UA"/>
+        </w:rPr>
+        <w:t xml:space="preserve"> — містить функції для введення чисел та вибору операції;</w:t>
+      </w:r>
+    </w:p>
+    <w:p>
+      <w:pPr>
+        <w:pStyle w:val="BodyText"/>
+        <w:numPr>
+          <w:ilvl w:val="0"/>
+          <w:numId w:val="3"/>
+        </w:numPr>
+        <w:tabs>
+          <w:tab w:val="clear" w:pos="720"/>
+          <w:tab w:val="left" w:pos="0" w:leader="none"/>
+        </w:tabs>
+        <w:spacing w:lineRule="auto" w:line="360" w:before="0" w:after="0"/>
+        <w:jc w:val="both"/>
+        <w:rPr/>
+      </w:pPr>
+      <w:r>
+        <w:rPr>
+          <w:rStyle w:val="Style13"/>
+          <w:rFonts w:ascii="Times New Roman" w:hAnsi="Times New Roman"/>
+          <w:lang w:val="uk-UA"/>
+        </w:rPr>
+        <w:t>calc.py</w:t>
+      </w:r>
+      <w:r>
+        <w:rPr>
+          <w:rFonts w:ascii="Times New Roman" w:hAnsi="Times New Roman"/>
+          <w:lang w:val="uk-UA"/>
+        </w:rPr>
+        <w:t xml:space="preserve"> — головний файл, що імпортує два попередні модулі та реалізує логіку роботи програми.</w:t>
+      </w:r>
+    </w:p>
+    <w:p>
+      <w:pPr>
+        <w:pStyle w:val="BodyText"/>
+        <w:spacing w:lineRule="auto" w:line="360" w:before="0" w:after="0"/>
+        <w:jc w:val="both"/>
+        <w:rPr>
+          <w:rFonts w:ascii="Times New Roman" w:hAnsi="Times New Roman"/>
+          <w:lang w:val="uk-UA"/>
+        </w:rPr>
+      </w:pPr>
+      <w:r>
+        <w:rPr>
+          <w:lang w:val="uk-UA"/>
+        </w:rPr>
+        <w:t>Після запуску користувач може вибрати потрібну операцію, ввести два числа та отримати результат. Якщо користувач хоче продовжити — програма виконує наступну дію; якщо ні — завершує роботу.</w:t>
+      </w:r>
+    </w:p>
+    <w:p>
+      <w:pPr>
+        <w:pStyle w:val="BodyText"/>
+        <w:spacing w:lineRule="auto" w:line="360" w:before="0" w:after="0"/>
+        <w:jc w:val="both"/>
+        <w:rPr>
+          <w:rFonts w:ascii="Times New Roman" w:hAnsi="Times New Roman"/>
+          <w:lang w:val="uk-UA"/>
+        </w:rPr>
+      </w:pPr>
+      <w:r>
+        <w:rPr>
+          <w:lang w:val="uk-UA"/>
+        </w:rPr>
+      </w:r>
+    </w:p>
+    <w:p>
+      <w:pPr>
+        <w:pStyle w:val="BodyText"/>
+        <w:widowControl/>
+        <w:suppressAutoHyphens w:val="true"/>
+        <w:bidi w:val="0"/>
+        <w:spacing w:lineRule="auto" w:line="360" w:before="0" w:after="0"/>
+        <w:ind w:hanging="0" w:left="0" w:right="0"/>
         <w:jc w:val="center"/>
         <w:rPr>
+          <w:rFonts w:ascii="Times New Roman" w:hAnsi="Times New Roman"/>
           <w:lang w:val="uk-UA"/>
         </w:rPr>
       </w:pPr>
@@ -6703,9 +6569,9 @@
             <wp:positionV relativeFrom="paragraph">
               <wp:posOffset>635</wp:posOffset>
             </wp:positionV>
-            <wp:extent cx="5943600" cy="641350"/>
+            <wp:extent cx="5473065" cy="2570480"/>
             <wp:effectExtent l="0" t="0" r="0" b="0"/>
-            <wp:wrapSquare wrapText="largest"/>
+            <wp:wrapTopAndBottom/>
             <wp:docPr id="55" name="Изображение55" descr=""/>
             <wp:cNvGraphicFramePr>
               <a:graphicFrameLocks xmlns:a="http://schemas.openxmlformats.org/drawingml/2006/main" noChangeAspect="1"/>
@@ -6728,7 +6594,7 @@
                   <pic:spPr bwMode="auto">
                     <a:xfrm>
                       <a:off x="0" y="0"/>
-                      <a:ext cx="5943600" cy="641350"/>
+                      <a:ext cx="5473065" cy="2570480"/>
                     </a:xfrm>
                     <a:prstGeom prst="rect">
                       <a:avLst/>
@@ -6745,23 +6611,7 @@
         <w:rPr>
           <w:lang w:val="uk-UA"/>
         </w:rPr>
-        <w:t>Рис. 3. Скриншот написаного коду.</w:t>
-      </w:r>
-    </w:p>
-    <w:p>
-      <w:pPr>
-        <w:pStyle w:val="BodyText"/>
-        <w:spacing w:lineRule="auto" w:line="360" w:before="0" w:after="0"/>
-        <w:jc w:val="both"/>
-        <w:rPr>
-          <w:lang w:val="uk-UA"/>
-        </w:rPr>
-      </w:pPr>
-      <w:r>
-        <w:rPr>
-          <w:lang w:val="uk-UA"/>
-        </w:rPr>
-        <w:t>Окрім написання трьох кодів, я зробив усе інше, що вимагалося у роботі. Я навчився використовувати параметри командного рядка через модуль sys.argv, розібрався з роботою модуля csv та його класами DictReader і DictWriter, які дають можливість легко зчитувати й записувати дані у файли. Також я встановив бібліотеку pytest, навчився створювати тести і запускати їх через термінал. Усі тести пройшли успішно, що підтвердило правильність роботи програми.</w:t>
+        <w:t>Рис. 5. Скриншот написаного коду</w:t>
       </w:r>
     </w:p>
     <w:p>
@@ -6774,6 +6624,27 @@
         <w:ind w:hanging="0" w:left="0" w:right="0"/>
         <w:jc w:val="center"/>
         <w:rPr>
+          <w:rFonts w:ascii="Times New Roman" w:hAnsi="Times New Roman"/>
+          <w:lang w:val="uk-UA"/>
+        </w:rPr>
+      </w:pPr>
+      <w:r>
+        <w:rPr>
+          <w:lang w:val="uk-UA"/>
+        </w:rPr>
+      </w:r>
+    </w:p>
+    <w:p>
+      <w:pPr>
+        <w:pStyle w:val="BodyText"/>
+        <w:widowControl/>
+        <w:suppressAutoHyphens w:val="true"/>
+        <w:bidi w:val="0"/>
+        <w:spacing w:lineRule="auto" w:line="360" w:before="0" w:after="0"/>
+        <w:ind w:hanging="0" w:left="0" w:right="0"/>
+        <w:jc w:val="center"/>
+        <w:rPr>
+          <w:rFonts w:ascii="Times New Roman" w:hAnsi="Times New Roman"/>
           <w:lang w:val="uk-UA"/>
         </w:rPr>
       </w:pPr>
@@ -6787,9 +6658,9 @@
             <wp:positionV relativeFrom="paragraph">
               <wp:posOffset>635</wp:posOffset>
             </wp:positionV>
-            <wp:extent cx="5943600" cy="3017520"/>
+            <wp:extent cx="4864100" cy="2287270"/>
             <wp:effectExtent l="0" t="0" r="0" b="0"/>
-            <wp:wrapSquare wrapText="largest"/>
+            <wp:wrapTopAndBottom/>
             <wp:docPr id="56" name="Изображение56" descr=""/>
             <wp:cNvGraphicFramePr>
               <a:graphicFrameLocks xmlns:a="http://schemas.openxmlformats.org/drawingml/2006/main" noChangeAspect="1"/>
@@ -6812,7 +6683,7 @@
                   <pic:spPr bwMode="auto">
                     <a:xfrm>
                       <a:off x="0" y="0"/>
-                      <a:ext cx="5943600" cy="3017520"/>
+                      <a:ext cx="4864100" cy="2287270"/>
                     </a:xfrm>
                     <a:prstGeom prst="rect">
                       <a:avLst/>
@@ -6829,23 +6700,382 @@
         <w:rPr>
           <w:lang w:val="uk-UA"/>
         </w:rPr>
-        <w:t>Рис. 4. Скриншот написаного коду.</w:t>
+        <w:t>Рис. 6. Скриншот написаного коду.</w:t>
       </w:r>
     </w:p>
     <w:p>
       <w:pPr>
         <w:pStyle w:val="BodyText"/>
-        <w:spacing w:lineRule="auto" w:line="360" w:before="0" w:after="0"/>
+        <w:widowControl/>
+        <w:suppressAutoHyphens w:val="true"/>
+        <w:bidi w:val="0"/>
+        <w:spacing w:lineRule="auto" w:line="360" w:before="0" w:after="0"/>
+        <w:ind w:hanging="0" w:left="0" w:right="0"/>
+        <w:jc w:val="center"/>
+        <w:rPr>
+          <w:rFonts w:ascii="Times New Roman" w:hAnsi="Times New Roman"/>
+          <w:lang w:val="uk-UA"/>
+        </w:rPr>
+      </w:pPr>
+      <w:r>
+        <w:rPr>
+          <w:lang w:val="uk-UA"/>
+        </w:rPr>
+      </w:r>
+    </w:p>
+    <w:p>
+      <w:pPr>
+        <w:pStyle w:val="BodyText"/>
+        <w:widowControl/>
+        <w:suppressAutoHyphens w:val="true"/>
+        <w:bidi w:val="0"/>
+        <w:spacing w:lineRule="auto" w:line="360" w:before="0" w:after="0"/>
+        <w:ind w:hanging="0" w:left="0" w:right="0"/>
+        <w:jc w:val="center"/>
+        <w:rPr>
+          <w:rFonts w:ascii="Times New Roman" w:hAnsi="Times New Roman"/>
+          <w:lang w:val="uk-UA"/>
+        </w:rPr>
+      </w:pPr>
+      <w:r>
+        <w:drawing>
+          <wp:anchor behindDoc="0" distT="0" distB="0" distL="0" distR="0" simplePos="0" locked="0" layoutInCell="0" allowOverlap="1" relativeHeight="58">
+            <wp:simplePos x="0" y="0"/>
+            <wp:positionH relativeFrom="column">
+              <wp:align>center</wp:align>
+            </wp:positionH>
+            <wp:positionV relativeFrom="paragraph">
+              <wp:posOffset>635</wp:posOffset>
+            </wp:positionV>
+            <wp:extent cx="5034915" cy="2362200"/>
+            <wp:effectExtent l="0" t="0" r="0" b="0"/>
+            <wp:wrapTopAndBottom/>
+            <wp:docPr id="57" name="Изображение57" descr=""/>
+            <wp:cNvGraphicFramePr>
+              <a:graphicFrameLocks xmlns:a="http://schemas.openxmlformats.org/drawingml/2006/main" noChangeAspect="1"/>
+            </wp:cNvGraphicFramePr>
+            <a:graphic xmlns:a="http://schemas.openxmlformats.org/drawingml/2006/main">
+              <a:graphicData uri="http://schemas.openxmlformats.org/drawingml/2006/picture">
+                <pic:pic xmlns:pic="http://schemas.openxmlformats.org/drawingml/2006/picture">
+                  <pic:nvPicPr>
+                    <pic:cNvPr id="57" name="Изображение57" descr=""/>
+                    <pic:cNvPicPr>
+                      <a:picLocks noChangeAspect="1" noChangeArrowheads="1"/>
+                    </pic:cNvPicPr>
+                  </pic:nvPicPr>
+                  <pic:blipFill>
+                    <a:blip r:embed="rId59"/>
+                    <a:stretch>
+                      <a:fillRect/>
+                    </a:stretch>
+                  </pic:blipFill>
+                  <pic:spPr bwMode="auto">
+                    <a:xfrm>
+                      <a:off x="0" y="0"/>
+                      <a:ext cx="5034915" cy="2362200"/>
+                    </a:xfrm>
+                    <a:prstGeom prst="rect">
+                      <a:avLst/>
+                    </a:prstGeom>
+                    <a:noFill/>
+                  </pic:spPr>
+                </pic:pic>
+              </a:graphicData>
+            </a:graphic>
+          </wp:anchor>
+        </w:drawing>
+      </w:r>
+      <w:r>
+        <w:rPr>
+          <w:lang w:val="uk-UA"/>
+        </w:rPr>
+        <w:t>Рис. 7. Скриншот написаного коду.</w:t>
+      </w:r>
+    </w:p>
+    <w:p>
+      <w:pPr>
+        <w:pStyle w:val="BodyText"/>
+        <w:widowControl/>
+        <w:suppressAutoHyphens w:val="true"/>
+        <w:bidi w:val="0"/>
+        <w:spacing w:lineRule="auto" w:line="360" w:before="0" w:after="0"/>
+        <w:ind w:hanging="0" w:left="0" w:right="0"/>
+        <w:jc w:val="center"/>
+        <w:rPr>
+          <w:rFonts w:ascii="Times New Roman" w:hAnsi="Times New Roman"/>
+          <w:lang w:val="uk-UA"/>
+        </w:rPr>
+      </w:pPr>
+      <w:r>
+        <w:rPr>
+          <w:lang w:val="uk-UA"/>
+        </w:rPr>
+      </w:r>
+    </w:p>
+    <w:p>
+      <w:pPr>
+        <w:pStyle w:val="BodyText"/>
+        <w:widowControl/>
+        <w:suppressAutoHyphens w:val="true"/>
+        <w:bidi w:val="0"/>
+        <w:spacing w:lineRule="auto" w:line="360" w:before="0" w:after="0"/>
+        <w:ind w:hanging="0" w:left="0" w:right="0"/>
+        <w:jc w:val="center"/>
+        <w:rPr>
+          <w:rFonts w:ascii="Times New Roman" w:hAnsi="Times New Roman"/>
+          <w:lang w:val="uk-UA"/>
+        </w:rPr>
+      </w:pPr>
+      <w:r>
+        <w:drawing>
+          <wp:anchor behindDoc="0" distT="0" distB="0" distL="0" distR="0" simplePos="0" locked="0" layoutInCell="0" allowOverlap="1" relativeHeight="59">
+            <wp:simplePos x="0" y="0"/>
+            <wp:positionH relativeFrom="column">
+              <wp:align>center</wp:align>
+            </wp:positionH>
+            <wp:positionV relativeFrom="paragraph">
+              <wp:posOffset>635</wp:posOffset>
+            </wp:positionV>
+            <wp:extent cx="4896485" cy="1214755"/>
+            <wp:effectExtent l="0" t="0" r="0" b="0"/>
+            <wp:wrapTopAndBottom/>
+            <wp:docPr id="58" name="Изображение58" descr=""/>
+            <wp:cNvGraphicFramePr>
+              <a:graphicFrameLocks xmlns:a="http://schemas.openxmlformats.org/drawingml/2006/main" noChangeAspect="1"/>
+            </wp:cNvGraphicFramePr>
+            <a:graphic xmlns:a="http://schemas.openxmlformats.org/drawingml/2006/main">
+              <a:graphicData uri="http://schemas.openxmlformats.org/drawingml/2006/picture">
+                <pic:pic xmlns:pic="http://schemas.openxmlformats.org/drawingml/2006/picture">
+                  <pic:nvPicPr>
+                    <pic:cNvPr id="58" name="Изображение58" descr=""/>
+                    <pic:cNvPicPr>
+                      <a:picLocks noChangeAspect="1" noChangeArrowheads="1"/>
+                    </pic:cNvPicPr>
+                  </pic:nvPicPr>
+                  <pic:blipFill>
+                    <a:blip r:embed="rId60"/>
+                    <a:stretch>
+                      <a:fillRect/>
+                    </a:stretch>
+                  </pic:blipFill>
+                  <pic:spPr bwMode="auto">
+                    <a:xfrm>
+                      <a:off x="0" y="0"/>
+                      <a:ext cx="4896485" cy="1214755"/>
+                    </a:xfrm>
+                    <a:prstGeom prst="rect">
+                      <a:avLst/>
+                    </a:prstGeom>
+                    <a:noFill/>
+                  </pic:spPr>
+                </pic:pic>
+              </a:graphicData>
+            </a:graphic>
+          </wp:anchor>
+        </w:drawing>
+      </w:r>
+      <w:r>
+        <w:rPr>
+          <w:lang w:val="uk-UA"/>
+        </w:rPr>
+        <w:t>Рис. 8. Скриншот виведеного результату.</w:t>
+      </w:r>
+    </w:p>
+    <w:p>
+      <w:pPr>
+        <w:pStyle w:val="Heading3"/>
+        <w:spacing w:before="0" w:after="0"/>
         <w:jc w:val="both"/>
         <w:rPr>
-          <w:lang w:val="uk-UA"/>
-        </w:rPr>
-      </w:pPr>
-      <w:r>
-        <w:rPr>
-          <w:lang w:val="uk-UA"/>
-        </w:rPr>
-        <w:t>Таким чином, я виконав усі вимоги лабораторної роботи: написав три необхідні коди, реалізував повну функціональність телефонного довідника студентів, налаштував зчитування й запис даних у файл, а також перевірив програму за допомогою юніт-тестів.</w:t>
+          <w:rFonts w:ascii="Times New Roman" w:hAnsi="Times New Roman" w:eastAsia="Calibri" w:cs=""/>
+          <w:b w:val="false"/>
+          <w:bCs w:val="false"/>
+          <w:szCs w:val="22"/>
+          <w:lang w:val="uk-UA"/>
+        </w:rPr>
+      </w:pPr>
+      <w:r>
+        <w:rPr>
+          <w:rStyle w:val="Strong"/>
+          <w:rFonts w:eastAsia="Calibri" w:cs="" w:ascii="Times New Roman" w:hAnsi="Times New Roman"/>
+          <w:b/>
+          <w:bCs/>
+          <w:szCs w:val="22"/>
+          <w:lang w:val="uk-UA"/>
+        </w:rPr>
+        <w:t>Результати роботи</w:t>
+      </w:r>
+    </w:p>
+    <w:p>
+      <w:pPr>
+        <w:pStyle w:val="BodyText"/>
+        <w:spacing w:lineRule="auto" w:line="360" w:before="0" w:after="0"/>
+        <w:jc w:val="both"/>
+        <w:rPr>
+          <w:rFonts w:ascii="Times New Roman" w:hAnsi="Times New Roman"/>
+          <w:lang w:val="uk-UA"/>
+        </w:rPr>
+      </w:pPr>
+      <w:r>
+        <w:rPr>
+          <w:lang w:val="uk-UA"/>
+        </w:rPr>
+        <w:t>У ході виконання завдання я:</w:t>
+      </w:r>
+    </w:p>
+    <w:p>
+      <w:pPr>
+        <w:pStyle w:val="BodyText"/>
+        <w:numPr>
+          <w:ilvl w:val="0"/>
+          <w:numId w:val="2"/>
+        </w:numPr>
+        <w:tabs>
+          <w:tab w:val="clear" w:pos="720"/>
+          <w:tab w:val="left" w:pos="0" w:leader="none"/>
+        </w:tabs>
+        <w:spacing w:lineRule="auto" w:line="360" w:before="0" w:after="0"/>
+        <w:jc w:val="both"/>
+        <w:rPr/>
+      </w:pPr>
+      <w:r>
+        <w:rPr>
+          <w:lang w:val="uk-UA"/>
+        </w:rPr>
+        <w:t xml:space="preserve">створив програму для гри “Камінь, ножиці, папір” з використанням модуля </w:t>
+      </w:r>
+      <w:r>
+        <w:rPr>
+          <w:rStyle w:val="Style13"/>
+          <w:lang w:val="uk-UA"/>
+        </w:rPr>
+        <w:t>random</w:t>
+      </w:r>
+      <w:r>
+        <w:rPr>
+          <w:lang w:val="uk-UA"/>
+        </w:rPr>
+        <w:t>;</w:t>
+      </w:r>
+    </w:p>
+    <w:p>
+      <w:pPr>
+        <w:pStyle w:val="BodyText"/>
+        <w:numPr>
+          <w:ilvl w:val="0"/>
+          <w:numId w:val="2"/>
+        </w:numPr>
+        <w:tabs>
+          <w:tab w:val="clear" w:pos="720"/>
+          <w:tab w:val="left" w:pos="0" w:leader="none"/>
+        </w:tabs>
+        <w:spacing w:lineRule="auto" w:line="360" w:before="0" w:after="0"/>
+        <w:jc w:val="both"/>
+        <w:rPr/>
+      </w:pPr>
+      <w:r>
+        <w:rPr>
+          <w:lang w:val="uk-UA"/>
+        </w:rPr>
+        <w:t xml:space="preserve">реалізував програму-конвертер валют з використанням API НБУ та модуля </w:t>
+      </w:r>
+      <w:r>
+        <w:rPr>
+          <w:rStyle w:val="Style13"/>
+          <w:lang w:val="uk-UA"/>
+        </w:rPr>
+        <w:t>requests</w:t>
+      </w:r>
+      <w:r>
+        <w:rPr>
+          <w:lang w:val="uk-UA"/>
+        </w:rPr>
+        <w:t>;</w:t>
+      </w:r>
+    </w:p>
+    <w:p>
+      <w:pPr>
+        <w:pStyle w:val="BodyText"/>
+        <w:numPr>
+          <w:ilvl w:val="0"/>
+          <w:numId w:val="2"/>
+        </w:numPr>
+        <w:tabs>
+          <w:tab w:val="clear" w:pos="720"/>
+          <w:tab w:val="left" w:pos="0" w:leader="none"/>
+        </w:tabs>
+        <w:spacing w:lineRule="auto" w:line="360" w:before="0" w:after="0"/>
+        <w:jc w:val="both"/>
+        <w:rPr>
+          <w:rFonts w:ascii="Times New Roman" w:hAnsi="Times New Roman"/>
+          <w:lang w:val="uk-UA"/>
+        </w:rPr>
+      </w:pPr>
+      <w:r>
+        <w:rPr>
+          <w:lang w:val="uk-UA"/>
+        </w:rPr>
+        <w:t>розробив калькулятор, який працює з окремими модулями та демонструє принцип структурованості коду.</w:t>
+      </w:r>
+    </w:p>
+    <w:p>
+      <w:pPr>
+        <w:pStyle w:val="BodyText"/>
+        <w:numPr>
+          <w:ilvl w:val="0"/>
+          <w:numId w:val="0"/>
+        </w:numPr>
+        <w:tabs>
+          <w:tab w:val="clear" w:pos="720"/>
+          <w:tab w:val="left" w:pos="0" w:leader="none"/>
+        </w:tabs>
+        <w:spacing w:lineRule="auto" w:line="360" w:before="0" w:after="0"/>
+        <w:ind w:hanging="0" w:left="720"/>
+        <w:jc w:val="both"/>
+        <w:rPr>
+          <w:rFonts w:ascii="Times New Roman" w:hAnsi="Times New Roman"/>
+          <w:lang w:val="uk-UA"/>
+        </w:rPr>
+      </w:pPr>
+      <w:r>
+        <w:rPr>
+          <w:lang w:val="uk-UA"/>
+        </w:rPr>
+      </w:r>
+    </w:p>
+    <w:p>
+      <w:pPr>
+        <w:pStyle w:val="Heading3"/>
+        <w:spacing w:before="0" w:after="0"/>
+        <w:jc w:val="both"/>
+        <w:rPr/>
+      </w:pPr>
+      <w:r>
+        <w:rPr>
+          <w:rStyle w:val="Strong"/>
+          <w:rFonts w:eastAsia="Calibri" w:cs="" w:ascii="Times New Roman" w:hAnsi="Times New Roman"/>
+          <w:b w:val="false"/>
+          <w:bCs w:val="false"/>
+          <w:szCs w:val="22"/>
+          <w:lang w:val="uk-UA"/>
+        </w:rPr>
+        <w:t>Висновок:</w:t>
+      </w:r>
+    </w:p>
+    <w:p>
+      <w:pPr>
+        <w:pStyle w:val="BodyText"/>
+        <w:spacing w:lineRule="auto" w:line="360" w:before="0" w:after="0"/>
+        <w:jc w:val="both"/>
+        <w:rPr/>
+      </w:pPr>
+      <w:r>
+        <w:rPr>
+          <w:lang w:val="uk-UA"/>
+        </w:rPr>
+        <w:t>Під час виконання лабораторної роботи я закріпив знання про використання модулів у Python, роботу з API та організацію програм у вигляді окремих файлів. Я навчився створювати програми, які взаємодіють з користувачем, обробляють введені дані та отримують інформацію з мережі.</w:t>
+        <w:br/>
+        <w:t>Також я навчився застосовувати модульний підхід для зручності розробки й повторного використання коду.</w:t>
       </w:r>
     </w:p>
     <w:p>
@@ -6854,78 +7084,34 @@
         <w:widowControl/>
         <w:suppressAutoHyphens w:val="true"/>
         <w:bidi w:val="0"/>
-        <w:spacing w:lineRule="auto" w:line="360" w:before="0" w:after="0"/>
-        <w:ind w:firstLine="720" w:left="0" w:right="0"/>
-        <w:jc w:val="both"/>
-        <w:rPr>
-          <w:b w:val="false"/>
-          <w:bCs w:val="false"/>
-          <w:lang w:val="uk-UA"/>
-        </w:rPr>
-      </w:pPr>
-      <w:r>
-        <w:rPr>
-          <w:b w:val="false"/>
-          <w:bCs w:val="false"/>
-          <w:lang w:val="uk-UA"/>
-        </w:rPr>
-      </w:r>
-      <w:r>
-        <w:br w:type="page"/>
-      </w:r>
-    </w:p>
-    <w:p>
-      <w:pPr>
-        <w:pStyle w:val="Normal"/>
-        <w:widowControl/>
-        <w:suppressAutoHyphens w:val="true"/>
-        <w:bidi w:val="0"/>
-        <w:spacing w:lineRule="auto" w:line="360" w:before="0" w:after="0"/>
-        <w:ind w:firstLine="720" w:left="0" w:right="0"/>
-        <w:jc w:val="both"/>
-        <w:rPr>
-          <w:b w:val="false"/>
-          <w:bCs w:val="false"/>
-          <w:lang w:val="uk-UA"/>
-        </w:rPr>
-      </w:pPr>
-      <w:r>
-        <w:rPr>
-          <w:b w:val="false"/>
-          <w:bCs w:val="false"/>
-          <w:lang w:val="uk-UA"/>
-        </w:rPr>
-        <w:t>Висновок:</w:t>
-      </w:r>
-    </w:p>
-    <w:p>
-      <w:pPr>
-        <w:pStyle w:val="Normal"/>
-        <w:widowControl/>
-        <w:suppressAutoHyphens w:val="true"/>
-        <w:bidi w:val="0"/>
-        <w:spacing w:lineRule="auto" w:line="360" w:before="0" w:after="0"/>
-        <w:ind w:firstLine="720" w:left="0" w:right="0"/>
-        <w:jc w:val="both"/>
-        <w:rPr>
-          <w:b w:val="false"/>
-          <w:bCs w:val="false"/>
-          <w:lang w:val="uk-UA"/>
-        </w:rPr>
-      </w:pPr>
-      <w:r>
-        <w:rPr>
-          <w:b w:val="false"/>
-          <w:bCs w:val="false"/>
-          <w:lang w:val="uk-UA"/>
-        </w:rPr>
-        <w:t xml:space="preserve">У результаті виконання лабораторної роботи я навчився працювати з файлами у Python, зокрема зчитувати та зберігати дані у форматі CSV. Також я розібрався з параметрами командного рядка та створив юніт-тести для перевірки роботи програми. Програма телефонного довідника працює правильно й виконує всі необхідні функції, тому мета лабораторної роботи досягнута. </w:t>
+        <w:spacing w:lineRule="auto" w:line="360" w:before="0" w:after="160"/>
+        <w:ind w:hanging="0" w:left="0" w:right="0"/>
+        <w:jc w:val="center"/>
+        <w:rPr>
+          <w:b w:val="false"/>
+          <w:bCs w:val="false"/>
+          <w:i w:val="false"/>
+          <w:i w:val="false"/>
+          <w:iCs w:val="false"/>
+          <w:u w:val="none"/>
+          <w:lang w:val="uk-UA"/>
+        </w:rPr>
+      </w:pPr>
+      <w:r>
+        <w:rPr>
+          <w:b w:val="false"/>
+          <w:bCs w:val="false"/>
+          <w:i w:val="false"/>
+          <w:iCs w:val="false"/>
+          <w:u w:val="none"/>
+          <w:lang w:val="uk-UA"/>
+        </w:rPr>
       </w:r>
     </w:p>
     <w:sectPr>
-      <w:footerReference w:type="even" r:id="rId59"/>
-      <w:footerReference w:type="default" r:id="rId60"/>
-      <w:footerReference w:type="first" r:id="rId61"/>
+      <w:footerReference w:type="even" r:id="rId61"/>
+      <w:footerReference w:type="default" r:id="rId62"/>
+      <w:footerReference w:type="first" r:id="rId63"/>
       <w:type w:val="nextPage"/>
       <w:pgSz w:w="12240" w:h="15840"/>
       <w:pgMar w:left="1440" w:right="1440" w:gutter="0" w:header="0" w:top="1440" w:footer="1440" w:bottom="2365"/>
@@ -6976,7 +7162,7 @@
     </w:r>
     <w:r>
       <w:rPr/>
-      <w:t>38</w:t>
+      <w:t>35</w:t>
     </w:r>
     <w:r>
       <w:rPr/>
@@ -7009,7 +7195,7 @@
     </w:r>
     <w:r>
       <w:rPr/>
-      <w:t>38</w:t>
+      <w:t>35</w:t>
     </w:r>
     <w:r>
       <w:rPr/>
@@ -7017,6 +7203,553 @@
     </w:r>
   </w:p>
 </w:ftr>
+</file>
+
+<file path=word/numbering.xml><?xml version="1.0" encoding="utf-8"?>
+<w:numbering xmlns:w="http://schemas.openxmlformats.org/wordprocessingml/2006/main" xmlns:o="urn:schemas-microsoft-com:office:office" xmlns:r="http://schemas.openxmlformats.org/officeDocument/2006/relationships" xmlns:v="urn:schemas-microsoft-com:vml" xmlns:mc="http://schemas.openxmlformats.org/markup-compatibility/2006" xmlns:w14="http://schemas.microsoft.com/office/word/2010/wordml" mc:Ignorable="w14">
+  <w:abstractNum w:abstractNumId="1">
+    <w:lvl w:ilvl="0">
+      <w:start w:val="1"/>
+      <w:numFmt w:val="bullet"/>
+      <w:lvlText w:val=""/>
+      <w:lvlJc w:val="left"/>
+      <w:pPr>
+        <w:tabs>
+          <w:tab w:val="num" w:pos="709"/>
+        </w:tabs>
+        <w:ind w:left="709" w:hanging="283"/>
+      </w:pPr>
+      <w:rPr>
+        <w:rFonts w:ascii="Symbol" w:hAnsi="Symbol" w:cs="Symbol" w:hint="default"/>
+      </w:rPr>
+    </w:lvl>
+    <w:lvl w:ilvl="1">
+      <w:start w:val="1"/>
+      <w:numFmt w:val="bullet"/>
+      <w:lvlText w:val=""/>
+      <w:lvlJc w:val="left"/>
+      <w:pPr>
+        <w:tabs>
+          <w:tab w:val="num" w:pos="1418"/>
+        </w:tabs>
+        <w:ind w:left="1418" w:hanging="283"/>
+      </w:pPr>
+      <w:rPr>
+        <w:rFonts w:ascii="Symbol" w:hAnsi="Symbol" w:cs="Symbol" w:hint="default"/>
+      </w:rPr>
+    </w:lvl>
+    <w:lvl w:ilvl="2">
+      <w:start w:val="1"/>
+      <w:numFmt w:val="bullet"/>
+      <w:lvlText w:val=""/>
+      <w:lvlJc w:val="left"/>
+      <w:pPr>
+        <w:tabs>
+          <w:tab w:val="num" w:pos="2127"/>
+        </w:tabs>
+        <w:ind w:left="2127" w:hanging="283"/>
+      </w:pPr>
+      <w:rPr>
+        <w:rFonts w:ascii="Symbol" w:hAnsi="Symbol" w:cs="Symbol" w:hint="default"/>
+      </w:rPr>
+    </w:lvl>
+    <w:lvl w:ilvl="3">
+      <w:start w:val="1"/>
+      <w:numFmt w:val="bullet"/>
+      <w:lvlText w:val=""/>
+      <w:lvlJc w:val="left"/>
+      <w:pPr>
+        <w:tabs>
+          <w:tab w:val="num" w:pos="2836"/>
+        </w:tabs>
+        <w:ind w:left="2836" w:hanging="283"/>
+      </w:pPr>
+      <w:rPr>
+        <w:rFonts w:ascii="Symbol" w:hAnsi="Symbol" w:cs="Symbol" w:hint="default"/>
+      </w:rPr>
+    </w:lvl>
+    <w:lvl w:ilvl="4">
+      <w:start w:val="1"/>
+      <w:numFmt w:val="bullet"/>
+      <w:lvlText w:val=""/>
+      <w:lvlJc w:val="left"/>
+      <w:pPr>
+        <w:tabs>
+          <w:tab w:val="num" w:pos="3545"/>
+        </w:tabs>
+        <w:ind w:left="3545" w:hanging="283"/>
+      </w:pPr>
+      <w:rPr>
+        <w:rFonts w:ascii="Symbol" w:hAnsi="Symbol" w:cs="Symbol" w:hint="default"/>
+      </w:rPr>
+    </w:lvl>
+    <w:lvl w:ilvl="5">
+      <w:start w:val="1"/>
+      <w:numFmt w:val="bullet"/>
+      <w:lvlText w:val=""/>
+      <w:lvlJc w:val="left"/>
+      <w:pPr>
+        <w:tabs>
+          <w:tab w:val="num" w:pos="4254"/>
+        </w:tabs>
+        <w:ind w:left="4254" w:hanging="283"/>
+      </w:pPr>
+      <w:rPr>
+        <w:rFonts w:ascii="Symbol" w:hAnsi="Symbol" w:cs="Symbol" w:hint="default"/>
+      </w:rPr>
+    </w:lvl>
+    <w:lvl w:ilvl="6">
+      <w:start w:val="1"/>
+      <w:numFmt w:val="bullet"/>
+      <w:lvlText w:val=""/>
+      <w:lvlJc w:val="left"/>
+      <w:pPr>
+        <w:tabs>
+          <w:tab w:val="num" w:pos="4963"/>
+        </w:tabs>
+        <w:ind w:left="4963" w:hanging="283"/>
+      </w:pPr>
+      <w:rPr>
+        <w:rFonts w:ascii="Symbol" w:hAnsi="Symbol" w:cs="Symbol" w:hint="default"/>
+      </w:rPr>
+    </w:lvl>
+    <w:lvl w:ilvl="7">
+      <w:start w:val="1"/>
+      <w:numFmt w:val="bullet"/>
+      <w:lvlText w:val=""/>
+      <w:lvlJc w:val="left"/>
+      <w:pPr>
+        <w:tabs>
+          <w:tab w:val="num" w:pos="5672"/>
+        </w:tabs>
+        <w:ind w:left="5672" w:hanging="283"/>
+      </w:pPr>
+      <w:rPr>
+        <w:rFonts w:ascii="Symbol" w:hAnsi="Symbol" w:cs="Symbol" w:hint="default"/>
+      </w:rPr>
+    </w:lvl>
+    <w:lvl w:ilvl="8">
+      <w:start w:val="1"/>
+      <w:numFmt w:val="bullet"/>
+      <w:lvlText w:val=""/>
+      <w:lvlJc w:val="left"/>
+      <w:pPr>
+        <w:tabs>
+          <w:tab w:val="num" w:pos="6381"/>
+        </w:tabs>
+        <w:ind w:left="6381" w:hanging="283"/>
+      </w:pPr>
+      <w:rPr>
+        <w:rFonts w:ascii="Symbol" w:hAnsi="Symbol" w:cs="Symbol" w:hint="default"/>
+      </w:rPr>
+    </w:lvl>
+  </w:abstractNum>
+  <w:abstractNum w:abstractNumId="2">
+    <w:lvl w:ilvl="0">
+      <w:start w:val="1"/>
+      <w:numFmt w:val="bullet"/>
+      <w:lvlText w:val=""/>
+      <w:lvlJc w:val="left"/>
+      <w:pPr>
+        <w:tabs>
+          <w:tab w:val="num" w:pos="720"/>
+        </w:tabs>
+        <w:ind w:left="720" w:hanging="360"/>
+      </w:pPr>
+      <w:rPr>
+        <w:rFonts w:ascii="Symbol" w:hAnsi="Symbol" w:cs="Symbol" w:hint="default"/>
+      </w:rPr>
+    </w:lvl>
+    <w:lvl w:ilvl="1">
+      <w:start w:val="1"/>
+      <w:numFmt w:val="bullet"/>
+      <w:lvlText w:val=""/>
+      <w:lvlJc w:val="left"/>
+      <w:pPr>
+        <w:tabs>
+          <w:tab w:val="num" w:pos="1080"/>
+        </w:tabs>
+        <w:ind w:left="1080" w:hanging="360"/>
+      </w:pPr>
+      <w:rPr>
+        <w:rFonts w:ascii="Symbol" w:hAnsi="Symbol" w:cs="Symbol" w:hint="default"/>
+      </w:rPr>
+    </w:lvl>
+    <w:lvl w:ilvl="2">
+      <w:start w:val="1"/>
+      <w:numFmt w:val="bullet"/>
+      <w:lvlText w:val=""/>
+      <w:lvlJc w:val="left"/>
+      <w:pPr>
+        <w:tabs>
+          <w:tab w:val="num" w:pos="1440"/>
+        </w:tabs>
+        <w:ind w:left="1440" w:hanging="360"/>
+      </w:pPr>
+      <w:rPr>
+        <w:rFonts w:ascii="Symbol" w:hAnsi="Symbol" w:cs="Symbol" w:hint="default"/>
+      </w:rPr>
+    </w:lvl>
+    <w:lvl w:ilvl="3">
+      <w:start w:val="1"/>
+      <w:numFmt w:val="bullet"/>
+      <w:lvlText w:val=""/>
+      <w:lvlJc w:val="left"/>
+      <w:pPr>
+        <w:tabs>
+          <w:tab w:val="num" w:pos="1800"/>
+        </w:tabs>
+        <w:ind w:left="1800" w:hanging="360"/>
+      </w:pPr>
+      <w:rPr>
+        <w:rFonts w:ascii="Symbol" w:hAnsi="Symbol" w:cs="Symbol" w:hint="default"/>
+      </w:rPr>
+    </w:lvl>
+    <w:lvl w:ilvl="4">
+      <w:start w:val="1"/>
+      <w:numFmt w:val="bullet"/>
+      <w:lvlText w:val=""/>
+      <w:lvlJc w:val="left"/>
+      <w:pPr>
+        <w:tabs>
+          <w:tab w:val="num" w:pos="2160"/>
+        </w:tabs>
+        <w:ind w:left="2160" w:hanging="360"/>
+      </w:pPr>
+      <w:rPr>
+        <w:rFonts w:ascii="Symbol" w:hAnsi="Symbol" w:cs="Symbol" w:hint="default"/>
+      </w:rPr>
+    </w:lvl>
+    <w:lvl w:ilvl="5">
+      <w:start w:val="1"/>
+      <w:numFmt w:val="bullet"/>
+      <w:lvlText w:val=""/>
+      <w:lvlJc w:val="left"/>
+      <w:pPr>
+        <w:tabs>
+          <w:tab w:val="num" w:pos="2520"/>
+        </w:tabs>
+        <w:ind w:left="2520" w:hanging="360"/>
+      </w:pPr>
+      <w:rPr>
+        <w:rFonts w:ascii="Symbol" w:hAnsi="Symbol" w:cs="Symbol" w:hint="default"/>
+      </w:rPr>
+    </w:lvl>
+    <w:lvl w:ilvl="6">
+      <w:start w:val="1"/>
+      <w:numFmt w:val="bullet"/>
+      <w:lvlText w:val=""/>
+      <w:lvlJc w:val="left"/>
+      <w:pPr>
+        <w:tabs>
+          <w:tab w:val="num" w:pos="2880"/>
+        </w:tabs>
+        <w:ind w:left="2880" w:hanging="360"/>
+      </w:pPr>
+      <w:rPr>
+        <w:rFonts w:ascii="Symbol" w:hAnsi="Symbol" w:cs="Symbol" w:hint="default"/>
+      </w:rPr>
+    </w:lvl>
+    <w:lvl w:ilvl="7">
+      <w:start w:val="1"/>
+      <w:numFmt w:val="bullet"/>
+      <w:lvlText w:val=""/>
+      <w:lvlJc w:val="left"/>
+      <w:pPr>
+        <w:tabs>
+          <w:tab w:val="num" w:pos="3240"/>
+        </w:tabs>
+        <w:ind w:left="3240" w:hanging="360"/>
+      </w:pPr>
+      <w:rPr>
+        <w:rFonts w:ascii="Symbol" w:hAnsi="Symbol" w:cs="Symbol" w:hint="default"/>
+      </w:rPr>
+    </w:lvl>
+    <w:lvl w:ilvl="8">
+      <w:start w:val="1"/>
+      <w:numFmt w:val="bullet"/>
+      <w:lvlText w:val=""/>
+      <w:lvlJc w:val="left"/>
+      <w:pPr>
+        <w:tabs>
+          <w:tab w:val="num" w:pos="3600"/>
+        </w:tabs>
+        <w:ind w:left="3600" w:hanging="360"/>
+      </w:pPr>
+      <w:rPr>
+        <w:rFonts w:ascii="Symbol" w:hAnsi="Symbol" w:cs="Symbol" w:hint="default"/>
+      </w:rPr>
+    </w:lvl>
+  </w:abstractNum>
+  <w:abstractNum w:abstractNumId="3">
+    <w:lvl w:ilvl="0">
+      <w:start w:val="1"/>
+      <w:numFmt w:val="bullet"/>
+      <w:lvlText w:val=""/>
+      <w:lvlJc w:val="left"/>
+      <w:pPr>
+        <w:tabs>
+          <w:tab w:val="num" w:pos="720"/>
+        </w:tabs>
+        <w:ind w:left="720" w:hanging="360"/>
+      </w:pPr>
+      <w:rPr>
+        <w:rFonts w:ascii="Symbol" w:hAnsi="Symbol" w:cs="Symbol" w:hint="default"/>
+      </w:rPr>
+    </w:lvl>
+    <w:lvl w:ilvl="1">
+      <w:start w:val="1"/>
+      <w:numFmt w:val="bullet"/>
+      <w:lvlText w:val=""/>
+      <w:lvlJc w:val="left"/>
+      <w:pPr>
+        <w:tabs>
+          <w:tab w:val="num" w:pos="1080"/>
+        </w:tabs>
+        <w:ind w:left="1080" w:hanging="360"/>
+      </w:pPr>
+      <w:rPr>
+        <w:rFonts w:ascii="Symbol" w:hAnsi="Symbol" w:cs="Symbol" w:hint="default"/>
+      </w:rPr>
+    </w:lvl>
+    <w:lvl w:ilvl="2">
+      <w:start w:val="1"/>
+      <w:numFmt w:val="bullet"/>
+      <w:lvlText w:val=""/>
+      <w:lvlJc w:val="left"/>
+      <w:pPr>
+        <w:tabs>
+          <w:tab w:val="num" w:pos="1440"/>
+        </w:tabs>
+        <w:ind w:left="1440" w:hanging="360"/>
+      </w:pPr>
+      <w:rPr>
+        <w:rFonts w:ascii="Symbol" w:hAnsi="Symbol" w:cs="Symbol" w:hint="default"/>
+      </w:rPr>
+    </w:lvl>
+    <w:lvl w:ilvl="3">
+      <w:start w:val="1"/>
+      <w:numFmt w:val="bullet"/>
+      <w:lvlText w:val=""/>
+      <w:lvlJc w:val="left"/>
+      <w:pPr>
+        <w:tabs>
+          <w:tab w:val="num" w:pos="1800"/>
+        </w:tabs>
+        <w:ind w:left="1800" w:hanging="360"/>
+      </w:pPr>
+      <w:rPr>
+        <w:rFonts w:ascii="Symbol" w:hAnsi="Symbol" w:cs="Symbol" w:hint="default"/>
+      </w:rPr>
+    </w:lvl>
+    <w:lvl w:ilvl="4">
+      <w:start w:val="1"/>
+      <w:numFmt w:val="bullet"/>
+      <w:lvlText w:val=""/>
+      <w:lvlJc w:val="left"/>
+      <w:pPr>
+        <w:tabs>
+          <w:tab w:val="num" w:pos="2160"/>
+        </w:tabs>
+        <w:ind w:left="2160" w:hanging="360"/>
+      </w:pPr>
+      <w:rPr>
+        <w:rFonts w:ascii="Symbol" w:hAnsi="Symbol" w:cs="Symbol" w:hint="default"/>
+      </w:rPr>
+    </w:lvl>
+    <w:lvl w:ilvl="5">
+      <w:start w:val="1"/>
+      <w:numFmt w:val="bullet"/>
+      <w:lvlText w:val=""/>
+      <w:lvlJc w:val="left"/>
+      <w:pPr>
+        <w:tabs>
+          <w:tab w:val="num" w:pos="2520"/>
+        </w:tabs>
+        <w:ind w:left="2520" w:hanging="360"/>
+      </w:pPr>
+      <w:rPr>
+        <w:rFonts w:ascii="Symbol" w:hAnsi="Symbol" w:cs="Symbol" w:hint="default"/>
+      </w:rPr>
+    </w:lvl>
+    <w:lvl w:ilvl="6">
+      <w:start w:val="1"/>
+      <w:numFmt w:val="bullet"/>
+      <w:lvlText w:val=""/>
+      <w:lvlJc w:val="left"/>
+      <w:pPr>
+        <w:tabs>
+          <w:tab w:val="num" w:pos="2880"/>
+        </w:tabs>
+        <w:ind w:left="2880" w:hanging="360"/>
+      </w:pPr>
+      <w:rPr>
+        <w:rFonts w:ascii="Symbol" w:hAnsi="Symbol" w:cs="Symbol" w:hint="default"/>
+      </w:rPr>
+    </w:lvl>
+    <w:lvl w:ilvl="7">
+      <w:start w:val="1"/>
+      <w:numFmt w:val="bullet"/>
+      <w:lvlText w:val=""/>
+      <w:lvlJc w:val="left"/>
+      <w:pPr>
+        <w:tabs>
+          <w:tab w:val="num" w:pos="3240"/>
+        </w:tabs>
+        <w:ind w:left="3240" w:hanging="360"/>
+      </w:pPr>
+      <w:rPr>
+        <w:rFonts w:ascii="Symbol" w:hAnsi="Symbol" w:cs="Symbol" w:hint="default"/>
+      </w:rPr>
+    </w:lvl>
+    <w:lvl w:ilvl="8">
+      <w:start w:val="1"/>
+      <w:numFmt w:val="bullet"/>
+      <w:lvlText w:val=""/>
+      <w:lvlJc w:val="left"/>
+      <w:pPr>
+        <w:tabs>
+          <w:tab w:val="num" w:pos="3600"/>
+        </w:tabs>
+        <w:ind w:left="3600" w:hanging="360"/>
+      </w:pPr>
+      <w:rPr>
+        <w:rFonts w:ascii="Symbol" w:hAnsi="Symbol" w:cs="Symbol" w:hint="default"/>
+      </w:rPr>
+    </w:lvl>
+  </w:abstractNum>
+  <w:abstractNum w:abstractNumId="4">
+    <w:lvl w:ilvl="0">
+      <w:start w:val="1"/>
+      <w:numFmt w:val="none"/>
+      <w:suff w:val="nothing"/>
+      <w:lvlText w:val=""/>
+      <w:lvlJc w:val="left"/>
+      <w:pPr>
+        <w:tabs>
+          <w:tab w:val="num" w:pos="0"/>
+        </w:tabs>
+        <w:ind w:left="0" w:hanging="0"/>
+      </w:pPr>
+    </w:lvl>
+    <w:lvl w:ilvl="1">
+      <w:start w:val="1"/>
+      <w:numFmt w:val="none"/>
+      <w:suff w:val="nothing"/>
+      <w:lvlText w:val=""/>
+      <w:lvlJc w:val="left"/>
+      <w:pPr>
+        <w:tabs>
+          <w:tab w:val="num" w:pos="0"/>
+        </w:tabs>
+        <w:ind w:left="0" w:hanging="0"/>
+      </w:pPr>
+    </w:lvl>
+    <w:lvl w:ilvl="2">
+      <w:start w:val="1"/>
+      <w:numFmt w:val="none"/>
+      <w:suff w:val="nothing"/>
+      <w:lvlText w:val=""/>
+      <w:lvlJc w:val="left"/>
+      <w:pPr>
+        <w:tabs>
+          <w:tab w:val="num" w:pos="0"/>
+        </w:tabs>
+        <w:ind w:left="0" w:hanging="0"/>
+      </w:pPr>
+    </w:lvl>
+    <w:lvl w:ilvl="3">
+      <w:start w:val="1"/>
+      <w:numFmt w:val="none"/>
+      <w:suff w:val="nothing"/>
+      <w:lvlText w:val=""/>
+      <w:lvlJc w:val="left"/>
+      <w:pPr>
+        <w:tabs>
+          <w:tab w:val="num" w:pos="0"/>
+        </w:tabs>
+        <w:ind w:left="0" w:hanging="0"/>
+      </w:pPr>
+    </w:lvl>
+    <w:lvl w:ilvl="4">
+      <w:start w:val="1"/>
+      <w:numFmt w:val="none"/>
+      <w:suff w:val="nothing"/>
+      <w:lvlText w:val=""/>
+      <w:lvlJc w:val="left"/>
+      <w:pPr>
+        <w:tabs>
+          <w:tab w:val="num" w:pos="0"/>
+        </w:tabs>
+        <w:ind w:left="0" w:hanging="0"/>
+      </w:pPr>
+    </w:lvl>
+    <w:lvl w:ilvl="5">
+      <w:start w:val="1"/>
+      <w:numFmt w:val="none"/>
+      <w:suff w:val="nothing"/>
+      <w:lvlText w:val=""/>
+      <w:lvlJc w:val="left"/>
+      <w:pPr>
+        <w:tabs>
+          <w:tab w:val="num" w:pos="0"/>
+        </w:tabs>
+        <w:ind w:left="0" w:hanging="0"/>
+      </w:pPr>
+    </w:lvl>
+    <w:lvl w:ilvl="6">
+      <w:start w:val="1"/>
+      <w:numFmt w:val="none"/>
+      <w:suff w:val="nothing"/>
+      <w:lvlText w:val=""/>
+      <w:lvlJc w:val="left"/>
+      <w:pPr>
+        <w:tabs>
+          <w:tab w:val="num" w:pos="0"/>
+        </w:tabs>
+        <w:ind w:left="0" w:hanging="0"/>
+      </w:pPr>
+    </w:lvl>
+    <w:lvl w:ilvl="7">
+      <w:start w:val="1"/>
+      <w:numFmt w:val="none"/>
+      <w:suff w:val="nothing"/>
+      <w:lvlText w:val=""/>
+      <w:lvlJc w:val="left"/>
+      <w:pPr>
+        <w:tabs>
+          <w:tab w:val="num" w:pos="0"/>
+        </w:tabs>
+        <w:ind w:left="0" w:hanging="0"/>
+      </w:pPr>
+    </w:lvl>
+    <w:lvl w:ilvl="8">
+      <w:start w:val="1"/>
+      <w:numFmt w:val="none"/>
+      <w:suff w:val="nothing"/>
+      <w:lvlText w:val=""/>
+      <w:lvlJc w:val="left"/>
+      <w:pPr>
+        <w:tabs>
+          <w:tab w:val="num" w:pos="0"/>
+        </w:tabs>
+        <w:ind w:left="0" w:hanging="0"/>
+      </w:pPr>
+    </w:lvl>
+  </w:abstractNum>
+  <w:num w:numId="1">
+    <w:abstractNumId w:val="1"/>
+  </w:num>
+  <w:num w:numId="2">
+    <w:abstractNumId w:val="2"/>
+  </w:num>
+  <w:num w:numId="3">
+    <w:abstractNumId w:val="3"/>
+  </w:num>
+  <w:num w:numId="4">
+    <w:abstractNumId w:val="4"/>
+  </w:num>
+</w:numbering>
 </file>
 
 <file path=word/styles.xml><?xml version="1.0" encoding="utf-8"?>
@@ -7435,6 +8168,23 @@
       <w:lang w:val="en-US" w:eastAsia="en-US" w:bidi="ar-SA"/>
     </w:rPr>
   </w:style>
+  <w:style w:type="paragraph" w:styleId="Heading3">
+    <w:name w:val="heading 3"/>
+    <w:basedOn w:val="Style16"/>
+    <w:next w:val="BodyText"/>
+    <w:qFormat/>
+    <w:pPr>
+      <w:spacing w:before="140" w:after="120"/>
+      <w:outlineLvl w:val="2"/>
+    </w:pPr>
+    <w:rPr>
+      <w:rFonts w:ascii="Liberation Serif" w:hAnsi="Liberation Serif" w:eastAsia="Segoe UI" w:cs="Tahoma"/>
+      <w:b/>
+      <w:bCs/>
+      <w:sz w:val="28"/>
+      <w:szCs w:val="28"/>
+    </w:rPr>
+  </w:style>
   <w:style w:type="character" w:styleId="DefaultParagraphFont" w:default="1">
     <w:name w:val="Default Paragraph Font"/>
     <w:uiPriority w:val="1"/>
@@ -7451,15 +8201,15 @@
       <w:bCs/>
     </w:rPr>
   </w:style>
-  <w:style w:type="character" w:styleId="user">
-    <w:name w:val="Исходный текст (user)"/>
+  <w:style w:type="character" w:styleId="Style13">
+    <w:name w:val="Исходный текст"/>
     <w:qFormat/>
     <w:rPr>
       <w:rFonts w:ascii="Liberation Mono" w:hAnsi="Liberation Mono" w:eastAsia="Liberation Mono" w:cs="Liberation Mono"/>
     </w:rPr>
   </w:style>
-  <w:style w:type="character" w:styleId="Style14">
-    <w:name w:val="Исходный текст"/>
+  <w:style w:type="character" w:styleId="user">
+    <w:name w:val="Исходный текст (user)"/>
     <w:qFormat/>
     <w:rPr>
       <w:rFonts w:ascii="Liberation Mono" w:hAnsi="Liberation Mono" w:eastAsia="Liberation Mono" w:cs="Liberation Mono"/>
@@ -7473,15 +8223,37 @@
       <w:u w:val="single"/>
     </w:rPr>
   </w:style>
-  <w:style w:type="character" w:styleId="Style15">
+  <w:style w:type="character" w:styleId="user1">
+    <w:name w:val="Символ нумерации (user)"/>
+    <w:qFormat/>
+    <w:rPr/>
+  </w:style>
+  <w:style w:type="character" w:styleId="Style14">
     <w:name w:val="Символ нумерации"/>
     <w:qFormat/>
     <w:rPr/>
   </w:style>
-  <w:style w:type="character" w:styleId="user1">
-    <w:name w:val="Символ нумерации (user)"/>
+  <w:style w:type="character" w:styleId="Emphasis">
+    <w:name w:val="Emphasis"/>
     <w:qFormat/>
-    <w:rPr/>
+    <w:rPr>
+      <w:i/>
+      <w:iCs/>
+    </w:rPr>
+  </w:style>
+  <w:style w:type="character" w:styleId="Style15">
+    <w:name w:val="Маркеры"/>
+    <w:qFormat/>
+    <w:rPr>
+      <w:rFonts w:ascii="OpenSymbol" w:hAnsi="OpenSymbol" w:eastAsia="OpenSymbol" w:cs="OpenSymbol"/>
+    </w:rPr>
+  </w:style>
+  <w:style w:type="character" w:styleId="user2">
+    <w:name w:val="Маркеры (user)"/>
+    <w:qFormat/>
+    <w:rPr>
+      <w:rFonts w:ascii="OpenSymbol" w:hAnsi="OpenSymbol" w:eastAsia="OpenSymbol" w:cs="OpenSymbol"/>
+    </w:rPr>
   </w:style>
   <w:style w:type="paragraph" w:styleId="Style16">
     <w:name w:val="Заголовок"/>
@@ -7541,7 +8313,7 @@
       <w:rFonts w:cs="Lucida Sans"/>
     </w:rPr>
   </w:style>
-  <w:style w:type="paragraph" w:styleId="user2">
+  <w:style w:type="paragraph" w:styleId="user3">
     <w:name w:val="Заголовок (user)"/>
     <w:basedOn w:val="Normal"/>
     <w:next w:val="BodyText"/>
@@ -7556,7 +8328,7 @@
       <w:szCs w:val="28"/>
     </w:rPr>
   </w:style>
-  <w:style w:type="paragraph" w:styleId="user3">
+  <w:style w:type="paragraph" w:styleId="user4">
     <w:name w:val="Указатель (user)"/>
     <w:basedOn w:val="Normal"/>
     <w:qFormat/>
@@ -7578,8 +8350,8 @@
     </w:pPr>
     <w:rPr/>
   </w:style>
-  <w:style w:type="paragraph" w:styleId="user4">
-    <w:name w:val="Колонтитулы (user)"/>
+  <w:style w:type="paragraph" w:styleId="Style18">
+    <w:name w:val="Колонтитулы"/>
     <w:basedOn w:val="Normal"/>
     <w:qFormat/>
     <w:pPr>
@@ -7592,8 +8364,8 @@
     </w:pPr>
     <w:rPr/>
   </w:style>
-  <w:style w:type="paragraph" w:styleId="Style18">
-    <w:name w:val="Колонтитулы"/>
+  <w:style w:type="paragraph" w:styleId="user5">
+    <w:name w:val="Колонтитулы (user)"/>
     <w:basedOn w:val="Normal"/>
     <w:qFormat/>
     <w:pPr/>
@@ -7601,14 +8373,14 @@
   </w:style>
   <w:style w:type="paragraph" w:styleId="Footer">
     <w:name w:val="footer"/>
-    <w:basedOn w:val="user4"/>
+    <w:basedOn w:val="Style18"/>
     <w:pPr>
       <w:suppressLineNumbers/>
     </w:pPr>
     <w:rPr/>
   </w:style>
-  <w:style w:type="paragraph" w:styleId="user5">
-    <w:name w:val="Горизонтальная линия (user)"/>
+  <w:style w:type="paragraph" w:styleId="Style19">
+    <w:name w:val="Горизонтальная линия"/>
     <w:basedOn w:val="Normal"/>
     <w:next w:val="BodyText"/>
     <w:qFormat/>
@@ -7624,8 +8396,8 @@
       <w:szCs w:val="12"/>
     </w:rPr>
   </w:style>
-  <w:style w:type="paragraph" w:styleId="user6">
-    <w:name w:val="Текст в заданном формате (user)"/>
+  <w:style w:type="paragraph" w:styleId="Style20">
+    <w:name w:val="Текст в заданном формате"/>
     <w:basedOn w:val="Normal"/>
     <w:qFormat/>
     <w:pPr>
@@ -7637,8 +8409,8 @@
       <w:szCs w:val="20"/>
     </w:rPr>
   </w:style>
-  <w:style w:type="numbering" w:styleId="user7" w:default="1">
-    <w:name w:val="Без списка (user)"/>
+  <w:style w:type="numbering" w:styleId="Style21" w:default="1">
+    <w:name w:val="Без списка"/>
     <w:uiPriority w:val="99"/>
     <w:semiHidden/>
     <w:unhideWhenUsed/>

</xml_diff>

<commit_message>
add solution for topic_05
</commit_message>
<xml_diff>
--- a/TP-KB-241-Hlib-Dyzyniuryk.docx
+++ b/TP-KB-241-Hlib-Dyzyniuryk.docx
@@ -1439,7 +1439,7 @@
       </w:r>
       <w:r>
         <w:rPr>
-          <w:rStyle w:val="Style13"/>
+          <w:rStyle w:val="user"/>
           <w:lang w:val="uk-UA"/>
         </w:rPr>
         <w:t>git add</w:t>
@@ -1452,7 +1452,7 @@
       </w:r>
       <w:r>
         <w:rPr>
-          <w:rStyle w:val="Style13"/>
+          <w:rStyle w:val="user"/>
           <w:lang w:val="uk-UA"/>
         </w:rPr>
         <w:t>git commit</w:t>
@@ -1465,7 +1465,7 @@
       </w:r>
       <w:r>
         <w:rPr>
-          <w:rStyle w:val="Style13"/>
+          <w:rStyle w:val="user"/>
           <w:lang w:val="uk-UA"/>
         </w:rPr>
         <w:t>git push</w:t>
@@ -4327,7 +4327,7 @@
       </w:r>
       <w:r>
         <w:rPr>
-          <w:rStyle w:val="Style13"/>
+          <w:rStyle w:val="user"/>
           <w:lang w:val="uk-UA"/>
         </w:rPr>
         <w:t>try-except</w:t>
@@ -4371,7 +4371,7 @@
       </w:r>
       <w:r>
         <w:rPr>
-          <w:rStyle w:val="Style13"/>
+          <w:rStyle w:val="user"/>
           <w:lang w:val="uk-UA"/>
         </w:rPr>
         <w:t>try-except</w:t>
@@ -5264,7 +5264,7 @@
       </w:r>
       <w:r>
         <w:rPr>
-          <w:rStyle w:val="Style13"/>
+          <w:rStyle w:val="user"/>
           <w:b w:val="false"/>
           <w:bCs w:val="false"/>
           <w:lang w:val="uk-UA"/>
@@ -5722,7 +5722,7 @@
       </w:r>
       <w:r>
         <w:rPr>
-          <w:rStyle w:val="Style13"/>
+          <w:rStyle w:val="user"/>
           <w:b w:val="false"/>
           <w:bCs w:val="false"/>
           <w:i w:val="false"/>
@@ -6111,7 +6111,7 @@
       </w:r>
       <w:r>
         <w:rPr>
-          <w:rStyle w:val="Style13"/>
+          <w:rStyle w:val="user"/>
           <w:b w:val="false"/>
           <w:bCs w:val="false"/>
           <w:lang w:val="uk-UA"/>
@@ -6188,7 +6188,7 @@
       </w:r>
       <w:r>
         <w:rPr>
-          <w:rStyle w:val="Style13"/>
+          <w:rStyle w:val="user"/>
           <w:b w:val="false"/>
           <w:bCs w:val="false"/>
           <w:sz w:val="28"/>
@@ -6436,15 +6436,13 @@
       </w:pPr>
       <w:r>
         <w:rPr>
-          <w:rStyle w:val="Style13"/>
-          <w:rFonts w:ascii="Times New Roman" w:hAnsi="Times New Roman"/>
+          <w:rStyle w:val="user"/>
           <w:lang w:val="uk-UA"/>
         </w:rPr>
         <w:t>functions.py</w:t>
       </w:r>
       <w:r>
         <w:rPr>
-          <w:rFonts w:ascii="Times New Roman" w:hAnsi="Times New Roman"/>
           <w:lang w:val="uk-UA"/>
         </w:rPr>
         <w:t xml:space="preserve"> — містить функції додавання, віднімання, множення та ділення;</w:t>
@@ -6467,15 +6465,13 @@
       </w:pPr>
       <w:r>
         <w:rPr>
-          <w:rStyle w:val="Style13"/>
-          <w:rFonts w:ascii="Times New Roman" w:hAnsi="Times New Roman"/>
+          <w:rStyle w:val="user"/>
           <w:lang w:val="uk-UA"/>
         </w:rPr>
         <w:t>operations.py</w:t>
       </w:r>
       <w:r>
         <w:rPr>
-          <w:rFonts w:ascii="Times New Roman" w:hAnsi="Times New Roman"/>
           <w:lang w:val="uk-UA"/>
         </w:rPr>
         <w:t xml:space="preserve"> — містить функції для введення чисел та вибору операції;</w:t>
@@ -6498,15 +6494,13 @@
       </w:pPr>
       <w:r>
         <w:rPr>
-          <w:rStyle w:val="Style13"/>
-          <w:rFonts w:ascii="Times New Roman" w:hAnsi="Times New Roman"/>
+          <w:rStyle w:val="user"/>
           <w:lang w:val="uk-UA"/>
         </w:rPr>
         <w:t>calc.py</w:t>
       </w:r>
       <w:r>
         <w:rPr>
-          <w:rFonts w:ascii="Times New Roman" w:hAnsi="Times New Roman"/>
           <w:lang w:val="uk-UA"/>
         </w:rPr>
         <w:t xml:space="preserve"> — головний файл, що імпортує два попередні модулі та реалізує логіку роботи програми.</w:t>
@@ -6884,6 +6878,382 @@
     <w:p>
       <w:pPr>
         <w:pStyle w:val="Heading3"/>
+        <w:keepNext w:val="true"/>
+        <w:widowControl/>
+        <w:suppressAutoHyphens w:val="true"/>
+        <w:bidi w:val="0"/>
+        <w:spacing w:lineRule="auto" w:line="360" w:before="0" w:after="0"/>
+        <w:ind w:hanging="0" w:left="0" w:right="0"/>
+        <w:jc w:val="center"/>
+        <w:rPr>
+          <w:b w:val="false"/>
+          <w:bCs w:val="false"/>
+          <w:lang w:val="uk-UA"/>
+        </w:rPr>
+      </w:pPr>
+      <w:r>
+        <w:drawing>
+          <wp:anchor behindDoc="0" distT="0" distB="0" distL="0" distR="0" simplePos="0" locked="0" layoutInCell="0" allowOverlap="1" relativeHeight="60">
+            <wp:simplePos x="0" y="0"/>
+            <wp:positionH relativeFrom="column">
+              <wp:align>center</wp:align>
+            </wp:positionH>
+            <wp:positionV relativeFrom="paragraph">
+              <wp:posOffset>635</wp:posOffset>
+            </wp:positionV>
+            <wp:extent cx="5177155" cy="2905760"/>
+            <wp:effectExtent l="0" t="0" r="0" b="0"/>
+            <wp:wrapTopAndBottom/>
+            <wp:docPr id="59" name="Изображение59" descr=""/>
+            <wp:cNvGraphicFramePr>
+              <a:graphicFrameLocks xmlns:a="http://schemas.openxmlformats.org/drawingml/2006/main" noChangeAspect="1"/>
+            </wp:cNvGraphicFramePr>
+            <a:graphic xmlns:a="http://schemas.openxmlformats.org/drawingml/2006/main">
+              <a:graphicData uri="http://schemas.openxmlformats.org/drawingml/2006/picture">
+                <pic:pic xmlns:pic="http://schemas.openxmlformats.org/drawingml/2006/picture">
+                  <pic:nvPicPr>
+                    <pic:cNvPr id="59" name="Изображение59" descr=""/>
+                    <pic:cNvPicPr>
+                      <a:picLocks noChangeAspect="1" noChangeArrowheads="1"/>
+                    </pic:cNvPicPr>
+                  </pic:nvPicPr>
+                  <pic:blipFill>
+                    <a:blip r:embed="rId61"/>
+                    <a:stretch>
+                      <a:fillRect/>
+                    </a:stretch>
+                  </pic:blipFill>
+                  <pic:spPr bwMode="auto">
+                    <a:xfrm>
+                      <a:off x="0" y="0"/>
+                      <a:ext cx="5177155" cy="2905760"/>
+                    </a:xfrm>
+                    <a:prstGeom prst="rect">
+                      <a:avLst/>
+                    </a:prstGeom>
+                    <a:noFill/>
+                  </pic:spPr>
+                </pic:pic>
+              </a:graphicData>
+            </a:graphic>
+          </wp:anchor>
+        </w:drawing>
+      </w:r>
+      <w:r>
+        <w:rPr>
+          <w:b w:val="false"/>
+          <w:bCs w:val="false"/>
+          <w:lang w:val="uk-UA"/>
+        </w:rPr>
+        <w:t>Рис. 9. Скриншот виконаних дій.</w:t>
+      </w:r>
+    </w:p>
+    <w:p>
+      <w:pPr>
+        <w:pStyle w:val="BodyText"/>
+        <w:widowControl/>
+        <w:numPr>
+          <w:ilvl w:val="0"/>
+          <w:numId w:val="0"/>
+        </w:numPr>
+        <w:suppressAutoHyphens w:val="true"/>
+        <w:bidi w:val="0"/>
+        <w:spacing w:lineRule="auto" w:line="360" w:before="0" w:after="0"/>
+        <w:ind w:hanging="0" w:left="0" w:right="0"/>
+        <w:jc w:val="center"/>
+        <w:outlineLvl w:val="2"/>
+        <w:rPr>
+          <w:b w:val="false"/>
+          <w:bCs w:val="false"/>
+          <w:lang w:val="uk-UA"/>
+        </w:rPr>
+      </w:pPr>
+      <w:r>
+        <w:rPr>
+          <w:b w:val="false"/>
+          <w:bCs w:val="false"/>
+          <w:lang w:val="uk-UA"/>
+        </w:rPr>
+      </w:r>
+    </w:p>
+    <w:p>
+      <w:pPr>
+        <w:pStyle w:val="Heading3"/>
+        <w:keepNext w:val="true"/>
+        <w:widowControl/>
+        <w:suppressAutoHyphens w:val="true"/>
+        <w:bidi w:val="0"/>
+        <w:spacing w:lineRule="auto" w:line="360" w:before="0" w:after="0"/>
+        <w:ind w:hanging="0" w:left="0" w:right="0"/>
+        <w:jc w:val="center"/>
+        <w:rPr>
+          <w:b w:val="false"/>
+          <w:bCs w:val="false"/>
+          <w:lang w:val="uk-UA"/>
+        </w:rPr>
+      </w:pPr>
+      <w:r>
+        <w:drawing>
+          <wp:anchor behindDoc="0" distT="0" distB="0" distL="0" distR="0" simplePos="0" locked="0" layoutInCell="0" allowOverlap="1" relativeHeight="61">
+            <wp:simplePos x="0" y="0"/>
+            <wp:positionH relativeFrom="column">
+              <wp:align>center</wp:align>
+            </wp:positionH>
+            <wp:positionV relativeFrom="paragraph">
+              <wp:posOffset>635</wp:posOffset>
+            </wp:positionV>
+            <wp:extent cx="5064760" cy="2811145"/>
+            <wp:effectExtent l="0" t="0" r="0" b="0"/>
+            <wp:wrapTopAndBottom/>
+            <wp:docPr id="60" name="Изображение60" descr=""/>
+            <wp:cNvGraphicFramePr>
+              <a:graphicFrameLocks xmlns:a="http://schemas.openxmlformats.org/drawingml/2006/main" noChangeAspect="1"/>
+            </wp:cNvGraphicFramePr>
+            <a:graphic xmlns:a="http://schemas.openxmlformats.org/drawingml/2006/main">
+              <a:graphicData uri="http://schemas.openxmlformats.org/drawingml/2006/picture">
+                <pic:pic xmlns:pic="http://schemas.openxmlformats.org/drawingml/2006/picture">
+                  <pic:nvPicPr>
+                    <pic:cNvPr id="60" name="Изображение60" descr=""/>
+                    <pic:cNvPicPr>
+                      <a:picLocks noChangeAspect="1" noChangeArrowheads="1"/>
+                    </pic:cNvPicPr>
+                  </pic:nvPicPr>
+                  <pic:blipFill>
+                    <a:blip r:embed="rId62"/>
+                    <a:stretch>
+                      <a:fillRect/>
+                    </a:stretch>
+                  </pic:blipFill>
+                  <pic:spPr bwMode="auto">
+                    <a:xfrm>
+                      <a:off x="0" y="0"/>
+                      <a:ext cx="5064760" cy="2811145"/>
+                    </a:xfrm>
+                    <a:prstGeom prst="rect">
+                      <a:avLst/>
+                    </a:prstGeom>
+                    <a:noFill/>
+                  </pic:spPr>
+                </pic:pic>
+              </a:graphicData>
+            </a:graphic>
+          </wp:anchor>
+        </w:drawing>
+      </w:r>
+      <w:r>
+        <w:rPr>
+          <w:b w:val="false"/>
+          <w:bCs w:val="false"/>
+          <w:lang w:val="uk-UA"/>
+        </w:rPr>
+        <w:t>Рис. 10. Скриншот виконаних дій.</w:t>
+      </w:r>
+    </w:p>
+    <w:p>
+      <w:pPr>
+        <w:pStyle w:val="BodyText"/>
+        <w:widowControl/>
+        <w:numPr>
+          <w:ilvl w:val="0"/>
+          <w:numId w:val="0"/>
+        </w:numPr>
+        <w:suppressAutoHyphens w:val="true"/>
+        <w:bidi w:val="0"/>
+        <w:spacing w:lineRule="auto" w:line="360" w:before="0" w:after="0"/>
+        <w:ind w:hanging="0" w:left="0" w:right="0"/>
+        <w:jc w:val="center"/>
+        <w:outlineLvl w:val="2"/>
+        <w:rPr>
+          <w:b w:val="false"/>
+          <w:bCs w:val="false"/>
+          <w:lang w:val="uk-UA"/>
+        </w:rPr>
+      </w:pPr>
+      <w:r>
+        <w:rPr>
+          <w:b w:val="false"/>
+          <w:bCs w:val="false"/>
+          <w:lang w:val="uk-UA"/>
+        </w:rPr>
+      </w:r>
+    </w:p>
+    <w:p>
+      <w:pPr>
+        <w:pStyle w:val="Heading3"/>
+        <w:keepNext w:val="true"/>
+        <w:widowControl/>
+        <w:suppressAutoHyphens w:val="true"/>
+        <w:bidi w:val="0"/>
+        <w:spacing w:lineRule="auto" w:line="360" w:before="0" w:after="0"/>
+        <w:ind w:hanging="0" w:left="0" w:right="0"/>
+        <w:jc w:val="center"/>
+        <w:rPr>
+          <w:b w:val="false"/>
+          <w:bCs w:val="false"/>
+          <w:lang w:val="uk-UA"/>
+        </w:rPr>
+      </w:pPr>
+      <w:r>
+        <w:drawing>
+          <wp:anchor behindDoc="0" distT="0" distB="0" distL="0" distR="0" simplePos="0" locked="0" layoutInCell="0" allowOverlap="1" relativeHeight="62">
+            <wp:simplePos x="0" y="0"/>
+            <wp:positionH relativeFrom="column">
+              <wp:align>center</wp:align>
+            </wp:positionH>
+            <wp:positionV relativeFrom="paragraph">
+              <wp:posOffset>635</wp:posOffset>
+            </wp:positionV>
+            <wp:extent cx="5943600" cy="3305810"/>
+            <wp:effectExtent l="0" t="0" r="0" b="0"/>
+            <wp:wrapTopAndBottom/>
+            <wp:docPr id="61" name="Изображение61" descr=""/>
+            <wp:cNvGraphicFramePr>
+              <a:graphicFrameLocks xmlns:a="http://schemas.openxmlformats.org/drawingml/2006/main" noChangeAspect="1"/>
+            </wp:cNvGraphicFramePr>
+            <a:graphic xmlns:a="http://schemas.openxmlformats.org/drawingml/2006/main">
+              <a:graphicData uri="http://schemas.openxmlformats.org/drawingml/2006/picture">
+                <pic:pic xmlns:pic="http://schemas.openxmlformats.org/drawingml/2006/picture">
+                  <pic:nvPicPr>
+                    <pic:cNvPr id="61" name="Изображение61" descr=""/>
+                    <pic:cNvPicPr>
+                      <a:picLocks noChangeAspect="1" noChangeArrowheads="1"/>
+                    </pic:cNvPicPr>
+                  </pic:nvPicPr>
+                  <pic:blipFill>
+                    <a:blip r:embed="rId63"/>
+                    <a:stretch>
+                      <a:fillRect/>
+                    </a:stretch>
+                  </pic:blipFill>
+                  <pic:spPr bwMode="auto">
+                    <a:xfrm>
+                      <a:off x="0" y="0"/>
+                      <a:ext cx="5943600" cy="3305810"/>
+                    </a:xfrm>
+                    <a:prstGeom prst="rect">
+                      <a:avLst/>
+                    </a:prstGeom>
+                    <a:noFill/>
+                  </pic:spPr>
+                </pic:pic>
+              </a:graphicData>
+            </a:graphic>
+          </wp:anchor>
+        </w:drawing>
+      </w:r>
+      <w:r>
+        <w:rPr>
+          <w:b w:val="false"/>
+          <w:bCs w:val="false"/>
+          <w:lang w:val="uk-UA"/>
+        </w:rPr>
+        <w:t>Рис. 11. Скриншот виконаних дій.</w:t>
+      </w:r>
+    </w:p>
+    <w:p>
+      <w:pPr>
+        <w:pStyle w:val="BodyText"/>
+        <w:widowControl/>
+        <w:numPr>
+          <w:ilvl w:val="0"/>
+          <w:numId w:val="0"/>
+        </w:numPr>
+        <w:suppressAutoHyphens w:val="true"/>
+        <w:bidi w:val="0"/>
+        <w:spacing w:lineRule="auto" w:line="360" w:before="0" w:after="0"/>
+        <w:ind w:hanging="0" w:left="0" w:right="0"/>
+        <w:jc w:val="center"/>
+        <w:outlineLvl w:val="2"/>
+        <w:rPr>
+          <w:b w:val="false"/>
+          <w:bCs w:val="false"/>
+          <w:lang w:val="uk-UA"/>
+        </w:rPr>
+      </w:pPr>
+      <w:r>
+        <w:rPr>
+          <w:b w:val="false"/>
+          <w:bCs w:val="false"/>
+          <w:lang w:val="uk-UA"/>
+        </w:rPr>
+      </w:r>
+    </w:p>
+    <w:p>
+      <w:pPr>
+        <w:pStyle w:val="BodyText"/>
+        <w:widowControl/>
+        <w:suppressAutoHyphens w:val="true"/>
+        <w:bidi w:val="0"/>
+        <w:spacing w:lineRule="auto" w:line="360" w:before="0" w:after="0"/>
+        <w:ind w:hanging="0" w:left="0" w:right="0"/>
+        <w:jc w:val="center"/>
+        <w:outlineLvl w:val="2"/>
+        <w:rPr>
+          <w:b w:val="false"/>
+          <w:bCs w:val="false"/>
+          <w:lang w:val="uk-UA"/>
+        </w:rPr>
+      </w:pPr>
+      <w:r>
+        <w:drawing>
+          <wp:anchor behindDoc="0" distT="0" distB="0" distL="0" distR="0" simplePos="0" locked="0" layoutInCell="0" allowOverlap="1" relativeHeight="63">
+            <wp:simplePos x="0" y="0"/>
+            <wp:positionH relativeFrom="column">
+              <wp:align>center</wp:align>
+            </wp:positionH>
+            <wp:positionV relativeFrom="paragraph">
+              <wp:posOffset>635</wp:posOffset>
+            </wp:positionV>
+            <wp:extent cx="5558790" cy="3117850"/>
+            <wp:effectExtent l="0" t="0" r="0" b="0"/>
+            <wp:wrapTopAndBottom/>
+            <wp:docPr id="62" name="Изображение62" descr=""/>
+            <wp:cNvGraphicFramePr>
+              <a:graphicFrameLocks xmlns:a="http://schemas.openxmlformats.org/drawingml/2006/main" noChangeAspect="1"/>
+            </wp:cNvGraphicFramePr>
+            <a:graphic xmlns:a="http://schemas.openxmlformats.org/drawingml/2006/main">
+              <a:graphicData uri="http://schemas.openxmlformats.org/drawingml/2006/picture">
+                <pic:pic xmlns:pic="http://schemas.openxmlformats.org/drawingml/2006/picture">
+                  <pic:nvPicPr>
+                    <pic:cNvPr id="62" name="Изображение62" descr=""/>
+                    <pic:cNvPicPr>
+                      <a:picLocks noChangeAspect="1" noChangeArrowheads="1"/>
+                    </pic:cNvPicPr>
+                  </pic:nvPicPr>
+                  <pic:blipFill>
+                    <a:blip r:embed="rId64"/>
+                    <a:stretch>
+                      <a:fillRect/>
+                    </a:stretch>
+                  </pic:blipFill>
+                  <pic:spPr bwMode="auto">
+                    <a:xfrm>
+                      <a:off x="0" y="0"/>
+                      <a:ext cx="5558790" cy="3117850"/>
+                    </a:xfrm>
+                    <a:prstGeom prst="rect">
+                      <a:avLst/>
+                    </a:prstGeom>
+                    <a:noFill/>
+                  </pic:spPr>
+                </pic:pic>
+              </a:graphicData>
+            </a:graphic>
+          </wp:anchor>
+        </w:drawing>
+      </w:r>
+      <w:r>
+        <w:rPr>
+          <w:b w:val="false"/>
+          <w:bCs w:val="false"/>
+          <w:lang w:val="uk-UA"/>
+        </w:rPr>
+        <w:t>Рис. 12. Скриншот виконаних дій.</w:t>
+      </w:r>
+    </w:p>
+    <w:p>
+      <w:pPr>
+        <w:pStyle w:val="Heading3"/>
         <w:spacing w:before="0" w:after="0"/>
         <w:jc w:val="both"/>
         <w:rPr>
@@ -6940,19 +7310,22 @@
       </w:pPr>
       <w:r>
         <w:rPr>
+          <w:rFonts w:ascii="Times New Roman" w:hAnsi="Times New Roman"/>
           <w:lang w:val="uk-UA"/>
         </w:rPr>
         <w:t xml:space="preserve">створив програму для гри “Камінь, ножиці, папір” з використанням модуля </w:t>
       </w:r>
       <w:r>
         <w:rPr>
-          <w:rStyle w:val="Style13"/>
+          <w:rStyle w:val="user"/>
+          <w:rFonts w:ascii="Times New Roman" w:hAnsi="Times New Roman"/>
           <w:lang w:val="uk-UA"/>
         </w:rPr>
         <w:t>random</w:t>
       </w:r>
       <w:r>
         <w:rPr>
+          <w:rFonts w:ascii="Times New Roman" w:hAnsi="Times New Roman"/>
           <w:lang w:val="uk-UA"/>
         </w:rPr>
         <w:t>;</w:t>
@@ -6975,19 +7348,22 @@
       </w:pPr>
       <w:r>
         <w:rPr>
+          <w:rFonts w:ascii="Times New Roman" w:hAnsi="Times New Roman"/>
           <w:lang w:val="uk-UA"/>
         </w:rPr>
         <w:t xml:space="preserve">реалізував програму-конвертер валют з використанням API НБУ та модуля </w:t>
       </w:r>
       <w:r>
         <w:rPr>
-          <w:rStyle w:val="Style13"/>
+          <w:rStyle w:val="user"/>
+          <w:rFonts w:ascii="Times New Roman" w:hAnsi="Times New Roman"/>
           <w:lang w:val="uk-UA"/>
         </w:rPr>
         <w:t>requests</w:t>
       </w:r>
       <w:r>
         <w:rPr>
+          <w:rFonts w:ascii="Times New Roman" w:hAnsi="Times New Roman"/>
           <w:lang w:val="uk-UA"/>
         </w:rPr>
         <w:t>;</w:t>
@@ -7008,11 +7384,11 @@
         <w:jc w:val="both"/>
         <w:rPr>
           <w:rFonts w:ascii="Times New Roman" w:hAnsi="Times New Roman"/>
-          <w:lang w:val="uk-UA"/>
-        </w:rPr>
-      </w:pPr>
-      <w:r>
-        <w:rPr>
+        </w:rPr>
+      </w:pPr>
+      <w:r>
+        <w:rPr>
+          <w:rFonts w:ascii="Times New Roman" w:hAnsi="Times New Roman"/>
           <w:lang w:val="uk-UA"/>
         </w:rPr>
         <w:t>розробив калькулятор, який працює з окремими модулями та демонструє принцип структурованості коду.</w:t>
@@ -7039,6 +7415,7 @@
       </w:pPr>
       <w:r>
         <w:rPr>
+          <w:rFonts w:ascii="Times New Roman" w:hAnsi="Times New Roman"/>
           <w:lang w:val="uk-UA"/>
         </w:rPr>
       </w:r>
@@ -7067,10 +7444,13 @@
         <w:pStyle w:val="BodyText"/>
         <w:spacing w:lineRule="auto" w:line="360" w:before="0" w:after="0"/>
         <w:jc w:val="both"/>
-        <w:rPr/>
-      </w:pPr>
-      <w:r>
-        <w:rPr>
+        <w:rPr>
+          <w:rFonts w:ascii="Times New Roman" w:hAnsi="Times New Roman"/>
+        </w:rPr>
+      </w:pPr>
+      <w:r>
+        <w:rPr>
+          <w:rFonts w:ascii="Times New Roman" w:hAnsi="Times New Roman"/>
           <w:lang w:val="uk-UA"/>
         </w:rPr>
         <w:t>Під час виконання лабораторної роботи я закріпив знання про використання модулів у Python, роботу з API та організацію програм у вигляді окремих файлів. Я навчився створювати програми, які взаємодіють з користувачем, обробляють введені дані та отримують інформацію з мережі.</w:t>
@@ -7109,9 +7489,9 @@
       </w:r>
     </w:p>
     <w:sectPr>
-      <w:footerReference w:type="even" r:id="rId61"/>
-      <w:footerReference w:type="default" r:id="rId62"/>
-      <w:footerReference w:type="first" r:id="rId63"/>
+      <w:footerReference w:type="even" r:id="rId65"/>
+      <w:footerReference w:type="default" r:id="rId66"/>
+      <w:footerReference w:type="first" r:id="rId67"/>
       <w:type w:val="nextPage"/>
       <w:pgSz w:w="12240" w:h="15840"/>
       <w:pgMar w:left="1440" w:right="1440" w:gutter="0" w:header="0" w:top="1440" w:footer="1440" w:bottom="2365"/>
@@ -7162,7 +7542,7 @@
     </w:r>
     <w:r>
       <w:rPr/>
-      <w:t>35</w:t>
+      <w:t>37</w:t>
     </w:r>
     <w:r>
       <w:rPr/>
@@ -7195,7 +7575,7 @@
     </w:r>
     <w:r>
       <w:rPr/>
-      <w:t>35</w:t>
+      <w:t>37</w:t>
     </w:r>
     <w:r>
       <w:rPr/>
@@ -8170,7 +8550,7 @@
   </w:style>
   <w:style w:type="paragraph" w:styleId="Heading3">
     <w:name w:val="heading 3"/>
-    <w:basedOn w:val="Style16"/>
+    <w:basedOn w:val="user3"/>
     <w:next w:val="BodyText"/>
     <w:qFormat/>
     <w:pPr>
@@ -8201,15 +8581,15 @@
       <w:bCs/>
     </w:rPr>
   </w:style>
-  <w:style w:type="character" w:styleId="Style13">
-    <w:name w:val="Исходный текст"/>
+  <w:style w:type="character" w:styleId="user">
+    <w:name w:val="Исходный текст (user)"/>
     <w:qFormat/>
     <w:rPr>
       <w:rFonts w:ascii="Liberation Mono" w:hAnsi="Liberation Mono" w:eastAsia="Liberation Mono" w:cs="Liberation Mono"/>
     </w:rPr>
   </w:style>
-  <w:style w:type="character" w:styleId="user">
-    <w:name w:val="Исходный текст (user)"/>
+  <w:style w:type="character" w:styleId="Style13">
+    <w:name w:val="Исходный текст"/>
     <w:qFormat/>
     <w:rPr>
       <w:rFonts w:ascii="Liberation Mono" w:hAnsi="Liberation Mono" w:eastAsia="Liberation Mono" w:cs="Liberation Mono"/>
@@ -8223,13 +8603,13 @@
       <w:u w:val="single"/>
     </w:rPr>
   </w:style>
-  <w:style w:type="character" w:styleId="user1">
-    <w:name w:val="Символ нумерации (user)"/>
+  <w:style w:type="character" w:styleId="Style14">
+    <w:name w:val="Символ нумерации"/>
     <w:qFormat/>
     <w:rPr/>
   </w:style>
-  <w:style w:type="character" w:styleId="Style14">
-    <w:name w:val="Символ нумерации"/>
+  <w:style w:type="character" w:styleId="user1">
+    <w:name w:val="Символ нумерации (user)"/>
     <w:qFormat/>
     <w:rPr/>
   </w:style>
@@ -8241,15 +8621,15 @@
       <w:iCs/>
     </w:rPr>
   </w:style>
-  <w:style w:type="character" w:styleId="Style15">
-    <w:name w:val="Маркеры"/>
+  <w:style w:type="character" w:styleId="user2">
+    <w:name w:val="Маркеры (user)"/>
     <w:qFormat/>
     <w:rPr>
       <w:rFonts w:ascii="OpenSymbol" w:hAnsi="OpenSymbol" w:eastAsia="OpenSymbol" w:cs="OpenSymbol"/>
     </w:rPr>
   </w:style>
-  <w:style w:type="character" w:styleId="user2">
-    <w:name w:val="Маркеры (user)"/>
+  <w:style w:type="character" w:styleId="Style15">
+    <w:name w:val="Маркеры"/>
     <w:qFormat/>
     <w:rPr>
       <w:rFonts w:ascii="OpenSymbol" w:hAnsi="OpenSymbol" w:eastAsia="OpenSymbol" w:cs="OpenSymbol"/>
@@ -8350,8 +8730,8 @@
     </w:pPr>
     <w:rPr/>
   </w:style>
-  <w:style w:type="paragraph" w:styleId="Style18">
-    <w:name w:val="Колонтитулы"/>
+  <w:style w:type="paragraph" w:styleId="user5">
+    <w:name w:val="Колонтитулы (user)"/>
     <w:basedOn w:val="Normal"/>
     <w:qFormat/>
     <w:pPr>
@@ -8364,8 +8744,8 @@
     </w:pPr>
     <w:rPr/>
   </w:style>
-  <w:style w:type="paragraph" w:styleId="user5">
-    <w:name w:val="Колонтитулы (user)"/>
+  <w:style w:type="paragraph" w:styleId="Style18">
+    <w:name w:val="Колонтитулы"/>
     <w:basedOn w:val="Normal"/>
     <w:qFormat/>
     <w:pPr/>
@@ -8373,14 +8753,14 @@
   </w:style>
   <w:style w:type="paragraph" w:styleId="Footer">
     <w:name w:val="footer"/>
-    <w:basedOn w:val="Style18"/>
+    <w:basedOn w:val="user5"/>
     <w:pPr>
       <w:suppressLineNumbers/>
     </w:pPr>
     <w:rPr/>
   </w:style>
-  <w:style w:type="paragraph" w:styleId="Style19">
-    <w:name w:val="Горизонтальная линия"/>
+  <w:style w:type="paragraph" w:styleId="user6">
+    <w:name w:val="Горизонтальная линия (user)"/>
     <w:basedOn w:val="Normal"/>
     <w:next w:val="BodyText"/>
     <w:qFormat/>
@@ -8396,8 +8776,8 @@
       <w:szCs w:val="12"/>
     </w:rPr>
   </w:style>
-  <w:style w:type="paragraph" w:styleId="Style20">
-    <w:name w:val="Текст в заданном формате"/>
+  <w:style w:type="paragraph" w:styleId="user7">
+    <w:name w:val="Текст в заданном формате (user)"/>
     <w:basedOn w:val="Normal"/>
     <w:qFormat/>
     <w:pPr>
@@ -8409,8 +8789,8 @@
       <w:szCs w:val="20"/>
     </w:rPr>
   </w:style>
-  <w:style w:type="numbering" w:styleId="Style21" w:default="1">
-    <w:name w:val="Без списка"/>
+  <w:style w:type="numbering" w:styleId="user8" w:default="1">
+    <w:name w:val="Без списка (user)"/>
     <w:uiPriority w:val="99"/>
     <w:semiHidden/>
     <w:unhideWhenUsed/>

</xml_diff>

<commit_message>
add solutions for topic_06
</commit_message>
<xml_diff>
--- a/TP-KB-241-Hlib-Dyzyniuryk.docx
+++ b/TP-KB-241-Hlib-Dyzyniuryk.docx
@@ -1439,7 +1439,7 @@
       </w:r>
       <w:r>
         <w:rPr>
-          <w:rStyle w:val="user"/>
+          <w:rStyle w:val="Style12"/>
           <w:lang w:val="uk-UA"/>
         </w:rPr>
         <w:t>git add</w:t>
@@ -1452,7 +1452,7 @@
       </w:r>
       <w:r>
         <w:rPr>
-          <w:rStyle w:val="user"/>
+          <w:rStyle w:val="Style12"/>
           <w:lang w:val="uk-UA"/>
         </w:rPr>
         <w:t>git commit</w:t>
@@ -1465,7 +1465,7 @@
       </w:r>
       <w:r>
         <w:rPr>
-          <w:rStyle w:val="user"/>
+          <w:rStyle w:val="Style12"/>
           <w:lang w:val="uk-UA"/>
         </w:rPr>
         <w:t>git push</w:t>
@@ -4327,7 +4327,7 @@
       </w:r>
       <w:r>
         <w:rPr>
-          <w:rStyle w:val="user"/>
+          <w:rStyle w:val="Style12"/>
           <w:lang w:val="uk-UA"/>
         </w:rPr>
         <w:t>try-except</w:t>
@@ -4371,7 +4371,7 @@
       </w:r>
       <w:r>
         <w:rPr>
-          <w:rStyle w:val="user"/>
+          <w:rStyle w:val="Style12"/>
           <w:lang w:val="uk-UA"/>
         </w:rPr>
         <w:t>try-except</w:t>
@@ -5264,7 +5264,7 @@
       </w:r>
       <w:r>
         <w:rPr>
-          <w:rStyle w:val="user"/>
+          <w:rStyle w:val="Style12"/>
           <w:b w:val="false"/>
           <w:bCs w:val="false"/>
           <w:lang w:val="uk-UA"/>
@@ -5522,16 +5522,20 @@
         <w:spacing w:lineRule="auto" w:line="360" w:before="0" w:after="160"/>
         <w:ind w:hanging="0" w:left="0" w:right="0"/>
         <w:jc w:val="center"/>
-        <w:rPr/>
-      </w:pPr>
-      <w:r>
-        <w:rPr>
+        <w:rPr>
+          <w:rFonts w:ascii="Times New Roman" w:hAnsi="Times New Roman"/>
+        </w:rPr>
+      </w:pPr>
+      <w:r>
+        <w:rPr>
+          <w:rFonts w:ascii="Times New Roman" w:hAnsi="Times New Roman"/>
           <w:u w:val="none"/>
         </w:rPr>
         <w:t>Звіт до теми №</w:t>
       </w:r>
       <w:r>
         <w:rPr>
+          <w:rFonts w:ascii="Times New Roman" w:hAnsi="Times New Roman"/>
           <w:u w:val="none"/>
           <w:lang w:val="ru-RU"/>
         </w:rPr>
@@ -5539,12 +5543,14 @@
       </w:r>
       <w:r>
         <w:rPr>
+          <w:rFonts w:ascii="Times New Roman" w:hAnsi="Times New Roman"/>
           <w:u w:val="none"/>
         </w:rPr>
         <w:t xml:space="preserve">: </w:t>
       </w:r>
       <w:r>
         <w:rPr>
+          <w:rFonts w:ascii="Times New Roman" w:hAnsi="Times New Roman"/>
           <w:b w:val="false"/>
           <w:bCs w:val="false"/>
           <w:i w:val="false"/>
@@ -5565,9 +5571,7 @@
         <w:spacing w:lineRule="auto" w:line="360" w:before="0" w:after="0"/>
         <w:ind w:firstLine="720" w:left="0" w:right="0"/>
         <w:jc w:val="both"/>
-        <w:rPr>
-          <w:lang w:val="uk-UA"/>
-        </w:rPr>
+        <w:rPr/>
       </w:pPr>
       <w:r>
         <w:rPr>
@@ -5585,6 +5589,7 @@
       </w:r>
       <w:r>
         <w:rPr>
+          <w:rFonts w:ascii="Times New Roman" w:hAnsi="Times New Roman"/>
           <w:b w:val="false"/>
           <w:bCs w:val="false"/>
           <w:lang w:val="uk-UA"/>
@@ -5597,13 +5602,7 @@
         <w:pStyle w:val="Heading3"/>
         <w:spacing w:before="0" w:after="0"/>
         <w:jc w:val="center"/>
-        <w:rPr>
-          <w:rFonts w:ascii="Times New Roman" w:hAnsi="Times New Roman" w:eastAsia="Calibri" w:cs=""/>
-          <w:b w:val="false"/>
-          <w:bCs w:val="false"/>
-          <w:szCs w:val="22"/>
-          <w:lang w:val="uk-UA"/>
-        </w:rPr>
+        <w:rPr/>
       </w:pPr>
       <w:r>
         <w:rPr>
@@ -5622,12 +5621,11 @@
         <w:pStyle w:val="BodyText"/>
         <w:spacing w:lineRule="auto" w:line="360" w:before="0" w:after="0"/>
         <w:jc w:val="both"/>
-        <w:rPr>
-          <w:lang w:val="uk-UA"/>
-        </w:rPr>
-      </w:pPr>
-      <w:r>
-        <w:rPr>
+        <w:rPr/>
+      </w:pPr>
+      <w:r>
+        <w:rPr>
+          <w:rFonts w:ascii="Times New Roman" w:hAnsi="Times New Roman"/>
           <w:b w:val="false"/>
           <w:bCs w:val="false"/>
           <w:i w:val="false"/>
@@ -5639,6 +5637,7 @@
       <w:r>
         <w:rPr>
           <w:rStyle w:val="Strong"/>
+          <w:rFonts w:ascii="Times New Roman" w:hAnsi="Times New Roman"/>
           <w:b w:val="false"/>
           <w:bCs w:val="false"/>
           <w:i w:val="false"/>
@@ -5649,6 +5648,7 @@
       </w:r>
       <w:r>
         <w:rPr>
+          <w:rFonts w:ascii="Times New Roman" w:hAnsi="Times New Roman"/>
           <w:b w:val="false"/>
           <w:bCs w:val="false"/>
           <w:i w:val="false"/>
@@ -5660,6 +5660,7 @@
       <w:r>
         <w:rPr>
           <w:rStyle w:val="Emphasis"/>
+          <w:rFonts w:ascii="Times New Roman" w:hAnsi="Times New Roman"/>
           <w:b w:val="false"/>
           <w:bCs w:val="false"/>
           <w:i w:val="false"/>
@@ -5670,6 +5671,7 @@
       </w:r>
       <w:r>
         <w:rPr>
+          <w:rFonts w:ascii="Times New Roman" w:hAnsi="Times New Roman"/>
           <w:b w:val="false"/>
           <w:bCs w:val="false"/>
           <w:i w:val="false"/>
@@ -5681,6 +5683,7 @@
       <w:r>
         <w:rPr>
           <w:rStyle w:val="Emphasis"/>
+          <w:rFonts w:ascii="Times New Roman" w:hAnsi="Times New Roman"/>
           <w:b w:val="false"/>
           <w:bCs w:val="false"/>
           <w:i w:val="false"/>
@@ -5691,6 +5694,7 @@
       </w:r>
       <w:r>
         <w:rPr>
+          <w:rFonts w:ascii="Times New Roman" w:hAnsi="Times New Roman"/>
           <w:b w:val="false"/>
           <w:bCs w:val="false"/>
           <w:i w:val="false"/>
@@ -5702,6 +5706,7 @@
       <w:r>
         <w:rPr>
           <w:rStyle w:val="Emphasis"/>
+          <w:rFonts w:ascii="Times New Roman" w:hAnsi="Times New Roman"/>
           <w:b w:val="false"/>
           <w:bCs w:val="false"/>
           <w:i w:val="false"/>
@@ -5712,6 +5717,7 @@
       </w:r>
       <w:r>
         <w:rPr>
+          <w:rFonts w:ascii="Times New Roman" w:hAnsi="Times New Roman"/>
           <w:b w:val="false"/>
           <w:bCs w:val="false"/>
           <w:i w:val="false"/>
@@ -5722,7 +5728,8 @@
       </w:r>
       <w:r>
         <w:rPr>
-          <w:rStyle w:val="user"/>
+          <w:rStyle w:val="Style12"/>
+          <w:rFonts w:ascii="Times New Roman" w:hAnsi="Times New Roman"/>
           <w:b w:val="false"/>
           <w:bCs w:val="false"/>
           <w:i w:val="false"/>
@@ -5733,6 +5740,7 @@
       </w:r>
       <w:r>
         <w:rPr>
+          <w:rFonts w:ascii="Times New Roman" w:hAnsi="Times New Roman"/>
           <w:b w:val="false"/>
           <w:bCs w:val="false"/>
           <w:i w:val="false"/>
@@ -5743,6 +5751,7 @@
       </w:r>
       <w:r>
         <w:rPr>
+          <w:rFonts w:ascii="Times New Roman" w:hAnsi="Times New Roman"/>
           <w:b w:val="false"/>
           <w:bCs w:val="false"/>
           <w:lang w:val="uk-UA"/>
@@ -5767,10 +5776,13 @@
         <w:spacing w:lineRule="auto" w:line="360" w:before="0" w:after="0"/>
         <w:ind w:hanging="283" w:left="709" w:right="0"/>
         <w:jc w:val="both"/>
-        <w:rPr/>
-      </w:pPr>
-      <w:r>
-        <w:rPr>
+        <w:rPr>
+          <w:rFonts w:ascii="Times New Roman" w:hAnsi="Times New Roman"/>
+        </w:rPr>
+      </w:pPr>
+      <w:r>
+        <w:rPr>
+          <w:rFonts w:ascii="Times New Roman" w:hAnsi="Times New Roman"/>
           <w:b w:val="false"/>
           <w:bCs w:val="false"/>
           <w:lang w:val="uk-UA"/>
@@ -5795,10 +5807,13 @@
         <w:spacing w:lineRule="auto" w:line="360" w:before="0" w:after="0"/>
         <w:ind w:hanging="283" w:left="709" w:right="0"/>
         <w:jc w:val="both"/>
-        <w:rPr/>
-      </w:pPr>
-      <w:r>
-        <w:rPr>
+        <w:rPr>
+          <w:rFonts w:ascii="Times New Roman" w:hAnsi="Times New Roman"/>
+        </w:rPr>
+      </w:pPr>
+      <w:r>
+        <w:rPr>
+          <w:rFonts w:ascii="Times New Roman" w:hAnsi="Times New Roman"/>
           <w:b w:val="false"/>
           <w:bCs w:val="false"/>
           <w:lang w:val="uk-UA"/>
@@ -5825,13 +5840,11 @@
         <w:jc w:val="both"/>
         <w:rPr>
           <w:rFonts w:ascii="Times New Roman" w:hAnsi="Times New Roman"/>
-          <w:b w:val="false"/>
-          <w:bCs w:val="false"/>
-          <w:lang w:val="uk-UA"/>
-        </w:rPr>
-      </w:pPr>
-      <w:r>
-        <w:rPr>
+        </w:rPr>
+      </w:pPr>
+      <w:r>
+        <w:rPr>
+          <w:rFonts w:ascii="Times New Roman" w:hAnsi="Times New Roman"/>
           <w:b w:val="false"/>
           <w:bCs w:val="false"/>
           <w:lang w:val="uk-UA"/>
@@ -5846,13 +5859,11 @@
         <w:jc w:val="both"/>
         <w:rPr>
           <w:rFonts w:ascii="Times New Roman" w:hAnsi="Times New Roman"/>
-          <w:b w:val="false"/>
-          <w:bCs w:val="false"/>
-          <w:lang w:val="uk-UA"/>
-        </w:rPr>
-      </w:pPr>
-      <w:r>
-        <w:rPr>
+        </w:rPr>
+      </w:pPr>
+      <w:r>
+        <w:rPr>
+          <w:rFonts w:ascii="Times New Roman" w:hAnsi="Times New Roman"/>
           <w:b w:val="false"/>
           <w:bCs w:val="false"/>
           <w:lang w:val="uk-UA"/>
@@ -5874,9 +5885,6 @@
         <w:jc w:val="center"/>
         <w:rPr>
           <w:rFonts w:ascii="Times New Roman" w:hAnsi="Times New Roman"/>
-          <w:b w:val="false"/>
-          <w:bCs w:val="false"/>
-          <w:lang w:val="uk-UA"/>
         </w:rPr>
       </w:pPr>
       <w:r>
@@ -5929,6 +5937,7 @@
       </w:r>
       <w:r>
         <w:rPr>
+          <w:rFonts w:ascii="Times New Roman" w:hAnsi="Times New Roman"/>
           <w:b w:val="false"/>
           <w:bCs w:val="false"/>
           <w:lang w:val="uk-UA"/>
@@ -5954,6 +5963,7 @@
       </w:pPr>
       <w:r>
         <w:rPr>
+          <w:rFonts w:ascii="Times New Roman" w:hAnsi="Times New Roman"/>
           <w:b w:val="false"/>
           <w:bCs w:val="false"/>
           <w:lang w:val="uk-UA"/>
@@ -5970,13 +5980,7 @@
         <w:spacing w:lineRule="auto" w:line="360" w:before="0" w:after="160"/>
         <w:ind w:hanging="0" w:left="0" w:right="0"/>
         <w:jc w:val="center"/>
-        <w:rPr>
-          <w:rFonts w:ascii="Times New Roman" w:hAnsi="Times New Roman" w:eastAsia="Calibri" w:cs=""/>
-          <w:b w:val="false"/>
-          <w:bCs w:val="false"/>
-          <w:szCs w:val="22"/>
-          <w:lang w:val="uk-UA"/>
-        </w:rPr>
+        <w:rPr/>
       </w:pPr>
       <w:r>
         <w:drawing>
@@ -6046,13 +6050,7 @@
         <w:pStyle w:val="Heading3"/>
         <w:spacing w:before="0" w:after="0"/>
         <w:jc w:val="center"/>
-        <w:rPr>
-          <w:rFonts w:ascii="Times New Roman" w:hAnsi="Times New Roman" w:eastAsia="Calibri" w:cs=""/>
-          <w:b w:val="false"/>
-          <w:bCs w:val="false"/>
-          <w:szCs w:val="22"/>
-          <w:lang w:val="uk-UA"/>
-        </w:rPr>
+        <w:rPr/>
       </w:pPr>
       <w:r>
         <w:rPr>
@@ -6071,12 +6069,11 @@
         <w:pStyle w:val="BodyText"/>
         <w:spacing w:lineRule="auto" w:line="360" w:before="0" w:after="0"/>
         <w:jc w:val="both"/>
-        <w:rPr>
-          <w:lang w:val="uk-UA"/>
-        </w:rPr>
-      </w:pPr>
-      <w:r>
-        <w:rPr>
+        <w:rPr/>
+      </w:pPr>
+      <w:r>
+        <w:rPr>
+          <w:rFonts w:ascii="Times New Roman" w:hAnsi="Times New Roman"/>
           <w:b w:val="false"/>
           <w:bCs w:val="false"/>
           <w:lang w:val="uk-UA"/>
@@ -6086,6 +6083,7 @@
       <w:r>
         <w:rPr>
           <w:rStyle w:val="Strong"/>
+          <w:rFonts w:ascii="Times New Roman" w:hAnsi="Times New Roman"/>
           <w:b w:val="false"/>
           <w:bCs w:val="false"/>
           <w:lang w:val="uk-UA"/>
@@ -6094,6 +6092,7 @@
       </w:r>
       <w:r>
         <w:rPr>
+          <w:rFonts w:ascii="Times New Roman" w:hAnsi="Times New Roman"/>
           <w:b w:val="false"/>
           <w:bCs w:val="false"/>
           <w:lang w:val="uk-UA"/>
@@ -6103,6 +6102,7 @@
       <w:r>
         <w:rPr>
           <w:rStyle w:val="Strong"/>
+          <w:rFonts w:ascii="Times New Roman" w:hAnsi="Times New Roman"/>
           <w:b w:val="false"/>
           <w:bCs w:val="false"/>
           <w:lang w:val="uk-UA"/>
@@ -6111,7 +6111,8 @@
       </w:r>
       <w:r>
         <w:rPr>
-          <w:rStyle w:val="user"/>
+          <w:rStyle w:val="Style12"/>
+          <w:rFonts w:ascii="Times New Roman" w:hAnsi="Times New Roman"/>
           <w:b w:val="false"/>
           <w:bCs w:val="false"/>
           <w:lang w:val="uk-UA"/>
@@ -6120,6 +6121,7 @@
       </w:r>
       <w:r>
         <w:rPr>
+          <w:rFonts w:ascii="Times New Roman" w:hAnsi="Times New Roman"/>
           <w:b w:val="false"/>
           <w:bCs w:val="false"/>
           <w:lang w:val="uk-UA"/>
@@ -6134,13 +6136,11 @@
         <w:jc w:val="both"/>
         <w:rPr>
           <w:rFonts w:ascii="Times New Roman" w:hAnsi="Times New Roman"/>
-          <w:b w:val="false"/>
-          <w:bCs w:val="false"/>
-          <w:lang w:val="uk-UA"/>
-        </w:rPr>
-      </w:pPr>
-      <w:r>
-        <w:rPr>
+        </w:rPr>
+      </w:pPr>
+      <w:r>
+        <w:rPr>
+          <w:rFonts w:ascii="Times New Roman" w:hAnsi="Times New Roman"/>
           <w:b w:val="false"/>
           <w:bCs w:val="false"/>
           <w:lang w:val="uk-UA"/>
@@ -6155,13 +6155,11 @@
         <w:jc w:val="both"/>
         <w:rPr>
           <w:rFonts w:ascii="Times New Roman" w:hAnsi="Times New Roman"/>
-          <w:b w:val="false"/>
-          <w:bCs w:val="false"/>
-          <w:lang w:val="uk-UA"/>
-        </w:rPr>
-      </w:pPr>
-      <w:r>
-        <w:rPr>
+        </w:rPr>
+      </w:pPr>
+      <w:r>
+        <w:rPr>
+          <w:rFonts w:ascii="Times New Roman" w:hAnsi="Times New Roman"/>
           <w:b w:val="false"/>
           <w:bCs w:val="false"/>
           <w:lang w:val="uk-UA"/>
@@ -6174,12 +6172,11 @@
         <w:pStyle w:val="BodyText"/>
         <w:spacing w:lineRule="auto" w:line="360" w:before="0" w:after="0"/>
         <w:jc w:val="both"/>
-        <w:rPr>
-          <w:lang w:val="uk-UA"/>
-        </w:rPr>
-      </w:pPr>
-      <w:r>
-        <w:rPr>
+        <w:rPr/>
+      </w:pPr>
+      <w:r>
+        <w:rPr>
+          <w:rFonts w:ascii="Times New Roman" w:hAnsi="Times New Roman"/>
           <w:b w:val="false"/>
           <w:bCs w:val="false"/>
           <w:lang w:val="uk-UA"/>
@@ -6188,7 +6185,8 @@
       </w:r>
       <w:r>
         <w:rPr>
-          <w:rStyle w:val="user"/>
+          <w:rStyle w:val="Style12"/>
+          <w:rFonts w:ascii="Times New Roman" w:hAnsi="Times New Roman"/>
           <w:b w:val="false"/>
           <w:bCs w:val="false"/>
           <w:sz w:val="28"/>
@@ -6208,13 +6206,7 @@
         <w:spacing w:lineRule="auto" w:line="360" w:before="0" w:after="0"/>
         <w:ind w:hanging="0" w:left="0" w:right="0"/>
         <w:jc w:val="center"/>
-        <w:rPr>
-          <w:rFonts w:ascii="Times New Roman" w:hAnsi="Times New Roman" w:eastAsia="Calibri" w:cs=""/>
-          <w:b w:val="false"/>
-          <w:bCs w:val="false"/>
-          <w:szCs w:val="22"/>
-          <w:lang w:val="uk-UA"/>
-        </w:rPr>
+        <w:rPr/>
       </w:pPr>
       <w:r>
         <w:drawing>
@@ -6290,13 +6282,7 @@
         <w:ind w:hanging="0" w:left="0" w:right="0"/>
         <w:jc w:val="center"/>
         <w:outlineLvl w:val="2"/>
-        <w:rPr>
-          <w:rFonts w:ascii="Times New Roman" w:hAnsi="Times New Roman" w:eastAsia="Calibri" w:cs=""/>
-          <w:b w:val="false"/>
-          <w:bCs w:val="false"/>
-          <w:szCs w:val="22"/>
-          <w:lang w:val="uk-UA"/>
-        </w:rPr>
+        <w:rPr/>
       </w:pPr>
       <w:r>
         <w:drawing>
@@ -6349,7 +6335,7 @@
       <w:r>
         <w:rPr>
           <w:rStyle w:val="Strong"/>
-          <w:rFonts w:eastAsia="Calibri" w:cs=""/>
+          <w:rFonts w:eastAsia="Calibri" w:cs="" w:ascii="Times New Roman" w:hAnsi="Times New Roman"/>
           <w:b w:val="false"/>
           <w:bCs w:val="false"/>
           <w:szCs w:val="22"/>
@@ -6366,13 +6352,7 @@
         <w:pStyle w:val="Heading3"/>
         <w:spacing w:before="0" w:after="0"/>
         <w:jc w:val="center"/>
-        <w:rPr>
-          <w:rFonts w:ascii="Times New Roman" w:hAnsi="Times New Roman" w:eastAsia="Calibri" w:cs=""/>
-          <w:b w:val="false"/>
-          <w:bCs w:val="false"/>
-          <w:szCs w:val="22"/>
-          <w:lang w:val="uk-UA"/>
-        </w:rPr>
+        <w:rPr/>
       </w:pPr>
       <w:r>
         <w:rPr>
@@ -6395,6 +6375,7 @@
       </w:pPr>
       <w:r>
         <w:rPr>
+          <w:rFonts w:ascii="Times New Roman" w:hAnsi="Times New Roman"/>
           <w:b w:val="false"/>
           <w:bCs w:val="false"/>
           <w:lang w:val="uk-UA"/>
@@ -6404,6 +6385,7 @@
       <w:r>
         <w:rPr>
           <w:rStyle w:val="Strong"/>
+          <w:rFonts w:ascii="Times New Roman" w:hAnsi="Times New Roman"/>
           <w:b w:val="false"/>
           <w:bCs w:val="false"/>
           <w:lang w:val="uk-UA"/>
@@ -6412,6 +6394,7 @@
       </w:r>
       <w:r>
         <w:rPr>
+          <w:rFonts w:ascii="Times New Roman" w:hAnsi="Times New Roman"/>
           <w:b w:val="false"/>
           <w:bCs w:val="false"/>
           <w:lang w:val="uk-UA"/>
@@ -6436,13 +6419,15 @@
       </w:pPr>
       <w:r>
         <w:rPr>
-          <w:rStyle w:val="user"/>
+          <w:rStyle w:val="Style12"/>
+          <w:rFonts w:ascii="Times New Roman" w:hAnsi="Times New Roman"/>
           <w:lang w:val="uk-UA"/>
         </w:rPr>
         <w:t>functions.py</w:t>
       </w:r>
       <w:r>
         <w:rPr>
+          <w:rFonts w:ascii="Times New Roman" w:hAnsi="Times New Roman"/>
           <w:lang w:val="uk-UA"/>
         </w:rPr>
         <w:t xml:space="preserve"> — містить функції додавання, віднімання, множення та ділення;</w:t>
@@ -6465,13 +6450,15 @@
       </w:pPr>
       <w:r>
         <w:rPr>
-          <w:rStyle w:val="user"/>
+          <w:rStyle w:val="Style12"/>
+          <w:rFonts w:ascii="Times New Roman" w:hAnsi="Times New Roman"/>
           <w:lang w:val="uk-UA"/>
         </w:rPr>
         <w:t>operations.py</w:t>
       </w:r>
       <w:r>
         <w:rPr>
+          <w:rFonts w:ascii="Times New Roman" w:hAnsi="Times New Roman"/>
           <w:lang w:val="uk-UA"/>
         </w:rPr>
         <w:t xml:space="preserve"> — містить функції для введення чисел та вибору операції;</w:t>
@@ -6494,13 +6481,15 @@
       </w:pPr>
       <w:r>
         <w:rPr>
-          <w:rStyle w:val="user"/>
+          <w:rStyle w:val="Style12"/>
+          <w:rFonts w:ascii="Times New Roman" w:hAnsi="Times New Roman"/>
           <w:lang w:val="uk-UA"/>
         </w:rPr>
         <w:t>calc.py</w:t>
       </w:r>
       <w:r>
         <w:rPr>
+          <w:rFonts w:ascii="Times New Roman" w:hAnsi="Times New Roman"/>
           <w:lang w:val="uk-UA"/>
         </w:rPr>
         <w:t xml:space="preserve"> — головний файл, що імпортує два попередні модулі та реалізує логіку роботи програми.</w:t>
@@ -6513,11 +6502,11 @@
         <w:jc w:val="both"/>
         <w:rPr>
           <w:rFonts w:ascii="Times New Roman" w:hAnsi="Times New Roman"/>
-          <w:lang w:val="uk-UA"/>
-        </w:rPr>
-      </w:pPr>
-      <w:r>
-        <w:rPr>
+        </w:rPr>
+      </w:pPr>
+      <w:r>
+        <w:rPr>
+          <w:rFonts w:ascii="Times New Roman" w:hAnsi="Times New Roman"/>
           <w:lang w:val="uk-UA"/>
         </w:rPr>
         <w:t>Після запуску користувач може вибрати потрібну операцію, ввести два числа та отримати результат. Якщо користувач хоче продовжити — програма виконує наступну дію; якщо ні — завершує роботу.</w:t>
@@ -6535,6 +6524,7 @@
       </w:pPr>
       <w:r>
         <w:rPr>
+          <w:rFonts w:ascii="Times New Roman" w:hAnsi="Times New Roman"/>
           <w:lang w:val="uk-UA"/>
         </w:rPr>
       </w:r>
@@ -6550,7 +6540,6 @@
         <w:jc w:val="center"/>
         <w:rPr>
           <w:rFonts w:ascii="Times New Roman" w:hAnsi="Times New Roman"/>
-          <w:lang w:val="uk-UA"/>
         </w:rPr>
       </w:pPr>
       <w:r>
@@ -6603,6 +6592,7 @@
       </w:r>
       <w:r>
         <w:rPr>
+          <w:rFonts w:ascii="Times New Roman" w:hAnsi="Times New Roman"/>
           <w:lang w:val="uk-UA"/>
         </w:rPr>
         <w:t>Рис. 5. Скриншот написаного коду</w:t>
@@ -6624,6 +6614,7 @@
       </w:pPr>
       <w:r>
         <w:rPr>
+          <w:rFonts w:ascii="Times New Roman" w:hAnsi="Times New Roman"/>
           <w:lang w:val="uk-UA"/>
         </w:rPr>
       </w:r>
@@ -6639,7 +6630,6 @@
         <w:jc w:val="center"/>
         <w:rPr>
           <w:rFonts w:ascii="Times New Roman" w:hAnsi="Times New Roman"/>
-          <w:lang w:val="uk-UA"/>
         </w:rPr>
       </w:pPr>
       <w:r>
@@ -6692,6 +6682,7 @@
       </w:r>
       <w:r>
         <w:rPr>
+          <w:rFonts w:ascii="Times New Roman" w:hAnsi="Times New Roman"/>
           <w:lang w:val="uk-UA"/>
         </w:rPr>
         <w:t>Рис. 6. Скриншот написаного коду.</w:t>
@@ -6713,6 +6704,7 @@
       </w:pPr>
       <w:r>
         <w:rPr>
+          <w:rFonts w:ascii="Times New Roman" w:hAnsi="Times New Roman"/>
           <w:lang w:val="uk-UA"/>
         </w:rPr>
       </w:r>
@@ -6728,7 +6720,6 @@
         <w:jc w:val="center"/>
         <w:rPr>
           <w:rFonts w:ascii="Times New Roman" w:hAnsi="Times New Roman"/>
-          <w:lang w:val="uk-UA"/>
         </w:rPr>
       </w:pPr>
       <w:r>
@@ -6781,6 +6772,7 @@
       </w:r>
       <w:r>
         <w:rPr>
+          <w:rFonts w:ascii="Times New Roman" w:hAnsi="Times New Roman"/>
           <w:lang w:val="uk-UA"/>
         </w:rPr>
         <w:t>Рис. 7. Скриншот написаного коду.</w:t>
@@ -6802,6 +6794,7 @@
       </w:pPr>
       <w:r>
         <w:rPr>
+          <w:rFonts w:ascii="Times New Roman" w:hAnsi="Times New Roman"/>
           <w:lang w:val="uk-UA"/>
         </w:rPr>
       </w:r>
@@ -6817,7 +6810,6 @@
         <w:jc w:val="center"/>
         <w:rPr>
           <w:rFonts w:ascii="Times New Roman" w:hAnsi="Times New Roman"/>
-          <w:lang w:val="uk-UA"/>
         </w:rPr>
       </w:pPr>
       <w:r>
@@ -6870,6 +6862,7 @@
       </w:r>
       <w:r>
         <w:rPr>
+          <w:rFonts w:ascii="Times New Roman" w:hAnsi="Times New Roman"/>
           <w:lang w:val="uk-UA"/>
         </w:rPr>
         <w:t>Рис. 8. Скриншот виведеного результату.</w:t>
@@ -6886,9 +6879,7 @@
         <w:ind w:hanging="0" w:left="0" w:right="0"/>
         <w:jc w:val="center"/>
         <w:rPr>
-          <w:b w:val="false"/>
-          <w:bCs w:val="false"/>
-          <w:lang w:val="uk-UA"/>
+          <w:rFonts w:ascii="Times New Roman" w:hAnsi="Times New Roman"/>
         </w:rPr>
       </w:pPr>
       <w:r>
@@ -6941,6 +6932,7 @@
       </w:r>
       <w:r>
         <w:rPr>
+          <w:rFonts w:ascii="Times New Roman" w:hAnsi="Times New Roman"/>
           <w:b w:val="false"/>
           <w:bCs w:val="false"/>
           <w:lang w:val="uk-UA"/>
@@ -6963,13 +6955,15 @@
         <w:jc w:val="center"/>
         <w:outlineLvl w:val="2"/>
         <w:rPr>
-          <w:b w:val="false"/>
-          <w:bCs w:val="false"/>
-          <w:lang w:val="uk-UA"/>
-        </w:rPr>
-      </w:pPr>
-      <w:r>
-        <w:rPr>
+          <w:rFonts w:ascii="Times New Roman" w:hAnsi="Times New Roman"/>
+          <w:b w:val="false"/>
+          <w:bCs w:val="false"/>
+          <w:lang w:val="uk-UA"/>
+        </w:rPr>
+      </w:pPr>
+      <w:r>
+        <w:rPr>
+          <w:rFonts w:ascii="Times New Roman" w:hAnsi="Times New Roman"/>
           <w:b w:val="false"/>
           <w:bCs w:val="false"/>
           <w:lang w:val="uk-UA"/>
@@ -6987,9 +6981,7 @@
         <w:ind w:hanging="0" w:left="0" w:right="0"/>
         <w:jc w:val="center"/>
         <w:rPr>
-          <w:b w:val="false"/>
-          <w:bCs w:val="false"/>
-          <w:lang w:val="uk-UA"/>
+          <w:rFonts w:ascii="Times New Roman" w:hAnsi="Times New Roman"/>
         </w:rPr>
       </w:pPr>
       <w:r>
@@ -7042,6 +7034,7 @@
       </w:r>
       <w:r>
         <w:rPr>
+          <w:rFonts w:ascii="Times New Roman" w:hAnsi="Times New Roman"/>
           <w:b w:val="false"/>
           <w:bCs w:val="false"/>
           <w:lang w:val="uk-UA"/>
@@ -7064,13 +7057,15 @@
         <w:jc w:val="center"/>
         <w:outlineLvl w:val="2"/>
         <w:rPr>
-          <w:b w:val="false"/>
-          <w:bCs w:val="false"/>
-          <w:lang w:val="uk-UA"/>
-        </w:rPr>
-      </w:pPr>
-      <w:r>
-        <w:rPr>
+          <w:rFonts w:ascii="Times New Roman" w:hAnsi="Times New Roman"/>
+          <w:b w:val="false"/>
+          <w:bCs w:val="false"/>
+          <w:lang w:val="uk-UA"/>
+        </w:rPr>
+      </w:pPr>
+      <w:r>
+        <w:rPr>
+          <w:rFonts w:ascii="Times New Roman" w:hAnsi="Times New Roman"/>
           <w:b w:val="false"/>
           <w:bCs w:val="false"/>
           <w:lang w:val="uk-UA"/>
@@ -7088,9 +7083,7 @@
         <w:ind w:hanging="0" w:left="0" w:right="0"/>
         <w:jc w:val="center"/>
         <w:rPr>
-          <w:b w:val="false"/>
-          <w:bCs w:val="false"/>
-          <w:lang w:val="uk-UA"/>
+          <w:rFonts w:ascii="Times New Roman" w:hAnsi="Times New Roman"/>
         </w:rPr>
       </w:pPr>
       <w:r>
@@ -7143,6 +7136,7 @@
       </w:r>
       <w:r>
         <w:rPr>
+          <w:rFonts w:ascii="Times New Roman" w:hAnsi="Times New Roman"/>
           <w:b w:val="false"/>
           <w:bCs w:val="false"/>
           <w:lang w:val="uk-UA"/>
@@ -7165,13 +7159,15 @@
         <w:jc w:val="center"/>
         <w:outlineLvl w:val="2"/>
         <w:rPr>
-          <w:b w:val="false"/>
-          <w:bCs w:val="false"/>
-          <w:lang w:val="uk-UA"/>
-        </w:rPr>
-      </w:pPr>
-      <w:r>
-        <w:rPr>
+          <w:rFonts w:ascii="Times New Roman" w:hAnsi="Times New Roman"/>
+          <w:b w:val="false"/>
+          <w:bCs w:val="false"/>
+          <w:lang w:val="uk-UA"/>
+        </w:rPr>
+      </w:pPr>
+      <w:r>
+        <w:rPr>
+          <w:rFonts w:ascii="Times New Roman" w:hAnsi="Times New Roman"/>
           <w:b w:val="false"/>
           <w:bCs w:val="false"/>
           <w:lang w:val="uk-UA"/>
@@ -7182,6 +7178,10 @@
       <w:pPr>
         <w:pStyle w:val="BodyText"/>
         <w:widowControl/>
+        <w:numPr>
+          <w:ilvl w:val="0"/>
+          <w:numId w:val="0"/>
+        </w:numPr>
         <w:suppressAutoHyphens w:val="true"/>
         <w:bidi w:val="0"/>
         <w:spacing w:lineRule="auto" w:line="360" w:before="0" w:after="0"/>
@@ -7189,9 +7189,7 @@
         <w:jc w:val="center"/>
         <w:outlineLvl w:val="2"/>
         <w:rPr>
-          <w:b w:val="false"/>
-          <w:bCs w:val="false"/>
-          <w:lang w:val="uk-UA"/>
+          <w:rFonts w:ascii="Times New Roman" w:hAnsi="Times New Roman"/>
         </w:rPr>
       </w:pPr>
       <w:r>
@@ -7244,6 +7242,7 @@
       </w:r>
       <w:r>
         <w:rPr>
+          <w:rFonts w:ascii="Times New Roman" w:hAnsi="Times New Roman"/>
           <w:b w:val="false"/>
           <w:bCs w:val="false"/>
           <w:lang w:val="uk-UA"/>
@@ -7256,13 +7255,7 @@
         <w:pStyle w:val="Heading3"/>
         <w:spacing w:before="0" w:after="0"/>
         <w:jc w:val="both"/>
-        <w:rPr>
-          <w:rFonts w:ascii="Times New Roman" w:hAnsi="Times New Roman" w:eastAsia="Calibri" w:cs=""/>
-          <w:b w:val="false"/>
-          <w:bCs w:val="false"/>
-          <w:szCs w:val="22"/>
-          <w:lang w:val="uk-UA"/>
-        </w:rPr>
+        <w:rPr/>
       </w:pPr>
       <w:r>
         <w:rPr>
@@ -7283,11 +7276,11 @@
         <w:jc w:val="both"/>
         <w:rPr>
           <w:rFonts w:ascii="Times New Roman" w:hAnsi="Times New Roman"/>
-          <w:lang w:val="uk-UA"/>
-        </w:rPr>
-      </w:pPr>
-      <w:r>
-        <w:rPr>
+        </w:rPr>
+      </w:pPr>
+      <w:r>
+        <w:rPr>
+          <w:rFonts w:ascii="Times New Roman" w:hAnsi="Times New Roman"/>
           <w:lang w:val="uk-UA"/>
         </w:rPr>
         <w:t>У ході виконання завдання я:</w:t>
@@ -7317,7 +7310,7 @@
       </w:r>
       <w:r>
         <w:rPr>
-          <w:rStyle w:val="user"/>
+          <w:rStyle w:val="Style12"/>
           <w:rFonts w:ascii="Times New Roman" w:hAnsi="Times New Roman"/>
           <w:lang w:val="uk-UA"/>
         </w:rPr>
@@ -7355,7 +7348,7 @@
       </w:r>
       <w:r>
         <w:rPr>
-          <w:rStyle w:val="user"/>
+          <w:rStyle w:val="Style12"/>
           <w:rFonts w:ascii="Times New Roman" w:hAnsi="Times New Roman"/>
           <w:lang w:val="uk-UA"/>
         </w:rPr>
@@ -7446,6 +7439,7 @@
         <w:jc w:val="both"/>
         <w:rPr>
           <w:rFonts w:ascii="Times New Roman" w:hAnsi="Times New Roman"/>
+          <w:lang w:val="uk-UA"/>
         </w:rPr>
       </w:pPr>
       <w:r>
@@ -7456,6 +7450,33 @@
         <w:t>Під час виконання лабораторної роботи я закріпив знання про використання модулів у Python, роботу з API та організацію програм у вигляді окремих файлів. Я навчився створювати програми, які взаємодіють з користувачем, обробляють введені дані та отримують інформацію з мережі.</w:t>
         <w:br/>
         <w:t>Також я навчився застосовувати модульний підхід для зручності розробки й повторного використання коду.</w:t>
+      </w:r>
+      <w:r>
+        <w:br w:type="page"/>
+      </w:r>
+    </w:p>
+    <w:p>
+      <w:pPr>
+        <w:pStyle w:val="Normal"/>
+        <w:spacing w:lineRule="auto" w:line="360" w:before="0" w:after="0"/>
+        <w:ind w:hanging="0"/>
+        <w:jc w:val="center"/>
+        <w:rPr/>
+      </w:pPr>
+      <w:r>
+        <w:rPr>
+          <w:b/>
+          <w:bCs/>
+          <w:lang w:val="uk-UA"/>
+        </w:rPr>
+        <w:t xml:space="preserve">Звіт про виконання практичних завдань до лекцій з курсу Технології програмування на мові </w:t>
+      </w:r>
+      <w:r>
+        <w:rPr>
+          <w:b/>
+          <w:bCs/>
+        </w:rPr>
+        <w:t>Python</w:t>
       </w:r>
     </w:p>
     <w:p>
@@ -7464,10 +7485,1510 @@
         <w:widowControl/>
         <w:suppressAutoHyphens w:val="true"/>
         <w:bidi w:val="0"/>
-        <w:spacing w:lineRule="auto" w:line="360" w:before="0" w:after="160"/>
+        <w:spacing w:lineRule="auto" w:line="360" w:before="0" w:after="0"/>
         <w:ind w:hanging="0" w:left="0" w:right="0"/>
         <w:jc w:val="center"/>
         <w:rPr>
+          <w:b/>
+          <w:bCs/>
+        </w:rPr>
+      </w:pPr>
+      <w:r>
+        <w:rPr>
+          <w:b/>
+          <w:bCs/>
+        </w:rPr>
+        <w:t>Виконав: Дизинюрик Гліб Олександрович КБ-241</w:t>
+      </w:r>
+    </w:p>
+    <w:p>
+      <w:pPr>
+        <w:pStyle w:val="Heading2"/>
+        <w:widowControl/>
+        <w:suppressAutoHyphens w:val="true"/>
+        <w:bidi w:val="0"/>
+        <w:spacing w:lineRule="auto" w:line="360" w:before="0" w:after="0"/>
+        <w:ind w:hanging="0" w:left="0" w:right="0"/>
+        <w:jc w:val="center"/>
+        <w:rPr>
+          <w:rStyle w:val="Strong"/>
+          <w:rFonts w:ascii="Times New Roman" w:hAnsi="Times New Roman" w:eastAsia="Calibri" w:cs=""/>
+          <w:b w:val="false"/>
+          <w:bCs w:val="false"/>
+          <w:i w:val="false"/>
+          <w:i w:val="false"/>
+          <w:iCs w:val="false"/>
+          <w:sz w:val="28"/>
+          <w:szCs w:val="22"/>
+          <w:u w:val="none"/>
+          <w:lang w:val="uk-UA"/>
+        </w:rPr>
+      </w:pPr>
+      <w:r>
+        <w:rPr/>
+      </w:r>
+    </w:p>
+    <w:p>
+      <w:pPr>
+        <w:pStyle w:val="Heading2"/>
+        <w:widowControl/>
+        <w:suppressAutoHyphens w:val="true"/>
+        <w:bidi w:val="0"/>
+        <w:spacing w:lineRule="auto" w:line="360" w:before="0" w:after="0"/>
+        <w:ind w:hanging="0" w:left="0" w:right="0"/>
+        <w:jc w:val="center"/>
+        <w:rPr/>
+      </w:pPr>
+      <w:r>
+        <w:rPr>
+          <w:rStyle w:val="Strong"/>
+          <w:rFonts w:eastAsia="Calibri" w:cs="" w:ascii="Times New Roman" w:hAnsi="Times New Roman"/>
+          <w:b w:val="false"/>
+          <w:bCs w:val="false"/>
+          <w:i w:val="false"/>
+          <w:iCs w:val="false"/>
+          <w:sz w:val="28"/>
+          <w:szCs w:val="22"/>
+          <w:u w:val="none"/>
+          <w:lang w:val="uk-UA"/>
+        </w:rPr>
+        <w:t>Звіт до теми №</w:t>
+      </w:r>
+      <w:r>
+        <w:rPr>
+          <w:rStyle w:val="Strong"/>
+          <w:rFonts w:eastAsia="Calibri" w:cs="" w:ascii="Times New Roman" w:hAnsi="Times New Roman"/>
+          <w:b w:val="false"/>
+          <w:bCs w:val="false"/>
+          <w:i w:val="false"/>
+          <w:iCs w:val="false"/>
+          <w:sz w:val="28"/>
+          <w:szCs w:val="22"/>
+          <w:u w:val="none"/>
+          <w:lang w:val="uk-UA"/>
+        </w:rPr>
+        <w:t>6</w:t>
+      </w:r>
+      <w:r>
+        <w:rPr>
+          <w:rStyle w:val="Strong"/>
+          <w:rFonts w:eastAsia="Calibri" w:cs="" w:ascii="Times New Roman" w:hAnsi="Times New Roman"/>
+          <w:b w:val="false"/>
+          <w:bCs w:val="false"/>
+          <w:i w:val="false"/>
+          <w:iCs w:val="false"/>
+          <w:sz w:val="28"/>
+          <w:szCs w:val="22"/>
+          <w:u w:val="none"/>
+          <w:lang w:val="uk-UA"/>
+        </w:rPr>
+        <w:t xml:space="preserve">: </w:t>
+      </w:r>
+      <w:r>
+        <w:rPr>
+          <w:rStyle w:val="Strong"/>
+          <w:rFonts w:ascii="Times New Roman" w:hAnsi="Times New Roman"/>
+          <w:b w:val="false"/>
+          <w:bCs w:val="false"/>
+          <w:sz w:val="28"/>
+          <w:szCs w:val="28"/>
+        </w:rPr>
+        <w:t>Робота з файлами</w:t>
+      </w:r>
+      <w:r>
+        <w:rPr>
+          <w:rStyle w:val="Strong"/>
+          <w:rFonts w:ascii="Times New Roman" w:hAnsi="Times New Roman"/>
+          <w:b/>
+          <w:bCs/>
+          <w:sz w:val="28"/>
+          <w:szCs w:val="28"/>
+        </w:rPr>
+        <w:t xml:space="preserve"> </w:t>
+      </w:r>
+    </w:p>
+    <w:p>
+      <w:pPr>
+        <w:pStyle w:val="Heading3"/>
+        <w:keepNext w:val="true"/>
+        <w:widowControl/>
+        <w:suppressAutoHyphens w:val="true"/>
+        <w:bidi w:val="0"/>
+        <w:spacing w:lineRule="auto" w:line="360" w:before="0" w:after="0"/>
+        <w:ind w:firstLine="720" w:left="0" w:right="0"/>
+        <w:jc w:val="both"/>
+        <w:rPr>
+          <w:rFonts w:ascii="Times New Roman" w:hAnsi="Times New Roman"/>
+          <w:lang w:val="uk-UA"/>
+        </w:rPr>
+      </w:pPr>
+      <w:r>
+        <w:rPr>
+          <w:rStyle w:val="Strong"/>
+          <w:rFonts w:eastAsia="Calibri" w:cs="" w:ascii="Times New Roman" w:hAnsi="Times New Roman"/>
+          <w:b w:val="false"/>
+          <w:bCs w:val="false"/>
+          <w:szCs w:val="22"/>
+          <w:lang w:val="uk-UA"/>
+        </w:rPr>
+        <w:t xml:space="preserve">Мета роботи: </w:t>
+      </w:r>
+      <w:r>
+        <w:rPr>
+          <w:rStyle w:val="Strong"/>
+          <w:rFonts w:eastAsia="Calibri" w:cs="" w:ascii="Times New Roman" w:hAnsi="Times New Roman"/>
+          <w:b w:val="false"/>
+          <w:bCs w:val="false"/>
+          <w:szCs w:val="22"/>
+          <w:lang w:val="uk-UA"/>
+        </w:rPr>
+        <w:t>н</w:t>
+      </w:r>
+      <w:r>
+        <w:rPr>
+          <w:rFonts w:ascii="Times New Roman" w:hAnsi="Times New Roman"/>
+          <w:b w:val="false"/>
+          <w:bCs w:val="false"/>
+          <w:lang w:val="uk-UA"/>
+        </w:rPr>
+        <w:t>авчитися використовувати модульну структуру програм у Python, підключати власні модулі, реалізовувати механізм логування дій програми, а також застосовувати стандартні бібліотечні функції для обробки структурованих даних.</w:t>
+      </w:r>
+    </w:p>
+    <w:p>
+      <w:pPr>
+        <w:pStyle w:val="Heading2"/>
+        <w:keepNext w:val="true"/>
+        <w:widowControl/>
+        <w:numPr>
+          <w:ilvl w:val="0"/>
+          <w:numId w:val="0"/>
+        </w:numPr>
+        <w:suppressAutoHyphens w:val="true"/>
+        <w:bidi w:val="0"/>
+        <w:spacing w:lineRule="auto" w:line="360" w:before="0" w:after="0"/>
+        <w:ind w:hanging="0" w:left="0" w:right="0"/>
+        <w:jc w:val="center"/>
+        <w:outlineLvl w:val="2"/>
+        <w:rPr>
+          <w:rFonts w:ascii="Times New Roman" w:hAnsi="Times New Roman" w:eastAsia="Calibri" w:cs=""/>
+          <w:b w:val="false"/>
+          <w:bCs w:val="false"/>
+          <w:sz w:val="28"/>
+          <w:szCs w:val="22"/>
+          <w:lang w:val="uk-UA"/>
+        </w:rPr>
+      </w:pPr>
+      <w:r>
+        <w:rPr>
+          <w:rStyle w:val="Strong"/>
+          <w:rFonts w:eastAsia="Calibri" w:cs="" w:ascii="Times New Roman" w:hAnsi="Times New Roman"/>
+          <w:b/>
+          <w:bCs/>
+          <w:sz w:val="28"/>
+          <w:szCs w:val="22"/>
+          <w:lang w:val="uk-UA"/>
+        </w:rPr>
+        <w:t>Завдання 1 — Калькулятор з використанням модулів та логування</w:t>
+      </w:r>
+    </w:p>
+    <w:p>
+      <w:pPr>
+        <w:pStyle w:val="BodyText"/>
+        <w:spacing w:lineRule="auto" w:line="360" w:before="0" w:after="0"/>
+        <w:rPr>
+          <w:rFonts w:ascii="Times New Roman" w:hAnsi="Times New Roman"/>
+          <w:lang w:val="uk-UA"/>
+        </w:rPr>
+      </w:pPr>
+      <w:r>
+        <w:rPr>
+          <w:rFonts w:ascii="Times New Roman" w:hAnsi="Times New Roman"/>
+          <w:lang w:val="uk-UA"/>
+        </w:rPr>
+        <w:t>У першому завданні я реалізував простий калькулятор мовою Python із використанням модульної структури програми. Проєкт складається з трьох файлів:</w:t>
+      </w:r>
+    </w:p>
+    <w:p>
+      <w:pPr>
+        <w:pStyle w:val="BodyText"/>
+        <w:numPr>
+          <w:ilvl w:val="0"/>
+          <w:numId w:val="4"/>
+        </w:numPr>
+        <w:spacing w:lineRule="auto" w:line="360" w:before="0" w:after="0"/>
+        <w:rPr>
+          <w:rFonts w:ascii="Times New Roman" w:hAnsi="Times New Roman"/>
+          <w:lang w:val="uk-UA"/>
+        </w:rPr>
+      </w:pPr>
+      <w:r>
+        <w:rPr>
+          <w:rStyle w:val="Strong"/>
+          <w:rFonts w:ascii="Times New Roman" w:hAnsi="Times New Roman"/>
+          <w:b w:val="false"/>
+          <w:bCs w:val="false"/>
+          <w:lang w:val="ru-RU"/>
+        </w:rPr>
+        <w:t>functions</w:t>
+      </w:r>
+      <w:r>
+        <w:rPr>
+          <w:rStyle w:val="Strong"/>
+          <w:rFonts w:ascii="Times New Roman" w:hAnsi="Times New Roman"/>
+          <w:b w:val="false"/>
+          <w:bCs w:val="false"/>
+          <w:lang w:val="ru-RU"/>
+        </w:rPr>
+        <w:t>1</w:t>
+      </w:r>
+      <w:r>
+        <w:rPr>
+          <w:rStyle w:val="Strong"/>
+          <w:rFonts w:ascii="Times New Roman" w:hAnsi="Times New Roman"/>
+          <w:b w:val="false"/>
+          <w:bCs w:val="false"/>
+          <w:lang w:val="ru-RU"/>
+        </w:rPr>
+        <w:t>.py</w:t>
+      </w:r>
+      <w:r>
+        <w:rPr>
+          <w:rFonts w:ascii="Times New Roman" w:hAnsi="Times New Roman"/>
+          <w:b w:val="false"/>
+          <w:bCs w:val="false"/>
+          <w:lang w:val="uk-UA"/>
+        </w:rPr>
+        <w:t xml:space="preserve"> — містить функції додавання, віднімання, множення та ділення;</w:t>
+      </w:r>
+    </w:p>
+    <w:p>
+      <w:pPr>
+        <w:pStyle w:val="BodyText"/>
+        <w:numPr>
+          <w:ilvl w:val="0"/>
+          <w:numId w:val="4"/>
+        </w:numPr>
+        <w:spacing w:lineRule="auto" w:line="360" w:before="0" w:after="0"/>
+        <w:rPr>
+          <w:rFonts w:ascii="Times New Roman" w:hAnsi="Times New Roman"/>
+          <w:lang w:val="uk-UA"/>
+        </w:rPr>
+      </w:pPr>
+      <w:r>
+        <w:rPr>
+          <w:rStyle w:val="Strong"/>
+          <w:rFonts w:ascii="Times New Roman" w:hAnsi="Times New Roman"/>
+          <w:b w:val="false"/>
+          <w:bCs w:val="false"/>
+          <w:lang w:val="ru-RU"/>
+        </w:rPr>
+        <w:t>operations</w:t>
+      </w:r>
+      <w:r>
+        <w:rPr>
+          <w:rStyle w:val="Strong"/>
+          <w:rFonts w:ascii="Times New Roman" w:hAnsi="Times New Roman"/>
+          <w:b w:val="false"/>
+          <w:bCs w:val="false"/>
+          <w:lang w:val="ru-RU"/>
+        </w:rPr>
+        <w:t>1</w:t>
+      </w:r>
+      <w:r>
+        <w:rPr>
+          <w:rStyle w:val="Strong"/>
+          <w:rFonts w:ascii="Times New Roman" w:hAnsi="Times New Roman"/>
+          <w:b w:val="false"/>
+          <w:bCs w:val="false"/>
+          <w:lang w:val="ru-RU"/>
+        </w:rPr>
+        <w:t>.py</w:t>
+      </w:r>
+      <w:r>
+        <w:rPr>
+          <w:rFonts w:ascii="Times New Roman" w:hAnsi="Times New Roman"/>
+          <w:b w:val="false"/>
+          <w:bCs w:val="false"/>
+          <w:lang w:val="uk-UA"/>
+        </w:rPr>
+        <w:t xml:space="preserve"> — відповідає за введення чисел користувачем та вибір математичної операції;</w:t>
+      </w:r>
+    </w:p>
+    <w:p>
+      <w:pPr>
+        <w:pStyle w:val="BodyText"/>
+        <w:numPr>
+          <w:ilvl w:val="0"/>
+          <w:numId w:val="4"/>
+        </w:numPr>
+        <w:spacing w:lineRule="auto" w:line="360" w:before="0" w:after="0"/>
+        <w:rPr>
+          <w:rFonts w:ascii="Times New Roman" w:hAnsi="Times New Roman"/>
+          <w:lang w:val="uk-UA"/>
+        </w:rPr>
+      </w:pPr>
+      <w:r>
+        <w:rPr>
+          <w:rStyle w:val="Strong"/>
+          <w:rFonts w:ascii="Times New Roman" w:hAnsi="Times New Roman"/>
+          <w:b w:val="false"/>
+          <w:bCs w:val="false"/>
+          <w:lang w:val="ru-RU"/>
+        </w:rPr>
+        <w:t>calc</w:t>
+      </w:r>
+      <w:r>
+        <w:rPr>
+          <w:rStyle w:val="Strong"/>
+          <w:rFonts w:ascii="Times New Roman" w:hAnsi="Times New Roman"/>
+          <w:b w:val="false"/>
+          <w:bCs w:val="false"/>
+          <w:lang w:val="ru-RU"/>
+        </w:rPr>
+        <w:t>1</w:t>
+      </w:r>
+      <w:r>
+        <w:rPr>
+          <w:rStyle w:val="Strong"/>
+          <w:rFonts w:ascii="Times New Roman" w:hAnsi="Times New Roman"/>
+          <w:b w:val="false"/>
+          <w:bCs w:val="false"/>
+          <w:lang w:val="ru-RU"/>
+        </w:rPr>
+        <w:t>.py</w:t>
+      </w:r>
+      <w:r>
+        <w:rPr>
+          <w:rFonts w:ascii="Times New Roman" w:hAnsi="Times New Roman"/>
+          <w:b w:val="false"/>
+          <w:bCs w:val="false"/>
+          <w:lang w:val="uk-UA"/>
+        </w:rPr>
+        <w:t xml:space="preserve"> — головний файл, який імпортує інші модулі та реалізує основну логіку роботи програми.</w:t>
+      </w:r>
+    </w:p>
+    <w:p>
+      <w:pPr>
+        <w:pStyle w:val="BodyText"/>
+        <w:spacing w:lineRule="auto" w:line="360"/>
+        <w:rPr>
+          <w:rFonts w:ascii="Times New Roman" w:hAnsi="Times New Roman"/>
+          <w:lang w:val="uk-UA"/>
+        </w:rPr>
+      </w:pPr>
+      <w:r>
+        <w:rPr>
+          <w:rFonts w:ascii="Times New Roman" w:hAnsi="Times New Roman"/>
+          <w:lang w:val="uk-UA"/>
+        </w:rPr>
+        <w:t>Користувач обирає операцію, вводить два числа та отримує результат обчислення. Програма працює в циклі та дозволяє виконувати декілька операцій підряд.</w:t>
+      </w:r>
+    </w:p>
+    <w:p>
+      <w:pPr>
+        <w:pStyle w:val="BodyText"/>
+        <w:spacing w:lineRule="auto" w:line="360" w:before="0" w:after="0"/>
+        <w:rPr>
+          <w:rFonts w:ascii="Times New Roman" w:hAnsi="Times New Roman"/>
+          <w:lang w:val="uk-UA"/>
+        </w:rPr>
+      </w:pPr>
+      <w:r>
+        <w:rPr>
+          <w:rFonts w:ascii="Times New Roman" w:hAnsi="Times New Roman"/>
+          <w:b w:val="false"/>
+          <w:bCs w:val="false"/>
+          <w:lang w:val="uk-UA"/>
+        </w:rPr>
+        <w:t xml:space="preserve">Додатково було реалізовано </w:t>
+      </w:r>
+      <w:r>
+        <w:rPr>
+          <w:rStyle w:val="Strong"/>
+          <w:rFonts w:ascii="Times New Roman" w:hAnsi="Times New Roman"/>
+          <w:b w:val="false"/>
+          <w:bCs w:val="false"/>
+          <w:lang w:val="uk-UA"/>
+        </w:rPr>
+        <w:t>механізм логування</w:t>
+      </w:r>
+      <w:r>
+        <w:rPr>
+          <w:rFonts w:ascii="Times New Roman" w:hAnsi="Times New Roman"/>
+          <w:b w:val="false"/>
+          <w:bCs w:val="false"/>
+          <w:lang w:val="uk-UA"/>
+        </w:rPr>
+        <w:t xml:space="preserve"> за допомогою стандартного модуля </w:t>
+      </w:r>
+      <w:r>
+        <w:rPr>
+          <w:rStyle w:val="Style12"/>
+          <w:rFonts w:ascii="Times New Roman" w:hAnsi="Times New Roman"/>
+          <w:b w:val="false"/>
+          <w:bCs w:val="false"/>
+          <w:lang w:val="uk-UA"/>
+        </w:rPr>
+        <w:t>logging</w:t>
+      </w:r>
+      <w:r>
+        <w:rPr>
+          <w:rFonts w:ascii="Times New Roman" w:hAnsi="Times New Roman"/>
+          <w:b w:val="false"/>
+          <w:bCs w:val="false"/>
+          <w:lang w:val="uk-UA"/>
+        </w:rPr>
+        <w:t xml:space="preserve">. У файл </w:t>
+      </w:r>
+      <w:r>
+        <w:rPr>
+          <w:rStyle w:val="Style12"/>
+          <w:rFonts w:ascii="Times New Roman" w:hAnsi="Times New Roman"/>
+          <w:b w:val="false"/>
+          <w:bCs w:val="false"/>
+          <w:lang w:val="uk-UA"/>
+        </w:rPr>
+        <w:t>calculator.log</w:t>
+      </w:r>
+      <w:r>
+        <w:rPr>
+          <w:rFonts w:ascii="Times New Roman" w:hAnsi="Times New Roman"/>
+          <w:b w:val="false"/>
+          <w:bCs w:val="false"/>
+          <w:lang w:val="uk-UA"/>
+        </w:rPr>
+        <w:t xml:space="preserve"> записується така інформація:</w:t>
+      </w:r>
+    </w:p>
+    <w:p>
+      <w:pPr>
+        <w:pStyle w:val="BodyText"/>
+        <w:numPr>
+          <w:ilvl w:val="0"/>
+          <w:numId w:val="5"/>
+        </w:numPr>
+        <w:spacing w:lineRule="auto" w:line="360" w:before="0" w:after="0"/>
+        <w:rPr>
+          <w:rFonts w:ascii="Times New Roman" w:hAnsi="Times New Roman"/>
+          <w:lang w:val="uk-UA"/>
+        </w:rPr>
+      </w:pPr>
+      <w:r>
+        <w:rPr>
+          <w:rFonts w:ascii="Times New Roman" w:hAnsi="Times New Roman"/>
+          <w:lang w:val="uk-UA"/>
+        </w:rPr>
+        <w:t>введені користувачем числа;</w:t>
+      </w:r>
+    </w:p>
+    <w:p>
+      <w:pPr>
+        <w:pStyle w:val="BodyText"/>
+        <w:numPr>
+          <w:ilvl w:val="0"/>
+          <w:numId w:val="5"/>
+        </w:numPr>
+        <w:spacing w:lineRule="auto" w:line="360" w:before="0" w:after="0"/>
+        <w:rPr>
+          <w:rFonts w:ascii="Times New Roman" w:hAnsi="Times New Roman"/>
+          <w:lang w:val="uk-UA"/>
+        </w:rPr>
+      </w:pPr>
+      <w:r>
+        <w:rPr>
+          <w:rFonts w:ascii="Times New Roman" w:hAnsi="Times New Roman"/>
+          <w:lang w:val="uk-UA"/>
+        </w:rPr>
+        <w:t>обрана математична операція;</w:t>
+      </w:r>
+    </w:p>
+    <w:p>
+      <w:pPr>
+        <w:pStyle w:val="BodyText"/>
+        <w:numPr>
+          <w:ilvl w:val="0"/>
+          <w:numId w:val="5"/>
+        </w:numPr>
+        <w:spacing w:lineRule="auto" w:line="360" w:before="0" w:after="0"/>
+        <w:rPr>
+          <w:rFonts w:ascii="Times New Roman" w:hAnsi="Times New Roman"/>
+          <w:lang w:val="uk-UA"/>
+        </w:rPr>
+      </w:pPr>
+      <w:r>
+        <w:rPr>
+          <w:rFonts w:ascii="Times New Roman" w:hAnsi="Times New Roman"/>
+          <w:lang w:val="uk-UA"/>
+        </w:rPr>
+        <w:t>результат виконання операції;</w:t>
+      </w:r>
+    </w:p>
+    <w:p>
+      <w:pPr>
+        <w:pStyle w:val="BodyText"/>
+        <w:numPr>
+          <w:ilvl w:val="0"/>
+          <w:numId w:val="5"/>
+        </w:numPr>
+        <w:spacing w:lineRule="auto" w:line="360" w:before="0" w:after="0"/>
+        <w:rPr>
+          <w:rFonts w:ascii="Times New Roman" w:hAnsi="Times New Roman"/>
+          <w:lang w:val="uk-UA"/>
+        </w:rPr>
+      </w:pPr>
+      <w:r>
+        <w:rPr>
+          <w:rFonts w:ascii="Times New Roman" w:hAnsi="Times New Roman"/>
+          <w:lang w:val="uk-UA"/>
+        </w:rPr>
+        <w:t>завершення роботи програми.</w:t>
+      </w:r>
+    </w:p>
+    <w:p>
+      <w:pPr>
+        <w:pStyle w:val="BodyText"/>
+        <w:spacing w:lineRule="auto" w:line="360" w:before="0" w:after="0"/>
+        <w:rPr>
+          <w:rFonts w:ascii="Times New Roman" w:hAnsi="Times New Roman"/>
+          <w:lang w:val="uk-UA"/>
+        </w:rPr>
+      </w:pPr>
+      <w:r>
+        <w:rPr>
+          <w:rFonts w:ascii="Times New Roman" w:hAnsi="Times New Roman"/>
+          <w:lang w:val="uk-UA"/>
+        </w:rPr>
+        <w:t>Це дозволяє відстежувати всі дії, виконані програмою під час роботи.</w:t>
+      </w:r>
+    </w:p>
+    <w:p>
+      <w:pPr>
+        <w:pStyle w:val="BodyText"/>
+        <w:spacing w:lineRule="auto" w:line="360" w:before="0" w:after="0"/>
+        <w:ind w:hanging="0" w:left="0"/>
+        <w:jc w:val="center"/>
+        <w:rPr>
+          <w:rFonts w:ascii="Times New Roman" w:hAnsi="Times New Roman"/>
+          <w:lang w:val="uk-UA"/>
+        </w:rPr>
+      </w:pPr>
+      <w:r>
+        <w:drawing>
+          <wp:anchor behindDoc="0" distT="0" distB="0" distL="0" distR="0" simplePos="0" locked="0" layoutInCell="0" allowOverlap="1" relativeHeight="64">
+            <wp:simplePos x="0" y="0"/>
+            <wp:positionH relativeFrom="column">
+              <wp:align>center</wp:align>
+            </wp:positionH>
+            <wp:positionV relativeFrom="paragraph">
+              <wp:posOffset>635</wp:posOffset>
+            </wp:positionV>
+            <wp:extent cx="5560695" cy="2959735"/>
+            <wp:effectExtent l="0" t="0" r="0" b="0"/>
+            <wp:wrapTopAndBottom/>
+            <wp:docPr id="63" name="Изображение63" descr=""/>
+            <wp:cNvGraphicFramePr>
+              <a:graphicFrameLocks xmlns:a="http://schemas.openxmlformats.org/drawingml/2006/main" noChangeAspect="1"/>
+            </wp:cNvGraphicFramePr>
+            <a:graphic xmlns:a="http://schemas.openxmlformats.org/drawingml/2006/main">
+              <a:graphicData uri="http://schemas.openxmlformats.org/drawingml/2006/picture">
+                <pic:pic xmlns:pic="http://schemas.openxmlformats.org/drawingml/2006/picture">
+                  <pic:nvPicPr>
+                    <pic:cNvPr id="63" name="Изображение63" descr=""/>
+                    <pic:cNvPicPr>
+                      <a:picLocks noChangeAspect="1" noChangeArrowheads="1"/>
+                    </pic:cNvPicPr>
+                  </pic:nvPicPr>
+                  <pic:blipFill>
+                    <a:blip r:embed="rId65"/>
+                    <a:stretch>
+                      <a:fillRect/>
+                    </a:stretch>
+                  </pic:blipFill>
+                  <pic:spPr bwMode="auto">
+                    <a:xfrm>
+                      <a:off x="0" y="0"/>
+                      <a:ext cx="5560695" cy="2959735"/>
+                    </a:xfrm>
+                    <a:prstGeom prst="rect">
+                      <a:avLst/>
+                    </a:prstGeom>
+                    <a:noFill/>
+                  </pic:spPr>
+                </pic:pic>
+              </a:graphicData>
+            </a:graphic>
+          </wp:anchor>
+        </w:drawing>
+      </w:r>
+      <w:r>
+        <w:rPr>
+          <w:rStyle w:val="Strong"/>
+          <w:rFonts w:ascii="Times New Roman" w:hAnsi="Times New Roman"/>
+          <w:b w:val="false"/>
+          <w:bCs w:val="false"/>
+          <w:lang w:val="uk-UA"/>
+        </w:rPr>
+        <w:t>Рис. 1.</w:t>
+      </w:r>
+      <w:r>
+        <w:rPr>
+          <w:rFonts w:ascii="Times New Roman" w:hAnsi="Times New Roman"/>
+          <w:b w:val="false"/>
+          <w:bCs w:val="false"/>
+          <w:lang w:val="uk-UA"/>
+        </w:rPr>
+        <w:t xml:space="preserve"> Скриншот написаного коду калькулятора з логуванням.</w:t>
+      </w:r>
+    </w:p>
+    <w:p>
+      <w:pPr>
+        <w:pStyle w:val="BodyText"/>
+        <w:spacing w:lineRule="auto" w:line="360" w:before="0" w:after="0"/>
+        <w:ind w:hanging="0" w:left="0"/>
+        <w:jc w:val="center"/>
+        <w:rPr>
+          <w:rFonts w:ascii="Times New Roman" w:hAnsi="Times New Roman"/>
+          <w:b w:val="false"/>
+          <w:bCs w:val="false"/>
+          <w:lang w:val="uk-UA"/>
+        </w:rPr>
+      </w:pPr>
+      <w:r>
+        <w:rPr>
+          <w:rFonts w:ascii="Times New Roman" w:hAnsi="Times New Roman"/>
+          <w:b w:val="false"/>
+          <w:bCs w:val="false"/>
+          <w:lang w:val="uk-UA"/>
+        </w:rPr>
+      </w:r>
+    </w:p>
+    <w:p>
+      <w:pPr>
+        <w:pStyle w:val="BodyText"/>
+        <w:widowControl/>
+        <w:suppressAutoHyphens w:val="true"/>
+        <w:bidi w:val="0"/>
+        <w:spacing w:lineRule="auto" w:line="360" w:before="0" w:after="0"/>
+        <w:ind w:hanging="0" w:left="0" w:right="0"/>
+        <w:jc w:val="center"/>
+        <w:rPr>
+          <w:rFonts w:ascii="Times New Roman" w:hAnsi="Times New Roman"/>
+          <w:lang w:val="uk-UA"/>
+        </w:rPr>
+      </w:pPr>
+      <w:r>
+        <w:drawing>
+          <wp:anchor behindDoc="0" distT="0" distB="0" distL="0" distR="0" simplePos="0" locked="0" layoutInCell="0" allowOverlap="1" relativeHeight="65">
+            <wp:simplePos x="0" y="0"/>
+            <wp:positionH relativeFrom="column">
+              <wp:align>center</wp:align>
+            </wp:positionH>
+            <wp:positionV relativeFrom="paragraph">
+              <wp:posOffset>635</wp:posOffset>
+            </wp:positionV>
+            <wp:extent cx="4641215" cy="1155065"/>
+            <wp:effectExtent l="0" t="0" r="0" b="0"/>
+            <wp:wrapTopAndBottom/>
+            <wp:docPr id="64" name="Изображение64" descr=""/>
+            <wp:cNvGraphicFramePr>
+              <a:graphicFrameLocks xmlns:a="http://schemas.openxmlformats.org/drawingml/2006/main" noChangeAspect="1"/>
+            </wp:cNvGraphicFramePr>
+            <a:graphic xmlns:a="http://schemas.openxmlformats.org/drawingml/2006/main">
+              <a:graphicData uri="http://schemas.openxmlformats.org/drawingml/2006/picture">
+                <pic:pic xmlns:pic="http://schemas.openxmlformats.org/drawingml/2006/picture">
+                  <pic:nvPicPr>
+                    <pic:cNvPr id="64" name="Изображение64" descr=""/>
+                    <pic:cNvPicPr>
+                      <a:picLocks noChangeAspect="1" noChangeArrowheads="1"/>
+                    </pic:cNvPicPr>
+                  </pic:nvPicPr>
+                  <pic:blipFill>
+                    <a:blip r:embed="rId66"/>
+                    <a:stretch>
+                      <a:fillRect/>
+                    </a:stretch>
+                  </pic:blipFill>
+                  <pic:spPr bwMode="auto">
+                    <a:xfrm>
+                      <a:off x="0" y="0"/>
+                      <a:ext cx="4641215" cy="1155065"/>
+                    </a:xfrm>
+                    <a:prstGeom prst="rect">
+                      <a:avLst/>
+                    </a:prstGeom>
+                    <a:noFill/>
+                  </pic:spPr>
+                </pic:pic>
+              </a:graphicData>
+            </a:graphic>
+          </wp:anchor>
+        </w:drawing>
+      </w:r>
+      <w:r>
+        <w:rPr>
+          <w:rStyle w:val="Strong"/>
+          <w:rFonts w:ascii="Times New Roman" w:hAnsi="Times New Roman"/>
+          <w:b w:val="false"/>
+          <w:bCs w:val="false"/>
+          <w:lang w:val="uk-UA"/>
+        </w:rPr>
+        <w:t>Рис. 2.</w:t>
+      </w:r>
+      <w:r>
+        <w:rPr>
+          <w:rFonts w:ascii="Times New Roman" w:hAnsi="Times New Roman"/>
+          <w:b w:val="false"/>
+          <w:bCs w:val="false"/>
+          <w:lang w:val="uk-UA"/>
+        </w:rPr>
+        <w:t xml:space="preserve"> Скриншот результату роботи програми.</w:t>
+      </w:r>
+    </w:p>
+    <w:p>
+      <w:pPr>
+        <w:pStyle w:val="BodyText"/>
+        <w:spacing w:lineRule="auto" w:line="360" w:before="0" w:after="0"/>
+        <w:rPr>
+          <w:rFonts w:ascii="Times New Roman" w:hAnsi="Times New Roman"/>
+          <w:lang w:val="uk-UA"/>
+        </w:rPr>
+      </w:pPr>
+      <w:r>
+        <w:drawing>
+          <wp:anchor behindDoc="0" distT="0" distB="0" distL="0" distR="0" simplePos="0" locked="0" layoutInCell="0" allowOverlap="1" relativeHeight="66">
+            <wp:simplePos x="0" y="0"/>
+            <wp:positionH relativeFrom="column">
+              <wp:align>center</wp:align>
+            </wp:positionH>
+            <wp:positionV relativeFrom="paragraph">
+              <wp:posOffset>635</wp:posOffset>
+            </wp:positionV>
+            <wp:extent cx="5943600" cy="652780"/>
+            <wp:effectExtent l="0" t="0" r="0" b="0"/>
+            <wp:wrapSquare wrapText="largest"/>
+            <wp:docPr id="65" name="Изображение65" descr=""/>
+            <wp:cNvGraphicFramePr>
+              <a:graphicFrameLocks xmlns:a="http://schemas.openxmlformats.org/drawingml/2006/main" noChangeAspect="1"/>
+            </wp:cNvGraphicFramePr>
+            <a:graphic xmlns:a="http://schemas.openxmlformats.org/drawingml/2006/main">
+              <a:graphicData uri="http://schemas.openxmlformats.org/drawingml/2006/picture">
+                <pic:pic xmlns:pic="http://schemas.openxmlformats.org/drawingml/2006/picture">
+                  <pic:nvPicPr>
+                    <pic:cNvPr id="65" name="Изображение65" descr=""/>
+                    <pic:cNvPicPr>
+                      <a:picLocks noChangeAspect="1" noChangeArrowheads="1"/>
+                    </pic:cNvPicPr>
+                  </pic:nvPicPr>
+                  <pic:blipFill>
+                    <a:blip r:embed="rId67"/>
+                    <a:stretch>
+                      <a:fillRect/>
+                    </a:stretch>
+                  </pic:blipFill>
+                  <pic:spPr bwMode="auto">
+                    <a:xfrm>
+                      <a:off x="0" y="0"/>
+                      <a:ext cx="5943600" cy="652780"/>
+                    </a:xfrm>
+                    <a:prstGeom prst="rect">
+                      <a:avLst/>
+                    </a:prstGeom>
+                    <a:noFill/>
+                  </pic:spPr>
+                </pic:pic>
+              </a:graphicData>
+            </a:graphic>
+          </wp:anchor>
+        </w:drawing>
+      </w:r>
+      <w:r>
+        <w:rPr>
+          <w:rStyle w:val="Strong"/>
+          <w:rFonts w:ascii="Times New Roman" w:hAnsi="Times New Roman"/>
+          <w:b w:val="false"/>
+          <w:bCs w:val="false"/>
+          <w:lang w:val="uk-UA"/>
+        </w:rPr>
+        <w:t>Рис. 3.</w:t>
+      </w:r>
+      <w:r>
+        <w:rPr>
+          <w:rFonts w:ascii="Times New Roman" w:hAnsi="Times New Roman"/>
+          <w:b w:val="false"/>
+          <w:bCs w:val="false"/>
+          <w:lang w:val="uk-UA"/>
+        </w:rPr>
+        <w:t xml:space="preserve"> Скриншот файлу журналу логування </w:t>
+      </w:r>
+      <w:r>
+        <w:rPr>
+          <w:rStyle w:val="Style12"/>
+          <w:rFonts w:ascii="Times New Roman" w:hAnsi="Times New Roman"/>
+          <w:b w:val="false"/>
+          <w:bCs w:val="false"/>
+          <w:lang w:val="uk-UA"/>
+        </w:rPr>
+        <w:t>calculator.log</w:t>
+      </w:r>
+      <w:r>
+        <w:rPr>
+          <w:rFonts w:ascii="Times New Roman" w:hAnsi="Times New Roman"/>
+          <w:b w:val="false"/>
+          <w:bCs w:val="false"/>
+          <w:lang w:val="uk-UA"/>
+        </w:rPr>
+        <w:t>.</w:t>
+      </w:r>
+    </w:p>
+    <w:p>
+      <w:pPr>
+        <w:pStyle w:val="Heading2"/>
+        <w:keepNext w:val="true"/>
+        <w:widowControl/>
+        <w:suppressAutoHyphens w:val="true"/>
+        <w:bidi w:val="0"/>
+        <w:spacing w:lineRule="auto" w:line="360" w:before="0" w:after="0"/>
+        <w:ind w:hanging="0" w:left="0" w:right="0"/>
+        <w:jc w:val="center"/>
+        <w:rPr>
+          <w:rStyle w:val="Strong"/>
+          <w:lang w:val="ru-RU"/>
+        </w:rPr>
+      </w:pPr>
+      <w:r>
+        <w:rPr>
+          <w:rFonts w:eastAsia="Calibri" w:cs="" w:ascii="Times New Roman" w:hAnsi="Times New Roman"/>
+          <w:b w:val="false"/>
+          <w:bCs w:val="false"/>
+          <w:sz w:val="28"/>
+          <w:szCs w:val="22"/>
+          <w:lang w:val="uk-UA"/>
+        </w:rPr>
+      </w:r>
+    </w:p>
+    <w:p>
+      <w:pPr>
+        <w:pStyle w:val="Heading2"/>
+        <w:widowControl/>
+        <w:numPr>
+          <w:ilvl w:val="0"/>
+          <w:numId w:val="0"/>
+        </w:numPr>
+        <w:suppressAutoHyphens w:val="true"/>
+        <w:bidi w:val="0"/>
+        <w:spacing w:lineRule="auto" w:line="360" w:before="0" w:after="0"/>
+        <w:ind w:hanging="0" w:left="0" w:right="0"/>
+        <w:jc w:val="center"/>
+        <w:rPr>
+          <w:rFonts w:ascii="Times New Roman" w:hAnsi="Times New Roman" w:eastAsia="Calibri" w:cs=""/>
+          <w:b w:val="false"/>
+          <w:bCs w:val="false"/>
+          <w:sz w:val="28"/>
+          <w:szCs w:val="22"/>
+          <w:lang w:val="uk-UA"/>
+        </w:rPr>
+      </w:pPr>
+      <w:r>
+        <w:rPr>
+          <w:rStyle w:val="Strong"/>
+          <w:rFonts w:eastAsia="Calibri" w:cs="" w:ascii="Times New Roman" w:hAnsi="Times New Roman"/>
+          <w:b/>
+          <w:bCs/>
+          <w:sz w:val="28"/>
+          <w:szCs w:val="22"/>
+          <w:lang w:val="uk-UA"/>
+        </w:rPr>
+        <w:t>Завдання 2 — Сортування списку словників із використанням lambda-функцій</w:t>
+      </w:r>
+    </w:p>
+    <w:p>
+      <w:pPr>
+        <w:pStyle w:val="BodyText"/>
+        <w:spacing w:lineRule="auto" w:line="360" w:before="0" w:after="0"/>
+        <w:rPr>
+          <w:rFonts w:ascii="Times New Roman" w:hAnsi="Times New Roman"/>
+          <w:lang w:val="uk-UA"/>
+        </w:rPr>
+      </w:pPr>
+      <w:r>
+        <w:rPr>
+          <w:rFonts w:ascii="Times New Roman" w:hAnsi="Times New Roman"/>
+          <w:lang w:val="uk-UA"/>
+        </w:rPr>
+        <w:t>У другому завданні було виконано сортування не відсортованого списку, елементами якого є словники з двома параметрами: ім’я та оцінка.</w:t>
+      </w:r>
+    </w:p>
+    <w:p>
+      <w:pPr>
+        <w:pStyle w:val="BodyText"/>
+        <w:spacing w:lineRule="auto" w:line="360" w:before="0" w:after="0"/>
+        <w:rPr>
+          <w:rFonts w:ascii="Times New Roman" w:hAnsi="Times New Roman"/>
+          <w:lang w:val="uk-UA"/>
+        </w:rPr>
+      </w:pPr>
+      <w:r>
+        <w:rPr>
+          <w:rFonts w:ascii="Times New Roman" w:hAnsi="Times New Roman"/>
+          <w:lang w:val="uk-UA"/>
+        </w:rPr>
+        <w:t>Було створено список студентів такого вигляду:</w:t>
+      </w:r>
+    </w:p>
+    <w:p>
+      <w:pPr>
+        <w:pStyle w:val="BodyText"/>
+        <w:numPr>
+          <w:ilvl w:val="0"/>
+          <w:numId w:val="6"/>
+        </w:numPr>
+        <w:spacing w:lineRule="auto" w:line="360" w:before="0" w:after="0"/>
+        <w:rPr>
+          <w:rFonts w:ascii="Times New Roman" w:hAnsi="Times New Roman"/>
+          <w:lang w:val="uk-UA"/>
+        </w:rPr>
+      </w:pPr>
+      <w:r>
+        <w:rPr>
+          <w:rFonts w:ascii="Times New Roman" w:hAnsi="Times New Roman"/>
+          <w:lang w:val="uk-UA"/>
+        </w:rPr>
+        <w:t>ім’я студента;</w:t>
+      </w:r>
+    </w:p>
+    <w:p>
+      <w:pPr>
+        <w:pStyle w:val="BodyText"/>
+        <w:numPr>
+          <w:ilvl w:val="0"/>
+          <w:numId w:val="6"/>
+        </w:numPr>
+        <w:spacing w:lineRule="auto" w:line="360" w:before="0" w:after="0"/>
+        <w:rPr>
+          <w:rFonts w:ascii="Times New Roman" w:hAnsi="Times New Roman"/>
+          <w:lang w:val="uk-UA"/>
+        </w:rPr>
+      </w:pPr>
+      <w:r>
+        <w:rPr>
+          <w:rFonts w:ascii="Times New Roman" w:hAnsi="Times New Roman"/>
+          <w:lang w:val="uk-UA"/>
+        </w:rPr>
+        <w:t>його оцінка.</w:t>
+      </w:r>
+    </w:p>
+    <w:p>
+      <w:pPr>
+        <w:pStyle w:val="BodyText"/>
+        <w:spacing w:lineRule="auto" w:line="360" w:before="0" w:after="0"/>
+        <w:rPr>
+          <w:rFonts w:ascii="Times New Roman" w:hAnsi="Times New Roman"/>
+          <w:lang w:val="uk-UA"/>
+        </w:rPr>
+      </w:pPr>
+      <w:r>
+        <w:rPr>
+          <w:rFonts w:ascii="Times New Roman" w:hAnsi="Times New Roman"/>
+          <w:b w:val="false"/>
+          <w:bCs w:val="false"/>
+          <w:lang w:val="uk-UA"/>
+        </w:rPr>
+        <w:t xml:space="preserve">Для сортування використовувалась стандартна функція </w:t>
+      </w:r>
+      <w:r>
+        <w:rPr>
+          <w:rStyle w:val="Style12"/>
+          <w:rFonts w:ascii="Times New Roman" w:hAnsi="Times New Roman"/>
+          <w:b w:val="false"/>
+          <w:bCs w:val="false"/>
+          <w:lang w:val="uk-UA"/>
+        </w:rPr>
+        <w:t>sorted()</w:t>
+      </w:r>
+      <w:r>
+        <w:rPr>
+          <w:rFonts w:ascii="Times New Roman" w:hAnsi="Times New Roman"/>
+          <w:b w:val="false"/>
+          <w:bCs w:val="false"/>
+          <w:lang w:val="uk-UA"/>
+        </w:rPr>
+        <w:t xml:space="preserve">. Як другий параметр передавалась </w:t>
+      </w:r>
+      <w:r>
+        <w:rPr>
+          <w:rStyle w:val="Strong"/>
+          <w:rFonts w:ascii="Times New Roman" w:hAnsi="Times New Roman"/>
+          <w:b w:val="false"/>
+          <w:bCs w:val="false"/>
+          <w:lang w:val="uk-UA"/>
+        </w:rPr>
+        <w:t>lambda-функція</w:t>
+      </w:r>
+      <w:r>
+        <w:rPr>
+          <w:rFonts w:ascii="Times New Roman" w:hAnsi="Times New Roman"/>
+          <w:b w:val="false"/>
+          <w:bCs w:val="false"/>
+          <w:lang w:val="uk-UA"/>
+        </w:rPr>
+        <w:t>, яка повертала відповідне поле словника.</w:t>
+      </w:r>
+    </w:p>
+    <w:p>
+      <w:pPr>
+        <w:pStyle w:val="BodyText"/>
+        <w:spacing w:lineRule="auto" w:line="360" w:before="0" w:after="0"/>
+        <w:rPr>
+          <w:rFonts w:ascii="Times New Roman" w:hAnsi="Times New Roman"/>
+          <w:lang w:val="uk-UA"/>
+        </w:rPr>
+      </w:pPr>
+      <w:r>
+        <w:rPr>
+          <w:rFonts w:ascii="Times New Roman" w:hAnsi="Times New Roman"/>
+          <w:lang w:val="uk-UA"/>
+        </w:rPr>
+        <w:t>Було реалізовано:</w:t>
+      </w:r>
+    </w:p>
+    <w:p>
+      <w:pPr>
+        <w:pStyle w:val="BodyText"/>
+        <w:numPr>
+          <w:ilvl w:val="0"/>
+          <w:numId w:val="7"/>
+        </w:numPr>
+        <w:spacing w:lineRule="auto" w:line="360" w:before="0" w:after="0"/>
+        <w:rPr>
+          <w:rFonts w:ascii="Times New Roman" w:hAnsi="Times New Roman"/>
+          <w:lang w:val="uk-UA"/>
+        </w:rPr>
+      </w:pPr>
+      <w:r>
+        <w:rPr>
+          <w:rFonts w:ascii="Times New Roman" w:hAnsi="Times New Roman"/>
+          <w:lang w:val="uk-UA"/>
+        </w:rPr>
+        <w:t>сортування списку за ім’ям студента;</w:t>
+      </w:r>
+    </w:p>
+    <w:p>
+      <w:pPr>
+        <w:pStyle w:val="BodyText"/>
+        <w:numPr>
+          <w:ilvl w:val="0"/>
+          <w:numId w:val="7"/>
+        </w:numPr>
+        <w:spacing w:lineRule="auto" w:line="360" w:before="0" w:after="0"/>
+        <w:rPr>
+          <w:rFonts w:ascii="Times New Roman" w:hAnsi="Times New Roman"/>
+          <w:lang w:val="uk-UA"/>
+        </w:rPr>
+      </w:pPr>
+      <w:r>
+        <w:rPr>
+          <w:rFonts w:ascii="Times New Roman" w:hAnsi="Times New Roman"/>
+          <w:lang w:val="uk-UA"/>
+        </w:rPr>
+        <w:t>сортування списку за оцінкою;</w:t>
+      </w:r>
+    </w:p>
+    <w:p>
+      <w:pPr>
+        <w:pStyle w:val="BodyText"/>
+        <w:numPr>
+          <w:ilvl w:val="0"/>
+          <w:numId w:val="7"/>
+        </w:numPr>
+        <w:spacing w:lineRule="auto" w:line="360" w:before="0" w:after="0"/>
+        <w:rPr>
+          <w:rFonts w:ascii="Times New Roman" w:hAnsi="Times New Roman"/>
+          <w:lang w:val="uk-UA"/>
+        </w:rPr>
+      </w:pPr>
+      <w:r>
+        <w:rPr>
+          <w:rFonts w:ascii="Times New Roman" w:hAnsi="Times New Roman"/>
+          <w:lang w:val="uk-UA"/>
+        </w:rPr>
+        <w:t>сортування за оцінкою у зворотному порядку.</w:t>
+      </w:r>
+    </w:p>
+    <w:p>
+      <w:pPr>
+        <w:pStyle w:val="BodyText"/>
+        <w:spacing w:lineRule="auto" w:line="360" w:before="0" w:after="0"/>
+        <w:rPr>
+          <w:rFonts w:ascii="Times New Roman" w:hAnsi="Times New Roman"/>
+          <w:lang w:val="uk-UA"/>
+        </w:rPr>
+      </w:pPr>
+      <w:r>
+        <w:rPr>
+          <w:rFonts w:ascii="Times New Roman" w:hAnsi="Times New Roman"/>
+          <w:lang w:val="uk-UA"/>
+        </w:rPr>
+        <w:t xml:space="preserve">Використання </w:t>
+      </w:r>
+      <w:r>
+        <w:rPr>
+          <w:rStyle w:val="Style12"/>
+          <w:rFonts w:ascii="Times New Roman" w:hAnsi="Times New Roman"/>
+          <w:lang w:val="uk-UA"/>
+        </w:rPr>
+        <w:t>lambda</w:t>
+      </w:r>
+      <w:r>
+        <w:rPr>
+          <w:rFonts w:ascii="Times New Roman" w:hAnsi="Times New Roman"/>
+          <w:lang w:val="uk-UA"/>
+        </w:rPr>
+        <w:t xml:space="preserve"> дозволило виконати сортування без створення окремих функцій, що зробило код компактним та зрозумілим.</w:t>
+      </w:r>
+    </w:p>
+    <w:p>
+      <w:pPr>
+        <w:pStyle w:val="BodyText"/>
+        <w:widowControl/>
+        <w:suppressAutoHyphens w:val="true"/>
+        <w:bidi w:val="0"/>
+        <w:spacing w:lineRule="auto" w:line="360" w:before="0" w:after="0"/>
+        <w:ind w:hanging="0" w:left="0" w:right="0"/>
+        <w:jc w:val="center"/>
+        <w:rPr>
+          <w:rFonts w:ascii="Times New Roman" w:hAnsi="Times New Roman"/>
+          <w:lang w:val="uk-UA"/>
+        </w:rPr>
+      </w:pPr>
+      <w:r>
+        <w:drawing>
+          <wp:anchor behindDoc="0" distT="0" distB="0" distL="0" distR="0" simplePos="0" locked="0" layoutInCell="0" allowOverlap="1" relativeHeight="67">
+            <wp:simplePos x="0" y="0"/>
+            <wp:positionH relativeFrom="column">
+              <wp:align>center</wp:align>
+            </wp:positionH>
+            <wp:positionV relativeFrom="paragraph">
+              <wp:posOffset>635</wp:posOffset>
+            </wp:positionV>
+            <wp:extent cx="5943600" cy="2170430"/>
+            <wp:effectExtent l="0" t="0" r="0" b="0"/>
+            <wp:wrapSquare wrapText="largest"/>
+            <wp:docPr id="66" name="Изображение66" descr=""/>
+            <wp:cNvGraphicFramePr>
+              <a:graphicFrameLocks xmlns:a="http://schemas.openxmlformats.org/drawingml/2006/main" noChangeAspect="1"/>
+            </wp:cNvGraphicFramePr>
+            <a:graphic xmlns:a="http://schemas.openxmlformats.org/drawingml/2006/main">
+              <a:graphicData uri="http://schemas.openxmlformats.org/drawingml/2006/picture">
+                <pic:pic xmlns:pic="http://schemas.openxmlformats.org/drawingml/2006/picture">
+                  <pic:nvPicPr>
+                    <pic:cNvPr id="66" name="Изображение66" descr=""/>
+                    <pic:cNvPicPr>
+                      <a:picLocks noChangeAspect="1" noChangeArrowheads="1"/>
+                    </pic:cNvPicPr>
+                  </pic:nvPicPr>
+                  <pic:blipFill>
+                    <a:blip r:embed="rId68"/>
+                    <a:stretch>
+                      <a:fillRect/>
+                    </a:stretch>
+                  </pic:blipFill>
+                  <pic:spPr bwMode="auto">
+                    <a:xfrm>
+                      <a:off x="0" y="0"/>
+                      <a:ext cx="5943600" cy="2170430"/>
+                    </a:xfrm>
+                    <a:prstGeom prst="rect">
+                      <a:avLst/>
+                    </a:prstGeom>
+                    <a:noFill/>
+                  </pic:spPr>
+                </pic:pic>
+              </a:graphicData>
+            </a:graphic>
+          </wp:anchor>
+        </w:drawing>
+      </w:r>
+      <w:r>
+        <w:rPr>
+          <w:rStyle w:val="Strong"/>
+          <w:rFonts w:ascii="Times New Roman" w:hAnsi="Times New Roman"/>
+          <w:b w:val="false"/>
+          <w:bCs w:val="false"/>
+          <w:lang w:val="uk-UA"/>
+        </w:rPr>
+        <w:t>Рис. 4.</w:t>
+      </w:r>
+      <w:r>
+        <w:rPr>
+          <w:rFonts w:ascii="Times New Roman" w:hAnsi="Times New Roman"/>
+          <w:b w:val="false"/>
+          <w:bCs w:val="false"/>
+          <w:lang w:val="uk-UA"/>
+        </w:rPr>
+        <w:t xml:space="preserve"> Скриншот коду сортування списку словників.</w:t>
+      </w:r>
+    </w:p>
+    <w:p>
+      <w:pPr>
+        <w:pStyle w:val="BodyText"/>
+        <w:widowControl/>
+        <w:suppressAutoHyphens w:val="true"/>
+        <w:bidi w:val="0"/>
+        <w:spacing w:lineRule="auto" w:line="360" w:before="0" w:after="0"/>
+        <w:ind w:hanging="0" w:left="0" w:right="0"/>
+        <w:jc w:val="center"/>
+        <w:rPr>
+          <w:rFonts w:ascii="Times New Roman" w:hAnsi="Times New Roman"/>
+          <w:b w:val="false"/>
+          <w:bCs w:val="false"/>
+          <w:lang w:val="uk-UA"/>
+        </w:rPr>
+      </w:pPr>
+      <w:r>
+        <w:rPr>
+          <w:rFonts w:ascii="Times New Roman" w:hAnsi="Times New Roman"/>
+          <w:b w:val="false"/>
+          <w:bCs w:val="false"/>
+          <w:lang w:val="uk-UA"/>
+        </w:rPr>
+      </w:r>
+    </w:p>
+    <w:p>
+      <w:pPr>
+        <w:pStyle w:val="BodyText"/>
+        <w:widowControl/>
+        <w:suppressAutoHyphens w:val="true"/>
+        <w:bidi w:val="0"/>
+        <w:spacing w:lineRule="auto" w:line="360" w:before="0" w:after="0"/>
+        <w:ind w:hanging="0" w:left="0" w:right="0"/>
+        <w:jc w:val="center"/>
+        <w:rPr>
+          <w:rFonts w:ascii="Times New Roman" w:hAnsi="Times New Roman"/>
+          <w:lang w:val="uk-UA"/>
+        </w:rPr>
+      </w:pPr>
+      <w:r>
+        <w:drawing>
+          <wp:anchor behindDoc="0" distT="0" distB="0" distL="0" distR="0" simplePos="0" locked="0" layoutInCell="0" allowOverlap="1" relativeHeight="68">
+            <wp:simplePos x="0" y="0"/>
+            <wp:positionH relativeFrom="column">
+              <wp:align>center</wp:align>
+            </wp:positionH>
+            <wp:positionV relativeFrom="paragraph">
+              <wp:posOffset>635</wp:posOffset>
+            </wp:positionV>
+            <wp:extent cx="5943600" cy="1402715"/>
+            <wp:effectExtent l="0" t="0" r="0" b="0"/>
+            <wp:wrapSquare wrapText="largest"/>
+            <wp:docPr id="67" name="Изображение67" descr=""/>
+            <wp:cNvGraphicFramePr>
+              <a:graphicFrameLocks xmlns:a="http://schemas.openxmlformats.org/drawingml/2006/main" noChangeAspect="1"/>
+            </wp:cNvGraphicFramePr>
+            <a:graphic xmlns:a="http://schemas.openxmlformats.org/drawingml/2006/main">
+              <a:graphicData uri="http://schemas.openxmlformats.org/drawingml/2006/picture">
+                <pic:pic xmlns:pic="http://schemas.openxmlformats.org/drawingml/2006/picture">
+                  <pic:nvPicPr>
+                    <pic:cNvPr id="67" name="Изображение67" descr=""/>
+                    <pic:cNvPicPr>
+                      <a:picLocks noChangeAspect="1" noChangeArrowheads="1"/>
+                    </pic:cNvPicPr>
+                  </pic:nvPicPr>
+                  <pic:blipFill>
+                    <a:blip r:embed="rId69"/>
+                    <a:stretch>
+                      <a:fillRect/>
+                    </a:stretch>
+                  </pic:blipFill>
+                  <pic:spPr bwMode="auto">
+                    <a:xfrm>
+                      <a:off x="0" y="0"/>
+                      <a:ext cx="5943600" cy="1402715"/>
+                    </a:xfrm>
+                    <a:prstGeom prst="rect">
+                      <a:avLst/>
+                    </a:prstGeom>
+                    <a:noFill/>
+                  </pic:spPr>
+                </pic:pic>
+              </a:graphicData>
+            </a:graphic>
+          </wp:anchor>
+        </w:drawing>
+      </w:r>
+      <w:r>
+        <w:rPr>
+          <w:rStyle w:val="Strong"/>
+          <w:rFonts w:ascii="Times New Roman" w:hAnsi="Times New Roman"/>
+          <w:b w:val="false"/>
+          <w:bCs w:val="false"/>
+          <w:lang w:val="uk-UA"/>
+        </w:rPr>
+        <w:t>Рис. 5.</w:t>
+      </w:r>
+      <w:r>
+        <w:rPr>
+          <w:rFonts w:ascii="Times New Roman" w:hAnsi="Times New Roman"/>
+          <w:b w:val="false"/>
+          <w:bCs w:val="false"/>
+          <w:lang w:val="uk-UA"/>
+        </w:rPr>
+        <w:t xml:space="preserve"> Скриншот результату виконання програми сортування.</w:t>
+      </w:r>
+    </w:p>
+    <w:p>
+      <w:pPr>
+        <w:pStyle w:val="Heading3"/>
+        <w:widowControl/>
+        <w:numPr>
+          <w:ilvl w:val="0"/>
+          <w:numId w:val="0"/>
+        </w:numPr>
+        <w:suppressAutoHyphens w:val="true"/>
+        <w:bidi w:val="0"/>
+        <w:spacing w:lineRule="auto" w:line="360" w:before="0" w:after="0"/>
+        <w:ind w:firstLine="720" w:left="0" w:right="0"/>
+        <w:jc w:val="both"/>
+        <w:rPr>
+          <w:rStyle w:val="Strong"/>
+          <w:b w:val="false"/>
+          <w:bCs w:val="false"/>
+        </w:rPr>
+      </w:pPr>
+      <w:r>
+        <w:rPr>
+          <w:rFonts w:eastAsia="Calibri" w:cs="" w:ascii="Times New Roman" w:hAnsi="Times New Roman"/>
+          <w:b w:val="false"/>
+          <w:bCs w:val="false"/>
+          <w:szCs w:val="22"/>
+          <w:lang w:val="uk-UA"/>
+        </w:rPr>
+      </w:r>
+    </w:p>
+    <w:p>
+      <w:pPr>
+        <w:pStyle w:val="Heading3"/>
+        <w:widowControl/>
+        <w:numPr>
+          <w:ilvl w:val="0"/>
+          <w:numId w:val="0"/>
+        </w:numPr>
+        <w:suppressAutoHyphens w:val="true"/>
+        <w:bidi w:val="0"/>
+        <w:spacing w:lineRule="auto" w:line="360" w:before="0" w:after="0"/>
+        <w:ind w:firstLine="720" w:left="0" w:right="0"/>
+        <w:jc w:val="both"/>
+        <w:rPr>
+          <w:rFonts w:ascii="Times New Roman" w:hAnsi="Times New Roman" w:eastAsia="Calibri" w:cs=""/>
+          <w:b w:val="false"/>
+          <w:bCs w:val="false"/>
+          <w:szCs w:val="22"/>
+          <w:lang w:val="uk-UA"/>
+        </w:rPr>
+      </w:pPr>
+      <w:r>
+        <w:rPr>
+          <w:rStyle w:val="Strong"/>
+          <w:rFonts w:eastAsia="Calibri" w:cs="" w:ascii="Times New Roman" w:hAnsi="Times New Roman"/>
+          <w:b w:val="false"/>
+          <w:bCs w:val="false"/>
+          <w:szCs w:val="22"/>
+          <w:lang w:val="uk-UA"/>
+        </w:rPr>
+        <w:t>Висновок:</w:t>
+      </w:r>
+    </w:p>
+    <w:p>
+      <w:pPr>
+        <w:pStyle w:val="BodyText"/>
+        <w:spacing w:lineRule="auto" w:line="360"/>
+        <w:rPr>
+          <w:rFonts w:ascii="Times New Roman" w:hAnsi="Times New Roman"/>
+          <w:b w:val="false"/>
+          <w:bCs w:val="false"/>
+          <w:lang w:val="uk-UA"/>
+        </w:rPr>
+      </w:pPr>
+      <w:r>
+        <w:rPr>
+          <w:rFonts w:ascii="Times New Roman" w:hAnsi="Times New Roman"/>
+          <w:b w:val="false"/>
+          <w:bCs w:val="false"/>
+          <w:lang w:val="uk-UA"/>
+        </w:rPr>
+        <w:t>Під час виконання лабораторної роботи я навчився структурувати Python-програми з використанням модулів, реалізовувати логування дій програми, а також використовувати стандартні функції мови Python разом із lambda-функціями для обробки та сортування даних.</w:t>
+      </w:r>
+    </w:p>
+    <w:p>
+      <w:pPr>
+        <w:pStyle w:val="BodyText"/>
+        <w:widowControl/>
+        <w:numPr>
+          <w:ilvl w:val="0"/>
+          <w:numId w:val="0"/>
+        </w:numPr>
+        <w:suppressAutoHyphens w:val="true"/>
+        <w:bidi w:val="0"/>
+        <w:spacing w:lineRule="auto" w:line="360" w:before="0" w:after="0"/>
+        <w:ind w:firstLine="720" w:left="0" w:right="0"/>
+        <w:jc w:val="both"/>
+        <w:outlineLvl w:val="2"/>
+        <w:rPr>
+          <w:rFonts w:ascii="Times New Roman" w:hAnsi="Times New Roman"/>
+          <w:b w:val="false"/>
+          <w:bCs w:val="false"/>
+          <w:lang w:val="uk-UA"/>
+        </w:rPr>
+      </w:pPr>
+      <w:r>
+        <w:rPr>
+          <w:rFonts w:ascii="Times New Roman" w:hAnsi="Times New Roman"/>
+          <w:b w:val="false"/>
+          <w:bCs w:val="false"/>
+          <w:lang w:val="uk-UA"/>
+        </w:rPr>
+      </w:r>
+    </w:p>
+    <w:p>
+      <w:pPr>
+        <w:pStyle w:val="BodyText"/>
+        <w:widowControl/>
+        <w:numPr>
+          <w:ilvl w:val="0"/>
+          <w:numId w:val="0"/>
+        </w:numPr>
+        <w:suppressAutoHyphens w:val="true"/>
+        <w:bidi w:val="0"/>
+        <w:spacing w:lineRule="auto" w:line="360" w:before="0" w:after="0"/>
+        <w:ind w:firstLine="720" w:left="0" w:right="0"/>
+        <w:jc w:val="both"/>
+        <w:outlineLvl w:val="2"/>
+        <w:rPr>
+          <w:rFonts w:ascii="Times New Roman" w:hAnsi="Times New Roman"/>
+          <w:b w:val="false"/>
+          <w:bCs w:val="false"/>
+          <w:lang w:val="uk-UA"/>
+        </w:rPr>
+      </w:pPr>
+      <w:r>
+        <w:rPr>
+          <w:rFonts w:ascii="Times New Roman" w:hAnsi="Times New Roman"/>
+          <w:b w:val="false"/>
+          <w:bCs w:val="false"/>
+          <w:lang w:val="uk-UA"/>
+        </w:rPr>
+      </w:r>
+    </w:p>
+    <w:p>
+      <w:pPr>
+        <w:pStyle w:val="Normal"/>
+        <w:widowControl/>
+        <w:suppressAutoHyphens w:val="true"/>
+        <w:bidi w:val="0"/>
+        <w:spacing w:lineRule="auto" w:line="360" w:before="0" w:after="0"/>
+        <w:ind w:hanging="0" w:left="0" w:right="0"/>
+        <w:jc w:val="center"/>
+        <w:rPr>
+          <w:rFonts w:ascii="Times New Roman" w:hAnsi="Times New Roman"/>
           <w:b w:val="false"/>
           <w:bCs w:val="false"/>
           <w:i w:val="false"/>
@@ -7479,6 +9000,7 @@
       </w:pPr>
       <w:r>
         <w:rPr>
+          <w:rFonts w:ascii="Times New Roman" w:hAnsi="Times New Roman"/>
           <w:b w:val="false"/>
           <w:bCs w:val="false"/>
           <w:i w:val="false"/>
@@ -7489,9 +9011,9 @@
       </w:r>
     </w:p>
     <w:sectPr>
-      <w:footerReference w:type="even" r:id="rId65"/>
-      <w:footerReference w:type="default" r:id="rId66"/>
-      <w:footerReference w:type="first" r:id="rId67"/>
+      <w:footerReference w:type="even" r:id="rId70"/>
+      <w:footerReference w:type="default" r:id="rId71"/>
+      <w:footerReference w:type="first" r:id="rId72"/>
       <w:type w:val="nextPage"/>
       <w:pgSz w:w="12240" w:h="15840"/>
       <w:pgMar w:left="1440" w:right="1440" w:gutter="0" w:header="0" w:top="1440" w:footer="1440" w:bottom="2365"/>
@@ -7542,7 +9064,7 @@
     </w:r>
     <w:r>
       <w:rPr/>
-      <w:t>37</w:t>
+      <w:t>41</w:t>
     </w:r>
     <w:r>
       <w:rPr/>
@@ -7575,7 +9097,7 @@
     </w:r>
     <w:r>
       <w:rPr/>
-      <w:t>37</w:t>
+      <w:t>41</w:t>
     </w:r>
     <w:r>
       <w:rPr/>
@@ -8001,6 +9523,554 @@
   <w:abstractNum w:abstractNumId="4">
     <w:lvl w:ilvl="0">
       <w:start w:val="1"/>
+      <w:numFmt w:val="bullet"/>
+      <w:lvlText w:val=""/>
+      <w:lvlJc w:val="left"/>
+      <w:pPr>
+        <w:tabs>
+          <w:tab w:val="num" w:pos="720"/>
+        </w:tabs>
+        <w:ind w:left="720" w:hanging="360"/>
+      </w:pPr>
+      <w:rPr>
+        <w:rFonts w:ascii="Symbol" w:hAnsi="Symbol" w:cs="Symbol" w:hint="default"/>
+      </w:rPr>
+    </w:lvl>
+    <w:lvl w:ilvl="1">
+      <w:start w:val="1"/>
+      <w:numFmt w:val="bullet"/>
+      <w:lvlText w:val=""/>
+      <w:lvlJc w:val="left"/>
+      <w:pPr>
+        <w:tabs>
+          <w:tab w:val="num" w:pos="1080"/>
+        </w:tabs>
+        <w:ind w:left="1080" w:hanging="360"/>
+      </w:pPr>
+      <w:rPr>
+        <w:rFonts w:ascii="Symbol" w:hAnsi="Symbol" w:cs="Symbol" w:hint="default"/>
+      </w:rPr>
+    </w:lvl>
+    <w:lvl w:ilvl="2">
+      <w:start w:val="1"/>
+      <w:numFmt w:val="bullet"/>
+      <w:lvlText w:val=""/>
+      <w:lvlJc w:val="left"/>
+      <w:pPr>
+        <w:tabs>
+          <w:tab w:val="num" w:pos="1440"/>
+        </w:tabs>
+        <w:ind w:left="1440" w:hanging="360"/>
+      </w:pPr>
+      <w:rPr>
+        <w:rFonts w:ascii="Symbol" w:hAnsi="Symbol" w:cs="Symbol" w:hint="default"/>
+      </w:rPr>
+    </w:lvl>
+    <w:lvl w:ilvl="3">
+      <w:start w:val="1"/>
+      <w:numFmt w:val="bullet"/>
+      <w:lvlText w:val=""/>
+      <w:lvlJc w:val="left"/>
+      <w:pPr>
+        <w:tabs>
+          <w:tab w:val="num" w:pos="1800"/>
+        </w:tabs>
+        <w:ind w:left="1800" w:hanging="360"/>
+      </w:pPr>
+      <w:rPr>
+        <w:rFonts w:ascii="Symbol" w:hAnsi="Symbol" w:cs="Symbol" w:hint="default"/>
+      </w:rPr>
+    </w:lvl>
+    <w:lvl w:ilvl="4">
+      <w:start w:val="1"/>
+      <w:numFmt w:val="bullet"/>
+      <w:lvlText w:val=""/>
+      <w:lvlJc w:val="left"/>
+      <w:pPr>
+        <w:tabs>
+          <w:tab w:val="num" w:pos="2160"/>
+        </w:tabs>
+        <w:ind w:left="2160" w:hanging="360"/>
+      </w:pPr>
+      <w:rPr>
+        <w:rFonts w:ascii="Symbol" w:hAnsi="Symbol" w:cs="Symbol" w:hint="default"/>
+      </w:rPr>
+    </w:lvl>
+    <w:lvl w:ilvl="5">
+      <w:start w:val="1"/>
+      <w:numFmt w:val="bullet"/>
+      <w:lvlText w:val=""/>
+      <w:lvlJc w:val="left"/>
+      <w:pPr>
+        <w:tabs>
+          <w:tab w:val="num" w:pos="2520"/>
+        </w:tabs>
+        <w:ind w:left="2520" w:hanging="360"/>
+      </w:pPr>
+      <w:rPr>
+        <w:rFonts w:ascii="Symbol" w:hAnsi="Symbol" w:cs="Symbol" w:hint="default"/>
+      </w:rPr>
+    </w:lvl>
+    <w:lvl w:ilvl="6">
+      <w:start w:val="1"/>
+      <w:numFmt w:val="bullet"/>
+      <w:lvlText w:val=""/>
+      <w:lvlJc w:val="left"/>
+      <w:pPr>
+        <w:tabs>
+          <w:tab w:val="num" w:pos="2880"/>
+        </w:tabs>
+        <w:ind w:left="2880" w:hanging="360"/>
+      </w:pPr>
+      <w:rPr>
+        <w:rFonts w:ascii="Symbol" w:hAnsi="Symbol" w:cs="Symbol" w:hint="default"/>
+      </w:rPr>
+    </w:lvl>
+    <w:lvl w:ilvl="7">
+      <w:start w:val="1"/>
+      <w:numFmt w:val="bullet"/>
+      <w:lvlText w:val=""/>
+      <w:lvlJc w:val="left"/>
+      <w:pPr>
+        <w:tabs>
+          <w:tab w:val="num" w:pos="3240"/>
+        </w:tabs>
+        <w:ind w:left="3240" w:hanging="360"/>
+      </w:pPr>
+      <w:rPr>
+        <w:rFonts w:ascii="Symbol" w:hAnsi="Symbol" w:cs="Symbol" w:hint="default"/>
+      </w:rPr>
+    </w:lvl>
+    <w:lvl w:ilvl="8">
+      <w:start w:val="1"/>
+      <w:numFmt w:val="bullet"/>
+      <w:lvlText w:val=""/>
+      <w:lvlJc w:val="left"/>
+      <w:pPr>
+        <w:tabs>
+          <w:tab w:val="num" w:pos="3600"/>
+        </w:tabs>
+        <w:ind w:left="3600" w:hanging="360"/>
+      </w:pPr>
+      <w:rPr>
+        <w:rFonts w:ascii="Symbol" w:hAnsi="Symbol" w:cs="Symbol" w:hint="default"/>
+      </w:rPr>
+    </w:lvl>
+  </w:abstractNum>
+  <w:abstractNum w:abstractNumId="5">
+    <w:lvl w:ilvl="0">
+      <w:start w:val="1"/>
+      <w:numFmt w:val="bullet"/>
+      <w:lvlText w:val=""/>
+      <w:lvlJc w:val="left"/>
+      <w:pPr>
+        <w:tabs>
+          <w:tab w:val="num" w:pos="720"/>
+        </w:tabs>
+        <w:ind w:left="720" w:hanging="360"/>
+      </w:pPr>
+      <w:rPr>
+        <w:rFonts w:ascii="Symbol" w:hAnsi="Symbol" w:cs="Symbol" w:hint="default"/>
+      </w:rPr>
+    </w:lvl>
+    <w:lvl w:ilvl="1">
+      <w:start w:val="1"/>
+      <w:numFmt w:val="bullet"/>
+      <w:lvlText w:val=""/>
+      <w:lvlJc w:val="left"/>
+      <w:pPr>
+        <w:tabs>
+          <w:tab w:val="num" w:pos="1080"/>
+        </w:tabs>
+        <w:ind w:left="1080" w:hanging="360"/>
+      </w:pPr>
+      <w:rPr>
+        <w:rFonts w:ascii="Symbol" w:hAnsi="Symbol" w:cs="Symbol" w:hint="default"/>
+      </w:rPr>
+    </w:lvl>
+    <w:lvl w:ilvl="2">
+      <w:start w:val="1"/>
+      <w:numFmt w:val="bullet"/>
+      <w:lvlText w:val=""/>
+      <w:lvlJc w:val="left"/>
+      <w:pPr>
+        <w:tabs>
+          <w:tab w:val="num" w:pos="1440"/>
+        </w:tabs>
+        <w:ind w:left="1440" w:hanging="360"/>
+      </w:pPr>
+      <w:rPr>
+        <w:rFonts w:ascii="Symbol" w:hAnsi="Symbol" w:cs="Symbol" w:hint="default"/>
+      </w:rPr>
+    </w:lvl>
+    <w:lvl w:ilvl="3">
+      <w:start w:val="1"/>
+      <w:numFmt w:val="bullet"/>
+      <w:lvlText w:val=""/>
+      <w:lvlJc w:val="left"/>
+      <w:pPr>
+        <w:tabs>
+          <w:tab w:val="num" w:pos="1800"/>
+        </w:tabs>
+        <w:ind w:left="1800" w:hanging="360"/>
+      </w:pPr>
+      <w:rPr>
+        <w:rFonts w:ascii="Symbol" w:hAnsi="Symbol" w:cs="Symbol" w:hint="default"/>
+      </w:rPr>
+    </w:lvl>
+    <w:lvl w:ilvl="4">
+      <w:start w:val="1"/>
+      <w:numFmt w:val="bullet"/>
+      <w:lvlText w:val=""/>
+      <w:lvlJc w:val="left"/>
+      <w:pPr>
+        <w:tabs>
+          <w:tab w:val="num" w:pos="2160"/>
+        </w:tabs>
+        <w:ind w:left="2160" w:hanging="360"/>
+      </w:pPr>
+      <w:rPr>
+        <w:rFonts w:ascii="Symbol" w:hAnsi="Symbol" w:cs="Symbol" w:hint="default"/>
+      </w:rPr>
+    </w:lvl>
+    <w:lvl w:ilvl="5">
+      <w:start w:val="1"/>
+      <w:numFmt w:val="bullet"/>
+      <w:lvlText w:val=""/>
+      <w:lvlJc w:val="left"/>
+      <w:pPr>
+        <w:tabs>
+          <w:tab w:val="num" w:pos="2520"/>
+        </w:tabs>
+        <w:ind w:left="2520" w:hanging="360"/>
+      </w:pPr>
+      <w:rPr>
+        <w:rFonts w:ascii="Symbol" w:hAnsi="Symbol" w:cs="Symbol" w:hint="default"/>
+      </w:rPr>
+    </w:lvl>
+    <w:lvl w:ilvl="6">
+      <w:start w:val="1"/>
+      <w:numFmt w:val="bullet"/>
+      <w:lvlText w:val=""/>
+      <w:lvlJc w:val="left"/>
+      <w:pPr>
+        <w:tabs>
+          <w:tab w:val="num" w:pos="2880"/>
+        </w:tabs>
+        <w:ind w:left="2880" w:hanging="360"/>
+      </w:pPr>
+      <w:rPr>
+        <w:rFonts w:ascii="Symbol" w:hAnsi="Symbol" w:cs="Symbol" w:hint="default"/>
+      </w:rPr>
+    </w:lvl>
+    <w:lvl w:ilvl="7">
+      <w:start w:val="1"/>
+      <w:numFmt w:val="bullet"/>
+      <w:lvlText w:val=""/>
+      <w:lvlJc w:val="left"/>
+      <w:pPr>
+        <w:tabs>
+          <w:tab w:val="num" w:pos="3240"/>
+        </w:tabs>
+        <w:ind w:left="3240" w:hanging="360"/>
+      </w:pPr>
+      <w:rPr>
+        <w:rFonts w:ascii="Symbol" w:hAnsi="Symbol" w:cs="Symbol" w:hint="default"/>
+      </w:rPr>
+    </w:lvl>
+    <w:lvl w:ilvl="8">
+      <w:start w:val="1"/>
+      <w:numFmt w:val="bullet"/>
+      <w:lvlText w:val=""/>
+      <w:lvlJc w:val="left"/>
+      <w:pPr>
+        <w:tabs>
+          <w:tab w:val="num" w:pos="3600"/>
+        </w:tabs>
+        <w:ind w:left="3600" w:hanging="360"/>
+      </w:pPr>
+      <w:rPr>
+        <w:rFonts w:ascii="Symbol" w:hAnsi="Symbol" w:cs="Symbol" w:hint="default"/>
+      </w:rPr>
+    </w:lvl>
+  </w:abstractNum>
+  <w:abstractNum w:abstractNumId="6">
+    <w:lvl w:ilvl="0">
+      <w:start w:val="1"/>
+      <w:numFmt w:val="bullet"/>
+      <w:lvlText w:val=""/>
+      <w:lvlJc w:val="left"/>
+      <w:pPr>
+        <w:tabs>
+          <w:tab w:val="num" w:pos="720"/>
+        </w:tabs>
+        <w:ind w:left="720" w:hanging="360"/>
+      </w:pPr>
+      <w:rPr>
+        <w:rFonts w:ascii="Symbol" w:hAnsi="Symbol" w:cs="Symbol" w:hint="default"/>
+      </w:rPr>
+    </w:lvl>
+    <w:lvl w:ilvl="1">
+      <w:start w:val="1"/>
+      <w:numFmt w:val="bullet"/>
+      <w:lvlText w:val=""/>
+      <w:lvlJc w:val="left"/>
+      <w:pPr>
+        <w:tabs>
+          <w:tab w:val="num" w:pos="1080"/>
+        </w:tabs>
+        <w:ind w:left="1080" w:hanging="360"/>
+      </w:pPr>
+      <w:rPr>
+        <w:rFonts w:ascii="Symbol" w:hAnsi="Symbol" w:cs="Symbol" w:hint="default"/>
+      </w:rPr>
+    </w:lvl>
+    <w:lvl w:ilvl="2">
+      <w:start w:val="1"/>
+      <w:numFmt w:val="bullet"/>
+      <w:lvlText w:val=""/>
+      <w:lvlJc w:val="left"/>
+      <w:pPr>
+        <w:tabs>
+          <w:tab w:val="num" w:pos="1440"/>
+        </w:tabs>
+        <w:ind w:left="1440" w:hanging="360"/>
+      </w:pPr>
+      <w:rPr>
+        <w:rFonts w:ascii="Symbol" w:hAnsi="Symbol" w:cs="Symbol" w:hint="default"/>
+      </w:rPr>
+    </w:lvl>
+    <w:lvl w:ilvl="3">
+      <w:start w:val="1"/>
+      <w:numFmt w:val="bullet"/>
+      <w:lvlText w:val=""/>
+      <w:lvlJc w:val="left"/>
+      <w:pPr>
+        <w:tabs>
+          <w:tab w:val="num" w:pos="1800"/>
+        </w:tabs>
+        <w:ind w:left="1800" w:hanging="360"/>
+      </w:pPr>
+      <w:rPr>
+        <w:rFonts w:ascii="Symbol" w:hAnsi="Symbol" w:cs="Symbol" w:hint="default"/>
+      </w:rPr>
+    </w:lvl>
+    <w:lvl w:ilvl="4">
+      <w:start w:val="1"/>
+      <w:numFmt w:val="bullet"/>
+      <w:lvlText w:val=""/>
+      <w:lvlJc w:val="left"/>
+      <w:pPr>
+        <w:tabs>
+          <w:tab w:val="num" w:pos="2160"/>
+        </w:tabs>
+        <w:ind w:left="2160" w:hanging="360"/>
+      </w:pPr>
+      <w:rPr>
+        <w:rFonts w:ascii="Symbol" w:hAnsi="Symbol" w:cs="Symbol" w:hint="default"/>
+      </w:rPr>
+    </w:lvl>
+    <w:lvl w:ilvl="5">
+      <w:start w:val="1"/>
+      <w:numFmt w:val="bullet"/>
+      <w:lvlText w:val=""/>
+      <w:lvlJc w:val="left"/>
+      <w:pPr>
+        <w:tabs>
+          <w:tab w:val="num" w:pos="2520"/>
+        </w:tabs>
+        <w:ind w:left="2520" w:hanging="360"/>
+      </w:pPr>
+      <w:rPr>
+        <w:rFonts w:ascii="Symbol" w:hAnsi="Symbol" w:cs="Symbol" w:hint="default"/>
+      </w:rPr>
+    </w:lvl>
+    <w:lvl w:ilvl="6">
+      <w:start w:val="1"/>
+      <w:numFmt w:val="bullet"/>
+      <w:lvlText w:val=""/>
+      <w:lvlJc w:val="left"/>
+      <w:pPr>
+        <w:tabs>
+          <w:tab w:val="num" w:pos="2880"/>
+        </w:tabs>
+        <w:ind w:left="2880" w:hanging="360"/>
+      </w:pPr>
+      <w:rPr>
+        <w:rFonts w:ascii="Symbol" w:hAnsi="Symbol" w:cs="Symbol" w:hint="default"/>
+      </w:rPr>
+    </w:lvl>
+    <w:lvl w:ilvl="7">
+      <w:start w:val="1"/>
+      <w:numFmt w:val="bullet"/>
+      <w:lvlText w:val=""/>
+      <w:lvlJc w:val="left"/>
+      <w:pPr>
+        <w:tabs>
+          <w:tab w:val="num" w:pos="3240"/>
+        </w:tabs>
+        <w:ind w:left="3240" w:hanging="360"/>
+      </w:pPr>
+      <w:rPr>
+        <w:rFonts w:ascii="Symbol" w:hAnsi="Symbol" w:cs="Symbol" w:hint="default"/>
+      </w:rPr>
+    </w:lvl>
+    <w:lvl w:ilvl="8">
+      <w:start w:val="1"/>
+      <w:numFmt w:val="bullet"/>
+      <w:lvlText w:val=""/>
+      <w:lvlJc w:val="left"/>
+      <w:pPr>
+        <w:tabs>
+          <w:tab w:val="num" w:pos="3600"/>
+        </w:tabs>
+        <w:ind w:left="3600" w:hanging="360"/>
+      </w:pPr>
+      <w:rPr>
+        <w:rFonts w:ascii="Symbol" w:hAnsi="Symbol" w:cs="Symbol" w:hint="default"/>
+      </w:rPr>
+    </w:lvl>
+  </w:abstractNum>
+  <w:abstractNum w:abstractNumId="7">
+    <w:lvl w:ilvl="0">
+      <w:start w:val="1"/>
+      <w:numFmt w:val="bullet"/>
+      <w:lvlText w:val=""/>
+      <w:lvlJc w:val="left"/>
+      <w:pPr>
+        <w:tabs>
+          <w:tab w:val="num" w:pos="720"/>
+        </w:tabs>
+        <w:ind w:left="720" w:hanging="360"/>
+      </w:pPr>
+      <w:rPr>
+        <w:rFonts w:ascii="Symbol" w:hAnsi="Symbol" w:cs="Symbol" w:hint="default"/>
+      </w:rPr>
+    </w:lvl>
+    <w:lvl w:ilvl="1">
+      <w:start w:val="1"/>
+      <w:numFmt w:val="bullet"/>
+      <w:lvlText w:val=""/>
+      <w:lvlJc w:val="left"/>
+      <w:pPr>
+        <w:tabs>
+          <w:tab w:val="num" w:pos="1080"/>
+        </w:tabs>
+        <w:ind w:left="1080" w:hanging="360"/>
+      </w:pPr>
+      <w:rPr>
+        <w:rFonts w:ascii="Symbol" w:hAnsi="Symbol" w:cs="Symbol" w:hint="default"/>
+      </w:rPr>
+    </w:lvl>
+    <w:lvl w:ilvl="2">
+      <w:start w:val="1"/>
+      <w:numFmt w:val="bullet"/>
+      <w:lvlText w:val=""/>
+      <w:lvlJc w:val="left"/>
+      <w:pPr>
+        <w:tabs>
+          <w:tab w:val="num" w:pos="1440"/>
+        </w:tabs>
+        <w:ind w:left="1440" w:hanging="360"/>
+      </w:pPr>
+      <w:rPr>
+        <w:rFonts w:ascii="Symbol" w:hAnsi="Symbol" w:cs="Symbol" w:hint="default"/>
+      </w:rPr>
+    </w:lvl>
+    <w:lvl w:ilvl="3">
+      <w:start w:val="1"/>
+      <w:numFmt w:val="bullet"/>
+      <w:lvlText w:val=""/>
+      <w:lvlJc w:val="left"/>
+      <w:pPr>
+        <w:tabs>
+          <w:tab w:val="num" w:pos="1800"/>
+        </w:tabs>
+        <w:ind w:left="1800" w:hanging="360"/>
+      </w:pPr>
+      <w:rPr>
+        <w:rFonts w:ascii="Symbol" w:hAnsi="Symbol" w:cs="Symbol" w:hint="default"/>
+      </w:rPr>
+    </w:lvl>
+    <w:lvl w:ilvl="4">
+      <w:start w:val="1"/>
+      <w:numFmt w:val="bullet"/>
+      <w:lvlText w:val=""/>
+      <w:lvlJc w:val="left"/>
+      <w:pPr>
+        <w:tabs>
+          <w:tab w:val="num" w:pos="2160"/>
+        </w:tabs>
+        <w:ind w:left="2160" w:hanging="360"/>
+      </w:pPr>
+      <w:rPr>
+        <w:rFonts w:ascii="Symbol" w:hAnsi="Symbol" w:cs="Symbol" w:hint="default"/>
+      </w:rPr>
+    </w:lvl>
+    <w:lvl w:ilvl="5">
+      <w:start w:val="1"/>
+      <w:numFmt w:val="bullet"/>
+      <w:lvlText w:val=""/>
+      <w:lvlJc w:val="left"/>
+      <w:pPr>
+        <w:tabs>
+          <w:tab w:val="num" w:pos="2520"/>
+        </w:tabs>
+        <w:ind w:left="2520" w:hanging="360"/>
+      </w:pPr>
+      <w:rPr>
+        <w:rFonts w:ascii="Symbol" w:hAnsi="Symbol" w:cs="Symbol" w:hint="default"/>
+      </w:rPr>
+    </w:lvl>
+    <w:lvl w:ilvl="6">
+      <w:start w:val="1"/>
+      <w:numFmt w:val="bullet"/>
+      <w:lvlText w:val=""/>
+      <w:lvlJc w:val="left"/>
+      <w:pPr>
+        <w:tabs>
+          <w:tab w:val="num" w:pos="2880"/>
+        </w:tabs>
+        <w:ind w:left="2880" w:hanging="360"/>
+      </w:pPr>
+      <w:rPr>
+        <w:rFonts w:ascii="Symbol" w:hAnsi="Symbol" w:cs="Symbol" w:hint="default"/>
+      </w:rPr>
+    </w:lvl>
+    <w:lvl w:ilvl="7">
+      <w:start w:val="1"/>
+      <w:numFmt w:val="bullet"/>
+      <w:lvlText w:val=""/>
+      <w:lvlJc w:val="left"/>
+      <w:pPr>
+        <w:tabs>
+          <w:tab w:val="num" w:pos="3240"/>
+        </w:tabs>
+        <w:ind w:left="3240" w:hanging="360"/>
+      </w:pPr>
+      <w:rPr>
+        <w:rFonts w:ascii="Symbol" w:hAnsi="Symbol" w:cs="Symbol" w:hint="default"/>
+      </w:rPr>
+    </w:lvl>
+    <w:lvl w:ilvl="8">
+      <w:start w:val="1"/>
+      <w:numFmt w:val="bullet"/>
+      <w:lvlText w:val=""/>
+      <w:lvlJc w:val="left"/>
+      <w:pPr>
+        <w:tabs>
+          <w:tab w:val="num" w:pos="3600"/>
+        </w:tabs>
+        <w:ind w:left="3600" w:hanging="360"/>
+      </w:pPr>
+      <w:rPr>
+        <w:rFonts w:ascii="Symbol" w:hAnsi="Symbol" w:cs="Symbol" w:hint="default"/>
+      </w:rPr>
+    </w:lvl>
+  </w:abstractNum>
+  <w:abstractNum w:abstractNumId="8">
+    <w:lvl w:ilvl="0">
+      <w:start w:val="1"/>
       <w:numFmt w:val="none"/>
       <w:suff w:val="nothing"/>
       <w:lvlText w:val=""/>
@@ -8014,6 +10084,7 @@
     </w:lvl>
     <w:lvl w:ilvl="1">
       <w:start w:val="1"/>
+      <w:pStyle w:val="Heading2"/>
       <w:numFmt w:val="none"/>
       <w:suff w:val="nothing"/>
       <w:lvlText w:val=""/>
@@ -8128,6 +10199,18 @@
   </w:num>
   <w:num w:numId="4">
     <w:abstractNumId w:val="4"/>
+  </w:num>
+  <w:num w:numId="5">
+    <w:abstractNumId w:val="5"/>
+  </w:num>
+  <w:num w:numId="6">
+    <w:abstractNumId w:val="6"/>
+  </w:num>
+  <w:num w:numId="7">
+    <w:abstractNumId w:val="7"/>
+  </w:num>
+  <w:num w:numId="8">
+    <w:abstractNumId w:val="8"/>
   </w:num>
 </w:numbering>
 </file>
@@ -8548,9 +10631,26 @@
       <w:lang w:val="en-US" w:eastAsia="en-US" w:bidi="ar-SA"/>
     </w:rPr>
   </w:style>
+  <w:style w:type="paragraph" w:styleId="Heading2">
+    <w:name w:val="heading 2"/>
+    <w:basedOn w:val="Style15"/>
+    <w:next w:val="BodyText"/>
+    <w:qFormat/>
+    <w:pPr>
+      <w:spacing w:before="200" w:after="120"/>
+      <w:outlineLvl w:val="1"/>
+    </w:pPr>
+    <w:rPr>
+      <w:rFonts w:ascii="Liberation Serif" w:hAnsi="Liberation Serif" w:eastAsia="Segoe UI" w:cs="Tahoma"/>
+      <w:b/>
+      <w:bCs/>
+      <w:sz w:val="36"/>
+      <w:szCs w:val="36"/>
+    </w:rPr>
+  </w:style>
   <w:style w:type="paragraph" w:styleId="Heading3">
     <w:name w:val="heading 3"/>
-    <w:basedOn w:val="user3"/>
+    <w:basedOn w:val="Style15"/>
     <w:next w:val="BodyText"/>
     <w:qFormat/>
     <w:pPr>
@@ -8581,15 +10681,15 @@
       <w:bCs/>
     </w:rPr>
   </w:style>
-  <w:style w:type="character" w:styleId="user">
-    <w:name w:val="Исходный текст (user)"/>
+  <w:style w:type="character" w:styleId="Style12">
+    <w:name w:val="Исходный текст"/>
     <w:qFormat/>
     <w:rPr>
       <w:rFonts w:ascii="Liberation Mono" w:hAnsi="Liberation Mono" w:eastAsia="Liberation Mono" w:cs="Liberation Mono"/>
     </w:rPr>
   </w:style>
-  <w:style w:type="character" w:styleId="Style13">
-    <w:name w:val="Исходный текст"/>
+  <w:style w:type="character" w:styleId="user">
+    <w:name w:val="Исходный текст (user)"/>
     <w:qFormat/>
     <w:rPr>
       <w:rFonts w:ascii="Liberation Mono" w:hAnsi="Liberation Mono" w:eastAsia="Liberation Mono" w:cs="Liberation Mono"/>
@@ -8603,13 +10703,13 @@
       <w:u w:val="single"/>
     </w:rPr>
   </w:style>
-  <w:style w:type="character" w:styleId="Style14">
-    <w:name w:val="Символ нумерации"/>
+  <w:style w:type="character" w:styleId="user1">
+    <w:name w:val="Символ нумерации (user)"/>
     <w:qFormat/>
     <w:rPr/>
   </w:style>
-  <w:style w:type="character" w:styleId="user1">
-    <w:name w:val="Символ нумерации (user)"/>
+  <w:style w:type="character" w:styleId="Style13">
+    <w:name w:val="Символ нумерации"/>
     <w:qFormat/>
     <w:rPr/>
   </w:style>
@@ -8621,6 +10721,13 @@
       <w:iCs/>
     </w:rPr>
   </w:style>
+  <w:style w:type="character" w:styleId="Style14">
+    <w:name w:val="Маркеры"/>
+    <w:qFormat/>
+    <w:rPr>
+      <w:rFonts w:ascii="OpenSymbol" w:hAnsi="OpenSymbol" w:eastAsia="OpenSymbol" w:cs="OpenSymbol"/>
+    </w:rPr>
+  </w:style>
   <w:style w:type="character" w:styleId="user2">
     <w:name w:val="Маркеры (user)"/>
     <w:qFormat/>
@@ -8628,14 +10735,7 @@
       <w:rFonts w:ascii="OpenSymbol" w:hAnsi="OpenSymbol" w:eastAsia="OpenSymbol" w:cs="OpenSymbol"/>
     </w:rPr>
   </w:style>
-  <w:style w:type="character" w:styleId="Style15">
-    <w:name w:val="Маркеры"/>
-    <w:qFormat/>
-    <w:rPr>
-      <w:rFonts w:ascii="OpenSymbol" w:hAnsi="OpenSymbol" w:eastAsia="OpenSymbol" w:cs="OpenSymbol"/>
-    </w:rPr>
-  </w:style>
-  <w:style w:type="paragraph" w:styleId="Style16">
+  <w:style w:type="paragraph" w:styleId="Style15">
     <w:name w:val="Заголовок"/>
     <w:basedOn w:val="Normal"/>
     <w:next w:val="BodyText"/>
@@ -8682,7 +10782,7 @@
       <w:szCs w:val="24"/>
     </w:rPr>
   </w:style>
-  <w:style w:type="paragraph" w:styleId="Style17">
+  <w:style w:type="paragraph" w:styleId="Style16">
     <w:name w:val="Указатель"/>
     <w:basedOn w:val="Normal"/>
     <w:qFormat/>
@@ -8730,8 +10830,8 @@
     </w:pPr>
     <w:rPr/>
   </w:style>
-  <w:style w:type="paragraph" w:styleId="user5">
-    <w:name w:val="Колонтитулы (user)"/>
+  <w:style w:type="paragraph" w:styleId="Style17">
+    <w:name w:val="Колонтитулы"/>
     <w:basedOn w:val="Normal"/>
     <w:qFormat/>
     <w:pPr>
@@ -8744,8 +10844,8 @@
     </w:pPr>
     <w:rPr/>
   </w:style>
-  <w:style w:type="paragraph" w:styleId="Style18">
-    <w:name w:val="Колонтитулы"/>
+  <w:style w:type="paragraph" w:styleId="user5">
+    <w:name w:val="Колонтитулы (user)"/>
     <w:basedOn w:val="Normal"/>
     <w:qFormat/>
     <w:pPr/>
@@ -8753,14 +10853,14 @@
   </w:style>
   <w:style w:type="paragraph" w:styleId="Footer">
     <w:name w:val="footer"/>
-    <w:basedOn w:val="user5"/>
+    <w:basedOn w:val="Style17"/>
     <w:pPr>
       <w:suppressLineNumbers/>
     </w:pPr>
     <w:rPr/>
   </w:style>
-  <w:style w:type="paragraph" w:styleId="user6">
-    <w:name w:val="Горизонтальная линия (user)"/>
+  <w:style w:type="paragraph" w:styleId="Style18">
+    <w:name w:val="Горизонтальная линия"/>
     <w:basedOn w:val="Normal"/>
     <w:next w:val="BodyText"/>
     <w:qFormat/>
@@ -8776,8 +10876,8 @@
       <w:szCs w:val="12"/>
     </w:rPr>
   </w:style>
-  <w:style w:type="paragraph" w:styleId="user7">
-    <w:name w:val="Текст в заданном формате (user)"/>
+  <w:style w:type="paragraph" w:styleId="Style19">
+    <w:name w:val="Текст в заданном формате"/>
     <w:basedOn w:val="Normal"/>
     <w:qFormat/>
     <w:pPr>
@@ -8789,8 +10889,8 @@
       <w:szCs w:val="20"/>
     </w:rPr>
   </w:style>
-  <w:style w:type="numbering" w:styleId="user8" w:default="1">
-    <w:name w:val="Без списка (user)"/>
+  <w:style w:type="numbering" w:styleId="Style20" w:default="1">
+    <w:name w:val="Без списка"/>
     <w:uiPriority w:val="99"/>
     <w:semiHidden/>
     <w:unhideWhenUsed/>

</xml_diff>

<commit_message>
add solutions for topic_07
</commit_message>
<xml_diff>
--- a/TP-KB-241-Hlib-Dyzyniuryk.docx
+++ b/TP-KB-241-Hlib-Dyzyniuryk.docx
@@ -1439,7 +1439,7 @@
       </w:r>
       <w:r>
         <w:rPr>
-          <w:rStyle w:val="Style12"/>
+          <w:rStyle w:val="Style11"/>
           <w:lang w:val="uk-UA"/>
         </w:rPr>
         <w:t>git add</w:t>
@@ -1452,7 +1452,7 @@
       </w:r>
       <w:r>
         <w:rPr>
-          <w:rStyle w:val="Style12"/>
+          <w:rStyle w:val="Style11"/>
           <w:lang w:val="uk-UA"/>
         </w:rPr>
         <w:t>git commit</w:t>
@@ -1465,7 +1465,7 @@
       </w:r>
       <w:r>
         <w:rPr>
-          <w:rStyle w:val="Style12"/>
+          <w:rStyle w:val="Style11"/>
           <w:lang w:val="uk-UA"/>
         </w:rPr>
         <w:t>git push</w:t>
@@ -4327,7 +4327,7 @@
       </w:r>
       <w:r>
         <w:rPr>
-          <w:rStyle w:val="Style12"/>
+          <w:rStyle w:val="Style11"/>
           <w:lang w:val="uk-UA"/>
         </w:rPr>
         <w:t>try-except</w:t>
@@ -4371,7 +4371,7 @@
       </w:r>
       <w:r>
         <w:rPr>
-          <w:rStyle w:val="Style12"/>
+          <w:rStyle w:val="Style11"/>
           <w:lang w:val="uk-UA"/>
         </w:rPr>
         <w:t>try-except</w:t>
@@ -5264,7 +5264,7 @@
       </w:r>
       <w:r>
         <w:rPr>
-          <w:rStyle w:val="Style12"/>
+          <w:rStyle w:val="Style11"/>
           <w:b w:val="false"/>
           <w:bCs w:val="false"/>
           <w:lang w:val="uk-UA"/>
@@ -5528,14 +5528,12 @@
       </w:pPr>
       <w:r>
         <w:rPr>
-          <w:rFonts w:ascii="Times New Roman" w:hAnsi="Times New Roman"/>
           <w:u w:val="none"/>
         </w:rPr>
         <w:t>Звіт до теми №</w:t>
       </w:r>
       <w:r>
         <w:rPr>
-          <w:rFonts w:ascii="Times New Roman" w:hAnsi="Times New Roman"/>
           <w:u w:val="none"/>
           <w:lang w:val="ru-RU"/>
         </w:rPr>
@@ -5543,14 +5541,12 @@
       </w:r>
       <w:r>
         <w:rPr>
-          <w:rFonts w:ascii="Times New Roman" w:hAnsi="Times New Roman"/>
           <w:u w:val="none"/>
         </w:rPr>
         <w:t xml:space="preserve">: </w:t>
       </w:r>
       <w:r>
         <w:rPr>
-          <w:rFonts w:ascii="Times New Roman" w:hAnsi="Times New Roman"/>
           <w:b w:val="false"/>
           <w:bCs w:val="false"/>
           <w:i w:val="false"/>
@@ -5625,7 +5621,6 @@
       </w:pPr>
       <w:r>
         <w:rPr>
-          <w:rFonts w:ascii="Times New Roman" w:hAnsi="Times New Roman"/>
           <w:b w:val="false"/>
           <w:bCs w:val="false"/>
           <w:i w:val="false"/>
@@ -5637,7 +5632,6 @@
       <w:r>
         <w:rPr>
           <w:rStyle w:val="Strong"/>
-          <w:rFonts w:ascii="Times New Roman" w:hAnsi="Times New Roman"/>
           <w:b w:val="false"/>
           <w:bCs w:val="false"/>
           <w:i w:val="false"/>
@@ -5648,7 +5642,6 @@
       </w:r>
       <w:r>
         <w:rPr>
-          <w:rFonts w:ascii="Times New Roman" w:hAnsi="Times New Roman"/>
           <w:b w:val="false"/>
           <w:bCs w:val="false"/>
           <w:i w:val="false"/>
@@ -5660,7 +5653,6 @@
       <w:r>
         <w:rPr>
           <w:rStyle w:val="Emphasis"/>
-          <w:rFonts w:ascii="Times New Roman" w:hAnsi="Times New Roman"/>
           <w:b w:val="false"/>
           <w:bCs w:val="false"/>
           <w:i w:val="false"/>
@@ -5671,7 +5663,6 @@
       </w:r>
       <w:r>
         <w:rPr>
-          <w:rFonts w:ascii="Times New Roman" w:hAnsi="Times New Roman"/>
           <w:b w:val="false"/>
           <w:bCs w:val="false"/>
           <w:i w:val="false"/>
@@ -5683,7 +5674,6 @@
       <w:r>
         <w:rPr>
           <w:rStyle w:val="Emphasis"/>
-          <w:rFonts w:ascii="Times New Roman" w:hAnsi="Times New Roman"/>
           <w:b w:val="false"/>
           <w:bCs w:val="false"/>
           <w:i w:val="false"/>
@@ -5694,7 +5684,6 @@
       </w:r>
       <w:r>
         <w:rPr>
-          <w:rFonts w:ascii="Times New Roman" w:hAnsi="Times New Roman"/>
           <w:b w:val="false"/>
           <w:bCs w:val="false"/>
           <w:i w:val="false"/>
@@ -5706,7 +5695,6 @@
       <w:r>
         <w:rPr>
           <w:rStyle w:val="Emphasis"/>
-          <w:rFonts w:ascii="Times New Roman" w:hAnsi="Times New Roman"/>
           <w:b w:val="false"/>
           <w:bCs w:val="false"/>
           <w:i w:val="false"/>
@@ -5717,7 +5705,6 @@
       </w:r>
       <w:r>
         <w:rPr>
-          <w:rFonts w:ascii="Times New Roman" w:hAnsi="Times New Roman"/>
           <w:b w:val="false"/>
           <w:bCs w:val="false"/>
           <w:i w:val="false"/>
@@ -5728,8 +5715,7 @@
       </w:r>
       <w:r>
         <w:rPr>
-          <w:rStyle w:val="Style12"/>
-          <w:rFonts w:ascii="Times New Roman" w:hAnsi="Times New Roman"/>
+          <w:rStyle w:val="Style11"/>
           <w:b w:val="false"/>
           <w:bCs w:val="false"/>
           <w:i w:val="false"/>
@@ -5740,7 +5726,6 @@
       </w:r>
       <w:r>
         <w:rPr>
-          <w:rFonts w:ascii="Times New Roman" w:hAnsi="Times New Roman"/>
           <w:b w:val="false"/>
           <w:bCs w:val="false"/>
           <w:i w:val="false"/>
@@ -5751,7 +5736,6 @@
       </w:r>
       <w:r>
         <w:rPr>
-          <w:rFonts w:ascii="Times New Roman" w:hAnsi="Times New Roman"/>
           <w:b w:val="false"/>
           <w:bCs w:val="false"/>
           <w:lang w:val="uk-UA"/>
@@ -5782,7 +5766,6 @@
       </w:pPr>
       <w:r>
         <w:rPr>
-          <w:rFonts w:ascii="Times New Roman" w:hAnsi="Times New Roman"/>
           <w:b w:val="false"/>
           <w:bCs w:val="false"/>
           <w:lang w:val="uk-UA"/>
@@ -5813,7 +5796,6 @@
       </w:pPr>
       <w:r>
         <w:rPr>
-          <w:rFonts w:ascii="Times New Roman" w:hAnsi="Times New Roman"/>
           <w:b w:val="false"/>
           <w:bCs w:val="false"/>
           <w:lang w:val="uk-UA"/>
@@ -5844,7 +5826,6 @@
       </w:pPr>
       <w:r>
         <w:rPr>
-          <w:rFonts w:ascii="Times New Roman" w:hAnsi="Times New Roman"/>
           <w:b w:val="false"/>
           <w:bCs w:val="false"/>
           <w:lang w:val="uk-UA"/>
@@ -5863,7 +5844,6 @@
       </w:pPr>
       <w:r>
         <w:rPr>
-          <w:rFonts w:ascii="Times New Roman" w:hAnsi="Times New Roman"/>
           <w:b w:val="false"/>
           <w:bCs w:val="false"/>
           <w:lang w:val="uk-UA"/>
@@ -5937,7 +5917,6 @@
       </w:r>
       <w:r>
         <w:rPr>
-          <w:rFonts w:ascii="Times New Roman" w:hAnsi="Times New Roman"/>
           <w:b w:val="false"/>
           <w:bCs w:val="false"/>
           <w:lang w:val="uk-UA"/>
@@ -5963,7 +5942,6 @@
       </w:pPr>
       <w:r>
         <w:rPr>
-          <w:rFonts w:ascii="Times New Roman" w:hAnsi="Times New Roman"/>
           <w:b w:val="false"/>
           <w:bCs w:val="false"/>
           <w:lang w:val="uk-UA"/>
@@ -6073,7 +6051,6 @@
       </w:pPr>
       <w:r>
         <w:rPr>
-          <w:rFonts w:ascii="Times New Roman" w:hAnsi="Times New Roman"/>
           <w:b w:val="false"/>
           <w:bCs w:val="false"/>
           <w:lang w:val="uk-UA"/>
@@ -6083,7 +6060,6 @@
       <w:r>
         <w:rPr>
           <w:rStyle w:val="Strong"/>
-          <w:rFonts w:ascii="Times New Roman" w:hAnsi="Times New Roman"/>
           <w:b w:val="false"/>
           <w:bCs w:val="false"/>
           <w:lang w:val="uk-UA"/>
@@ -6092,7 +6068,6 @@
       </w:r>
       <w:r>
         <w:rPr>
-          <w:rFonts w:ascii="Times New Roman" w:hAnsi="Times New Roman"/>
           <w:b w:val="false"/>
           <w:bCs w:val="false"/>
           <w:lang w:val="uk-UA"/>
@@ -6102,7 +6077,6 @@
       <w:r>
         <w:rPr>
           <w:rStyle w:val="Strong"/>
-          <w:rFonts w:ascii="Times New Roman" w:hAnsi="Times New Roman"/>
           <w:b w:val="false"/>
           <w:bCs w:val="false"/>
           <w:lang w:val="uk-UA"/>
@@ -6111,8 +6085,7 @@
       </w:r>
       <w:r>
         <w:rPr>
-          <w:rStyle w:val="Style12"/>
-          <w:rFonts w:ascii="Times New Roman" w:hAnsi="Times New Roman"/>
+          <w:rStyle w:val="Style11"/>
           <w:b w:val="false"/>
           <w:bCs w:val="false"/>
           <w:lang w:val="uk-UA"/>
@@ -6121,7 +6094,6 @@
       </w:r>
       <w:r>
         <w:rPr>
-          <w:rFonts w:ascii="Times New Roman" w:hAnsi="Times New Roman"/>
           <w:b w:val="false"/>
           <w:bCs w:val="false"/>
           <w:lang w:val="uk-UA"/>
@@ -6140,7 +6112,6 @@
       </w:pPr>
       <w:r>
         <w:rPr>
-          <w:rFonts w:ascii="Times New Roman" w:hAnsi="Times New Roman"/>
           <w:b w:val="false"/>
           <w:bCs w:val="false"/>
           <w:lang w:val="uk-UA"/>
@@ -6159,7 +6130,6 @@
       </w:pPr>
       <w:r>
         <w:rPr>
-          <w:rFonts w:ascii="Times New Roman" w:hAnsi="Times New Roman"/>
           <w:b w:val="false"/>
           <w:bCs w:val="false"/>
           <w:lang w:val="uk-UA"/>
@@ -6176,7 +6146,6 @@
       </w:pPr>
       <w:r>
         <w:rPr>
-          <w:rFonts w:ascii="Times New Roman" w:hAnsi="Times New Roman"/>
           <w:b w:val="false"/>
           <w:bCs w:val="false"/>
           <w:lang w:val="uk-UA"/>
@@ -6185,8 +6154,7 @@
       </w:r>
       <w:r>
         <w:rPr>
-          <w:rStyle w:val="Style12"/>
-          <w:rFonts w:ascii="Times New Roman" w:hAnsi="Times New Roman"/>
+          <w:rStyle w:val="Style11"/>
           <w:b w:val="false"/>
           <w:bCs w:val="false"/>
           <w:sz w:val="28"/>
@@ -6335,7 +6303,7 @@
       <w:r>
         <w:rPr>
           <w:rStyle w:val="Strong"/>
-          <w:rFonts w:eastAsia="Calibri" w:cs="" w:ascii="Times New Roman" w:hAnsi="Times New Roman"/>
+          <w:rFonts w:eastAsia="Calibri" w:cs=""/>
           <w:b w:val="false"/>
           <w:bCs w:val="false"/>
           <w:szCs w:val="22"/>
@@ -6375,7 +6343,6 @@
       </w:pPr>
       <w:r>
         <w:rPr>
-          <w:rFonts w:ascii="Times New Roman" w:hAnsi="Times New Roman"/>
           <w:b w:val="false"/>
           <w:bCs w:val="false"/>
           <w:lang w:val="uk-UA"/>
@@ -6385,7 +6352,6 @@
       <w:r>
         <w:rPr>
           <w:rStyle w:val="Strong"/>
-          <w:rFonts w:ascii="Times New Roman" w:hAnsi="Times New Roman"/>
           <w:b w:val="false"/>
           <w:bCs w:val="false"/>
           <w:lang w:val="uk-UA"/>
@@ -6394,7 +6360,6 @@
       </w:r>
       <w:r>
         <w:rPr>
-          <w:rFonts w:ascii="Times New Roman" w:hAnsi="Times New Roman"/>
           <w:b w:val="false"/>
           <w:bCs w:val="false"/>
           <w:lang w:val="uk-UA"/>
@@ -6419,15 +6384,13 @@
       </w:pPr>
       <w:r>
         <w:rPr>
-          <w:rStyle w:val="Style12"/>
-          <w:rFonts w:ascii="Times New Roman" w:hAnsi="Times New Roman"/>
+          <w:rStyle w:val="Style11"/>
           <w:lang w:val="uk-UA"/>
         </w:rPr>
         <w:t>functions.py</w:t>
       </w:r>
       <w:r>
         <w:rPr>
-          <w:rFonts w:ascii="Times New Roman" w:hAnsi="Times New Roman"/>
           <w:lang w:val="uk-UA"/>
         </w:rPr>
         <w:t xml:space="preserve"> — містить функції додавання, віднімання, множення та ділення;</w:t>
@@ -6450,15 +6413,13 @@
       </w:pPr>
       <w:r>
         <w:rPr>
-          <w:rStyle w:val="Style12"/>
-          <w:rFonts w:ascii="Times New Roman" w:hAnsi="Times New Roman"/>
+          <w:rStyle w:val="Style11"/>
           <w:lang w:val="uk-UA"/>
         </w:rPr>
         <w:t>operations.py</w:t>
       </w:r>
       <w:r>
         <w:rPr>
-          <w:rFonts w:ascii="Times New Roman" w:hAnsi="Times New Roman"/>
           <w:lang w:val="uk-UA"/>
         </w:rPr>
         <w:t xml:space="preserve"> — містить функції для введення чисел та вибору операції;</w:t>
@@ -6481,15 +6442,13 @@
       </w:pPr>
       <w:r>
         <w:rPr>
-          <w:rStyle w:val="Style12"/>
-          <w:rFonts w:ascii="Times New Roman" w:hAnsi="Times New Roman"/>
+          <w:rStyle w:val="Style11"/>
           <w:lang w:val="uk-UA"/>
         </w:rPr>
         <w:t>calc.py</w:t>
       </w:r>
       <w:r>
         <w:rPr>
-          <w:rFonts w:ascii="Times New Roman" w:hAnsi="Times New Roman"/>
           <w:lang w:val="uk-UA"/>
         </w:rPr>
         <w:t xml:space="preserve"> — головний файл, що імпортує два попередні модулі та реалізує логіку роботи програми.</w:t>
@@ -6506,7 +6465,6 @@
       </w:pPr>
       <w:r>
         <w:rPr>
-          <w:rFonts w:ascii="Times New Roman" w:hAnsi="Times New Roman"/>
           <w:lang w:val="uk-UA"/>
         </w:rPr>
         <w:t>Після запуску користувач може вибрати потрібну операцію, ввести два числа та отримати результат. Якщо користувач хоче продовжити — програма виконує наступну дію; якщо ні — завершує роботу.</w:t>
@@ -6524,7 +6482,6 @@
       </w:pPr>
       <w:r>
         <w:rPr>
-          <w:rFonts w:ascii="Times New Roman" w:hAnsi="Times New Roman"/>
           <w:lang w:val="uk-UA"/>
         </w:rPr>
       </w:r>
@@ -6592,7 +6549,6 @@
       </w:r>
       <w:r>
         <w:rPr>
-          <w:rFonts w:ascii="Times New Roman" w:hAnsi="Times New Roman"/>
           <w:lang w:val="uk-UA"/>
         </w:rPr>
         <w:t>Рис. 5. Скриншот написаного коду</w:t>
@@ -6614,7 +6570,6 @@
       </w:pPr>
       <w:r>
         <w:rPr>
-          <w:rFonts w:ascii="Times New Roman" w:hAnsi="Times New Roman"/>
           <w:lang w:val="uk-UA"/>
         </w:rPr>
       </w:r>
@@ -6682,7 +6637,6 @@
       </w:r>
       <w:r>
         <w:rPr>
-          <w:rFonts w:ascii="Times New Roman" w:hAnsi="Times New Roman"/>
           <w:lang w:val="uk-UA"/>
         </w:rPr>
         <w:t>Рис. 6. Скриншот написаного коду.</w:t>
@@ -6704,7 +6658,6 @@
       </w:pPr>
       <w:r>
         <w:rPr>
-          <w:rFonts w:ascii="Times New Roman" w:hAnsi="Times New Roman"/>
           <w:lang w:val="uk-UA"/>
         </w:rPr>
       </w:r>
@@ -6772,7 +6725,6 @@
       </w:r>
       <w:r>
         <w:rPr>
-          <w:rFonts w:ascii="Times New Roman" w:hAnsi="Times New Roman"/>
           <w:lang w:val="uk-UA"/>
         </w:rPr>
         <w:t>Рис. 7. Скриншот написаного коду.</w:t>
@@ -6794,7 +6746,6 @@
       </w:pPr>
       <w:r>
         <w:rPr>
-          <w:rFonts w:ascii="Times New Roman" w:hAnsi="Times New Roman"/>
           <w:lang w:val="uk-UA"/>
         </w:rPr>
       </w:r>
@@ -6862,7 +6813,6 @@
       </w:r>
       <w:r>
         <w:rPr>
-          <w:rFonts w:ascii="Times New Roman" w:hAnsi="Times New Roman"/>
           <w:lang w:val="uk-UA"/>
         </w:rPr>
         <w:t>Рис. 8. Скриншот виведеного результату.</w:t>
@@ -6963,7 +6913,6 @@
       </w:pPr>
       <w:r>
         <w:rPr>
-          <w:rFonts w:ascii="Times New Roman" w:hAnsi="Times New Roman"/>
           <w:b w:val="false"/>
           <w:bCs w:val="false"/>
           <w:lang w:val="uk-UA"/>
@@ -7065,7 +7014,6 @@
       </w:pPr>
       <w:r>
         <w:rPr>
-          <w:rFonts w:ascii="Times New Roman" w:hAnsi="Times New Roman"/>
           <w:b w:val="false"/>
           <w:bCs w:val="false"/>
           <w:lang w:val="uk-UA"/>
@@ -7167,7 +7115,6 @@
       </w:pPr>
       <w:r>
         <w:rPr>
-          <w:rFonts w:ascii="Times New Roman" w:hAnsi="Times New Roman"/>
           <w:b w:val="false"/>
           <w:bCs w:val="false"/>
           <w:lang w:val="uk-UA"/>
@@ -7242,7 +7189,6 @@
       </w:r>
       <w:r>
         <w:rPr>
-          <w:rFonts w:ascii="Times New Roman" w:hAnsi="Times New Roman"/>
           <w:b w:val="false"/>
           <w:bCs w:val="false"/>
           <w:lang w:val="uk-UA"/>
@@ -7280,7 +7226,6 @@
       </w:pPr>
       <w:r>
         <w:rPr>
-          <w:rFonts w:ascii="Times New Roman" w:hAnsi="Times New Roman"/>
           <w:lang w:val="uk-UA"/>
         </w:rPr>
         <w:t>У ході виконання завдання я:</w:t>
@@ -7303,22 +7248,19 @@
       </w:pPr>
       <w:r>
         <w:rPr>
-          <w:rFonts w:ascii="Times New Roman" w:hAnsi="Times New Roman"/>
           <w:lang w:val="uk-UA"/>
         </w:rPr>
         <w:t xml:space="preserve">створив програму для гри “Камінь, ножиці, папір” з використанням модуля </w:t>
       </w:r>
       <w:r>
         <w:rPr>
-          <w:rStyle w:val="Style12"/>
-          <w:rFonts w:ascii="Times New Roman" w:hAnsi="Times New Roman"/>
+          <w:rStyle w:val="Style11"/>
           <w:lang w:val="uk-UA"/>
         </w:rPr>
         <w:t>random</w:t>
       </w:r>
       <w:r>
         <w:rPr>
-          <w:rFonts w:ascii="Times New Roman" w:hAnsi="Times New Roman"/>
           <w:lang w:val="uk-UA"/>
         </w:rPr>
         <w:t>;</w:t>
@@ -7341,22 +7283,19 @@
       </w:pPr>
       <w:r>
         <w:rPr>
-          <w:rFonts w:ascii="Times New Roman" w:hAnsi="Times New Roman"/>
           <w:lang w:val="uk-UA"/>
         </w:rPr>
         <w:t xml:space="preserve">реалізував програму-конвертер валют з використанням API НБУ та модуля </w:t>
       </w:r>
       <w:r>
         <w:rPr>
-          <w:rStyle w:val="Style12"/>
-          <w:rFonts w:ascii="Times New Roman" w:hAnsi="Times New Roman"/>
+          <w:rStyle w:val="Style11"/>
           <w:lang w:val="uk-UA"/>
         </w:rPr>
         <w:t>requests</w:t>
       </w:r>
       <w:r>
         <w:rPr>
-          <w:rFonts w:ascii="Times New Roman" w:hAnsi="Times New Roman"/>
           <w:lang w:val="uk-UA"/>
         </w:rPr>
         <w:t>;</w:t>
@@ -7381,7 +7320,6 @@
       </w:pPr>
       <w:r>
         <w:rPr>
-          <w:rFonts w:ascii="Times New Roman" w:hAnsi="Times New Roman"/>
           <w:lang w:val="uk-UA"/>
         </w:rPr>
         <w:t>розробив калькулятор, який працює з окремими модулями та демонструє принцип структурованості коду.</w:t>
@@ -7408,7 +7346,6 @@
       </w:pPr>
       <w:r>
         <w:rPr>
-          <w:rFonts w:ascii="Times New Roman" w:hAnsi="Times New Roman"/>
           <w:lang w:val="uk-UA"/>
         </w:rPr>
       </w:r>
@@ -7444,7 +7381,6 @@
       </w:pPr>
       <w:r>
         <w:rPr>
-          <w:rFonts w:ascii="Times New Roman" w:hAnsi="Times New Roman"/>
           <w:lang w:val="uk-UA"/>
         </w:rPr>
         <w:t>Під час виконання лабораторної роботи я закріпив знання про використання модулів у Python, роботу з API та організацію програм у вигляді окремих файлів. Я навчився створювати програми, які взаємодіють з користувачем, обробляють введені дані та отримують інформацію з мережі.</w:t>
@@ -7525,23 +7461,7 @@
         </w:rPr>
       </w:pPr>
       <w:r>
-        <w:rPr/>
-      </w:r>
-    </w:p>
-    <w:p>
-      <w:pPr>
-        <w:pStyle w:val="Heading2"/>
-        <w:widowControl/>
-        <w:suppressAutoHyphens w:val="true"/>
-        <w:bidi w:val="0"/>
-        <w:spacing w:lineRule="auto" w:line="360" w:before="0" w:after="0"/>
-        <w:ind w:hanging="0" w:left="0" w:right="0"/>
-        <w:jc w:val="center"/>
-        <w:rPr/>
-      </w:pPr>
-      <w:r>
-        <w:rPr>
-          <w:rStyle w:val="Strong"/>
+        <w:rPr>
           <w:rFonts w:eastAsia="Calibri" w:cs="" w:ascii="Times New Roman" w:hAnsi="Times New Roman"/>
           <w:b w:val="false"/>
           <w:bCs w:val="false"/>
@@ -7552,8 +7472,19 @@
           <w:u w:val="none"/>
           <w:lang w:val="uk-UA"/>
         </w:rPr>
-        <w:t>Звіт до теми №</w:t>
-      </w:r>
+      </w:r>
+    </w:p>
+    <w:p>
+      <w:pPr>
+        <w:pStyle w:val="Heading2"/>
+        <w:widowControl/>
+        <w:suppressAutoHyphens w:val="true"/>
+        <w:bidi w:val="0"/>
+        <w:spacing w:lineRule="auto" w:line="360" w:before="0" w:after="0"/>
+        <w:ind w:hanging="0" w:left="0" w:right="0"/>
+        <w:jc w:val="center"/>
+        <w:rPr/>
+      </w:pPr>
       <w:r>
         <w:rPr>
           <w:rStyle w:val="Strong"/>
@@ -7567,22 +7498,7 @@
           <w:u w:val="none"/>
           <w:lang w:val="uk-UA"/>
         </w:rPr>
-        <w:t>6</w:t>
-      </w:r>
-      <w:r>
-        <w:rPr>
-          <w:rStyle w:val="Strong"/>
-          <w:rFonts w:eastAsia="Calibri" w:cs="" w:ascii="Times New Roman" w:hAnsi="Times New Roman"/>
-          <w:b w:val="false"/>
-          <w:bCs w:val="false"/>
-          <w:i w:val="false"/>
-          <w:iCs w:val="false"/>
-          <w:sz w:val="28"/>
-          <w:szCs w:val="22"/>
-          <w:u w:val="none"/>
-          <w:lang w:val="uk-UA"/>
-        </w:rPr>
-        <w:t xml:space="preserve">: </w:t>
+        <w:t xml:space="preserve">Звіт до теми №6: </w:t>
       </w:r>
       <w:r>
         <w:rPr>
@@ -7631,18 +7547,7 @@
           <w:szCs w:val="22"/>
           <w:lang w:val="uk-UA"/>
         </w:rPr>
-        <w:t xml:space="preserve">Мета роботи: </w:t>
-      </w:r>
-      <w:r>
-        <w:rPr>
-          <w:rStyle w:val="Strong"/>
-          <w:rFonts w:eastAsia="Calibri" w:cs="" w:ascii="Times New Roman" w:hAnsi="Times New Roman"/>
-          <w:b w:val="false"/>
-          <w:bCs w:val="false"/>
-          <w:szCs w:val="22"/>
-          <w:lang w:val="uk-UA"/>
-        </w:rPr>
-        <w:t>н</w:t>
+        <w:t>Мета роботи: н</w:t>
       </w:r>
       <w:r>
         <w:rPr>
@@ -7702,7 +7607,6 @@
       </w:pPr>
       <w:r>
         <w:rPr>
-          <w:rFonts w:ascii="Times New Roman" w:hAnsi="Times New Roman"/>
           <w:lang w:val="uk-UA"/>
         </w:rPr>
         <w:t>У першому завданні я реалізував простий калькулятор мовою Python із використанням модульної структури програми. Проєкт складається з трьох файлів:</w:t>
@@ -7724,36 +7628,14 @@
       <w:r>
         <w:rPr>
           <w:rStyle w:val="Strong"/>
-          <w:rFonts w:ascii="Times New Roman" w:hAnsi="Times New Roman"/>
           <w:b w:val="false"/>
           <w:bCs w:val="false"/>
           <w:lang w:val="ru-RU"/>
         </w:rPr>
-        <w:t>functions</w:t>
-      </w:r>
-      <w:r>
-        <w:rPr>
-          <w:rStyle w:val="Strong"/>
-          <w:rFonts w:ascii="Times New Roman" w:hAnsi="Times New Roman"/>
-          <w:b w:val="false"/>
-          <w:bCs w:val="false"/>
-          <w:lang w:val="ru-RU"/>
-        </w:rPr>
-        <w:t>1</w:t>
-      </w:r>
-      <w:r>
-        <w:rPr>
-          <w:rStyle w:val="Strong"/>
-          <w:rFonts w:ascii="Times New Roman" w:hAnsi="Times New Roman"/>
-          <w:b w:val="false"/>
-          <w:bCs w:val="false"/>
-          <w:lang w:val="ru-RU"/>
-        </w:rPr>
-        <w:t>.py</w:t>
-      </w:r>
-      <w:r>
-        <w:rPr>
-          <w:rFonts w:ascii="Times New Roman" w:hAnsi="Times New Roman"/>
+        <w:t>functions1.py</w:t>
+      </w:r>
+      <w:r>
+        <w:rPr>
           <w:b w:val="false"/>
           <w:bCs w:val="false"/>
           <w:lang w:val="uk-UA"/>
@@ -7777,36 +7659,14 @@
       <w:r>
         <w:rPr>
           <w:rStyle w:val="Strong"/>
-          <w:rFonts w:ascii="Times New Roman" w:hAnsi="Times New Roman"/>
           <w:b w:val="false"/>
           <w:bCs w:val="false"/>
           <w:lang w:val="ru-RU"/>
         </w:rPr>
-        <w:t>operations</w:t>
-      </w:r>
-      <w:r>
-        <w:rPr>
-          <w:rStyle w:val="Strong"/>
-          <w:rFonts w:ascii="Times New Roman" w:hAnsi="Times New Roman"/>
-          <w:b w:val="false"/>
-          <w:bCs w:val="false"/>
-          <w:lang w:val="ru-RU"/>
-        </w:rPr>
-        <w:t>1</w:t>
-      </w:r>
-      <w:r>
-        <w:rPr>
-          <w:rStyle w:val="Strong"/>
-          <w:rFonts w:ascii="Times New Roman" w:hAnsi="Times New Roman"/>
-          <w:b w:val="false"/>
-          <w:bCs w:val="false"/>
-          <w:lang w:val="ru-RU"/>
-        </w:rPr>
-        <w:t>.py</w:t>
-      </w:r>
-      <w:r>
-        <w:rPr>
-          <w:rFonts w:ascii="Times New Roman" w:hAnsi="Times New Roman"/>
+        <w:t>operations1.py</w:t>
+      </w:r>
+      <w:r>
+        <w:rPr>
           <w:b w:val="false"/>
           <w:bCs w:val="false"/>
           <w:lang w:val="uk-UA"/>
@@ -7830,36 +7690,14 @@
       <w:r>
         <w:rPr>
           <w:rStyle w:val="Strong"/>
-          <w:rFonts w:ascii="Times New Roman" w:hAnsi="Times New Roman"/>
           <w:b w:val="false"/>
           <w:bCs w:val="false"/>
           <w:lang w:val="ru-RU"/>
         </w:rPr>
-        <w:t>calc</w:t>
-      </w:r>
-      <w:r>
-        <w:rPr>
-          <w:rStyle w:val="Strong"/>
-          <w:rFonts w:ascii="Times New Roman" w:hAnsi="Times New Roman"/>
-          <w:b w:val="false"/>
-          <w:bCs w:val="false"/>
-          <w:lang w:val="ru-RU"/>
-        </w:rPr>
-        <w:t>1</w:t>
-      </w:r>
-      <w:r>
-        <w:rPr>
-          <w:rStyle w:val="Strong"/>
-          <w:rFonts w:ascii="Times New Roman" w:hAnsi="Times New Roman"/>
-          <w:b w:val="false"/>
-          <w:bCs w:val="false"/>
-          <w:lang w:val="ru-RU"/>
-        </w:rPr>
-        <w:t>.py</w:t>
-      </w:r>
-      <w:r>
-        <w:rPr>
-          <w:rFonts w:ascii="Times New Roman" w:hAnsi="Times New Roman"/>
+        <w:t>calc1.py</w:t>
+      </w:r>
+      <w:r>
+        <w:rPr>
           <w:b w:val="false"/>
           <w:bCs w:val="false"/>
           <w:lang w:val="uk-UA"/>
@@ -7878,7 +7716,6 @@
       </w:pPr>
       <w:r>
         <w:rPr>
-          <w:rFonts w:ascii="Times New Roman" w:hAnsi="Times New Roman"/>
           <w:lang w:val="uk-UA"/>
         </w:rPr>
         <w:t>Користувач обирає операцію, вводить два числа та отримує результат обчислення. Програма працює в циклі та дозволяє виконувати декілька операцій підряд.</w:t>
@@ -7895,7 +7732,6 @@
       </w:pPr>
       <w:r>
         <w:rPr>
-          <w:rFonts w:ascii="Times New Roman" w:hAnsi="Times New Roman"/>
           <w:b w:val="false"/>
           <w:bCs w:val="false"/>
           <w:lang w:val="uk-UA"/>
@@ -7905,7 +7741,6 @@
       <w:r>
         <w:rPr>
           <w:rStyle w:val="Strong"/>
-          <w:rFonts w:ascii="Times New Roman" w:hAnsi="Times New Roman"/>
           <w:b w:val="false"/>
           <w:bCs w:val="false"/>
           <w:lang w:val="uk-UA"/>
@@ -7914,7 +7749,6 @@
       </w:r>
       <w:r>
         <w:rPr>
-          <w:rFonts w:ascii="Times New Roman" w:hAnsi="Times New Roman"/>
           <w:b w:val="false"/>
           <w:bCs w:val="false"/>
           <w:lang w:val="uk-UA"/>
@@ -7923,8 +7757,7 @@
       </w:r>
       <w:r>
         <w:rPr>
-          <w:rStyle w:val="Style12"/>
-          <w:rFonts w:ascii="Times New Roman" w:hAnsi="Times New Roman"/>
+          <w:rStyle w:val="Style11"/>
           <w:b w:val="false"/>
           <w:bCs w:val="false"/>
           <w:lang w:val="uk-UA"/>
@@ -7933,7 +7766,6 @@
       </w:r>
       <w:r>
         <w:rPr>
-          <w:rFonts w:ascii="Times New Roman" w:hAnsi="Times New Roman"/>
           <w:b w:val="false"/>
           <w:bCs w:val="false"/>
           <w:lang w:val="uk-UA"/>
@@ -7942,8 +7774,7 @@
       </w:r>
       <w:r>
         <w:rPr>
-          <w:rStyle w:val="Style12"/>
-          <w:rFonts w:ascii="Times New Roman" w:hAnsi="Times New Roman"/>
+          <w:rStyle w:val="Style11"/>
           <w:b w:val="false"/>
           <w:bCs w:val="false"/>
           <w:lang w:val="uk-UA"/>
@@ -7952,7 +7783,6 @@
       </w:r>
       <w:r>
         <w:rPr>
-          <w:rFonts w:ascii="Times New Roman" w:hAnsi="Times New Roman"/>
           <w:b w:val="false"/>
           <w:bCs w:val="false"/>
           <w:lang w:val="uk-UA"/>
@@ -7975,7 +7805,6 @@
       </w:pPr>
       <w:r>
         <w:rPr>
-          <w:rFonts w:ascii="Times New Roman" w:hAnsi="Times New Roman"/>
           <w:lang w:val="uk-UA"/>
         </w:rPr>
         <w:t>введені користувачем числа;</w:t>
@@ -7996,7 +7825,6 @@
       </w:pPr>
       <w:r>
         <w:rPr>
-          <w:rFonts w:ascii="Times New Roman" w:hAnsi="Times New Roman"/>
           <w:lang w:val="uk-UA"/>
         </w:rPr>
         <w:t>обрана математична операція;</w:t>
@@ -8017,7 +7845,6 @@
       </w:pPr>
       <w:r>
         <w:rPr>
-          <w:rFonts w:ascii="Times New Roman" w:hAnsi="Times New Roman"/>
           <w:lang w:val="uk-UA"/>
         </w:rPr>
         <w:t>результат виконання операції;</w:t>
@@ -8038,7 +7865,6 @@
       </w:pPr>
       <w:r>
         <w:rPr>
-          <w:rFonts w:ascii="Times New Roman" w:hAnsi="Times New Roman"/>
           <w:lang w:val="uk-UA"/>
         </w:rPr>
         <w:t>завершення роботи програми.</w:t>
@@ -8055,7 +7881,6 @@
       </w:pPr>
       <w:r>
         <w:rPr>
-          <w:rFonts w:ascii="Times New Roman" w:hAnsi="Times New Roman"/>
           <w:lang w:val="uk-UA"/>
         </w:rPr>
         <w:t>Це дозволяє відстежувати всі дії, виконані програмою під час роботи.</w:t>
@@ -8123,7 +7948,6 @@
       <w:r>
         <w:rPr>
           <w:rStyle w:val="Strong"/>
-          <w:rFonts w:ascii="Times New Roman" w:hAnsi="Times New Roman"/>
           <w:b w:val="false"/>
           <w:bCs w:val="false"/>
           <w:lang w:val="uk-UA"/>
@@ -8132,7 +7956,6 @@
       </w:r>
       <w:r>
         <w:rPr>
-          <w:rFonts w:ascii="Times New Roman" w:hAnsi="Times New Roman"/>
           <w:b w:val="false"/>
           <w:bCs w:val="false"/>
           <w:lang w:val="uk-UA"/>
@@ -8155,7 +7978,6 @@
       </w:pPr>
       <w:r>
         <w:rPr>
-          <w:rFonts w:ascii="Times New Roman" w:hAnsi="Times New Roman"/>
           <w:b w:val="false"/>
           <w:bCs w:val="false"/>
           <w:lang w:val="uk-UA"/>
@@ -8227,7 +8049,6 @@
       <w:r>
         <w:rPr>
           <w:rStyle w:val="Strong"/>
-          <w:rFonts w:ascii="Times New Roman" w:hAnsi="Times New Roman"/>
           <w:b w:val="false"/>
           <w:bCs w:val="false"/>
           <w:lang w:val="uk-UA"/>
@@ -8236,7 +8057,6 @@
       </w:r>
       <w:r>
         <w:rPr>
-          <w:rFonts w:ascii="Times New Roman" w:hAnsi="Times New Roman"/>
           <w:b w:val="false"/>
           <w:bCs w:val="false"/>
           <w:lang w:val="uk-UA"/>
@@ -8304,7 +8124,6 @@
       <w:r>
         <w:rPr>
           <w:rStyle w:val="Strong"/>
-          <w:rFonts w:ascii="Times New Roman" w:hAnsi="Times New Roman"/>
           <w:b w:val="false"/>
           <w:bCs w:val="false"/>
           <w:lang w:val="uk-UA"/>
@@ -8313,7 +8132,6 @@
       </w:r>
       <w:r>
         <w:rPr>
-          <w:rFonts w:ascii="Times New Roman" w:hAnsi="Times New Roman"/>
           <w:b w:val="false"/>
           <w:bCs w:val="false"/>
           <w:lang w:val="uk-UA"/>
@@ -8322,8 +8140,7 @@
       </w:r>
       <w:r>
         <w:rPr>
-          <w:rStyle w:val="Style12"/>
-          <w:rFonts w:ascii="Times New Roman" w:hAnsi="Times New Roman"/>
+          <w:rStyle w:val="Style11"/>
           <w:b w:val="false"/>
           <w:bCs w:val="false"/>
           <w:lang w:val="uk-UA"/>
@@ -8332,7 +8149,6 @@
       </w:r>
       <w:r>
         <w:rPr>
-          <w:rFonts w:ascii="Times New Roman" w:hAnsi="Times New Roman"/>
           <w:b w:val="false"/>
           <w:bCs w:val="false"/>
           <w:lang w:val="uk-UA"/>
@@ -8352,17 +8168,16 @@
         <w:jc w:val="center"/>
         <w:rPr>
           <w:rStyle w:val="Strong"/>
+          <w:b w:val="false"/>
+          <w:bCs w:val="false"/>
           <w:lang w:val="ru-RU"/>
         </w:rPr>
       </w:pPr>
       <w:r>
         <w:rPr>
-          <w:rFonts w:eastAsia="Calibri" w:cs="" w:ascii="Times New Roman" w:hAnsi="Times New Roman"/>
-          <w:b w:val="false"/>
-          <w:bCs w:val="false"/>
-          <w:sz w:val="28"/>
-          <w:szCs w:val="22"/>
-          <w:lang w:val="uk-UA"/>
+          <w:b w:val="false"/>
+          <w:bCs w:val="false"/>
+          <w:lang w:val="ru-RU"/>
         </w:rPr>
       </w:r>
     </w:p>
@@ -8412,7 +8227,6 @@
       </w:pPr>
       <w:r>
         <w:rPr>
-          <w:rFonts w:ascii="Times New Roman" w:hAnsi="Times New Roman"/>
           <w:lang w:val="uk-UA"/>
         </w:rPr>
         <w:t>У другому завданні було виконано сортування не відсортованого списку, елементами якого є словники з двома параметрами: ім’я та оцінка.</w:t>
@@ -8429,7 +8243,6 @@
       </w:pPr>
       <w:r>
         <w:rPr>
-          <w:rFonts w:ascii="Times New Roman" w:hAnsi="Times New Roman"/>
           <w:lang w:val="uk-UA"/>
         </w:rPr>
         <w:t>Було створено список студентів такого вигляду:</w:t>
@@ -8450,7 +8263,6 @@
       </w:pPr>
       <w:r>
         <w:rPr>
-          <w:rFonts w:ascii="Times New Roman" w:hAnsi="Times New Roman"/>
           <w:lang w:val="uk-UA"/>
         </w:rPr>
         <w:t>ім’я студента;</w:t>
@@ -8471,7 +8283,6 @@
       </w:pPr>
       <w:r>
         <w:rPr>
-          <w:rFonts w:ascii="Times New Roman" w:hAnsi="Times New Roman"/>
           <w:lang w:val="uk-UA"/>
         </w:rPr>
         <w:t>його оцінка.</w:t>
@@ -8488,7 +8299,6 @@
       </w:pPr>
       <w:r>
         <w:rPr>
-          <w:rFonts w:ascii="Times New Roman" w:hAnsi="Times New Roman"/>
           <w:b w:val="false"/>
           <w:bCs w:val="false"/>
           <w:lang w:val="uk-UA"/>
@@ -8497,8 +8307,7 @@
       </w:r>
       <w:r>
         <w:rPr>
-          <w:rStyle w:val="Style12"/>
-          <w:rFonts w:ascii="Times New Roman" w:hAnsi="Times New Roman"/>
+          <w:rStyle w:val="Style11"/>
           <w:b w:val="false"/>
           <w:bCs w:val="false"/>
           <w:lang w:val="uk-UA"/>
@@ -8507,7 +8316,6 @@
       </w:r>
       <w:r>
         <w:rPr>
-          <w:rFonts w:ascii="Times New Roman" w:hAnsi="Times New Roman"/>
           <w:b w:val="false"/>
           <w:bCs w:val="false"/>
           <w:lang w:val="uk-UA"/>
@@ -8517,7 +8325,6 @@
       <w:r>
         <w:rPr>
           <w:rStyle w:val="Strong"/>
-          <w:rFonts w:ascii="Times New Roman" w:hAnsi="Times New Roman"/>
           <w:b w:val="false"/>
           <w:bCs w:val="false"/>
           <w:lang w:val="uk-UA"/>
@@ -8526,7 +8333,6 @@
       </w:r>
       <w:r>
         <w:rPr>
-          <w:rFonts w:ascii="Times New Roman" w:hAnsi="Times New Roman"/>
           <w:b w:val="false"/>
           <w:bCs w:val="false"/>
           <w:lang w:val="uk-UA"/>
@@ -8545,7 +8351,6 @@
       </w:pPr>
       <w:r>
         <w:rPr>
-          <w:rFonts w:ascii="Times New Roman" w:hAnsi="Times New Roman"/>
           <w:lang w:val="uk-UA"/>
         </w:rPr>
         <w:t>Було реалізовано:</w:t>
@@ -8566,7 +8371,6 @@
       </w:pPr>
       <w:r>
         <w:rPr>
-          <w:rFonts w:ascii="Times New Roman" w:hAnsi="Times New Roman"/>
           <w:lang w:val="uk-UA"/>
         </w:rPr>
         <w:t>сортування списку за ім’ям студента;</w:t>
@@ -8587,7 +8391,6 @@
       </w:pPr>
       <w:r>
         <w:rPr>
-          <w:rFonts w:ascii="Times New Roman" w:hAnsi="Times New Roman"/>
           <w:lang w:val="uk-UA"/>
         </w:rPr>
         <w:t>сортування списку за оцінкою;</w:t>
@@ -8608,7 +8411,6 @@
       </w:pPr>
       <w:r>
         <w:rPr>
-          <w:rFonts w:ascii="Times New Roman" w:hAnsi="Times New Roman"/>
           <w:lang w:val="uk-UA"/>
         </w:rPr>
         <w:t>сортування за оцінкою у зворотному порядку.</w:t>
@@ -8625,22 +8427,19 @@
       </w:pPr>
       <w:r>
         <w:rPr>
-          <w:rFonts w:ascii="Times New Roman" w:hAnsi="Times New Roman"/>
           <w:lang w:val="uk-UA"/>
         </w:rPr>
         <w:t xml:space="preserve">Використання </w:t>
       </w:r>
       <w:r>
         <w:rPr>
-          <w:rStyle w:val="Style12"/>
-          <w:rFonts w:ascii="Times New Roman" w:hAnsi="Times New Roman"/>
+          <w:rStyle w:val="Style11"/>
           <w:lang w:val="uk-UA"/>
         </w:rPr>
         <w:t>lambda</w:t>
       </w:r>
       <w:r>
         <w:rPr>
-          <w:rFonts w:ascii="Times New Roman" w:hAnsi="Times New Roman"/>
           <w:lang w:val="uk-UA"/>
         </w:rPr>
         <w:t xml:space="preserve"> дозволило виконати сортування без створення окремих функцій, що зробило код компактним та зрозумілим.</w:t>
@@ -8711,7 +8510,6 @@
       <w:r>
         <w:rPr>
           <w:rStyle w:val="Strong"/>
-          <w:rFonts w:ascii="Times New Roman" w:hAnsi="Times New Roman"/>
           <w:b w:val="false"/>
           <w:bCs w:val="false"/>
           <w:lang w:val="uk-UA"/>
@@ -8720,7 +8518,6 @@
       </w:r>
       <w:r>
         <w:rPr>
-          <w:rFonts w:ascii="Times New Roman" w:hAnsi="Times New Roman"/>
           <w:b w:val="false"/>
           <w:bCs w:val="false"/>
           <w:lang w:val="uk-UA"/>
@@ -8746,7 +8543,6 @@
       </w:pPr>
       <w:r>
         <w:rPr>
-          <w:rFonts w:ascii="Times New Roman" w:hAnsi="Times New Roman"/>
           <w:b w:val="false"/>
           <w:bCs w:val="false"/>
           <w:lang w:val="uk-UA"/>
@@ -8818,7 +8614,6 @@
       <w:r>
         <w:rPr>
           <w:rStyle w:val="Strong"/>
-          <w:rFonts w:ascii="Times New Roman" w:hAnsi="Times New Roman"/>
           <w:b w:val="false"/>
           <w:bCs w:val="false"/>
           <w:lang w:val="uk-UA"/>
@@ -8827,12 +8622,379 @@
       </w:r>
       <w:r>
         <w:rPr>
-          <w:rFonts w:ascii="Times New Roman" w:hAnsi="Times New Roman"/>
           <w:b w:val="false"/>
           <w:bCs w:val="false"/>
           <w:lang w:val="uk-UA"/>
         </w:rPr>
         <w:t xml:space="preserve"> Скриншот результату виконання програми сортування.</w:t>
+      </w:r>
+    </w:p>
+    <w:p>
+      <w:pPr>
+        <w:pStyle w:val="BodyText"/>
+        <w:widowControl/>
+        <w:suppressAutoHyphens w:val="true"/>
+        <w:bidi w:val="0"/>
+        <w:spacing w:lineRule="auto" w:line="360" w:before="0" w:after="0"/>
+        <w:ind w:hanging="0" w:left="0" w:right="0"/>
+        <w:jc w:val="center"/>
+        <w:rPr>
+          <w:rFonts w:ascii="Times New Roman" w:hAnsi="Times New Roman"/>
+          <w:lang w:val="uk-UA"/>
+        </w:rPr>
+      </w:pPr>
+      <w:r>
+        <w:rPr>
+          <w:lang w:val="uk-UA"/>
+        </w:rPr>
+      </w:r>
+      <w:r>
+        <w:br w:type="page"/>
+      </w:r>
+    </w:p>
+    <w:p>
+      <w:pPr>
+        <w:pStyle w:val="BodyText"/>
+        <w:widowControl/>
+        <w:suppressAutoHyphens w:val="true"/>
+        <w:bidi w:val="0"/>
+        <w:spacing w:lineRule="auto" w:line="360" w:before="0" w:after="0"/>
+        <w:ind w:hanging="0" w:left="0" w:right="0"/>
+        <w:jc w:val="center"/>
+        <w:rPr>
+          <w:rFonts w:ascii="Times New Roman" w:hAnsi="Times New Roman"/>
+          <w:b w:val="false"/>
+          <w:bCs w:val="false"/>
+          <w:lang w:val="uk-UA"/>
+        </w:rPr>
+      </w:pPr>
+      <w:r>
+        <w:drawing>
+          <wp:anchor behindDoc="0" distT="0" distB="0" distL="0" distR="0" simplePos="0" locked="0" layoutInCell="0" allowOverlap="1" relativeHeight="69">
+            <wp:simplePos x="0" y="0"/>
+            <wp:positionH relativeFrom="column">
+              <wp:align>center</wp:align>
+            </wp:positionH>
+            <wp:positionV relativeFrom="paragraph">
+              <wp:posOffset>635</wp:posOffset>
+            </wp:positionV>
+            <wp:extent cx="4917440" cy="3002915"/>
+            <wp:effectExtent l="0" t="0" r="0" b="0"/>
+            <wp:wrapTopAndBottom/>
+            <wp:docPr id="68" name="Изображение68" descr=""/>
+            <wp:cNvGraphicFramePr>
+              <a:graphicFrameLocks xmlns:a="http://schemas.openxmlformats.org/drawingml/2006/main" noChangeAspect="1"/>
+            </wp:cNvGraphicFramePr>
+            <a:graphic xmlns:a="http://schemas.openxmlformats.org/drawingml/2006/main">
+              <a:graphicData uri="http://schemas.openxmlformats.org/drawingml/2006/picture">
+                <pic:pic xmlns:pic="http://schemas.openxmlformats.org/drawingml/2006/picture">
+                  <pic:nvPicPr>
+                    <pic:cNvPr id="68" name="Изображение68" descr=""/>
+                    <pic:cNvPicPr>
+                      <a:picLocks noChangeAspect="1" noChangeArrowheads="1"/>
+                    </pic:cNvPicPr>
+                  </pic:nvPicPr>
+                  <pic:blipFill>
+                    <a:blip r:embed="rId70"/>
+                    <a:stretch>
+                      <a:fillRect/>
+                    </a:stretch>
+                  </pic:blipFill>
+                  <pic:spPr bwMode="auto">
+                    <a:xfrm>
+                      <a:off x="0" y="0"/>
+                      <a:ext cx="4917440" cy="3002915"/>
+                    </a:xfrm>
+                    <a:prstGeom prst="rect">
+                      <a:avLst/>
+                    </a:prstGeom>
+                    <a:noFill/>
+                  </pic:spPr>
+                </pic:pic>
+              </a:graphicData>
+            </a:graphic>
+          </wp:anchor>
+        </w:drawing>
+      </w:r>
+      <w:r>
+        <w:rPr>
+          <w:b w:val="false"/>
+          <w:bCs w:val="false"/>
+          <w:lang w:val="uk-UA"/>
+        </w:rPr>
+        <w:t>Рис. 6. Скриншот виконання дій.</w:t>
+      </w:r>
+    </w:p>
+    <w:p>
+      <w:pPr>
+        <w:pStyle w:val="BodyText"/>
+        <w:widowControl/>
+        <w:suppressAutoHyphens w:val="true"/>
+        <w:bidi w:val="0"/>
+        <w:spacing w:lineRule="auto" w:line="360" w:before="0" w:after="0"/>
+        <w:ind w:hanging="0" w:left="0" w:right="0"/>
+        <w:jc w:val="center"/>
+        <w:rPr>
+          <w:rFonts w:ascii="Times New Roman" w:hAnsi="Times New Roman"/>
+          <w:b w:val="false"/>
+          <w:bCs w:val="false"/>
+          <w:lang w:val="uk-UA"/>
+        </w:rPr>
+      </w:pPr>
+      <w:r>
+        <w:rPr>
+          <w:b w:val="false"/>
+          <w:bCs w:val="false"/>
+          <w:lang w:val="uk-UA"/>
+        </w:rPr>
+      </w:r>
+    </w:p>
+    <w:p>
+      <w:pPr>
+        <w:pStyle w:val="BodyText"/>
+        <w:widowControl/>
+        <w:suppressAutoHyphens w:val="true"/>
+        <w:bidi w:val="0"/>
+        <w:spacing w:lineRule="auto" w:line="360" w:before="0" w:after="0"/>
+        <w:ind w:hanging="0" w:left="0" w:right="0"/>
+        <w:jc w:val="center"/>
+        <w:rPr>
+          <w:rFonts w:ascii="Times New Roman" w:hAnsi="Times New Roman"/>
+          <w:b w:val="false"/>
+          <w:bCs w:val="false"/>
+          <w:lang w:val="uk-UA"/>
+        </w:rPr>
+      </w:pPr>
+      <w:r>
+        <w:drawing>
+          <wp:anchor behindDoc="0" distT="0" distB="0" distL="0" distR="0" simplePos="0" locked="0" layoutInCell="0" allowOverlap="1" relativeHeight="70">
+            <wp:simplePos x="0" y="0"/>
+            <wp:positionH relativeFrom="column">
+              <wp:align>center</wp:align>
+            </wp:positionH>
+            <wp:positionV relativeFrom="paragraph">
+              <wp:posOffset>635</wp:posOffset>
+            </wp:positionV>
+            <wp:extent cx="5006975" cy="3096895"/>
+            <wp:effectExtent l="0" t="0" r="0" b="0"/>
+            <wp:wrapTopAndBottom/>
+            <wp:docPr id="69" name="Изображение69" descr=""/>
+            <wp:cNvGraphicFramePr>
+              <a:graphicFrameLocks xmlns:a="http://schemas.openxmlformats.org/drawingml/2006/main" noChangeAspect="1"/>
+            </wp:cNvGraphicFramePr>
+            <a:graphic xmlns:a="http://schemas.openxmlformats.org/drawingml/2006/main">
+              <a:graphicData uri="http://schemas.openxmlformats.org/drawingml/2006/picture">
+                <pic:pic xmlns:pic="http://schemas.openxmlformats.org/drawingml/2006/picture">
+                  <pic:nvPicPr>
+                    <pic:cNvPr id="69" name="Изображение69" descr=""/>
+                    <pic:cNvPicPr>
+                      <a:picLocks noChangeAspect="1" noChangeArrowheads="1"/>
+                    </pic:cNvPicPr>
+                  </pic:nvPicPr>
+                  <pic:blipFill>
+                    <a:blip r:embed="rId71"/>
+                    <a:stretch>
+                      <a:fillRect/>
+                    </a:stretch>
+                  </pic:blipFill>
+                  <pic:spPr bwMode="auto">
+                    <a:xfrm>
+                      <a:off x="0" y="0"/>
+                      <a:ext cx="5006975" cy="3096895"/>
+                    </a:xfrm>
+                    <a:prstGeom prst="rect">
+                      <a:avLst/>
+                    </a:prstGeom>
+                    <a:noFill/>
+                  </pic:spPr>
+                </pic:pic>
+              </a:graphicData>
+            </a:graphic>
+          </wp:anchor>
+        </w:drawing>
+      </w:r>
+      <w:r>
+        <w:rPr>
+          <w:b w:val="false"/>
+          <w:bCs w:val="false"/>
+          <w:lang w:val="uk-UA"/>
+        </w:rPr>
+        <w:t>Рис. 7. Скриншот виконання дій.</w:t>
+      </w:r>
+      <w:r>
+        <w:br w:type="page"/>
+      </w:r>
+    </w:p>
+    <w:p>
+      <w:pPr>
+        <w:pStyle w:val="BodyText"/>
+        <w:widowControl/>
+        <w:suppressAutoHyphens w:val="true"/>
+        <w:bidi w:val="0"/>
+        <w:spacing w:lineRule="auto" w:line="360" w:before="0" w:after="0"/>
+        <w:ind w:hanging="0" w:left="0" w:right="0"/>
+        <w:jc w:val="center"/>
+        <w:rPr>
+          <w:rFonts w:ascii="Times New Roman" w:hAnsi="Times New Roman"/>
+          <w:b w:val="false"/>
+          <w:bCs w:val="false"/>
+          <w:lang w:val="uk-UA"/>
+        </w:rPr>
+      </w:pPr>
+      <w:r>
+        <w:drawing>
+          <wp:anchor behindDoc="0" distT="0" distB="0" distL="0" distR="0" simplePos="0" locked="0" layoutInCell="0" allowOverlap="1" relativeHeight="71">
+            <wp:simplePos x="0" y="0"/>
+            <wp:positionH relativeFrom="column">
+              <wp:align>center</wp:align>
+            </wp:positionH>
+            <wp:positionV relativeFrom="paragraph">
+              <wp:posOffset>635</wp:posOffset>
+            </wp:positionV>
+            <wp:extent cx="5260340" cy="3180715"/>
+            <wp:effectExtent l="0" t="0" r="0" b="0"/>
+            <wp:wrapTopAndBottom/>
+            <wp:docPr id="70" name="Изображение70" descr=""/>
+            <wp:cNvGraphicFramePr>
+              <a:graphicFrameLocks xmlns:a="http://schemas.openxmlformats.org/drawingml/2006/main" noChangeAspect="1"/>
+            </wp:cNvGraphicFramePr>
+            <a:graphic xmlns:a="http://schemas.openxmlformats.org/drawingml/2006/main">
+              <a:graphicData uri="http://schemas.openxmlformats.org/drawingml/2006/picture">
+                <pic:pic xmlns:pic="http://schemas.openxmlformats.org/drawingml/2006/picture">
+                  <pic:nvPicPr>
+                    <pic:cNvPr id="70" name="Изображение70" descr=""/>
+                    <pic:cNvPicPr>
+                      <a:picLocks noChangeAspect="1" noChangeArrowheads="1"/>
+                    </pic:cNvPicPr>
+                  </pic:nvPicPr>
+                  <pic:blipFill>
+                    <a:blip r:embed="rId72"/>
+                    <a:stretch>
+                      <a:fillRect/>
+                    </a:stretch>
+                  </pic:blipFill>
+                  <pic:spPr bwMode="auto">
+                    <a:xfrm>
+                      <a:off x="0" y="0"/>
+                      <a:ext cx="5260340" cy="3180715"/>
+                    </a:xfrm>
+                    <a:prstGeom prst="rect">
+                      <a:avLst/>
+                    </a:prstGeom>
+                    <a:noFill/>
+                  </pic:spPr>
+                </pic:pic>
+              </a:graphicData>
+            </a:graphic>
+          </wp:anchor>
+        </w:drawing>
+      </w:r>
+      <w:r>
+        <w:rPr>
+          <w:rStyle w:val="Strong"/>
+          <w:b w:val="false"/>
+          <w:bCs w:val="false"/>
+          <w:lang w:val="uk-UA"/>
+        </w:rPr>
+        <w:t>Рис. 8. Скриншот виконання дій.</w:t>
+      </w:r>
+    </w:p>
+    <w:p>
+      <w:pPr>
+        <w:pStyle w:val="BodyText"/>
+        <w:widowControl/>
+        <w:suppressAutoHyphens w:val="true"/>
+        <w:bidi w:val="0"/>
+        <w:spacing w:lineRule="auto" w:line="360" w:before="0" w:after="0"/>
+        <w:ind w:hanging="0" w:left="0" w:right="0"/>
+        <w:jc w:val="center"/>
+        <w:rPr>
+          <w:rStyle w:val="Strong"/>
+          <w:rFonts w:ascii="Times New Roman" w:hAnsi="Times New Roman"/>
+          <w:b w:val="false"/>
+          <w:bCs w:val="false"/>
+          <w:lang w:val="uk-UA"/>
+        </w:rPr>
+      </w:pPr>
+      <w:r>
+        <w:rPr>
+          <w:b w:val="false"/>
+          <w:bCs w:val="false"/>
+          <w:lang w:val="uk-UA"/>
+        </w:rPr>
+      </w:r>
+    </w:p>
+    <w:p>
+      <w:pPr>
+        <w:pStyle w:val="BodyText"/>
+        <w:widowControl/>
+        <w:suppressAutoHyphens w:val="true"/>
+        <w:bidi w:val="0"/>
+        <w:spacing w:lineRule="auto" w:line="360" w:before="0" w:after="0"/>
+        <w:ind w:hanging="0" w:left="0" w:right="0"/>
+        <w:jc w:val="center"/>
+        <w:rPr>
+          <w:rFonts w:ascii="Times New Roman" w:hAnsi="Times New Roman"/>
+          <w:b w:val="false"/>
+          <w:bCs w:val="false"/>
+          <w:lang w:val="uk-UA"/>
+        </w:rPr>
+      </w:pPr>
+      <w:r>
+        <w:drawing>
+          <wp:anchor behindDoc="0" distT="0" distB="0" distL="0" distR="0" simplePos="0" locked="0" layoutInCell="0" allowOverlap="1" relativeHeight="72">
+            <wp:simplePos x="0" y="0"/>
+            <wp:positionH relativeFrom="column">
+              <wp:align>center</wp:align>
+            </wp:positionH>
+            <wp:positionV relativeFrom="paragraph">
+              <wp:posOffset>635</wp:posOffset>
+            </wp:positionV>
+            <wp:extent cx="5257800" cy="3142615"/>
+            <wp:effectExtent l="0" t="0" r="0" b="0"/>
+            <wp:wrapTopAndBottom/>
+            <wp:docPr id="71" name="Изображение71" descr=""/>
+            <wp:cNvGraphicFramePr>
+              <a:graphicFrameLocks xmlns:a="http://schemas.openxmlformats.org/drawingml/2006/main" noChangeAspect="1"/>
+            </wp:cNvGraphicFramePr>
+            <a:graphic xmlns:a="http://schemas.openxmlformats.org/drawingml/2006/main">
+              <a:graphicData uri="http://schemas.openxmlformats.org/drawingml/2006/picture">
+                <pic:pic xmlns:pic="http://schemas.openxmlformats.org/drawingml/2006/picture">
+                  <pic:nvPicPr>
+                    <pic:cNvPr id="71" name="Изображение71" descr=""/>
+                    <pic:cNvPicPr>
+                      <a:picLocks noChangeAspect="1" noChangeArrowheads="1"/>
+                    </pic:cNvPicPr>
+                  </pic:nvPicPr>
+                  <pic:blipFill>
+                    <a:blip r:embed="rId73"/>
+                    <a:stretch>
+                      <a:fillRect/>
+                    </a:stretch>
+                  </pic:blipFill>
+                  <pic:spPr bwMode="auto">
+                    <a:xfrm>
+                      <a:off x="0" y="0"/>
+                      <a:ext cx="5257800" cy="3142615"/>
+                    </a:xfrm>
+                    <a:prstGeom prst="rect">
+                      <a:avLst/>
+                    </a:prstGeom>
+                    <a:noFill/>
+                  </pic:spPr>
+                </pic:pic>
+              </a:graphicData>
+            </a:graphic>
+          </wp:anchor>
+        </w:drawing>
+      </w:r>
+      <w:r>
+        <w:rPr>
+          <w:b w:val="false"/>
+          <w:bCs w:val="false"/>
+          <w:lang w:val="uk-UA"/>
+        </w:rPr>
+        <w:t>Рис. 9. Скриншот виконання дій.</w:t>
       </w:r>
     </w:p>
     <w:p>
@@ -8849,41 +9011,1521 @@
         <w:ind w:firstLine="720" w:left="0" w:right="0"/>
         <w:jc w:val="both"/>
         <w:rPr>
+          <w:rFonts w:ascii="Times New Roman" w:hAnsi="Times New Roman" w:eastAsia="Calibri" w:cs=""/>
+          <w:b w:val="false"/>
+          <w:bCs w:val="false"/>
+          <w:szCs w:val="22"/>
+          <w:lang w:val="uk-UA"/>
+        </w:rPr>
+      </w:pPr>
+      <w:r>
+        <w:rPr>
           <w:rStyle w:val="Strong"/>
-          <w:b w:val="false"/>
-          <w:bCs w:val="false"/>
-        </w:rPr>
-      </w:pPr>
-      <w:r>
-        <w:rPr>
           <w:rFonts w:eastAsia="Calibri" w:cs="" w:ascii="Times New Roman" w:hAnsi="Times New Roman"/>
           <w:b w:val="false"/>
           <w:bCs w:val="false"/>
           <w:szCs w:val="22"/>
           <w:lang w:val="uk-UA"/>
         </w:rPr>
-      </w:r>
-    </w:p>
-    <w:p>
-      <w:pPr>
-        <w:pStyle w:val="Heading3"/>
+        <w:t>Висновок:</w:t>
+      </w:r>
+    </w:p>
+    <w:p>
+      <w:pPr>
+        <w:pStyle w:val="BodyText"/>
+        <w:spacing w:lineRule="auto" w:line="360"/>
+        <w:rPr>
+          <w:rFonts w:ascii="Times New Roman" w:hAnsi="Times New Roman"/>
+          <w:b w:val="false"/>
+          <w:bCs w:val="false"/>
+          <w:lang w:val="uk-UA"/>
+        </w:rPr>
+      </w:pPr>
+      <w:r>
+        <w:rPr>
+          <w:b w:val="false"/>
+          <w:bCs w:val="false"/>
+          <w:lang w:val="uk-UA"/>
+        </w:rPr>
+        <w:t>Під час виконання лабораторної роботи я навчився структурувати Python-програми з використанням модулів, реалізовувати логування дій програми, а також використовувати стандартні функції мови Python разом із lambda-функціями для обробки та сортування даних.</w:t>
+      </w:r>
+      <w:r>
+        <w:br w:type="page"/>
+      </w:r>
+    </w:p>
+    <w:p>
+      <w:pPr>
+        <w:pStyle w:val="Normal"/>
+        <w:spacing w:lineRule="auto" w:line="360" w:before="0" w:after="0"/>
+        <w:ind w:hanging="0"/>
+        <w:jc w:val="center"/>
+        <w:rPr>
+          <w:rFonts w:ascii="Times New Roman" w:hAnsi="Times New Roman"/>
+          <w:sz w:val="28"/>
+          <w:szCs w:val="28"/>
+        </w:rPr>
+      </w:pPr>
+      <w:r>
+        <w:rPr>
+          <w:rFonts w:ascii="Times New Roman" w:hAnsi="Times New Roman"/>
+          <w:b/>
+          <w:bCs/>
+          <w:sz w:val="28"/>
+          <w:szCs w:val="28"/>
+          <w:lang w:val="uk-UA"/>
+        </w:rPr>
+        <w:t xml:space="preserve">Звіт про виконання практичних завдань до лекцій з курсу Технології програмування на мові </w:t>
+      </w:r>
+      <w:r>
+        <w:rPr>
+          <w:rFonts w:ascii="Times New Roman" w:hAnsi="Times New Roman"/>
+          <w:b/>
+          <w:bCs/>
+          <w:sz w:val="28"/>
+          <w:szCs w:val="28"/>
+        </w:rPr>
+        <w:t>Python</w:t>
+      </w:r>
+    </w:p>
+    <w:p>
+      <w:pPr>
+        <w:pStyle w:val="Normal"/>
+        <w:widowControl/>
+        <w:suppressAutoHyphens w:val="true"/>
+        <w:bidi w:val="0"/>
+        <w:spacing w:lineRule="auto" w:line="360" w:before="0" w:after="0"/>
+        <w:ind w:hanging="0" w:left="0" w:right="0"/>
+        <w:jc w:val="center"/>
+        <w:rPr>
+          <w:rFonts w:ascii="Times New Roman" w:hAnsi="Times New Roman"/>
+          <w:sz w:val="28"/>
+          <w:szCs w:val="28"/>
+        </w:rPr>
+      </w:pPr>
+      <w:r>
+        <w:rPr>
+          <w:rFonts w:ascii="Times New Roman" w:hAnsi="Times New Roman"/>
+          <w:b/>
+          <w:bCs/>
+          <w:sz w:val="28"/>
+          <w:szCs w:val="28"/>
+        </w:rPr>
+        <w:t>Виконав: Дизинюрик Гліб Олександрович КБ-241</w:t>
+      </w:r>
+    </w:p>
+    <w:p>
+      <w:pPr>
+        <w:pStyle w:val="Normal"/>
+        <w:widowControl/>
+        <w:suppressAutoHyphens w:val="true"/>
+        <w:bidi w:val="0"/>
+        <w:spacing w:lineRule="auto" w:line="360" w:before="0" w:after="0"/>
+        <w:ind w:hanging="0" w:left="0" w:right="0"/>
+        <w:jc w:val="center"/>
+        <w:rPr>
+          <w:rFonts w:ascii="Times New Roman" w:hAnsi="Times New Roman"/>
+          <w:b/>
+          <w:bCs/>
+          <w:sz w:val="28"/>
+          <w:szCs w:val="28"/>
+        </w:rPr>
+      </w:pPr>
+      <w:r>
+        <w:rPr>
+          <w:rFonts w:ascii="Times New Roman" w:hAnsi="Times New Roman"/>
+          <w:b/>
+          <w:bCs/>
+          <w:sz w:val="28"/>
+          <w:szCs w:val="28"/>
+        </w:rPr>
+      </w:r>
+    </w:p>
+    <w:p>
+      <w:pPr>
+        <w:pStyle w:val="Heading1"/>
+        <w:widowControl/>
+        <w:suppressAutoHyphens w:val="true"/>
+        <w:bidi w:val="0"/>
+        <w:spacing w:lineRule="auto" w:line="360" w:before="0" w:after="0"/>
+        <w:ind w:hanging="0" w:left="0" w:right="0"/>
+        <w:jc w:val="center"/>
+        <w:rPr/>
+      </w:pPr>
+      <w:r>
+        <w:rPr>
+          <w:rStyle w:val="Strong"/>
+          <w:rFonts w:eastAsia="Calibri" w:cs="" w:ascii="Times New Roman" w:hAnsi="Times New Roman"/>
+          <w:b/>
+          <w:bCs/>
+          <w:sz w:val="28"/>
+          <w:szCs w:val="28"/>
+        </w:rPr>
+        <w:t>Звіт до Теми №7: Об’єктно-орієнтоване програмування</w:t>
+      </w:r>
+    </w:p>
+    <w:p>
+      <w:pPr>
+        <w:pStyle w:val="Heading2"/>
+        <w:spacing w:before="0" w:after="0"/>
+        <w:jc w:val="both"/>
+        <w:rPr/>
+      </w:pPr>
+      <w:r>
+        <w:rPr>
+          <w:rStyle w:val="Strong"/>
+          <w:rFonts w:eastAsia="Calibri" w:cs="" w:ascii="Times New Roman" w:hAnsi="Times New Roman"/>
+          <w:b w:val="false"/>
+          <w:bCs w:val="false"/>
+          <w:sz w:val="28"/>
+          <w:szCs w:val="28"/>
+        </w:rPr>
+        <w:t xml:space="preserve">Мета роботи: </w:t>
+      </w:r>
+      <w:r>
+        <w:rPr>
+          <w:rFonts w:ascii="Times New Roman" w:hAnsi="Times New Roman"/>
+          <w:b w:val="false"/>
+          <w:bCs w:val="false"/>
+          <w:sz w:val="28"/>
+          <w:szCs w:val="28"/>
+          <w:lang w:val="uk-UA"/>
+        </w:rPr>
+        <w:t xml:space="preserve">ознайомитимся </w:t>
+      </w:r>
+      <w:r>
+        <w:rPr>
+          <w:rFonts w:ascii="Times New Roman" w:hAnsi="Times New Roman"/>
+          <w:b w:val="false"/>
+          <w:bCs w:val="false"/>
+          <w:sz w:val="28"/>
+          <w:szCs w:val="28"/>
+          <w:lang w:val="uk-UA"/>
+        </w:rPr>
+        <w:t>з</w:t>
+      </w:r>
+      <w:r>
+        <w:rPr>
+          <w:rFonts w:ascii="Times New Roman" w:hAnsi="Times New Roman"/>
+          <w:b w:val="false"/>
+          <w:bCs w:val="false"/>
+          <w:sz w:val="28"/>
+          <w:szCs w:val="28"/>
+          <w:lang w:val="uk-UA"/>
+        </w:rPr>
+        <w:t xml:space="preserve"> </w:t>
+      </w:r>
+      <w:r>
+        <w:rPr>
+          <w:rFonts w:ascii="Times New Roman" w:hAnsi="Times New Roman"/>
+          <w:b w:val="false"/>
+          <w:bCs w:val="false"/>
+          <w:sz w:val="28"/>
+          <w:szCs w:val="28"/>
+        </w:rPr>
+        <w:t>принципами</w:t>
+      </w:r>
+      <w:r>
+        <w:rPr>
+          <w:rFonts w:ascii="Times New Roman" w:hAnsi="Times New Roman"/>
+          <w:sz w:val="28"/>
+          <w:szCs w:val="28"/>
+        </w:rPr>
+        <w:t xml:space="preserve"> </w:t>
+      </w:r>
+      <w:r>
+        <w:rPr>
+          <w:rFonts w:ascii="Times New Roman" w:hAnsi="Times New Roman"/>
+          <w:b w:val="false"/>
+          <w:bCs w:val="false"/>
+          <w:sz w:val="28"/>
+          <w:szCs w:val="28"/>
+        </w:rPr>
+        <w:t xml:space="preserve">об’єктно-орієнтованого програмування в мові Python, навчитися створювати класи та об’єкти, використовувати стандартні методи класів, виконувати сортування об’єктів за допомогою </w:t>
+      </w:r>
+      <w:r>
+        <w:rPr>
+          <w:rStyle w:val="user"/>
+          <w:rFonts w:ascii="Times New Roman" w:hAnsi="Times New Roman"/>
+          <w:b w:val="false"/>
+          <w:bCs w:val="false"/>
+          <w:sz w:val="28"/>
+          <w:szCs w:val="28"/>
+        </w:rPr>
+        <w:t>sorted()</w:t>
+      </w:r>
+      <w:r>
+        <w:rPr>
+          <w:rFonts w:ascii="Times New Roman" w:hAnsi="Times New Roman"/>
+          <w:b w:val="false"/>
+          <w:bCs w:val="false"/>
+          <w:sz w:val="28"/>
+          <w:szCs w:val="28"/>
+        </w:rPr>
+        <w:t xml:space="preserve"> і </w:t>
+      </w:r>
+      <w:r>
+        <w:rPr>
+          <w:rStyle w:val="user"/>
+          <w:rFonts w:ascii="Times New Roman" w:hAnsi="Times New Roman"/>
+          <w:b w:val="false"/>
+          <w:bCs w:val="false"/>
+          <w:sz w:val="28"/>
+          <w:szCs w:val="28"/>
+        </w:rPr>
+        <w:t>lambda</w:t>
+      </w:r>
+      <w:r>
+        <w:rPr>
+          <w:rFonts w:ascii="Times New Roman" w:hAnsi="Times New Roman"/>
+          <w:b w:val="false"/>
+          <w:bCs w:val="false"/>
+          <w:sz w:val="28"/>
+          <w:szCs w:val="28"/>
+        </w:rPr>
+        <w:t>, а також реалізовувати програму з використанням ООП та модульного підходу.</w:t>
+      </w:r>
+    </w:p>
+    <w:p>
+      <w:pPr>
+        <w:pStyle w:val="Heading2"/>
+        <w:spacing w:before="0" w:after="0"/>
+        <w:jc w:val="center"/>
+        <w:rPr>
+          <w:rStyle w:val="Strong"/>
+          <w:rFonts w:ascii="Times New Roman" w:hAnsi="Times New Roman" w:eastAsia="Calibri" w:cs=""/>
+          <w:b/>
+          <w:bCs/>
+          <w:sz w:val="28"/>
+          <w:szCs w:val="28"/>
+        </w:rPr>
+      </w:pPr>
+      <w:r>
+        <w:rPr/>
+      </w:r>
+    </w:p>
+    <w:p>
+      <w:pPr>
+        <w:pStyle w:val="Heading2"/>
+        <w:spacing w:before="0" w:after="0"/>
+        <w:jc w:val="center"/>
+        <w:rPr/>
+      </w:pPr>
+      <w:r>
+        <w:rPr>
+          <w:rStyle w:val="Strong"/>
+          <w:rFonts w:eastAsia="Calibri" w:cs="" w:ascii="Times New Roman" w:hAnsi="Times New Roman"/>
+          <w:b/>
+          <w:bCs/>
+          <w:sz w:val="28"/>
+          <w:szCs w:val="28"/>
+        </w:rPr>
+        <w:t>Завдання 1 — Ознайомлення з класами в Python</w:t>
+      </w:r>
+    </w:p>
+    <w:p>
+      <w:pPr>
+        <w:pStyle w:val="BodyText"/>
+        <w:spacing w:lineRule="auto" w:line="360" w:before="0" w:after="0"/>
+        <w:jc w:val="center"/>
+        <w:rPr>
+          <w:rFonts w:ascii="Times New Roman" w:hAnsi="Times New Roman"/>
+          <w:sz w:val="28"/>
+          <w:szCs w:val="28"/>
+        </w:rPr>
+      </w:pPr>
+      <w:r>
+        <w:rPr>
+          <w:rFonts w:ascii="Times New Roman" w:hAnsi="Times New Roman"/>
+          <w:sz w:val="28"/>
+          <w:szCs w:val="28"/>
+        </w:rPr>
+        <w:t>У процесі виконання роботи було опрацьовано документацію Python, що описує використання класів. Клас у Python є шаблоном для створення об’єктів і може містити атрибути та методи. Об’єкти класу створюються на основі описаного класу та використовуються для зберігання і обробки даних.</w:t>
+      </w:r>
+    </w:p>
+    <w:p>
+      <w:pPr>
+        <w:pStyle w:val="Heading2"/>
+        <w:spacing w:before="0" w:after="0"/>
+        <w:jc w:val="center"/>
+        <w:rPr>
+          <w:rStyle w:val="Strong"/>
+          <w:rFonts w:ascii="Times New Roman" w:hAnsi="Times New Roman" w:eastAsia="Calibri" w:cs=""/>
+          <w:b/>
+          <w:bCs/>
+          <w:sz w:val="28"/>
+          <w:szCs w:val="28"/>
+        </w:rPr>
+      </w:pPr>
+      <w:r>
+        <w:rPr/>
+      </w:r>
+    </w:p>
+    <w:p>
+      <w:pPr>
+        <w:pStyle w:val="Heading2"/>
+        <w:spacing w:before="0" w:after="0"/>
+        <w:jc w:val="center"/>
+        <w:rPr/>
+      </w:pPr>
+      <w:r>
+        <w:rPr>
+          <w:rStyle w:val="Strong"/>
+          <w:rFonts w:eastAsia="Calibri" w:cs="" w:ascii="Times New Roman" w:hAnsi="Times New Roman"/>
+          <w:b/>
+          <w:bCs/>
+          <w:sz w:val="28"/>
+          <w:szCs w:val="28"/>
+        </w:rPr>
+        <w:t xml:space="preserve">Завдання 2 — Стандартні методи класу </w:t>
+      </w:r>
+      <w:r>
+        <w:rPr>
+          <w:rStyle w:val="user"/>
+          <w:rFonts w:ascii="Times New Roman" w:hAnsi="Times New Roman"/>
+          <w:b w:val="false"/>
+          <w:bCs w:val="false"/>
+          <w:sz w:val="28"/>
+          <w:szCs w:val="28"/>
+        </w:rPr>
+        <w:t>__init__</w:t>
+      </w:r>
+      <w:r>
+        <w:rPr>
+          <w:rStyle w:val="Strong"/>
+          <w:rFonts w:eastAsia="Calibri" w:cs="" w:ascii="Times New Roman" w:hAnsi="Times New Roman"/>
+          <w:b/>
+          <w:bCs/>
+          <w:sz w:val="28"/>
+          <w:szCs w:val="28"/>
+        </w:rPr>
+        <w:t xml:space="preserve"> та </w:t>
+      </w:r>
+      <w:r>
+        <w:rPr>
+          <w:rStyle w:val="user"/>
+          <w:rFonts w:ascii="Times New Roman" w:hAnsi="Times New Roman"/>
+          <w:b w:val="false"/>
+          <w:bCs w:val="false"/>
+          <w:sz w:val="28"/>
+          <w:szCs w:val="28"/>
+        </w:rPr>
+        <w:t>__str__</w:t>
+      </w:r>
+    </w:p>
+    <w:p>
+      <w:pPr>
+        <w:pStyle w:val="BodyText"/>
+        <w:spacing w:lineRule="auto" w:line="360" w:before="0" w:after="0"/>
+        <w:jc w:val="both"/>
+        <w:rPr/>
+      </w:pPr>
+      <w:r>
+        <w:rPr>
+          <w:rFonts w:ascii="Times New Roman" w:hAnsi="Times New Roman"/>
+          <w:sz w:val="28"/>
+          <w:szCs w:val="28"/>
+        </w:rPr>
+        <w:t xml:space="preserve">Метод </w:t>
+      </w:r>
+      <w:r>
+        <w:rPr>
+          <w:rStyle w:val="user"/>
+          <w:rFonts w:ascii="Times New Roman" w:hAnsi="Times New Roman"/>
+          <w:sz w:val="28"/>
+          <w:szCs w:val="28"/>
+        </w:rPr>
+        <w:t>__init__(self)</w:t>
+      </w:r>
+      <w:r>
+        <w:rPr>
+          <w:rFonts w:ascii="Times New Roman" w:hAnsi="Times New Roman"/>
+          <w:sz w:val="28"/>
+          <w:szCs w:val="28"/>
+        </w:rPr>
+        <w:t xml:space="preserve"> є конструктором класу та викликається автоматично під час створення об’єкта. Він використовується для ініціалізації атрибутів об’єкта.</w:t>
+      </w:r>
+    </w:p>
+    <w:p>
+      <w:pPr>
+        <w:pStyle w:val="BodyText"/>
+        <w:spacing w:lineRule="auto" w:line="360" w:before="0" w:after="0"/>
+        <w:jc w:val="both"/>
+        <w:rPr/>
+      </w:pPr>
+      <w:r>
+        <w:rPr>
+          <w:rFonts w:ascii="Times New Roman" w:hAnsi="Times New Roman"/>
+          <w:sz w:val="28"/>
+          <w:szCs w:val="28"/>
+        </w:rPr>
+        <w:t xml:space="preserve">Метод </w:t>
+      </w:r>
+      <w:r>
+        <w:rPr>
+          <w:rStyle w:val="user"/>
+          <w:rFonts w:ascii="Times New Roman" w:hAnsi="Times New Roman"/>
+          <w:sz w:val="28"/>
+          <w:szCs w:val="28"/>
+        </w:rPr>
+        <w:t>__str__(self)</w:t>
+      </w:r>
+      <w:r>
+        <w:rPr>
+          <w:rFonts w:ascii="Times New Roman" w:hAnsi="Times New Roman"/>
+          <w:sz w:val="28"/>
+          <w:szCs w:val="28"/>
+        </w:rPr>
+        <w:t xml:space="preserve"> визначає текстове представлення об’єкта та використовується під час виведення об’єкта на екран за допомогою функції </w:t>
+      </w:r>
+      <w:r>
+        <w:rPr>
+          <w:rStyle w:val="user"/>
+          <w:rFonts w:ascii="Times New Roman" w:hAnsi="Times New Roman"/>
+          <w:sz w:val="28"/>
+          <w:szCs w:val="28"/>
+        </w:rPr>
+        <w:t>print()</w:t>
+      </w:r>
+      <w:r>
+        <w:rPr>
+          <w:rFonts w:ascii="Times New Roman" w:hAnsi="Times New Roman"/>
+          <w:sz w:val="28"/>
+          <w:szCs w:val="28"/>
+        </w:rPr>
+        <w:t>.</w:t>
+      </w:r>
+    </w:p>
+    <w:p>
+      <w:pPr>
+        <w:pStyle w:val="BodyText"/>
+        <w:spacing w:lineRule="auto" w:line="360" w:before="0" w:after="0"/>
+        <w:jc w:val="both"/>
+        <w:rPr/>
+      </w:pPr>
+      <w:r>
+        <w:rPr>
+          <w:rFonts w:ascii="Times New Roman" w:hAnsi="Times New Roman"/>
+          <w:sz w:val="28"/>
+          <w:szCs w:val="28"/>
+        </w:rPr>
+        <w:t xml:space="preserve">Приклад використання цих методів реалізовано у класах </w:t>
+      </w:r>
+      <w:r>
+        <w:rPr>
+          <w:rStyle w:val="user"/>
+          <w:rFonts w:ascii="Times New Roman" w:hAnsi="Times New Roman"/>
+          <w:sz w:val="28"/>
+          <w:szCs w:val="28"/>
+        </w:rPr>
+        <w:t>Student</w:t>
+      </w:r>
+      <w:r>
+        <w:rPr>
+          <w:rFonts w:ascii="Times New Roman" w:hAnsi="Times New Roman"/>
+          <w:sz w:val="28"/>
+          <w:szCs w:val="28"/>
+        </w:rPr>
+        <w:t xml:space="preserve"> та </w:t>
+      </w:r>
+      <w:r>
+        <w:rPr>
+          <w:rStyle w:val="user"/>
+          <w:rFonts w:ascii="Times New Roman" w:hAnsi="Times New Roman"/>
+          <w:sz w:val="28"/>
+          <w:szCs w:val="28"/>
+        </w:rPr>
+        <w:t>Calculator</w:t>
+      </w:r>
+      <w:r>
+        <w:rPr>
+          <w:rFonts w:ascii="Times New Roman" w:hAnsi="Times New Roman"/>
+          <w:sz w:val="28"/>
+          <w:szCs w:val="28"/>
+        </w:rPr>
+        <w:t>.</w:t>
+      </w:r>
+    </w:p>
+    <w:p>
+      <w:pPr>
+        <w:pStyle w:val="BodyText"/>
+        <w:spacing w:lineRule="auto" w:line="360" w:before="0" w:after="0"/>
+        <w:ind w:hanging="0" w:left="0"/>
+        <w:jc w:val="center"/>
+        <w:rPr/>
+      </w:pPr>
+      <w:r>
+        <w:drawing>
+          <wp:anchor behindDoc="0" distT="0" distB="0" distL="0" distR="0" simplePos="0" locked="0" layoutInCell="0" allowOverlap="1" relativeHeight="73">
+            <wp:simplePos x="0" y="0"/>
+            <wp:positionH relativeFrom="column">
+              <wp:align>center</wp:align>
+            </wp:positionH>
+            <wp:positionV relativeFrom="paragraph">
+              <wp:posOffset>635</wp:posOffset>
+            </wp:positionV>
+            <wp:extent cx="5943600" cy="824230"/>
+            <wp:effectExtent l="0" t="0" r="0" b="0"/>
+            <wp:wrapSquare wrapText="largest"/>
+            <wp:docPr id="72" name="Изображение72" descr=""/>
+            <wp:cNvGraphicFramePr>
+              <a:graphicFrameLocks xmlns:a="http://schemas.openxmlformats.org/drawingml/2006/main" noChangeAspect="1"/>
+            </wp:cNvGraphicFramePr>
+            <a:graphic xmlns:a="http://schemas.openxmlformats.org/drawingml/2006/main">
+              <a:graphicData uri="http://schemas.openxmlformats.org/drawingml/2006/picture">
+                <pic:pic xmlns:pic="http://schemas.openxmlformats.org/drawingml/2006/picture">
+                  <pic:nvPicPr>
+                    <pic:cNvPr id="72" name="Изображение72" descr=""/>
+                    <pic:cNvPicPr>
+                      <a:picLocks noChangeAspect="1" noChangeArrowheads="1"/>
+                    </pic:cNvPicPr>
+                  </pic:nvPicPr>
+                  <pic:blipFill>
+                    <a:blip r:embed="rId74"/>
+                    <a:stretch>
+                      <a:fillRect/>
+                    </a:stretch>
+                  </pic:blipFill>
+                  <pic:spPr bwMode="auto">
+                    <a:xfrm>
+                      <a:off x="0" y="0"/>
+                      <a:ext cx="5943600" cy="824230"/>
+                    </a:xfrm>
+                    <a:prstGeom prst="rect">
+                      <a:avLst/>
+                    </a:prstGeom>
+                    <a:noFill/>
+                  </pic:spPr>
+                </pic:pic>
+              </a:graphicData>
+            </a:graphic>
+          </wp:anchor>
+        </w:drawing>
+      </w:r>
+      <w:r>
+        <w:rPr>
+          <w:rStyle w:val="Strong"/>
+          <w:rFonts w:ascii="Times New Roman" w:hAnsi="Times New Roman"/>
+          <w:b w:val="false"/>
+          <w:bCs w:val="false"/>
+          <w:sz w:val="28"/>
+          <w:szCs w:val="28"/>
+        </w:rPr>
+        <w:t>Рис. 1.</w:t>
+      </w:r>
+      <w:r>
+        <w:rPr>
+          <w:rFonts w:ascii="Times New Roman" w:hAnsi="Times New Roman"/>
+          <w:b w:val="false"/>
+          <w:bCs w:val="false"/>
+          <w:sz w:val="28"/>
+          <w:szCs w:val="28"/>
+        </w:rPr>
+        <w:t xml:space="preserve"> Приклад використання методів </w:t>
+      </w:r>
+      <w:r>
+        <w:rPr>
+          <w:rStyle w:val="user"/>
+          <w:rFonts w:ascii="Times New Roman" w:hAnsi="Times New Roman"/>
+          <w:b w:val="false"/>
+          <w:bCs w:val="false"/>
+          <w:sz w:val="28"/>
+          <w:szCs w:val="28"/>
+        </w:rPr>
+        <w:t>__init__</w:t>
+      </w:r>
+      <w:r>
+        <w:rPr>
+          <w:rFonts w:ascii="Times New Roman" w:hAnsi="Times New Roman"/>
+          <w:b w:val="false"/>
+          <w:bCs w:val="false"/>
+          <w:sz w:val="28"/>
+          <w:szCs w:val="28"/>
+        </w:rPr>
+        <w:t xml:space="preserve"> та </w:t>
+      </w:r>
+      <w:r>
+        <w:rPr>
+          <w:rStyle w:val="user"/>
+          <w:rFonts w:ascii="Times New Roman" w:hAnsi="Times New Roman"/>
+          <w:b w:val="false"/>
+          <w:bCs w:val="false"/>
+          <w:sz w:val="28"/>
+          <w:szCs w:val="28"/>
+        </w:rPr>
+        <w:t>__str__</w:t>
+      </w:r>
+      <w:r>
+        <w:rPr>
+          <w:rFonts w:ascii="Times New Roman" w:hAnsi="Times New Roman"/>
+          <w:b w:val="false"/>
+          <w:bCs w:val="false"/>
+          <w:sz w:val="28"/>
+          <w:szCs w:val="28"/>
+        </w:rPr>
+        <w:t>.</w:t>
+      </w:r>
+    </w:p>
+    <w:p>
+      <w:pPr>
+        <w:pStyle w:val="Heading2"/>
+        <w:spacing w:before="0" w:after="0"/>
+        <w:jc w:val="center"/>
+        <w:rPr>
+          <w:rStyle w:val="Strong"/>
+          <w:rFonts w:ascii="Times New Roman" w:hAnsi="Times New Roman" w:eastAsia="Calibri" w:cs=""/>
+          <w:b/>
+          <w:bCs/>
+          <w:sz w:val="28"/>
+          <w:szCs w:val="28"/>
+        </w:rPr>
+      </w:pPr>
+      <w:r>
+        <w:rPr/>
+      </w:r>
+    </w:p>
+    <w:p>
+      <w:pPr>
+        <w:pStyle w:val="Heading2"/>
+        <w:spacing w:before="0" w:after="0"/>
+        <w:jc w:val="center"/>
+        <w:rPr/>
+      </w:pPr>
+      <w:r>
+        <w:rPr>
+          <w:rStyle w:val="Strong"/>
+          <w:rFonts w:eastAsia="Calibri" w:cs="" w:ascii="Times New Roman" w:hAnsi="Times New Roman"/>
+          <w:b/>
+          <w:bCs/>
+          <w:sz w:val="28"/>
+          <w:szCs w:val="28"/>
+        </w:rPr>
+        <w:t>Завдання 3 — Клас Student та сортування об’єктів</w:t>
+      </w:r>
+    </w:p>
+    <w:p>
+      <w:pPr>
+        <w:pStyle w:val="BodyText"/>
+        <w:spacing w:lineRule="auto" w:line="360" w:before="0" w:after="0"/>
+        <w:jc w:val="both"/>
+        <w:rPr/>
+      </w:pPr>
+      <w:r>
+        <w:rPr>
+          <w:rFonts w:ascii="Times New Roman" w:hAnsi="Times New Roman"/>
+          <w:sz w:val="28"/>
+          <w:szCs w:val="28"/>
+        </w:rPr>
+        <w:t xml:space="preserve">У цьому завданні було створено клас </w:t>
+      </w:r>
+      <w:r>
+        <w:rPr>
+          <w:rStyle w:val="user"/>
+          <w:rFonts w:ascii="Times New Roman" w:hAnsi="Times New Roman"/>
+          <w:sz w:val="28"/>
+          <w:szCs w:val="28"/>
+        </w:rPr>
+        <w:t>Student</w:t>
+      </w:r>
+      <w:r>
+        <w:rPr>
+          <w:rFonts w:ascii="Times New Roman" w:hAnsi="Times New Roman"/>
+          <w:sz w:val="28"/>
+          <w:szCs w:val="28"/>
+        </w:rPr>
+        <w:t xml:space="preserve"> з атрибутами </w:t>
+      </w:r>
+      <w:r>
+        <w:rPr>
+          <w:rStyle w:val="user"/>
+          <w:rFonts w:ascii="Times New Roman" w:hAnsi="Times New Roman"/>
+          <w:sz w:val="28"/>
+          <w:szCs w:val="28"/>
+        </w:rPr>
+        <w:t>name</w:t>
+      </w:r>
+      <w:r>
+        <w:rPr>
+          <w:rFonts w:ascii="Times New Roman" w:hAnsi="Times New Roman"/>
+          <w:sz w:val="28"/>
+          <w:szCs w:val="28"/>
+        </w:rPr>
+        <w:t xml:space="preserve"> та </w:t>
+      </w:r>
+      <w:r>
+        <w:rPr>
+          <w:rStyle w:val="user"/>
+          <w:rFonts w:ascii="Times New Roman" w:hAnsi="Times New Roman"/>
+          <w:sz w:val="28"/>
+          <w:szCs w:val="28"/>
+        </w:rPr>
+        <w:t>age</w:t>
+      </w:r>
+      <w:r>
+        <w:rPr>
+          <w:rFonts w:ascii="Times New Roman" w:hAnsi="Times New Roman"/>
+          <w:sz w:val="28"/>
+          <w:szCs w:val="28"/>
+        </w:rPr>
+        <w:t xml:space="preserve">. Далі створено список, елементами якого є об’єкти класу </w:t>
+      </w:r>
+      <w:r>
+        <w:rPr>
+          <w:rStyle w:val="user"/>
+          <w:rFonts w:ascii="Times New Roman" w:hAnsi="Times New Roman"/>
+          <w:sz w:val="28"/>
+          <w:szCs w:val="28"/>
+        </w:rPr>
+        <w:t>Student</w:t>
+      </w:r>
+      <w:r>
+        <w:rPr>
+          <w:rFonts w:ascii="Times New Roman" w:hAnsi="Times New Roman"/>
+          <w:sz w:val="28"/>
+          <w:szCs w:val="28"/>
+        </w:rPr>
+        <w:t>.</w:t>
+      </w:r>
+    </w:p>
+    <w:p>
+      <w:pPr>
+        <w:pStyle w:val="BodyText"/>
+        <w:spacing w:lineRule="auto" w:line="360" w:before="0" w:after="0"/>
+        <w:jc w:val="both"/>
+        <w:rPr/>
+      </w:pPr>
+      <w:r>
+        <w:rPr>
+          <w:rFonts w:ascii="Times New Roman" w:hAnsi="Times New Roman"/>
+          <w:sz w:val="28"/>
+          <w:szCs w:val="28"/>
+        </w:rPr>
+        <w:t xml:space="preserve">Для сортування списку використано стандартну функцію </w:t>
+      </w:r>
+      <w:r>
+        <w:rPr>
+          <w:rStyle w:val="user"/>
+          <w:rFonts w:ascii="Times New Roman" w:hAnsi="Times New Roman"/>
+          <w:sz w:val="28"/>
+          <w:szCs w:val="28"/>
+        </w:rPr>
+        <w:t>sorted()</w:t>
+      </w:r>
+      <w:r>
+        <w:rPr>
+          <w:rFonts w:ascii="Times New Roman" w:hAnsi="Times New Roman"/>
+          <w:sz w:val="28"/>
+          <w:szCs w:val="28"/>
+        </w:rPr>
+        <w:t xml:space="preserve">. Як ключ сортування застосовано </w:t>
+      </w:r>
+      <w:r>
+        <w:rPr>
+          <w:rStyle w:val="user"/>
+          <w:rFonts w:ascii="Times New Roman" w:hAnsi="Times New Roman"/>
+          <w:sz w:val="28"/>
+          <w:szCs w:val="28"/>
+        </w:rPr>
+        <w:t>lambda</w:t>
+      </w:r>
+      <w:r>
+        <w:rPr>
+          <w:rFonts w:ascii="Times New Roman" w:hAnsi="Times New Roman"/>
+          <w:sz w:val="28"/>
+          <w:szCs w:val="28"/>
+        </w:rPr>
+        <w:t>-функцію, яка повертає значення віку студента. Після сортування елементи списку виводяться на екран у впорядкованому вигляді.</w:t>
+      </w:r>
+    </w:p>
+    <w:p>
+      <w:pPr>
+        <w:pStyle w:val="BodyText"/>
+        <w:spacing w:lineRule="auto" w:line="360"/>
+        <w:ind w:hanging="0" w:left="0"/>
+        <w:jc w:val="center"/>
+        <w:rPr/>
+      </w:pPr>
+      <w:r>
+        <w:drawing>
+          <wp:anchor behindDoc="0" distT="0" distB="0" distL="0" distR="0" simplePos="0" locked="0" layoutInCell="0" allowOverlap="1" relativeHeight="74">
+            <wp:simplePos x="0" y="0"/>
+            <wp:positionH relativeFrom="column">
+              <wp:align>center</wp:align>
+            </wp:positionH>
+            <wp:positionV relativeFrom="paragraph">
+              <wp:posOffset>635</wp:posOffset>
+            </wp:positionV>
+            <wp:extent cx="5943600" cy="2421890"/>
+            <wp:effectExtent l="0" t="0" r="0" b="0"/>
+            <wp:wrapTopAndBottom/>
+            <wp:docPr id="73" name="Изображение73" descr=""/>
+            <wp:cNvGraphicFramePr>
+              <a:graphicFrameLocks xmlns:a="http://schemas.openxmlformats.org/drawingml/2006/main" noChangeAspect="1"/>
+            </wp:cNvGraphicFramePr>
+            <a:graphic xmlns:a="http://schemas.openxmlformats.org/drawingml/2006/main">
+              <a:graphicData uri="http://schemas.openxmlformats.org/drawingml/2006/picture">
+                <pic:pic xmlns:pic="http://schemas.openxmlformats.org/drawingml/2006/picture">
+                  <pic:nvPicPr>
+                    <pic:cNvPr id="73" name="Изображение73" descr=""/>
+                    <pic:cNvPicPr>
+                      <a:picLocks noChangeAspect="1" noChangeArrowheads="1"/>
+                    </pic:cNvPicPr>
+                  </pic:nvPicPr>
+                  <pic:blipFill>
+                    <a:blip r:embed="rId75"/>
+                    <a:stretch>
+                      <a:fillRect/>
+                    </a:stretch>
+                  </pic:blipFill>
+                  <pic:spPr bwMode="auto">
+                    <a:xfrm>
+                      <a:off x="0" y="0"/>
+                      <a:ext cx="5943600" cy="2421890"/>
+                    </a:xfrm>
+                    <a:prstGeom prst="rect">
+                      <a:avLst/>
+                    </a:prstGeom>
+                    <a:noFill/>
+                  </pic:spPr>
+                </pic:pic>
+              </a:graphicData>
+            </a:graphic>
+          </wp:anchor>
+        </w:drawing>
+      </w:r>
+      <w:r>
+        <w:rPr>
+          <w:rStyle w:val="Strong"/>
+          <w:rFonts w:ascii="Times New Roman" w:hAnsi="Times New Roman"/>
+          <w:sz w:val="28"/>
+          <w:szCs w:val="28"/>
+        </w:rPr>
+        <w:t>Рис. 2.</w:t>
+      </w:r>
+      <w:r>
+        <w:rPr>
+          <w:rFonts w:ascii="Times New Roman" w:hAnsi="Times New Roman"/>
+          <w:sz w:val="28"/>
+          <w:szCs w:val="28"/>
+        </w:rPr>
+        <w:t xml:space="preserve"> Скриншот коду класу </w:t>
+      </w:r>
+      <w:r>
+        <w:rPr>
+          <w:rStyle w:val="user"/>
+          <w:rFonts w:ascii="Times New Roman" w:hAnsi="Times New Roman"/>
+          <w:sz w:val="28"/>
+          <w:szCs w:val="28"/>
+        </w:rPr>
+        <w:t>Student</w:t>
+      </w:r>
+      <w:r>
+        <w:rPr>
+          <w:rFonts w:ascii="Times New Roman" w:hAnsi="Times New Roman"/>
+          <w:sz w:val="28"/>
+          <w:szCs w:val="28"/>
+        </w:rPr>
+        <w:t xml:space="preserve"> та сортування списку.</w:t>
+      </w:r>
+    </w:p>
+    <w:p>
+      <w:pPr>
+        <w:pStyle w:val="BodyText"/>
+        <w:spacing w:lineRule="auto" w:line="360" w:before="0" w:after="0"/>
+        <w:ind w:hanging="0" w:left="0"/>
+        <w:jc w:val="center"/>
+        <w:rPr/>
+      </w:pPr>
+      <w:r>
+        <w:drawing>
+          <wp:anchor behindDoc="0" distT="0" distB="0" distL="0" distR="0" simplePos="0" locked="0" layoutInCell="0" allowOverlap="1" relativeHeight="75">
+            <wp:simplePos x="0" y="0"/>
+            <wp:positionH relativeFrom="column">
+              <wp:align>center</wp:align>
+            </wp:positionH>
+            <wp:positionV relativeFrom="paragraph">
+              <wp:posOffset>635</wp:posOffset>
+            </wp:positionV>
+            <wp:extent cx="5943600" cy="771525"/>
+            <wp:effectExtent l="0" t="0" r="0" b="0"/>
+            <wp:wrapSquare wrapText="largest"/>
+            <wp:docPr id="74" name="Изображение74" descr=""/>
+            <wp:cNvGraphicFramePr>
+              <a:graphicFrameLocks xmlns:a="http://schemas.openxmlformats.org/drawingml/2006/main" noChangeAspect="1"/>
+            </wp:cNvGraphicFramePr>
+            <a:graphic xmlns:a="http://schemas.openxmlformats.org/drawingml/2006/main">
+              <a:graphicData uri="http://schemas.openxmlformats.org/drawingml/2006/picture">
+                <pic:pic xmlns:pic="http://schemas.openxmlformats.org/drawingml/2006/picture">
+                  <pic:nvPicPr>
+                    <pic:cNvPr id="74" name="Изображение74" descr=""/>
+                    <pic:cNvPicPr>
+                      <a:picLocks noChangeAspect="1" noChangeArrowheads="1"/>
+                    </pic:cNvPicPr>
+                  </pic:nvPicPr>
+                  <pic:blipFill>
+                    <a:blip r:embed="rId76"/>
+                    <a:stretch>
+                      <a:fillRect/>
+                    </a:stretch>
+                  </pic:blipFill>
+                  <pic:spPr bwMode="auto">
+                    <a:xfrm>
+                      <a:off x="0" y="0"/>
+                      <a:ext cx="5943600" cy="771525"/>
+                    </a:xfrm>
+                    <a:prstGeom prst="rect">
+                      <a:avLst/>
+                    </a:prstGeom>
+                    <a:noFill/>
+                  </pic:spPr>
+                </pic:pic>
+              </a:graphicData>
+            </a:graphic>
+          </wp:anchor>
+        </w:drawing>
+      </w:r>
+      <w:r>
+        <w:rPr>
+          <w:rStyle w:val="Strong"/>
+          <w:rFonts w:ascii="Times New Roman" w:hAnsi="Times New Roman"/>
+          <w:sz w:val="28"/>
+          <w:szCs w:val="28"/>
+        </w:rPr>
+        <w:t>Рис. 3.</w:t>
+      </w:r>
+      <w:r>
+        <w:rPr>
+          <w:rFonts w:ascii="Times New Roman" w:hAnsi="Times New Roman"/>
+          <w:sz w:val="28"/>
+          <w:szCs w:val="28"/>
+        </w:rPr>
+        <w:t xml:space="preserve"> Скриншот результату виконання програми.</w:t>
+      </w:r>
+    </w:p>
+    <w:p>
+      <w:pPr>
+        <w:pStyle w:val="BodyText"/>
+        <w:spacing w:lineRule="auto" w:line="360" w:before="0" w:after="0"/>
+        <w:ind w:hanging="0" w:left="0"/>
+        <w:jc w:val="center"/>
+        <w:rPr>
+          <w:rFonts w:ascii="Times New Roman" w:hAnsi="Times New Roman"/>
+          <w:sz w:val="28"/>
+          <w:szCs w:val="28"/>
+        </w:rPr>
+      </w:pPr>
+      <w:r>
+        <w:rPr>
+          <w:rFonts w:ascii="Times New Roman" w:hAnsi="Times New Roman"/>
+          <w:sz w:val="28"/>
+          <w:szCs w:val="28"/>
+        </w:rPr>
+      </w:r>
+    </w:p>
+    <w:p>
+      <w:pPr>
+        <w:pStyle w:val="Heading2"/>
+        <w:spacing w:before="0" w:after="0"/>
+        <w:jc w:val="center"/>
+        <w:rPr/>
+      </w:pPr>
+      <w:r>
+        <w:rPr>
+          <w:rStyle w:val="Strong"/>
+          <w:rFonts w:eastAsia="Calibri" w:cs="" w:ascii="Times New Roman" w:hAnsi="Times New Roman"/>
+          <w:b/>
+          <w:bCs/>
+          <w:sz w:val="28"/>
+          <w:szCs w:val="28"/>
+        </w:rPr>
+        <w:t>Завдання 4 — Калькулятор з використанням ООП</w:t>
+      </w:r>
+    </w:p>
+    <w:p>
+      <w:pPr>
+        <w:pStyle w:val="BodyText"/>
+        <w:spacing w:lineRule="auto" w:line="360" w:before="0" w:after="0"/>
+        <w:jc w:val="both"/>
+        <w:rPr>
+          <w:rFonts w:ascii="Times New Roman" w:hAnsi="Times New Roman"/>
+          <w:sz w:val="28"/>
+          <w:szCs w:val="28"/>
+        </w:rPr>
+      </w:pPr>
+      <w:r>
+        <w:rPr>
+          <w:rFonts w:ascii="Times New Roman" w:hAnsi="Times New Roman"/>
+          <w:sz w:val="28"/>
+          <w:szCs w:val="28"/>
+        </w:rPr>
+        <w:t>У цьому завданні програму «Калькулятор» було переписано з використанням принципів об’єктно-орієнтованого програмування та модульного підходу.</w:t>
+      </w:r>
+    </w:p>
+    <w:p>
+      <w:pPr>
+        <w:pStyle w:val="BodyText"/>
+        <w:spacing w:lineRule="auto" w:line="360" w:before="0" w:after="0"/>
+        <w:jc w:val="both"/>
+        <w:rPr>
+          <w:rFonts w:ascii="Times New Roman" w:hAnsi="Times New Roman"/>
+          <w:sz w:val="28"/>
+          <w:szCs w:val="28"/>
+        </w:rPr>
+      </w:pPr>
+      <w:r>
+        <w:rPr>
+          <w:rFonts w:ascii="Times New Roman" w:hAnsi="Times New Roman"/>
+          <w:sz w:val="28"/>
+          <w:szCs w:val="28"/>
+        </w:rPr>
+        <w:t>Проєкт складається з трьох файлів:</w:t>
+      </w:r>
+    </w:p>
+    <w:p>
+      <w:pPr>
+        <w:pStyle w:val="BodyText"/>
         <w:widowControl/>
         <w:numPr>
           <w:ilvl w:val="0"/>
-          <w:numId w:val="0"/>
+          <w:numId w:val="8"/>
         </w:numPr>
+        <w:tabs>
+          <w:tab w:val="clear" w:pos="720"/>
+          <w:tab w:val="left" w:pos="0" w:leader="none"/>
+        </w:tabs>
         <w:suppressAutoHyphens w:val="true"/>
         <w:bidi w:val="0"/>
         <w:spacing w:lineRule="auto" w:line="360" w:before="0" w:after="0"/>
+        <w:ind w:hanging="283" w:left="709" w:right="0"/>
+        <w:jc w:val="both"/>
+        <w:rPr/>
+      </w:pPr>
+      <w:r>
+        <w:rPr>
+          <w:rStyle w:val="Strong"/>
+          <w:rFonts w:ascii="Times New Roman" w:hAnsi="Times New Roman"/>
+          <w:b w:val="false"/>
+          <w:bCs w:val="false"/>
+          <w:i w:val="false"/>
+          <w:iCs w:val="false"/>
+          <w:sz w:val="28"/>
+          <w:szCs w:val="28"/>
+        </w:rPr>
+        <w:t>operations.py</w:t>
+      </w:r>
+      <w:r>
+        <w:rPr>
+          <w:rFonts w:ascii="Times New Roman" w:hAnsi="Times New Roman"/>
+          <w:b w:val="false"/>
+          <w:bCs w:val="false"/>
+          <w:i w:val="false"/>
+          <w:iCs w:val="false"/>
+          <w:sz w:val="28"/>
+          <w:szCs w:val="28"/>
+        </w:rPr>
+        <w:t xml:space="preserve"> — містить клас </w:t>
+      </w:r>
+      <w:r>
+        <w:rPr>
+          <w:rStyle w:val="user"/>
+          <w:rFonts w:ascii="Times New Roman" w:hAnsi="Times New Roman"/>
+          <w:b w:val="false"/>
+          <w:bCs w:val="false"/>
+          <w:i w:val="false"/>
+          <w:iCs w:val="false"/>
+          <w:sz w:val="28"/>
+          <w:szCs w:val="28"/>
+        </w:rPr>
+        <w:t>Operations</w:t>
+      </w:r>
+      <w:r>
+        <w:rPr>
+          <w:rFonts w:ascii="Times New Roman" w:hAnsi="Times New Roman"/>
+          <w:b w:val="false"/>
+          <w:bCs w:val="false"/>
+          <w:i w:val="false"/>
+          <w:iCs w:val="false"/>
+          <w:sz w:val="28"/>
+          <w:szCs w:val="28"/>
+        </w:rPr>
+        <w:t xml:space="preserve"> з методами додавання, віднімання, множення та ділення;</w:t>
+      </w:r>
+    </w:p>
+    <w:p>
+      <w:pPr>
+        <w:pStyle w:val="BodyText"/>
+        <w:widowControl/>
+        <w:numPr>
+          <w:ilvl w:val="0"/>
+          <w:numId w:val="8"/>
+        </w:numPr>
+        <w:tabs>
+          <w:tab w:val="clear" w:pos="720"/>
+          <w:tab w:val="left" w:pos="0" w:leader="none"/>
+        </w:tabs>
+        <w:suppressAutoHyphens w:val="true"/>
+        <w:bidi w:val="0"/>
+        <w:spacing w:lineRule="auto" w:line="360" w:before="0" w:after="0"/>
+        <w:ind w:hanging="283" w:left="709" w:right="0"/>
+        <w:jc w:val="both"/>
+        <w:rPr/>
+      </w:pPr>
+      <w:r>
+        <w:rPr>
+          <w:rStyle w:val="Strong"/>
+          <w:rFonts w:ascii="Times New Roman" w:hAnsi="Times New Roman"/>
+          <w:b w:val="false"/>
+          <w:bCs w:val="false"/>
+          <w:i w:val="false"/>
+          <w:iCs w:val="false"/>
+          <w:sz w:val="28"/>
+          <w:szCs w:val="28"/>
+        </w:rPr>
+        <w:t>calculator.py</w:t>
+      </w:r>
+      <w:r>
+        <w:rPr>
+          <w:rFonts w:ascii="Times New Roman" w:hAnsi="Times New Roman"/>
+          <w:b w:val="false"/>
+          <w:bCs w:val="false"/>
+          <w:i w:val="false"/>
+          <w:iCs w:val="false"/>
+          <w:sz w:val="28"/>
+          <w:szCs w:val="28"/>
+        </w:rPr>
+        <w:t xml:space="preserve"> — містить клас </w:t>
+      </w:r>
+      <w:r>
+        <w:rPr>
+          <w:rStyle w:val="user"/>
+          <w:rFonts w:ascii="Times New Roman" w:hAnsi="Times New Roman"/>
+          <w:b w:val="false"/>
+          <w:bCs w:val="false"/>
+          <w:i w:val="false"/>
+          <w:iCs w:val="false"/>
+          <w:sz w:val="28"/>
+          <w:szCs w:val="28"/>
+        </w:rPr>
+        <w:t>Calculator</w:t>
+      </w:r>
+      <w:r>
+        <w:rPr>
+          <w:rFonts w:ascii="Times New Roman" w:hAnsi="Times New Roman"/>
+          <w:b w:val="false"/>
+          <w:bCs w:val="false"/>
+          <w:i w:val="false"/>
+          <w:iCs w:val="false"/>
+          <w:sz w:val="28"/>
+          <w:szCs w:val="28"/>
+        </w:rPr>
+        <w:t xml:space="preserve">, який використовує об’єкт класу </w:t>
+      </w:r>
+      <w:r>
+        <w:rPr>
+          <w:rStyle w:val="user"/>
+          <w:rFonts w:ascii="Times New Roman" w:hAnsi="Times New Roman"/>
+          <w:b w:val="false"/>
+          <w:bCs w:val="false"/>
+          <w:i w:val="false"/>
+          <w:iCs w:val="false"/>
+          <w:sz w:val="28"/>
+          <w:szCs w:val="28"/>
+        </w:rPr>
+        <w:t>Operations</w:t>
+      </w:r>
+      <w:r>
+        <w:rPr>
+          <w:rFonts w:ascii="Times New Roman" w:hAnsi="Times New Roman"/>
+          <w:b w:val="false"/>
+          <w:bCs w:val="false"/>
+          <w:i w:val="false"/>
+          <w:iCs w:val="false"/>
+          <w:sz w:val="28"/>
+          <w:szCs w:val="28"/>
+        </w:rPr>
+        <w:t>;</w:t>
+      </w:r>
+    </w:p>
+    <w:p>
+      <w:pPr>
+        <w:pStyle w:val="BodyText"/>
+        <w:widowControl/>
+        <w:numPr>
+          <w:ilvl w:val="0"/>
+          <w:numId w:val="8"/>
+        </w:numPr>
+        <w:tabs>
+          <w:tab w:val="clear" w:pos="720"/>
+          <w:tab w:val="left" w:pos="0" w:leader="none"/>
+        </w:tabs>
+        <w:suppressAutoHyphens w:val="true"/>
+        <w:bidi w:val="0"/>
+        <w:spacing w:lineRule="auto" w:line="360" w:before="0" w:after="0"/>
+        <w:ind w:hanging="283" w:left="709" w:right="0"/>
+        <w:jc w:val="both"/>
+        <w:rPr/>
+      </w:pPr>
+      <w:r>
+        <w:rPr>
+          <w:rStyle w:val="Strong"/>
+          <w:rFonts w:ascii="Times New Roman" w:hAnsi="Times New Roman"/>
+          <w:b w:val="false"/>
+          <w:bCs w:val="false"/>
+          <w:i w:val="false"/>
+          <w:iCs w:val="false"/>
+          <w:sz w:val="28"/>
+          <w:szCs w:val="28"/>
+        </w:rPr>
+        <w:t>main.py</w:t>
+      </w:r>
+      <w:r>
+        <w:rPr>
+          <w:rFonts w:ascii="Times New Roman" w:hAnsi="Times New Roman"/>
+          <w:b w:val="false"/>
+          <w:bCs w:val="false"/>
+          <w:i w:val="false"/>
+          <w:iCs w:val="false"/>
+          <w:sz w:val="28"/>
+          <w:szCs w:val="28"/>
+        </w:rPr>
+        <w:t xml:space="preserve"> — головний файл програми, який реалізує взаємодію з користувачем.</w:t>
+      </w:r>
+    </w:p>
+    <w:p>
+      <w:pPr>
+        <w:pStyle w:val="BodyText"/>
+        <w:spacing w:lineRule="auto" w:line="360" w:before="0" w:after="0"/>
+        <w:jc w:val="both"/>
+        <w:rPr>
+          <w:rFonts w:ascii="Times New Roman" w:hAnsi="Times New Roman"/>
+          <w:sz w:val="28"/>
+          <w:szCs w:val="28"/>
+        </w:rPr>
+      </w:pPr>
+      <w:r>
+        <w:rPr>
+          <w:rFonts w:ascii="Times New Roman" w:hAnsi="Times New Roman"/>
+          <w:sz w:val="28"/>
+          <w:szCs w:val="28"/>
+        </w:rPr>
+        <w:t>Користувач обирає математичну операцію, вводить два числа та отримує результат обчислення. Програма працює в циклі та дозволяє виконувати декілька операцій поспіль.</w:t>
+      </w:r>
+    </w:p>
+    <w:p>
+      <w:pPr>
+        <w:pStyle w:val="BodyText"/>
+        <w:spacing w:lineRule="auto" w:line="360" w:before="0" w:after="0"/>
+        <w:ind w:hanging="0" w:left="0"/>
+        <w:jc w:val="center"/>
+        <w:rPr/>
+      </w:pPr>
+      <w:r>
+        <w:drawing>
+          <wp:anchor behindDoc="0" distT="0" distB="0" distL="0" distR="0" simplePos="0" locked="0" layoutInCell="0" allowOverlap="1" relativeHeight="76">
+            <wp:simplePos x="0" y="0"/>
+            <wp:positionH relativeFrom="column">
+              <wp:align>center</wp:align>
+            </wp:positionH>
+            <wp:positionV relativeFrom="paragraph">
+              <wp:posOffset>635</wp:posOffset>
+            </wp:positionV>
+            <wp:extent cx="5943600" cy="2591435"/>
+            <wp:effectExtent l="0" t="0" r="0" b="0"/>
+            <wp:wrapSquare wrapText="largest"/>
+            <wp:docPr id="75" name="Изображение75" descr=""/>
+            <wp:cNvGraphicFramePr>
+              <a:graphicFrameLocks xmlns:a="http://schemas.openxmlformats.org/drawingml/2006/main" noChangeAspect="1"/>
+            </wp:cNvGraphicFramePr>
+            <a:graphic xmlns:a="http://schemas.openxmlformats.org/drawingml/2006/main">
+              <a:graphicData uri="http://schemas.openxmlformats.org/drawingml/2006/picture">
+                <pic:pic xmlns:pic="http://schemas.openxmlformats.org/drawingml/2006/picture">
+                  <pic:nvPicPr>
+                    <pic:cNvPr id="75" name="Изображение75" descr=""/>
+                    <pic:cNvPicPr>
+                      <a:picLocks noChangeAspect="1" noChangeArrowheads="1"/>
+                    </pic:cNvPicPr>
+                  </pic:nvPicPr>
+                  <pic:blipFill>
+                    <a:blip r:embed="rId77"/>
+                    <a:stretch>
+                      <a:fillRect/>
+                    </a:stretch>
+                  </pic:blipFill>
+                  <pic:spPr bwMode="auto">
+                    <a:xfrm>
+                      <a:off x="0" y="0"/>
+                      <a:ext cx="5943600" cy="2591435"/>
+                    </a:xfrm>
+                    <a:prstGeom prst="rect">
+                      <a:avLst/>
+                    </a:prstGeom>
+                    <a:noFill/>
+                  </pic:spPr>
+                </pic:pic>
+              </a:graphicData>
+            </a:graphic>
+          </wp:anchor>
+        </w:drawing>
+      </w:r>
+      <w:r>
+        <w:rPr>
+          <w:rStyle w:val="Strong"/>
+          <w:rFonts w:ascii="Times New Roman" w:hAnsi="Times New Roman"/>
+          <w:b w:val="false"/>
+          <w:bCs w:val="false"/>
+          <w:sz w:val="28"/>
+          <w:szCs w:val="28"/>
+        </w:rPr>
+        <w:t>Рис. 4.</w:t>
+      </w:r>
+      <w:r>
+        <w:rPr>
+          <w:rFonts w:ascii="Times New Roman" w:hAnsi="Times New Roman"/>
+          <w:b w:val="false"/>
+          <w:bCs w:val="false"/>
+          <w:sz w:val="28"/>
+          <w:szCs w:val="28"/>
+        </w:rPr>
+        <w:t xml:space="preserve"> Скриншот коду калькулятора з використанням ООП.</w:t>
+      </w:r>
+    </w:p>
+    <w:p>
+      <w:pPr>
+        <w:pStyle w:val="BodyText"/>
+        <w:spacing w:lineRule="auto" w:line="360" w:before="0" w:after="0"/>
+        <w:ind w:hanging="0" w:left="0"/>
+        <w:jc w:val="center"/>
+        <w:rPr>
+          <w:rFonts w:ascii="Times New Roman" w:hAnsi="Times New Roman"/>
+          <w:b w:val="false"/>
+          <w:bCs w:val="false"/>
+          <w:sz w:val="28"/>
+          <w:szCs w:val="28"/>
+        </w:rPr>
+      </w:pPr>
+      <w:r>
+        <w:rPr>
+          <w:rFonts w:ascii="Times New Roman" w:hAnsi="Times New Roman"/>
+          <w:b w:val="false"/>
+          <w:bCs w:val="false"/>
+          <w:sz w:val="28"/>
+          <w:szCs w:val="28"/>
+        </w:rPr>
+      </w:r>
+    </w:p>
+    <w:p>
+      <w:pPr>
+        <w:pStyle w:val="BodyText"/>
+        <w:spacing w:lineRule="auto" w:line="360" w:before="0" w:after="0"/>
+        <w:ind w:hanging="0" w:left="0"/>
+        <w:jc w:val="center"/>
+        <w:rPr/>
+      </w:pPr>
+      <w:r>
+        <w:drawing>
+          <wp:anchor behindDoc="0" distT="0" distB="0" distL="0" distR="0" simplePos="0" locked="0" layoutInCell="0" allowOverlap="1" relativeHeight="77">
+            <wp:simplePos x="0" y="0"/>
+            <wp:positionH relativeFrom="column">
+              <wp:align>center</wp:align>
+            </wp:positionH>
+            <wp:positionV relativeFrom="paragraph">
+              <wp:posOffset>635</wp:posOffset>
+            </wp:positionV>
+            <wp:extent cx="5943600" cy="3061970"/>
+            <wp:effectExtent l="0" t="0" r="0" b="0"/>
+            <wp:wrapSquare wrapText="largest"/>
+            <wp:docPr id="76" name="Изображение76" descr=""/>
+            <wp:cNvGraphicFramePr>
+              <a:graphicFrameLocks xmlns:a="http://schemas.openxmlformats.org/drawingml/2006/main" noChangeAspect="1"/>
+            </wp:cNvGraphicFramePr>
+            <a:graphic xmlns:a="http://schemas.openxmlformats.org/drawingml/2006/main">
+              <a:graphicData uri="http://schemas.openxmlformats.org/drawingml/2006/picture">
+                <pic:pic xmlns:pic="http://schemas.openxmlformats.org/drawingml/2006/picture">
+                  <pic:nvPicPr>
+                    <pic:cNvPr id="76" name="Изображение76" descr=""/>
+                    <pic:cNvPicPr>
+                      <a:picLocks noChangeAspect="1" noChangeArrowheads="1"/>
+                    </pic:cNvPicPr>
+                  </pic:nvPicPr>
+                  <pic:blipFill>
+                    <a:blip r:embed="rId78"/>
+                    <a:stretch>
+                      <a:fillRect/>
+                    </a:stretch>
+                  </pic:blipFill>
+                  <pic:spPr bwMode="auto">
+                    <a:xfrm>
+                      <a:off x="0" y="0"/>
+                      <a:ext cx="5943600" cy="3061970"/>
+                    </a:xfrm>
+                    <a:prstGeom prst="rect">
+                      <a:avLst/>
+                    </a:prstGeom>
+                    <a:noFill/>
+                  </pic:spPr>
+                </pic:pic>
+              </a:graphicData>
+            </a:graphic>
+          </wp:anchor>
+        </w:drawing>
+      </w:r>
+      <w:r>
+        <w:rPr>
+          <w:rStyle w:val="Strong"/>
+          <w:rFonts w:ascii="Times New Roman" w:hAnsi="Times New Roman"/>
+          <w:b w:val="false"/>
+          <w:bCs w:val="false"/>
+          <w:sz w:val="28"/>
+          <w:szCs w:val="28"/>
+        </w:rPr>
+        <w:t>Рис. 5.</w:t>
+      </w:r>
+      <w:r>
+        <w:rPr>
+          <w:rFonts w:ascii="Times New Roman" w:hAnsi="Times New Roman"/>
+          <w:b w:val="false"/>
+          <w:bCs w:val="false"/>
+          <w:sz w:val="28"/>
+          <w:szCs w:val="28"/>
+        </w:rPr>
+        <w:t xml:space="preserve"> Скриншот результату роботи програми.</w:t>
+      </w:r>
+    </w:p>
+    <w:p>
+      <w:pPr>
+        <w:pStyle w:val="Heading2"/>
+        <w:keepNext w:val="true"/>
+        <w:widowControl/>
+        <w:suppressAutoHyphens w:val="true"/>
+        <w:bidi w:val="0"/>
+        <w:spacing w:lineRule="auto" w:line="360" w:before="0" w:after="0"/>
         <w:ind w:firstLine="720" w:left="0" w:right="0"/>
         <w:jc w:val="both"/>
         <w:rPr>
+          <w:rStyle w:val="Strong"/>
           <w:rFonts w:ascii="Times New Roman" w:hAnsi="Times New Roman" w:eastAsia="Calibri" w:cs=""/>
           <w:b w:val="false"/>
           <w:bCs w:val="false"/>
-          <w:szCs w:val="22"/>
-          <w:lang w:val="uk-UA"/>
-        </w:rPr>
+          <w:sz w:val="28"/>
+          <w:szCs w:val="28"/>
+        </w:rPr>
+      </w:pPr>
+      <w:r>
+        <w:rPr/>
+      </w:r>
+      <w:r>
+        <w:br w:type="page"/>
+      </w:r>
+    </w:p>
+    <w:p>
+      <w:pPr>
+        <w:pStyle w:val="Heading2"/>
+        <w:widowControl/>
+        <w:suppressAutoHyphens w:val="true"/>
+        <w:bidi w:val="0"/>
+        <w:spacing w:lineRule="auto" w:line="360" w:before="0" w:after="0"/>
+        <w:ind w:firstLine="720" w:left="0" w:right="0"/>
+        <w:jc w:val="both"/>
+        <w:rPr/>
       </w:pPr>
       <w:r>
         <w:rPr>
@@ -8891,31 +10533,116 @@
           <w:rFonts w:eastAsia="Calibri" w:cs="" w:ascii="Times New Roman" w:hAnsi="Times New Roman"/>
           <w:b w:val="false"/>
           <w:bCs w:val="false"/>
-          <w:szCs w:val="22"/>
-          <w:lang w:val="uk-UA"/>
-        </w:rPr>
-        <w:t>Висновок:</w:t>
+          <w:sz w:val="28"/>
+          <w:szCs w:val="28"/>
+        </w:rPr>
+        <w:t>Висновок</w:t>
       </w:r>
     </w:p>
     <w:p>
       <w:pPr>
         <w:pStyle w:val="BodyText"/>
-        <w:spacing w:lineRule="auto" w:line="360"/>
-        <w:rPr>
-          <w:rFonts w:ascii="Times New Roman" w:hAnsi="Times New Roman"/>
-          <w:b w:val="false"/>
-          <w:bCs w:val="false"/>
-          <w:lang w:val="uk-UA"/>
-        </w:rPr>
-      </w:pPr>
-      <w:r>
-        <w:rPr>
-          <w:rFonts w:ascii="Times New Roman" w:hAnsi="Times New Roman"/>
-          <w:b w:val="false"/>
-          <w:bCs w:val="false"/>
-          <w:lang w:val="uk-UA"/>
-        </w:rPr>
-        <w:t>Під час виконання лабораторної роботи я навчився структурувати Python-програми з використанням модулів, реалізовувати логування дій програми, а також використовувати стандартні функції мови Python разом із lambda-функціями для обробки та сортування даних.</w:t>
+        <w:spacing w:lineRule="auto" w:line="360" w:before="0" w:after="0"/>
+        <w:jc w:val="both"/>
+        <w:rPr/>
+      </w:pPr>
+      <w:r>
+        <w:rPr>
+          <w:rFonts w:ascii="Times New Roman" w:hAnsi="Times New Roman"/>
+          <w:sz w:val="28"/>
+          <w:szCs w:val="28"/>
+        </w:rPr>
+        <w:t xml:space="preserve">Під час виконання лабораторної роботи я ознайомився з основами об’єктно-орієнтованого програмування в Python, навчився створювати класи та об’єкти, використовувати стандартні методи </w:t>
+      </w:r>
+      <w:r>
+        <w:rPr>
+          <w:rStyle w:val="user"/>
+          <w:rFonts w:ascii="Times New Roman" w:hAnsi="Times New Roman"/>
+          <w:sz w:val="28"/>
+          <w:szCs w:val="28"/>
+        </w:rPr>
+        <w:t>__init__</w:t>
+      </w:r>
+      <w:r>
+        <w:rPr>
+          <w:rFonts w:ascii="Times New Roman" w:hAnsi="Times New Roman"/>
+          <w:sz w:val="28"/>
+          <w:szCs w:val="28"/>
+        </w:rPr>
+        <w:t xml:space="preserve"> і </w:t>
+      </w:r>
+      <w:r>
+        <w:rPr>
+          <w:rStyle w:val="user"/>
+          <w:rFonts w:ascii="Times New Roman" w:hAnsi="Times New Roman"/>
+          <w:sz w:val="28"/>
+          <w:szCs w:val="28"/>
+        </w:rPr>
+        <w:t>__str__</w:t>
+      </w:r>
+      <w:r>
+        <w:rPr>
+          <w:rFonts w:ascii="Times New Roman" w:hAnsi="Times New Roman"/>
+          <w:sz w:val="28"/>
+          <w:szCs w:val="28"/>
+        </w:rPr>
+        <w:t xml:space="preserve">, виконувати сортування об’єктів за допомогою </w:t>
+      </w:r>
+      <w:r>
+        <w:rPr>
+          <w:rStyle w:val="user"/>
+          <w:rFonts w:ascii="Times New Roman" w:hAnsi="Times New Roman"/>
+          <w:sz w:val="28"/>
+          <w:szCs w:val="28"/>
+        </w:rPr>
+        <w:t>sorted()</w:t>
+      </w:r>
+      <w:r>
+        <w:rPr>
+          <w:rFonts w:ascii="Times New Roman" w:hAnsi="Times New Roman"/>
+          <w:sz w:val="28"/>
+          <w:szCs w:val="28"/>
+        </w:rPr>
+        <w:t xml:space="preserve"> та </w:t>
+      </w:r>
+      <w:r>
+        <w:rPr>
+          <w:rStyle w:val="user"/>
+          <w:rFonts w:ascii="Times New Roman" w:hAnsi="Times New Roman"/>
+          <w:sz w:val="28"/>
+          <w:szCs w:val="28"/>
+        </w:rPr>
+        <w:t>lambda</w:t>
+      </w:r>
+      <w:r>
+        <w:rPr>
+          <w:rFonts w:ascii="Times New Roman" w:hAnsi="Times New Roman"/>
+          <w:sz w:val="28"/>
+          <w:szCs w:val="28"/>
+        </w:rPr>
+        <w:t>, а також реалізовувати програму з використанням ООП і модульної структури.</w:t>
+      </w:r>
+    </w:p>
+    <w:p>
+      <w:pPr>
+        <w:pStyle w:val="Normal"/>
+        <w:widowControl/>
+        <w:suppressAutoHyphens w:val="true"/>
+        <w:bidi w:val="0"/>
+        <w:spacing w:lineRule="auto" w:line="360" w:before="0" w:after="0"/>
+        <w:ind w:hanging="0" w:left="0" w:right="0"/>
+        <w:jc w:val="center"/>
+        <w:rPr>
+          <w:rFonts w:ascii="Times New Roman" w:hAnsi="Times New Roman"/>
+          <w:b w:val="false"/>
+          <w:bCs w:val="false"/>
+        </w:rPr>
+      </w:pPr>
+      <w:r>
+        <w:rPr>
+          <w:b w:val="false"/>
+          <w:bCs w:val="false"/>
+        </w:rPr>
       </w:r>
     </w:p>
     <w:p>
@@ -8941,7 +10668,6 @@
       </w:pPr>
       <w:r>
         <w:rPr>
-          <w:rFonts w:ascii="Times New Roman" w:hAnsi="Times New Roman"/>
           <w:b w:val="false"/>
           <w:bCs w:val="false"/>
           <w:lang w:val="uk-UA"/>
@@ -8971,7 +10697,6 @@
       </w:pPr>
       <w:r>
         <w:rPr>
-          <w:rFonts w:ascii="Times New Roman" w:hAnsi="Times New Roman"/>
           <w:b w:val="false"/>
           <w:bCs w:val="false"/>
           <w:lang w:val="uk-UA"/>
@@ -9000,7 +10725,6 @@
       </w:pPr>
       <w:r>
         <w:rPr>
-          <w:rFonts w:ascii="Times New Roman" w:hAnsi="Times New Roman"/>
           <w:b w:val="false"/>
           <w:bCs w:val="false"/>
           <w:i w:val="false"/>
@@ -9011,9 +10735,9 @@
       </w:r>
     </w:p>
     <w:sectPr>
-      <w:footerReference w:type="even" r:id="rId70"/>
-      <w:footerReference w:type="default" r:id="rId71"/>
-      <w:footerReference w:type="first" r:id="rId72"/>
+      <w:footerReference w:type="even" r:id="rId79"/>
+      <w:footerReference w:type="default" r:id="rId80"/>
+      <w:footerReference w:type="first" r:id="rId81"/>
       <w:type w:val="nextPage"/>
       <w:pgSz w:w="12240" w:h="15840"/>
       <w:pgMar w:left="1440" w:right="1440" w:gutter="0" w:header="0" w:top="1440" w:footer="1440" w:bottom="2365"/>
@@ -9064,7 +10788,7 @@
     </w:r>
     <w:r>
       <w:rPr/>
-      <w:t>41</w:t>
+      <w:t>46</w:t>
     </w:r>
     <w:r>
       <w:rPr/>
@@ -9097,7 +10821,7 @@
     </w:r>
     <w:r>
       <w:rPr/>
-      <w:t>41</w:t>
+      <w:t>46</w:t>
     </w:r>
     <w:r>
       <w:rPr/>
@@ -10071,6 +11795,143 @@
   <w:abstractNum w:abstractNumId="8">
     <w:lvl w:ilvl="0">
       <w:start w:val="1"/>
+      <w:numFmt w:val="bullet"/>
+      <w:lvlText w:val=""/>
+      <w:lvlJc w:val="left"/>
+      <w:pPr>
+        <w:tabs>
+          <w:tab w:val="num" w:pos="709"/>
+        </w:tabs>
+        <w:ind w:left="709" w:hanging="283"/>
+      </w:pPr>
+      <w:rPr>
+        <w:rFonts w:ascii="Symbol" w:hAnsi="Symbol" w:cs="Symbol" w:hint="default"/>
+      </w:rPr>
+    </w:lvl>
+    <w:lvl w:ilvl="1">
+      <w:start w:val="1"/>
+      <w:numFmt w:val="bullet"/>
+      <w:lvlText w:val=""/>
+      <w:lvlJc w:val="left"/>
+      <w:pPr>
+        <w:tabs>
+          <w:tab w:val="num" w:pos="1418"/>
+        </w:tabs>
+        <w:ind w:left="1418" w:hanging="283"/>
+      </w:pPr>
+      <w:rPr>
+        <w:rFonts w:ascii="Symbol" w:hAnsi="Symbol" w:cs="Symbol" w:hint="default"/>
+      </w:rPr>
+    </w:lvl>
+    <w:lvl w:ilvl="2">
+      <w:start w:val="1"/>
+      <w:numFmt w:val="bullet"/>
+      <w:lvlText w:val=""/>
+      <w:lvlJc w:val="left"/>
+      <w:pPr>
+        <w:tabs>
+          <w:tab w:val="num" w:pos="2127"/>
+        </w:tabs>
+        <w:ind w:left="2127" w:hanging="283"/>
+      </w:pPr>
+      <w:rPr>
+        <w:rFonts w:ascii="Symbol" w:hAnsi="Symbol" w:cs="Symbol" w:hint="default"/>
+      </w:rPr>
+    </w:lvl>
+    <w:lvl w:ilvl="3">
+      <w:start w:val="1"/>
+      <w:numFmt w:val="bullet"/>
+      <w:lvlText w:val=""/>
+      <w:lvlJc w:val="left"/>
+      <w:pPr>
+        <w:tabs>
+          <w:tab w:val="num" w:pos="2836"/>
+        </w:tabs>
+        <w:ind w:left="2836" w:hanging="283"/>
+      </w:pPr>
+      <w:rPr>
+        <w:rFonts w:ascii="Symbol" w:hAnsi="Symbol" w:cs="Symbol" w:hint="default"/>
+      </w:rPr>
+    </w:lvl>
+    <w:lvl w:ilvl="4">
+      <w:start w:val="1"/>
+      <w:numFmt w:val="bullet"/>
+      <w:lvlText w:val=""/>
+      <w:lvlJc w:val="left"/>
+      <w:pPr>
+        <w:tabs>
+          <w:tab w:val="num" w:pos="3545"/>
+        </w:tabs>
+        <w:ind w:left="3545" w:hanging="283"/>
+      </w:pPr>
+      <w:rPr>
+        <w:rFonts w:ascii="Symbol" w:hAnsi="Symbol" w:cs="Symbol" w:hint="default"/>
+      </w:rPr>
+    </w:lvl>
+    <w:lvl w:ilvl="5">
+      <w:start w:val="1"/>
+      <w:numFmt w:val="bullet"/>
+      <w:lvlText w:val=""/>
+      <w:lvlJc w:val="left"/>
+      <w:pPr>
+        <w:tabs>
+          <w:tab w:val="num" w:pos="4254"/>
+        </w:tabs>
+        <w:ind w:left="4254" w:hanging="283"/>
+      </w:pPr>
+      <w:rPr>
+        <w:rFonts w:ascii="Symbol" w:hAnsi="Symbol" w:cs="Symbol" w:hint="default"/>
+      </w:rPr>
+    </w:lvl>
+    <w:lvl w:ilvl="6">
+      <w:start w:val="1"/>
+      <w:numFmt w:val="bullet"/>
+      <w:lvlText w:val=""/>
+      <w:lvlJc w:val="left"/>
+      <w:pPr>
+        <w:tabs>
+          <w:tab w:val="num" w:pos="4963"/>
+        </w:tabs>
+        <w:ind w:left="4963" w:hanging="283"/>
+      </w:pPr>
+      <w:rPr>
+        <w:rFonts w:ascii="Symbol" w:hAnsi="Symbol" w:cs="Symbol" w:hint="default"/>
+      </w:rPr>
+    </w:lvl>
+    <w:lvl w:ilvl="7">
+      <w:start w:val="1"/>
+      <w:numFmt w:val="bullet"/>
+      <w:lvlText w:val=""/>
+      <w:lvlJc w:val="left"/>
+      <w:pPr>
+        <w:tabs>
+          <w:tab w:val="num" w:pos="5672"/>
+        </w:tabs>
+        <w:ind w:left="5672" w:hanging="283"/>
+      </w:pPr>
+      <w:rPr>
+        <w:rFonts w:ascii="Symbol" w:hAnsi="Symbol" w:cs="Symbol" w:hint="default"/>
+      </w:rPr>
+    </w:lvl>
+    <w:lvl w:ilvl="8">
+      <w:start w:val="1"/>
+      <w:numFmt w:val="bullet"/>
+      <w:lvlText w:val=""/>
+      <w:lvlJc w:val="left"/>
+      <w:pPr>
+        <w:tabs>
+          <w:tab w:val="num" w:pos="6381"/>
+        </w:tabs>
+        <w:ind w:left="6381" w:hanging="283"/>
+      </w:pPr>
+      <w:rPr>
+        <w:rFonts w:ascii="Symbol" w:hAnsi="Symbol" w:cs="Symbol" w:hint="default"/>
+      </w:rPr>
+    </w:lvl>
+  </w:abstractNum>
+  <w:abstractNum w:abstractNumId="9">
+    <w:lvl w:ilvl="0">
+      <w:start w:val="1"/>
       <w:numFmt w:val="none"/>
       <w:suff w:val="nothing"/>
       <w:lvlText w:val=""/>
@@ -10084,7 +11945,6 @@
     </w:lvl>
     <w:lvl w:ilvl="1">
       <w:start w:val="1"/>
-      <w:pStyle w:val="Heading2"/>
       <w:numFmt w:val="none"/>
       <w:suff w:val="nothing"/>
       <w:lvlText w:val=""/>
@@ -10211,6 +12071,9 @@
   </w:num>
   <w:num w:numId="8">
     <w:abstractNumId w:val="8"/>
+  </w:num>
+  <w:num w:numId="9">
+    <w:abstractNumId w:val="9"/>
   </w:num>
 </w:numbering>
 </file>
@@ -10631,9 +12494,26 @@
       <w:lang w:val="en-US" w:eastAsia="en-US" w:bidi="ar-SA"/>
     </w:rPr>
   </w:style>
+  <w:style w:type="paragraph" w:styleId="Heading1">
+    <w:name w:val="heading 1"/>
+    <w:basedOn w:val="user3"/>
+    <w:next w:val="BodyText"/>
+    <w:qFormat/>
+    <w:pPr>
+      <w:spacing w:before="240" w:after="120"/>
+      <w:outlineLvl w:val="0"/>
+    </w:pPr>
+    <w:rPr>
+      <w:rFonts w:ascii="Liberation Serif" w:hAnsi="Liberation Serif" w:eastAsia="Segoe UI" w:cs="Tahoma"/>
+      <w:b/>
+      <w:bCs/>
+      <w:sz w:val="48"/>
+      <w:szCs w:val="48"/>
+    </w:rPr>
+  </w:style>
   <w:style w:type="paragraph" w:styleId="Heading2">
     <w:name w:val="heading 2"/>
-    <w:basedOn w:val="Style15"/>
+    <w:basedOn w:val="Style14"/>
     <w:next w:val="BodyText"/>
     <w:qFormat/>
     <w:pPr>
@@ -10650,7 +12530,7 @@
   </w:style>
   <w:style w:type="paragraph" w:styleId="Heading3">
     <w:name w:val="heading 3"/>
-    <w:basedOn w:val="Style15"/>
+    <w:basedOn w:val="Style14"/>
     <w:next w:val="BodyText"/>
     <w:qFormat/>
     <w:pPr>
@@ -10681,7 +12561,7 @@
       <w:bCs/>
     </w:rPr>
   </w:style>
-  <w:style w:type="character" w:styleId="Style12">
+  <w:style w:type="character" w:styleId="Style11">
     <w:name w:val="Исходный текст"/>
     <w:qFormat/>
     <w:rPr>
@@ -10708,7 +12588,7 @@
     <w:qFormat/>
     <w:rPr/>
   </w:style>
-  <w:style w:type="character" w:styleId="Style13">
+  <w:style w:type="character" w:styleId="Style12">
     <w:name w:val="Символ нумерации"/>
     <w:qFormat/>
     <w:rPr/>
@@ -10721,7 +12601,7 @@
       <w:iCs/>
     </w:rPr>
   </w:style>
-  <w:style w:type="character" w:styleId="Style14">
+  <w:style w:type="character" w:styleId="Style13">
     <w:name w:val="Маркеры"/>
     <w:qFormat/>
     <w:rPr>
@@ -10735,7 +12615,7 @@
       <w:rFonts w:ascii="OpenSymbol" w:hAnsi="OpenSymbol" w:eastAsia="OpenSymbol" w:cs="OpenSymbol"/>
     </w:rPr>
   </w:style>
-  <w:style w:type="paragraph" w:styleId="Style15">
+  <w:style w:type="paragraph" w:styleId="Style14">
     <w:name w:val="Заголовок"/>
     <w:basedOn w:val="Normal"/>
     <w:next w:val="BodyText"/>
@@ -10782,7 +12662,7 @@
       <w:szCs w:val="24"/>
     </w:rPr>
   </w:style>
-  <w:style w:type="paragraph" w:styleId="Style16">
+  <w:style w:type="paragraph" w:styleId="Style15">
     <w:name w:val="Указатель"/>
     <w:basedOn w:val="Normal"/>
     <w:qFormat/>
@@ -10830,7 +12710,7 @@
     </w:pPr>
     <w:rPr/>
   </w:style>
-  <w:style w:type="paragraph" w:styleId="Style17">
+  <w:style w:type="paragraph" w:styleId="Style16">
     <w:name w:val="Колонтитулы"/>
     <w:basedOn w:val="Normal"/>
     <w:qFormat/>
@@ -10853,13 +12733,13 @@
   </w:style>
   <w:style w:type="paragraph" w:styleId="Footer">
     <w:name w:val="footer"/>
-    <w:basedOn w:val="Style17"/>
+    <w:basedOn w:val="Style16"/>
     <w:pPr>
       <w:suppressLineNumbers/>
     </w:pPr>
     <w:rPr/>
   </w:style>
-  <w:style w:type="paragraph" w:styleId="Style18">
+  <w:style w:type="paragraph" w:styleId="Style17">
     <w:name w:val="Горизонтальная линия"/>
     <w:basedOn w:val="Normal"/>
     <w:next w:val="BodyText"/>
@@ -10876,7 +12756,7 @@
       <w:szCs w:val="12"/>
     </w:rPr>
   </w:style>
-  <w:style w:type="paragraph" w:styleId="Style19">
+  <w:style w:type="paragraph" w:styleId="Style18">
     <w:name w:val="Текст в заданном формате"/>
     <w:basedOn w:val="Normal"/>
     <w:qFormat/>
@@ -10889,7 +12769,24 @@
       <w:szCs w:val="20"/>
     </w:rPr>
   </w:style>
-  <w:style w:type="numbering" w:styleId="Style20" w:default="1">
+  <w:style w:type="paragraph" w:styleId="user6">
+    <w:name w:val="Горизонтальная линия (user)"/>
+    <w:basedOn w:val="Normal"/>
+    <w:next w:val="BodyText"/>
+    <w:qFormat/>
+    <w:pPr>
+      <w:suppressLineNumbers/>
+      <w:pBdr>
+        <w:bottom w:val="double" w:sz="2" w:space="0" w:color="808080"/>
+      </w:pBdr>
+      <w:spacing w:before="0" w:after="283"/>
+    </w:pPr>
+    <w:rPr>
+      <w:sz w:val="12"/>
+      <w:szCs w:val="12"/>
+    </w:rPr>
+  </w:style>
+  <w:style w:type="numbering" w:styleId="Style19" w:default="1">
     <w:name w:val="Без списка"/>
     <w:uiPriority w:val="99"/>
     <w:semiHidden/>

</xml_diff>